<commit_message>
mas updated que nunca
</commit_message>
<xml_diff>
--- a/Estrategia.docx
+++ b/Estrategia.docx
@@ -18,7 +18,7 @@
           <v:rect id="rectole0000000000" o:spid="_x0000_i1025" style="width:124.6pt;height:146.5pt" o:ole="" o:preferrelative="t" stroked="f">
             <v:imagedata r:id="rId6" o:title=""/>
           </v:rect>
-          <o:OLEObject Type="Embed" ProgID="StaticMetafile" ShapeID="rectole0000000000" DrawAspect="Content" ObjectID="_1590448485" r:id="rId7"/>
+          <o:OLEObject Type="Embed" ProgID="StaticMetafile" ShapeID="rectole0000000000" DrawAspect="Content" ObjectID="_1590519283" r:id="rId7"/>
         </w:object>
       </w:r>
     </w:p>
@@ -4718,7 +4718,6 @@
           <w:rFonts w:ascii="Arial-BoldMT" w:eastAsia="Arial-BoldMT" w:hAnsi="Arial-BoldMT" w:cs="Arial-BoldMT"/>
         </w:rPr>
       </w:pPr>
-      <w:proofErr w:type="spellStart"/>
       <w:r>
         <w:rPr>
           <w:rFonts w:ascii="Arial-BoldMT" w:eastAsia="Arial-BoldMT" w:hAnsi="Arial-BoldMT" w:cs="Arial-BoldMT"/>
@@ -4726,6 +4725,14 @@
         </w:rPr>
         <w:t>OBTENER_PAIS:</w:t>
       </w:r>
+      <w:r>
+        <w:rPr>
+          <w:rFonts w:ascii="Arial-BoldMT" w:eastAsia="Arial-BoldMT" w:hAnsi="Arial-BoldMT" w:cs="Arial-BoldMT"/>
+          <w:b/>
+        </w:rPr>
+        <w:t xml:space="preserve"> </w:t>
+      </w:r>
+      <w:proofErr w:type="spellStart"/>
       <w:r>
         <w:rPr>
           <w:rFonts w:ascii="Arial-BoldMT" w:eastAsia="Arial-BoldMT" w:hAnsi="Arial-BoldMT" w:cs="Arial-BoldMT"/>
@@ -5618,7 +5625,7 @@
         <w:rPr>
           <w:rFonts w:ascii="Arial-BoldMT" w:eastAsia="Arial-BoldMT" w:hAnsi="Arial-BoldMT" w:cs="Arial-BoldMT"/>
         </w:rPr>
-        <w:t xml:space="preserve"> ya que eso nos permitirá una migración más sencilla. </w:t>
+        <w:t xml:space="preserve"> ya que eso nos permitirá una migración más sencilla</w:t>
       </w:r>
     </w:p>
     <w:p>
@@ -5686,13 +5693,7 @@
         <w:rPr>
           <w:rFonts w:ascii="Arial-BoldMT" w:eastAsia="Arial-BoldMT" w:hAnsi="Arial-BoldMT" w:cs="Arial-BoldMT"/>
         </w:rPr>
-        <w:t xml:space="preserve">", </w:t>
-      </w:r>
-      <w:r>
-        <w:rPr>
-          <w:rFonts w:ascii="Arial-BoldMT" w:eastAsia="Arial-BoldMT" w:hAnsi="Arial-BoldMT" w:cs="Arial-BoldMT"/>
-        </w:rPr>
-        <w:t>"EstadosReserva",</w:t>
+        <w:t>", "EstadosReserva",</w:t>
       </w:r>
       <w:r>
         <w:rPr>
@@ -5787,49 +5788,35 @@
         <w:rPr>
           <w:rFonts w:ascii="Arial-BoldMT" w:eastAsia="Arial-BoldMT" w:hAnsi="Arial-BoldMT" w:cs="Arial-BoldMT"/>
         </w:rPr>
-        <w:t xml:space="preserve">Migrar aquellas tablas que ya tenían un id mediante </w:t>
-      </w:r>
-      <w:proofErr w:type="spellStart"/>
-      <w:r>
-        <w:rPr>
-          <w:rFonts w:ascii="Arial-BoldMT" w:eastAsia="Arial-BoldMT" w:hAnsi="Arial-BoldMT" w:cs="Arial-BoldMT"/>
-        </w:rPr>
-        <w:t>procedures</w:t>
-      </w:r>
-      <w:proofErr w:type="spellEnd"/>
-      <w:r>
-        <w:rPr>
-          <w:rFonts w:ascii="Arial-BoldMT" w:eastAsia="Arial-BoldMT" w:hAnsi="Arial-BoldMT" w:cs="Arial-BoldMT"/>
-        </w:rPr>
-        <w:t xml:space="preserve"> los cuales las insertan en bloques usando "INSERT INTO" en la tabla correspondiente. Esto nos permitió aseguramos de que cada nueva id empezara desde el mismo número que el dato original (Por ejemplo </w:t>
-      </w:r>
-      <w:proofErr w:type="spellStart"/>
-      <w:r>
-        <w:rPr>
-          <w:rFonts w:ascii="Arial-BoldMT" w:eastAsia="Arial-BoldMT" w:hAnsi="Arial-BoldMT" w:cs="Arial-BoldMT"/>
-        </w:rPr>
-        <w:t>id_tipo_habitacion</w:t>
-      </w:r>
-      <w:proofErr w:type="spellEnd"/>
-      <w:r>
-        <w:rPr>
-          <w:rFonts w:ascii="Arial-BoldMT" w:eastAsia="Arial-BoldMT" w:hAnsi="Arial-BoldMT" w:cs="Arial-BoldMT"/>
-        </w:rPr>
-        <w:t xml:space="preserve"> arranca desde el 1001 al igual que lo hace </w:t>
-      </w:r>
-      <w:proofErr w:type="spellStart"/>
-      <w:r>
-        <w:rPr>
-          <w:rFonts w:ascii="Arial-BoldMT" w:eastAsia="Arial-BoldMT" w:hAnsi="Arial-BoldMT" w:cs="Arial-BoldMT"/>
-        </w:rPr>
-        <w:t>Habitacion_tipo_codigo</w:t>
-      </w:r>
-      <w:proofErr w:type="spellEnd"/>
-      <w:r>
-        <w:rPr>
-          <w:rFonts w:ascii="Arial-BoldMT" w:eastAsia="Arial-BoldMT" w:hAnsi="Arial-BoldMT" w:cs="Arial-BoldMT"/>
-        </w:rPr>
-        <w:t xml:space="preserve">) para que no haya discrepancias. Para poder ingresarlos estos tienen que venir ordenados y sin ningún valor faltante, al ser este el caso que cumple el esquema maestro decidimos ir por esta estrategia para poblar algunas tablas. </w:t>
+        <w:t xml:space="preserve">Crear al usuario Administrador general junto a su respectiva cuenta de </w:t>
+      </w:r>
+      <w:proofErr w:type="spellStart"/>
+      <w:r>
+        <w:rPr>
+          <w:rFonts w:ascii="Arial-BoldMT" w:eastAsia="Arial-BoldMT" w:hAnsi="Arial-BoldMT" w:cs="Arial-BoldMT"/>
+        </w:rPr>
+        <w:t>admin</w:t>
+      </w:r>
+      <w:proofErr w:type="spellEnd"/>
+      <w:r>
+        <w:rPr>
+          <w:rFonts w:ascii="Arial-BoldMT" w:eastAsia="Arial-BoldMT" w:hAnsi="Arial-BoldMT" w:cs="Arial-BoldMT"/>
+        </w:rPr>
+        <w:t xml:space="preserve">. Este usuario </w:t>
+      </w:r>
+      <w:proofErr w:type="spellStart"/>
+      <w:r>
+        <w:rPr>
+          <w:rFonts w:ascii="Arial-BoldMT" w:eastAsia="Arial-BoldMT" w:hAnsi="Arial-BoldMT" w:cs="Arial-BoldMT"/>
+        </w:rPr>
+        <w:t>tendra</w:t>
+      </w:r>
+      <w:proofErr w:type="spellEnd"/>
+      <w:r>
+        <w:rPr>
+          <w:rFonts w:ascii="Arial-BoldMT" w:eastAsia="Arial-BoldMT" w:hAnsi="Arial-BoldMT" w:cs="Arial-BoldMT"/>
+        </w:rPr>
+        <w:t xml:space="preserve"> todas las funcionalidades del sistema</w:t>
       </w:r>
     </w:p>
     <w:p>
@@ -5847,21 +5834,49 @@
         <w:rPr>
           <w:rFonts w:ascii="Arial-BoldMT" w:eastAsia="Arial-BoldMT" w:hAnsi="Arial-BoldMT" w:cs="Arial-BoldMT"/>
         </w:rPr>
-        <w:t xml:space="preserve">Utilizamos un cursor para la migración de las tablas restantes aprovechando de que por cada columna tuviéramos las claves primarias de todas las tablas de interés facilitando la inserción de las futuras claves </w:t>
-      </w:r>
-      <w:proofErr w:type="spellStart"/>
-      <w:r>
-        <w:rPr>
-          <w:rFonts w:ascii="Arial-BoldMT" w:eastAsia="Arial-BoldMT" w:hAnsi="Arial-BoldMT" w:cs="Arial-BoldMT"/>
-        </w:rPr>
-        <w:t>foraneas</w:t>
-      </w:r>
-      <w:proofErr w:type="spellEnd"/>
-      <w:r>
-        <w:rPr>
-          <w:rFonts w:ascii="Arial-BoldMT" w:eastAsia="Arial-BoldMT" w:hAnsi="Arial-BoldMT" w:cs="Arial-BoldMT"/>
-        </w:rPr>
-        <w:t xml:space="preserve"> y de las claves primarias compuestas de algunas tablas. </w:t>
+        <w:t xml:space="preserve">Migrar aquellas tablas que ya tenían un id mediante </w:t>
+      </w:r>
+      <w:proofErr w:type="spellStart"/>
+      <w:r>
+        <w:rPr>
+          <w:rFonts w:ascii="Arial-BoldMT" w:eastAsia="Arial-BoldMT" w:hAnsi="Arial-BoldMT" w:cs="Arial-BoldMT"/>
+        </w:rPr>
+        <w:t>procedures</w:t>
+      </w:r>
+      <w:proofErr w:type="spellEnd"/>
+      <w:r>
+        <w:rPr>
+          <w:rFonts w:ascii="Arial-BoldMT" w:eastAsia="Arial-BoldMT" w:hAnsi="Arial-BoldMT" w:cs="Arial-BoldMT"/>
+        </w:rPr>
+        <w:t xml:space="preserve"> los cuales las insertan en bloques usando "INSERT INTO" en la tabla correspondiente. Esto nos permitió aseguramos de que cada nueva id empezara desde el mismo número que el dato original (Por ejemplo </w:t>
+      </w:r>
+      <w:proofErr w:type="spellStart"/>
+      <w:r>
+        <w:rPr>
+          <w:rFonts w:ascii="Arial-BoldMT" w:eastAsia="Arial-BoldMT" w:hAnsi="Arial-BoldMT" w:cs="Arial-BoldMT"/>
+        </w:rPr>
+        <w:t>id_tipo_habitacion</w:t>
+      </w:r>
+      <w:proofErr w:type="spellEnd"/>
+      <w:r>
+        <w:rPr>
+          <w:rFonts w:ascii="Arial-BoldMT" w:eastAsia="Arial-BoldMT" w:hAnsi="Arial-BoldMT" w:cs="Arial-BoldMT"/>
+        </w:rPr>
+        <w:t xml:space="preserve"> arranca desde el 1001 al igual que lo hace </w:t>
+      </w:r>
+      <w:proofErr w:type="spellStart"/>
+      <w:r>
+        <w:rPr>
+          <w:rFonts w:ascii="Arial-BoldMT" w:eastAsia="Arial-BoldMT" w:hAnsi="Arial-BoldMT" w:cs="Arial-BoldMT"/>
+        </w:rPr>
+        <w:t>Habitacion_tipo_codigo</w:t>
+      </w:r>
+      <w:proofErr w:type="spellEnd"/>
+      <w:r>
+        <w:rPr>
+          <w:rFonts w:ascii="Arial-BoldMT" w:eastAsia="Arial-BoldMT" w:hAnsi="Arial-BoldMT" w:cs="Arial-BoldMT"/>
+        </w:rPr>
+        <w:t xml:space="preserve">) para que no haya discrepancias. Para poder ingresarlos estos tienen que venir ordenados y sin ningún valor faltante, al ser este el caso que cumple el esquema maestro decidimos ir por esta estrategia para poblar algunas tablas. </w:t>
       </w:r>
     </w:p>
     <w:p>
@@ -5879,6 +5894,38 @@
         <w:rPr>
           <w:rFonts w:ascii="Arial-BoldMT" w:eastAsia="Arial-BoldMT" w:hAnsi="Arial-BoldMT" w:cs="Arial-BoldMT"/>
         </w:rPr>
+        <w:t xml:space="preserve">Utilizamos un cursor para la migración de las tablas restantes aprovechando de que por cada columna tuviéramos las claves primarias de todas las tablas de interés facilitando la inserción de las futuras claves </w:t>
+      </w:r>
+      <w:proofErr w:type="spellStart"/>
+      <w:r>
+        <w:rPr>
+          <w:rFonts w:ascii="Arial-BoldMT" w:eastAsia="Arial-BoldMT" w:hAnsi="Arial-BoldMT" w:cs="Arial-BoldMT"/>
+        </w:rPr>
+        <w:t>foraneas</w:t>
+      </w:r>
+      <w:proofErr w:type="spellEnd"/>
+      <w:r>
+        <w:rPr>
+          <w:rFonts w:ascii="Arial-BoldMT" w:eastAsia="Arial-BoldMT" w:hAnsi="Arial-BoldMT" w:cs="Arial-BoldMT"/>
+        </w:rPr>
+        <w:t xml:space="preserve"> y de las claves primarias compuestas de algunas tablas. </w:t>
+      </w:r>
+    </w:p>
+    <w:p>
+      <w:pPr>
+        <w:numPr>
+          <w:ilvl w:val="0"/>
+          <w:numId w:val="1"/>
+        </w:numPr>
+        <w:ind w:left="1434" w:hanging="360"/>
+        <w:rPr>
+          <w:rFonts w:ascii="Arial-BoldMT" w:eastAsia="Arial-BoldMT" w:hAnsi="Arial-BoldMT" w:cs="Arial-BoldMT"/>
+        </w:rPr>
+      </w:pPr>
+      <w:r>
+        <w:rPr>
+          <w:rFonts w:ascii="Arial-BoldMT" w:eastAsia="Arial-BoldMT" w:hAnsi="Arial-BoldMT" w:cs="Arial-BoldMT"/>
+        </w:rPr>
         <w:t xml:space="preserve">Finalmente modificamos las tablas que ya fueron creadas y pobladas, agregándoles las claves </w:t>
       </w:r>
       <w:proofErr w:type="spellStart"/>
@@ -5894,6 +5941,80 @@
           <w:rFonts w:ascii="Arial-BoldMT" w:eastAsia="Arial-BoldMT" w:hAnsi="Arial-BoldMT" w:cs="Arial-BoldMT"/>
         </w:rPr>
         <w:t xml:space="preserve"> correspondientes. </w:t>
+      </w:r>
+    </w:p>
+    <w:p>
+      <w:pPr>
+        <w:numPr>
+          <w:ilvl w:val="0"/>
+          <w:numId w:val="1"/>
+        </w:numPr>
+        <w:ind w:left="1434" w:hanging="360"/>
+        <w:rPr>
+          <w:rFonts w:ascii="Arial-BoldMT" w:eastAsia="Arial-BoldMT" w:hAnsi="Arial-BoldMT" w:cs="Arial-BoldMT"/>
+        </w:rPr>
+      </w:pPr>
+      <w:r>
+        <w:rPr>
+          <w:rFonts w:ascii="Arial-BoldMT" w:eastAsia="Arial-BoldMT" w:hAnsi="Arial-BoldMT" w:cs="Arial-BoldMT"/>
+        </w:rPr>
+        <w:t xml:space="preserve"> Cabe aclarar que se crearan </w:t>
+      </w:r>
+      <w:r>
+        <w:rPr>
+          <w:rFonts w:ascii="Arial-BoldMT" w:eastAsia="Arial-BoldMT" w:hAnsi="Arial-BoldMT" w:cs="Arial-BoldMT"/>
+        </w:rPr>
+        <w:t xml:space="preserve">índices </w:t>
+      </w:r>
+      <w:r>
+        <w:rPr>
+          <w:rFonts w:ascii="Arial-BoldMT" w:eastAsia="Arial-BoldMT" w:hAnsi="Arial-BoldMT" w:cs="Arial-BoldMT"/>
+        </w:rPr>
+        <w:t>solo para la tabla de clientes debido a que esta es la que tiene una mayor cantidad de datos que las demás y la ventaja de estos se aprovecha al máximo en este caso al contrario de que si hiciéramos uno en la tabla de roles por ejemplo. Estos serán por nombre, apellido y correo.</w:t>
+      </w:r>
+    </w:p>
+    <w:p>
+      <w:pPr>
+        <w:numPr>
+          <w:ilvl w:val="0"/>
+          <w:numId w:val="1"/>
+        </w:numPr>
+        <w:ind w:left="1434" w:hanging="360"/>
+        <w:rPr>
+          <w:rFonts w:ascii="Arial-BoldMT" w:eastAsia="Arial-BoldMT" w:hAnsi="Arial-BoldMT" w:cs="Arial-BoldMT"/>
+        </w:rPr>
+      </w:pPr>
+      <w:r>
+        <w:rPr>
+          <w:rFonts w:ascii="Arial-BoldMT" w:eastAsia="Arial-BoldMT" w:hAnsi="Arial-BoldMT" w:cs="Arial-BoldMT"/>
+        </w:rPr>
+        <w:t xml:space="preserve">Los clientes que hayan dado error al a hora de migrar </w:t>
+      </w:r>
+      <w:r>
+        <w:rPr>
+          <w:rFonts w:ascii="Arial-BoldMT" w:eastAsia="Arial-BoldMT" w:hAnsi="Arial-BoldMT" w:cs="Arial-BoldMT"/>
+        </w:rPr>
+        <w:t>estarán</w:t>
+      </w:r>
+      <w:r>
+        <w:rPr>
+          <w:rFonts w:ascii="Arial-BoldMT" w:eastAsia="Arial-BoldMT" w:hAnsi="Arial-BoldMT" w:cs="Arial-BoldMT"/>
+        </w:rPr>
+        <w:t xml:space="preserve"> guardados en una tabla especial llamada "</w:t>
+      </w:r>
+      <w:proofErr w:type="spellStart"/>
+      <w:r>
+        <w:rPr>
+          <w:rFonts w:ascii="Arial-BoldMT" w:eastAsia="Arial-BoldMT" w:hAnsi="Arial-BoldMT" w:cs="Arial-BoldMT"/>
+        </w:rPr>
+        <w:t>errores_migracion</w:t>
+      </w:r>
+      <w:proofErr w:type="spellEnd"/>
+      <w:r>
+        <w:rPr>
+          <w:rFonts w:ascii="Arial-BoldMT" w:eastAsia="Arial-BoldMT" w:hAnsi="Arial-BoldMT" w:cs="Arial-BoldMT"/>
+        </w:rPr>
+        <w:t xml:space="preserve">" junto a todos sus datos y uno extra que es el mensaje de error que se produjo al intentar migrarlo. Cuando alguno de estos clientes desee realizar alguna reserva en nuestro nuevo sistema el mismo le pedirá que actualice su información para poder ingresarlo al sistema (Ya que este no conoce la información del cliente y por eso es necesario que sea este el que la modifique). </w:t>
       </w:r>
     </w:p>
     <w:p>
@@ -5993,6 +6114,7 @@
         <w:rPr>
           <w:rFonts w:ascii="Arial-BoldMT" w:eastAsia="Arial-BoldMT" w:hAnsi="Arial-BoldMT" w:cs="Arial-BoldMT"/>
         </w:rPr>
+        <w:lastRenderedPageBreak/>
         <w:t>En general todos los ABM van a estar distribuidos de una forma parecida</w:t>
       </w:r>
       <w:r>
@@ -6026,7 +6148,9 @@
           <w:u w:val="single"/>
         </w:rPr>
       </w:pPr>
-      <w:r>
+    </w:p>
+    <w:p>
+      <w:pPr>
         <w:rPr>
           <w:rFonts w:ascii="Arial-BoldMT" w:eastAsia="Arial-BoldMT" w:hAnsi="Arial-BoldMT" w:cs="Arial-BoldMT"/>
           <w:b/>
@@ -6034,163 +6158,8 @@
           <w:szCs w:val="28"/>
           <w:u w:val="single"/>
         </w:rPr>
-        <w:t>ABM Roles:</w:t>
-      </w:r>
-    </w:p>
-    <w:p>
-      <w:pPr>
-        <w:rPr>
-          <w:rFonts w:ascii="Arial-BoldMT" w:eastAsia="Arial-BoldMT" w:hAnsi="Arial-BoldMT" w:cs="Arial-BoldMT"/>
-        </w:rPr>
-      </w:pPr>
-      <w:r>
-        <w:rPr>
-          <w:rFonts w:ascii="Arial-BoldMT" w:eastAsia="Arial-BoldMT" w:hAnsi="Arial-BoldMT" w:cs="Arial-BoldMT"/>
-        </w:rPr>
-        <w:t xml:space="preserve">La ventana de </w:t>
-      </w:r>
-      <w:r>
-        <w:rPr>
-          <w:rFonts w:ascii="Arial-BoldMT" w:eastAsia="Arial-BoldMT" w:hAnsi="Arial-BoldMT" w:cs="Arial-BoldMT"/>
-        </w:rPr>
-        <w:t>creación</w:t>
-      </w:r>
-      <w:r>
-        <w:rPr>
-          <w:rFonts w:ascii="Arial-BoldMT" w:eastAsia="Arial-BoldMT" w:hAnsi="Arial-BoldMT" w:cs="Arial-BoldMT"/>
-        </w:rPr>
-        <w:t xml:space="preserve"> y </w:t>
-      </w:r>
-      <w:r>
-        <w:rPr>
-          <w:rFonts w:ascii="Arial-BoldMT" w:eastAsia="Arial-BoldMT" w:hAnsi="Arial-BoldMT" w:cs="Arial-BoldMT"/>
-        </w:rPr>
-        <w:t>modificación</w:t>
-      </w:r>
-      <w:r>
-        <w:rPr>
-          <w:rFonts w:ascii="Arial-BoldMT" w:eastAsia="Arial-BoldMT" w:hAnsi="Arial-BoldMT" w:cs="Arial-BoldMT"/>
-        </w:rPr>
-        <w:t xml:space="preserve"> de roles nos muestra 2 listados: A la izquierda el listado con los roles existentes en el sistema y a la derecha las </w:t>
-      </w:r>
-      <w:r>
-        <w:rPr>
-          <w:rFonts w:ascii="Arial-BoldMT" w:eastAsia="Arial-BoldMT" w:hAnsi="Arial-BoldMT" w:cs="Arial-BoldMT"/>
-        </w:rPr>
-        <w:t xml:space="preserve">funcionalidades </w:t>
-      </w:r>
-      <w:r>
-        <w:rPr>
-          <w:rFonts w:ascii="Arial-BoldMT" w:eastAsia="Arial-BoldMT" w:hAnsi="Arial-BoldMT" w:cs="Arial-BoldMT"/>
-        </w:rPr>
-        <w:t>disponibles</w:t>
-      </w:r>
-      <w:r>
-        <w:rPr>
-          <w:rFonts w:ascii="Arial-BoldMT" w:eastAsia="Arial-BoldMT" w:hAnsi="Arial-BoldMT" w:cs="Arial-BoldMT"/>
-        </w:rPr>
-        <w:t xml:space="preserve">.  El usuario </w:t>
-      </w:r>
-      <w:r>
-        <w:rPr>
-          <w:rFonts w:ascii="Arial-BoldMT" w:eastAsia="Arial-BoldMT" w:hAnsi="Arial-BoldMT" w:cs="Arial-BoldMT"/>
-        </w:rPr>
-        <w:lastRenderedPageBreak/>
-        <w:t xml:space="preserve">escribirá el nombre del nuevo rol en la </w:t>
-      </w:r>
-      <w:proofErr w:type="spellStart"/>
-      <w:r>
-        <w:rPr>
-          <w:rFonts w:ascii="Arial-BoldMT" w:eastAsia="Arial-BoldMT" w:hAnsi="Arial-BoldMT" w:cs="Arial-BoldMT"/>
-        </w:rPr>
-        <w:t>text</w:t>
-      </w:r>
-      <w:proofErr w:type="spellEnd"/>
-      <w:r>
-        <w:rPr>
-          <w:rFonts w:ascii="Arial-BoldMT" w:eastAsia="Arial-BoldMT" w:hAnsi="Arial-BoldMT" w:cs="Arial-BoldMT"/>
-        </w:rPr>
-        <w:t xml:space="preserve"> box</w:t>
-      </w:r>
-      <w:r>
-        <w:rPr>
-          <w:rFonts w:ascii="Arial-BoldMT" w:eastAsia="Arial-BoldMT" w:hAnsi="Arial-BoldMT" w:cs="Arial-BoldMT"/>
-        </w:rPr>
-        <w:t xml:space="preserve"> de arriba y seleccionara las funcionalidades deseadas, agregándolas al presionar el botón "&lt;". Finalmente al presionar "agregar nuevo rol" se confirmara la acción y se ejecutara creando en nuestra base de datos el nuevo rol en la tabla de Roles y agregando sus funcionalidades</w:t>
-      </w:r>
-      <w:r>
-        <w:rPr>
-          <w:rFonts w:ascii="Arial-BoldMT" w:eastAsia="Arial-BoldMT" w:hAnsi="Arial-BoldMT" w:cs="Arial-BoldMT"/>
-        </w:rPr>
-        <w:t xml:space="preserve"> en la tabla </w:t>
-      </w:r>
-      <w:proofErr w:type="spellStart"/>
-      <w:r>
-        <w:rPr>
-          <w:rFonts w:ascii="Arial-BoldMT" w:eastAsia="Arial-BoldMT" w:hAnsi="Arial-BoldMT" w:cs="Arial-BoldMT"/>
-        </w:rPr>
-        <w:t>RolesXFunc</w:t>
-      </w:r>
-      <w:r>
-        <w:rPr>
-          <w:rFonts w:ascii="Arial-BoldMT" w:eastAsia="Arial-BoldMT" w:hAnsi="Arial-BoldMT" w:cs="Arial-BoldMT"/>
-        </w:rPr>
-        <w:t>i</w:t>
-      </w:r>
-      <w:r>
-        <w:rPr>
-          <w:rFonts w:ascii="Arial-BoldMT" w:eastAsia="Arial-BoldMT" w:hAnsi="Arial-BoldMT" w:cs="Arial-BoldMT"/>
-        </w:rPr>
-        <w:t>o</w:t>
-      </w:r>
-      <w:r>
-        <w:rPr>
-          <w:rFonts w:ascii="Arial-BoldMT" w:eastAsia="Arial-BoldMT" w:hAnsi="Arial-BoldMT" w:cs="Arial-BoldMT"/>
-        </w:rPr>
-        <w:t>nalidades</w:t>
-      </w:r>
-      <w:proofErr w:type="spellEnd"/>
-      <w:r>
-        <w:rPr>
-          <w:rFonts w:ascii="Arial-BoldMT" w:eastAsia="Arial-BoldMT" w:hAnsi="Arial-BoldMT" w:cs="Arial-BoldMT"/>
-        </w:rPr>
-        <w:t xml:space="preserve">. </w:t>
-      </w:r>
-      <w:r>
-        <w:rPr>
-          <w:rFonts w:ascii="Arial-BoldMT" w:eastAsia="Arial-BoldMT" w:hAnsi="Arial-BoldMT" w:cs="Arial-BoldMT"/>
-        </w:rPr>
-        <w:t xml:space="preserve">Si el usuario desea modificar algún rol le aparecerán los roles existentes y al apretar "modificar" lo llevara a la misma ventana de creación de rol solo que en este caso solo podrá agregar o sacar funcionalidades a dicho rol. Por </w:t>
-      </w:r>
-      <w:r>
-        <w:rPr>
-          <w:rFonts w:ascii="Arial-BoldMT" w:eastAsia="Arial-BoldMT" w:hAnsi="Arial-BoldMT" w:cs="Arial-BoldMT"/>
-        </w:rPr>
-        <w:t>último</w:t>
-      </w:r>
-      <w:r>
-        <w:rPr>
-          <w:rFonts w:ascii="Arial-BoldMT" w:eastAsia="Arial-BoldMT" w:hAnsi="Arial-BoldMT" w:cs="Arial-BoldMT"/>
-        </w:rPr>
-        <w:t xml:space="preserve"> la ventana de borrado nos permitirá dar una baja lógica de un rol en especifico con tan solo 2 </w:t>
-      </w:r>
-      <w:proofErr w:type="spellStart"/>
-      <w:r>
-        <w:rPr>
-          <w:rFonts w:ascii="Arial-BoldMT" w:eastAsia="Arial-BoldMT" w:hAnsi="Arial-BoldMT" w:cs="Arial-BoldMT"/>
-        </w:rPr>
-        <w:t>clicks</w:t>
-      </w:r>
-      <w:proofErr w:type="spellEnd"/>
-      <w:r>
-        <w:rPr>
-          <w:rFonts w:ascii="Arial-BoldMT" w:eastAsia="Arial-BoldMT" w:hAnsi="Arial-BoldMT" w:cs="Arial-BoldMT"/>
-        </w:rPr>
-        <w:t xml:space="preserve">, en su proceso nos mostrara también las funcionalidades que este posee. </w:t>
-      </w:r>
-    </w:p>
-    <w:p>
-      <w:pPr>
+      </w:pPr>
+      <w:r>
         <w:rPr>
           <w:rFonts w:ascii="Arial-BoldMT" w:eastAsia="Arial-BoldMT" w:hAnsi="Arial-BoldMT" w:cs="Arial-BoldMT"/>
           <w:b/>
@@ -6198,8 +6167,156 @@
           <w:szCs w:val="28"/>
           <w:u w:val="single"/>
         </w:rPr>
-      </w:pPr>
-      <w:r>
+        <w:t>ABM Roles:</w:t>
+      </w:r>
+    </w:p>
+    <w:p>
+      <w:pPr>
+        <w:rPr>
+          <w:rFonts w:ascii="Arial-BoldMT" w:eastAsia="Arial-BoldMT" w:hAnsi="Arial-BoldMT" w:cs="Arial-BoldMT"/>
+        </w:rPr>
+      </w:pPr>
+      <w:r>
+        <w:rPr>
+          <w:rFonts w:ascii="Arial-BoldMT" w:eastAsia="Arial-BoldMT" w:hAnsi="Arial-BoldMT" w:cs="Arial-BoldMT"/>
+        </w:rPr>
+        <w:t xml:space="preserve">La ventana de </w:t>
+      </w:r>
+      <w:r>
+        <w:rPr>
+          <w:rFonts w:ascii="Arial-BoldMT" w:eastAsia="Arial-BoldMT" w:hAnsi="Arial-BoldMT" w:cs="Arial-BoldMT"/>
+        </w:rPr>
+        <w:t>creación</w:t>
+      </w:r>
+      <w:r>
+        <w:rPr>
+          <w:rFonts w:ascii="Arial-BoldMT" w:eastAsia="Arial-BoldMT" w:hAnsi="Arial-BoldMT" w:cs="Arial-BoldMT"/>
+        </w:rPr>
+        <w:t xml:space="preserve"> y </w:t>
+      </w:r>
+      <w:r>
+        <w:rPr>
+          <w:rFonts w:ascii="Arial-BoldMT" w:eastAsia="Arial-BoldMT" w:hAnsi="Arial-BoldMT" w:cs="Arial-BoldMT"/>
+        </w:rPr>
+        <w:t>modificación</w:t>
+      </w:r>
+      <w:r>
+        <w:rPr>
+          <w:rFonts w:ascii="Arial-BoldMT" w:eastAsia="Arial-BoldMT" w:hAnsi="Arial-BoldMT" w:cs="Arial-BoldMT"/>
+        </w:rPr>
+        <w:t xml:space="preserve"> de roles nos muestra 2 listados: A la izquierda el listado con los roles existentes en el sistema y a la derecha las </w:t>
+      </w:r>
+      <w:r>
+        <w:rPr>
+          <w:rFonts w:ascii="Arial-BoldMT" w:eastAsia="Arial-BoldMT" w:hAnsi="Arial-BoldMT" w:cs="Arial-BoldMT"/>
+        </w:rPr>
+        <w:t xml:space="preserve">funcionalidades </w:t>
+      </w:r>
+      <w:r>
+        <w:rPr>
+          <w:rFonts w:ascii="Arial-BoldMT" w:eastAsia="Arial-BoldMT" w:hAnsi="Arial-BoldMT" w:cs="Arial-BoldMT"/>
+        </w:rPr>
+        <w:t>disponibles</w:t>
+      </w:r>
+      <w:r>
+        <w:rPr>
+          <w:rFonts w:ascii="Arial-BoldMT" w:eastAsia="Arial-BoldMT" w:hAnsi="Arial-BoldMT" w:cs="Arial-BoldMT"/>
+        </w:rPr>
+        <w:t xml:space="preserve">.  El usuario escribirá el nombre del nuevo rol en la </w:t>
+      </w:r>
+      <w:proofErr w:type="spellStart"/>
+      <w:r>
+        <w:rPr>
+          <w:rFonts w:ascii="Arial-BoldMT" w:eastAsia="Arial-BoldMT" w:hAnsi="Arial-BoldMT" w:cs="Arial-BoldMT"/>
+        </w:rPr>
+        <w:t>text</w:t>
+      </w:r>
+      <w:proofErr w:type="spellEnd"/>
+      <w:r>
+        <w:rPr>
+          <w:rFonts w:ascii="Arial-BoldMT" w:eastAsia="Arial-BoldMT" w:hAnsi="Arial-BoldMT" w:cs="Arial-BoldMT"/>
+        </w:rPr>
+        <w:t xml:space="preserve"> box</w:t>
+      </w:r>
+      <w:r>
+        <w:rPr>
+          <w:rFonts w:ascii="Arial-BoldMT" w:eastAsia="Arial-BoldMT" w:hAnsi="Arial-BoldMT" w:cs="Arial-BoldMT"/>
+        </w:rPr>
+        <w:t xml:space="preserve"> de arriba y seleccionara las funcionalidades deseadas, agregándolas al presionar el botón "&lt;". Finalmente al presionar "agregar nuevo rol" se confirmara la acción y se ejecutara creando en nuestra base de datos el nuevo rol en la tabla de Roles y agregando sus funcionalidades</w:t>
+      </w:r>
+      <w:r>
+        <w:rPr>
+          <w:rFonts w:ascii="Arial-BoldMT" w:eastAsia="Arial-BoldMT" w:hAnsi="Arial-BoldMT" w:cs="Arial-BoldMT"/>
+        </w:rPr>
+        <w:t xml:space="preserve"> en la tabla </w:t>
+      </w:r>
+      <w:proofErr w:type="spellStart"/>
+      <w:r>
+        <w:rPr>
+          <w:rFonts w:ascii="Arial-BoldMT" w:eastAsia="Arial-BoldMT" w:hAnsi="Arial-BoldMT" w:cs="Arial-BoldMT"/>
+        </w:rPr>
+        <w:t>RolesXFunc</w:t>
+      </w:r>
+      <w:r>
+        <w:rPr>
+          <w:rFonts w:ascii="Arial-BoldMT" w:eastAsia="Arial-BoldMT" w:hAnsi="Arial-BoldMT" w:cs="Arial-BoldMT"/>
+        </w:rPr>
+        <w:t>i</w:t>
+      </w:r>
+      <w:r>
+        <w:rPr>
+          <w:rFonts w:ascii="Arial-BoldMT" w:eastAsia="Arial-BoldMT" w:hAnsi="Arial-BoldMT" w:cs="Arial-BoldMT"/>
+        </w:rPr>
+        <w:t>o</w:t>
+      </w:r>
+      <w:r>
+        <w:rPr>
+          <w:rFonts w:ascii="Arial-BoldMT" w:eastAsia="Arial-BoldMT" w:hAnsi="Arial-BoldMT" w:cs="Arial-BoldMT"/>
+        </w:rPr>
+        <w:t>nalidades</w:t>
+      </w:r>
+      <w:proofErr w:type="spellEnd"/>
+      <w:r>
+        <w:rPr>
+          <w:rFonts w:ascii="Arial-BoldMT" w:eastAsia="Arial-BoldMT" w:hAnsi="Arial-BoldMT" w:cs="Arial-BoldMT"/>
+        </w:rPr>
+        <w:t xml:space="preserve">. </w:t>
+      </w:r>
+      <w:r>
+        <w:rPr>
+          <w:rFonts w:ascii="Arial-BoldMT" w:eastAsia="Arial-BoldMT" w:hAnsi="Arial-BoldMT" w:cs="Arial-BoldMT"/>
+        </w:rPr>
+        <w:t xml:space="preserve">Si el usuario desea modificar algún rol le aparecerán los roles existentes y al apretar "modificar" lo llevara a la misma ventana de creación de rol solo que en este caso solo podrá agregar o sacar funcionalidades a dicho rol. Por </w:t>
+      </w:r>
+      <w:r>
+        <w:rPr>
+          <w:rFonts w:ascii="Arial-BoldMT" w:eastAsia="Arial-BoldMT" w:hAnsi="Arial-BoldMT" w:cs="Arial-BoldMT"/>
+        </w:rPr>
+        <w:t>último</w:t>
+      </w:r>
+      <w:r>
+        <w:rPr>
+          <w:rFonts w:ascii="Arial-BoldMT" w:eastAsia="Arial-BoldMT" w:hAnsi="Arial-BoldMT" w:cs="Arial-BoldMT"/>
+        </w:rPr>
+        <w:t xml:space="preserve"> la ventana de borrado nos permitirá dar una baja lógica de un rol en especifico con tan solo 2 </w:t>
+      </w:r>
+      <w:proofErr w:type="spellStart"/>
+      <w:r>
+        <w:rPr>
+          <w:rFonts w:ascii="Arial-BoldMT" w:eastAsia="Arial-BoldMT" w:hAnsi="Arial-BoldMT" w:cs="Arial-BoldMT"/>
+        </w:rPr>
+        <w:t>clicks</w:t>
+      </w:r>
+      <w:proofErr w:type="spellEnd"/>
+      <w:r>
+        <w:rPr>
+          <w:rFonts w:ascii="Arial-BoldMT" w:eastAsia="Arial-BoldMT" w:hAnsi="Arial-BoldMT" w:cs="Arial-BoldMT"/>
+        </w:rPr>
+        <w:t xml:space="preserve">, en su proceso nos mostrara también las funcionalidades que este posee. </w:t>
+      </w:r>
+    </w:p>
+    <w:p>
+      <w:pPr>
         <w:rPr>
           <w:rFonts w:ascii="Arial-BoldMT" w:eastAsia="Arial-BoldMT" w:hAnsi="Arial-BoldMT" w:cs="Arial-BoldMT"/>
           <w:b/>
@@ -6207,247 +6324,8 @@
           <w:szCs w:val="28"/>
           <w:u w:val="single"/>
         </w:rPr>
-        <w:t>ABM Usuarios:</w:t>
-      </w:r>
-    </w:p>
-    <w:p>
-      <w:pPr>
-        <w:rPr>
-          <w:rFonts w:ascii="Arial-BoldMT" w:eastAsia="Arial-BoldMT" w:hAnsi="Arial-BoldMT" w:cs="Arial-BoldMT"/>
-        </w:rPr>
-      </w:pPr>
-      <w:r>
-        <w:rPr>
-          <w:rFonts w:ascii="Arial-BoldMT" w:eastAsia="Arial-BoldMT" w:hAnsi="Arial-BoldMT" w:cs="Arial-BoldMT"/>
-        </w:rPr>
-        <w:t>La ventana de creación</w:t>
-      </w:r>
-      <w:r>
-        <w:rPr>
-          <w:rFonts w:ascii="Arial-BoldMT" w:eastAsia="Arial-BoldMT" w:hAnsi="Arial-BoldMT" w:cs="Arial-BoldMT"/>
-        </w:rPr>
-        <w:t xml:space="preserve"> de usuario nos permite </w:t>
-      </w:r>
-      <w:proofErr w:type="spellStart"/>
-      <w:r>
-        <w:rPr>
-          <w:rFonts w:ascii="Arial-BoldMT" w:eastAsia="Arial-BoldMT" w:hAnsi="Arial-BoldMT" w:cs="Arial-BoldMT"/>
-        </w:rPr>
-        <w:t>setear</w:t>
-      </w:r>
-      <w:proofErr w:type="spellEnd"/>
-      <w:r>
-        <w:rPr>
-          <w:rFonts w:ascii="Arial-BoldMT" w:eastAsia="Arial-BoldMT" w:hAnsi="Arial-BoldMT" w:cs="Arial-BoldMT"/>
-        </w:rPr>
-        <w:t xml:space="preserve"> su contraseña, nombre</w:t>
-      </w:r>
-      <w:r>
-        <w:rPr>
-          <w:rFonts w:ascii="Arial-BoldMT" w:eastAsia="Arial-BoldMT" w:hAnsi="Arial-BoldMT" w:cs="Arial-BoldMT"/>
-        </w:rPr>
-        <w:t xml:space="preserve"> de usuario</w:t>
-      </w:r>
-      <w:r>
-        <w:rPr>
-          <w:rFonts w:ascii="Arial-BoldMT" w:eastAsia="Arial-BoldMT" w:hAnsi="Arial-BoldMT" w:cs="Arial-BoldMT"/>
-        </w:rPr>
-        <w:t>,</w:t>
-      </w:r>
-      <w:r>
-        <w:rPr>
-          <w:rFonts w:ascii="Arial-BoldMT" w:eastAsia="Arial-BoldMT" w:hAnsi="Arial-BoldMT" w:cs="Arial-BoldMT"/>
-        </w:rPr>
-        <w:t xml:space="preserve"> nom</w:t>
-      </w:r>
-      <w:r>
-        <w:rPr>
-          <w:rFonts w:ascii="Arial-BoldMT" w:eastAsia="Arial-BoldMT" w:hAnsi="Arial-BoldMT" w:cs="Arial-BoldMT"/>
-        </w:rPr>
-        <w:t>b</w:t>
-      </w:r>
-      <w:r>
-        <w:rPr>
-          <w:rFonts w:ascii="Arial-BoldMT" w:eastAsia="Arial-BoldMT" w:hAnsi="Arial-BoldMT" w:cs="Arial-BoldMT"/>
-        </w:rPr>
-        <w:t>re, apellido,</w:t>
-      </w:r>
-      <w:r>
-        <w:rPr>
-          <w:rFonts w:ascii="Arial-BoldMT" w:eastAsia="Arial-BoldMT" w:hAnsi="Arial-BoldMT" w:cs="Arial-BoldMT"/>
-        </w:rPr>
-        <w:t xml:space="preserve"> año de nacimiento (desplegando un calendario a la hora de elegir dicha fecha y no permitiendo que se ingre</w:t>
-      </w:r>
-      <w:r>
-        <w:rPr>
-          <w:rFonts w:ascii="Arial-BoldMT" w:eastAsia="Arial-BoldMT" w:hAnsi="Arial-BoldMT" w:cs="Arial-BoldMT"/>
-        </w:rPr>
-        <w:t xml:space="preserve">sen fechas futuras a la actual), </w:t>
-      </w:r>
-      <w:r>
-        <w:rPr>
-          <w:rFonts w:ascii="Arial-BoldMT" w:eastAsia="Arial-BoldMT" w:hAnsi="Arial-BoldMT" w:cs="Arial-BoldMT"/>
-        </w:rPr>
-        <w:t>su tipo y numero de documento</w:t>
-      </w:r>
-      <w:r>
-        <w:rPr>
-          <w:rFonts w:ascii="Arial-BoldMT" w:eastAsia="Arial-BoldMT" w:hAnsi="Arial-BoldMT" w:cs="Arial-BoldMT"/>
-        </w:rPr>
-        <w:t xml:space="preserve"> (Desplegando una lista mostrando los tipos de documento soportados por el sistema)</w:t>
-      </w:r>
-      <w:r>
-        <w:rPr>
-          <w:rFonts w:ascii="Arial-BoldMT" w:eastAsia="Arial-BoldMT" w:hAnsi="Arial-BoldMT" w:cs="Arial-BoldMT"/>
-        </w:rPr>
-        <w:t>, su correo,</w:t>
-      </w:r>
-      <w:r>
-        <w:rPr>
-          <w:rFonts w:ascii="Arial-BoldMT" w:eastAsia="Arial-BoldMT" w:hAnsi="Arial-BoldMT" w:cs="Arial-BoldMT"/>
-        </w:rPr>
-        <w:t xml:space="preserve"> sus roles y</w:t>
-      </w:r>
-      <w:r>
-        <w:rPr>
-          <w:rFonts w:ascii="Arial-BoldMT" w:eastAsia="Arial-BoldMT" w:hAnsi="Arial-BoldMT" w:cs="Arial-BoldMT"/>
-        </w:rPr>
-        <w:t xml:space="preserve"> los hoteles donde se desempeñara </w:t>
-      </w:r>
-      <w:r>
-        <w:rPr>
-          <w:rFonts w:ascii="Arial-BoldMT" w:eastAsia="Arial-BoldMT" w:hAnsi="Arial-BoldMT" w:cs="Arial-BoldMT"/>
-        </w:rPr>
-        <w:t xml:space="preserve"> (Mostrando en el caso de estos </w:t>
-      </w:r>
-      <w:r>
-        <w:rPr>
-          <w:rFonts w:ascii="Arial-BoldMT" w:eastAsia="Arial-BoldMT" w:hAnsi="Arial-BoldMT" w:cs="Arial-BoldMT"/>
-        </w:rPr>
-        <w:t>últimos</w:t>
-      </w:r>
-      <w:r>
-        <w:rPr>
-          <w:rFonts w:ascii="Arial-BoldMT" w:eastAsia="Arial-BoldMT" w:hAnsi="Arial-BoldMT" w:cs="Arial-BoldMT"/>
-        </w:rPr>
-        <w:t xml:space="preserve"> una l</w:t>
-      </w:r>
-      <w:r>
-        <w:rPr>
-          <w:rFonts w:ascii="Arial-BoldMT" w:eastAsia="Arial-BoldMT" w:hAnsi="Arial-BoldMT" w:cs="Arial-BoldMT"/>
-        </w:rPr>
-        <w:t xml:space="preserve">ista con los roles y hoteles disponibles y a su izquierda los que </w:t>
-      </w:r>
-      <w:r>
-        <w:rPr>
-          <w:rFonts w:ascii="Arial-BoldMT" w:eastAsia="Arial-BoldMT" w:hAnsi="Arial-BoldMT" w:cs="Arial-BoldMT"/>
-        </w:rPr>
-        <w:t>tendrá</w:t>
-      </w:r>
-      <w:r>
-        <w:rPr>
-          <w:rFonts w:ascii="Arial-BoldMT" w:eastAsia="Arial-BoldMT" w:hAnsi="Arial-BoldMT" w:cs="Arial-BoldMT"/>
-        </w:rPr>
-        <w:t xml:space="preserve"> el nuevo usuario). </w:t>
-      </w:r>
-      <w:proofErr w:type="spellStart"/>
-      <w:r>
-        <w:rPr>
-          <w:rFonts w:ascii="Arial-BoldMT" w:eastAsia="Arial-BoldMT" w:hAnsi="Arial-BoldMT" w:cs="Arial-BoldMT"/>
-        </w:rPr>
-        <w:t>F</w:t>
-      </w:r>
-      <w:r>
-        <w:rPr>
-          <w:rFonts w:ascii="Arial-BoldMT" w:eastAsia="Arial-BoldMT" w:hAnsi="Arial-BoldMT" w:cs="Arial-BoldMT"/>
-        </w:rPr>
-        <w:t>inalmente</w:t>
-      </w:r>
-      <w:r>
-        <w:rPr>
-          <w:rFonts w:ascii="Arial-BoldMT" w:eastAsia="Arial-BoldMT" w:hAnsi="Arial-BoldMT" w:cs="Arial-BoldMT"/>
-        </w:rPr>
-        <w:t>,</w:t>
-      </w:r>
-      <w:r>
-        <w:rPr>
-          <w:rFonts w:ascii="Arial-BoldMT" w:eastAsia="Arial-BoldMT" w:hAnsi="Arial-BoldMT" w:cs="Arial-BoldMT"/>
-        </w:rPr>
-        <w:t>clickeando</w:t>
-      </w:r>
-      <w:proofErr w:type="spellEnd"/>
-      <w:r>
-        <w:rPr>
-          <w:rFonts w:ascii="Arial-BoldMT" w:eastAsia="Arial-BoldMT" w:hAnsi="Arial-BoldMT" w:cs="Arial-BoldMT"/>
-        </w:rPr>
-        <w:t xml:space="preserve"> el </w:t>
-      </w:r>
-      <w:r>
-        <w:rPr>
-          <w:rFonts w:ascii="Arial-BoldMT" w:eastAsia="Arial-BoldMT" w:hAnsi="Arial-BoldMT" w:cs="Arial-BoldMT"/>
-        </w:rPr>
-        <w:t>botón</w:t>
-      </w:r>
-      <w:r>
-        <w:rPr>
-          <w:rFonts w:ascii="Arial-BoldMT" w:eastAsia="Arial-BoldMT" w:hAnsi="Arial-BoldMT" w:cs="Arial-BoldMT"/>
-        </w:rPr>
-        <w:t xml:space="preserve"> "agregar nuevo usuario"</w:t>
-      </w:r>
-      <w:r>
-        <w:rPr>
-          <w:rFonts w:ascii="Arial-BoldMT" w:eastAsia="Arial-BoldMT" w:hAnsi="Arial-BoldMT" w:cs="Arial-BoldMT"/>
-        </w:rPr>
-        <w:t>,</w:t>
-      </w:r>
-      <w:r>
-        <w:rPr>
-          <w:rFonts w:ascii="Arial-BoldMT" w:eastAsia="Arial-BoldMT" w:hAnsi="Arial-BoldMT" w:cs="Arial-BoldMT"/>
-        </w:rPr>
-        <w:t xml:space="preserve"> se creara al usuario con las características pedidas.</w:t>
-      </w:r>
-    </w:p>
-    <w:p>
-      <w:pPr>
-        <w:rPr>
-          <w:rFonts w:ascii="Arial-BoldMT" w:eastAsia="Arial-BoldMT" w:hAnsi="Arial-BoldMT" w:cs="Arial-BoldMT"/>
-        </w:rPr>
-      </w:pPr>
-      <w:r>
-        <w:rPr>
-          <w:rFonts w:ascii="Arial-BoldMT" w:eastAsia="Arial-BoldMT" w:hAnsi="Arial-BoldMT" w:cs="Arial-BoldMT"/>
-        </w:rPr>
-        <w:t>La ventana de modificación nos mostrara una lista donde se encuentran todos los usuarios del sistema. Mediante esta ventana podremos filtrar la lista de usuarios por  nombre de usuario, nombre, apellido, rol, tipo y numero de documento, hotel en el cual se desempeña y correo electrónico.</w:t>
-      </w:r>
-      <w:r>
-        <w:rPr>
-          <w:rFonts w:ascii="Arial-BoldMT" w:eastAsia="Arial-BoldMT" w:hAnsi="Arial-BoldMT" w:cs="Arial-BoldMT"/>
-        </w:rPr>
-        <w:t xml:space="preserve"> Una vez elegido el usuario a este se le podrá modificar cualquiera de sus campos.</w:t>
-      </w:r>
-    </w:p>
-    <w:p>
-      <w:pPr>
-        <w:rPr>
-          <w:rFonts w:ascii="Arial-BoldMT" w:eastAsia="Arial-BoldMT" w:hAnsi="Arial-BoldMT" w:cs="Arial-BoldMT"/>
-        </w:rPr>
-      </w:pPr>
-      <w:r>
-        <w:rPr>
-          <w:rFonts w:ascii="Arial-BoldMT" w:eastAsia="Arial-BoldMT" w:hAnsi="Arial-BoldMT" w:cs="Arial-BoldMT"/>
-        </w:rPr>
-        <w:t>En la ventana de borrado mostrara la misma lista con los mismo filtro que en la de modificación solo que esta vez se podrá borrar al usuario del sistema (Esta será una baja lógica, cambiando el estado del cliente).</w:t>
-      </w:r>
-    </w:p>
-    <w:p>
-      <w:pPr>
-        <w:rPr>
-          <w:rFonts w:ascii="Arial-BoldMT" w:eastAsia="Arial-BoldMT" w:hAnsi="Arial-BoldMT" w:cs="Arial-BoldMT"/>
-        </w:rPr>
-      </w:pPr>
-    </w:p>
-    <w:p>
-      <w:pPr>
+      </w:pPr>
+      <w:r>
         <w:rPr>
           <w:rFonts w:ascii="Arial-BoldMT" w:eastAsia="Arial-BoldMT" w:hAnsi="Arial-BoldMT" w:cs="Arial-BoldMT"/>
           <w:b/>
@@ -6455,8 +6333,247 @@
           <w:szCs w:val="28"/>
           <w:u w:val="single"/>
         </w:rPr>
-      </w:pPr>
-      <w:r>
+        <w:t>ABM Usuarios:</w:t>
+      </w:r>
+    </w:p>
+    <w:p>
+      <w:pPr>
+        <w:rPr>
+          <w:rFonts w:ascii="Arial-BoldMT" w:eastAsia="Arial-BoldMT" w:hAnsi="Arial-BoldMT" w:cs="Arial-BoldMT"/>
+        </w:rPr>
+      </w:pPr>
+      <w:r>
+        <w:rPr>
+          <w:rFonts w:ascii="Arial-BoldMT" w:eastAsia="Arial-BoldMT" w:hAnsi="Arial-BoldMT" w:cs="Arial-BoldMT"/>
+        </w:rPr>
+        <w:t>La ventana de creación</w:t>
+      </w:r>
+      <w:r>
+        <w:rPr>
+          <w:rFonts w:ascii="Arial-BoldMT" w:eastAsia="Arial-BoldMT" w:hAnsi="Arial-BoldMT" w:cs="Arial-BoldMT"/>
+        </w:rPr>
+        <w:t xml:space="preserve"> de usuario nos permite </w:t>
+      </w:r>
+      <w:proofErr w:type="spellStart"/>
+      <w:r>
+        <w:rPr>
+          <w:rFonts w:ascii="Arial-BoldMT" w:eastAsia="Arial-BoldMT" w:hAnsi="Arial-BoldMT" w:cs="Arial-BoldMT"/>
+        </w:rPr>
+        <w:t>setear</w:t>
+      </w:r>
+      <w:proofErr w:type="spellEnd"/>
+      <w:r>
+        <w:rPr>
+          <w:rFonts w:ascii="Arial-BoldMT" w:eastAsia="Arial-BoldMT" w:hAnsi="Arial-BoldMT" w:cs="Arial-BoldMT"/>
+        </w:rPr>
+        <w:t xml:space="preserve"> su contraseña, nombre</w:t>
+      </w:r>
+      <w:r>
+        <w:rPr>
+          <w:rFonts w:ascii="Arial-BoldMT" w:eastAsia="Arial-BoldMT" w:hAnsi="Arial-BoldMT" w:cs="Arial-BoldMT"/>
+        </w:rPr>
+        <w:t xml:space="preserve"> de usuario</w:t>
+      </w:r>
+      <w:r>
+        <w:rPr>
+          <w:rFonts w:ascii="Arial-BoldMT" w:eastAsia="Arial-BoldMT" w:hAnsi="Arial-BoldMT" w:cs="Arial-BoldMT"/>
+        </w:rPr>
+        <w:t>,</w:t>
+      </w:r>
+      <w:r>
+        <w:rPr>
+          <w:rFonts w:ascii="Arial-BoldMT" w:eastAsia="Arial-BoldMT" w:hAnsi="Arial-BoldMT" w:cs="Arial-BoldMT"/>
+        </w:rPr>
+        <w:t xml:space="preserve"> nom</w:t>
+      </w:r>
+      <w:r>
+        <w:rPr>
+          <w:rFonts w:ascii="Arial-BoldMT" w:eastAsia="Arial-BoldMT" w:hAnsi="Arial-BoldMT" w:cs="Arial-BoldMT"/>
+        </w:rPr>
+        <w:t>b</w:t>
+      </w:r>
+      <w:r>
+        <w:rPr>
+          <w:rFonts w:ascii="Arial-BoldMT" w:eastAsia="Arial-BoldMT" w:hAnsi="Arial-BoldMT" w:cs="Arial-BoldMT"/>
+        </w:rPr>
+        <w:t>re, apellido,</w:t>
+      </w:r>
+      <w:r>
+        <w:rPr>
+          <w:rFonts w:ascii="Arial-BoldMT" w:eastAsia="Arial-BoldMT" w:hAnsi="Arial-BoldMT" w:cs="Arial-BoldMT"/>
+        </w:rPr>
+        <w:t xml:space="preserve"> año de nacimiento (desplegando un calendario a la hora de elegir dicha fecha y no permitiendo que se ingre</w:t>
+      </w:r>
+      <w:r>
+        <w:rPr>
+          <w:rFonts w:ascii="Arial-BoldMT" w:eastAsia="Arial-BoldMT" w:hAnsi="Arial-BoldMT" w:cs="Arial-BoldMT"/>
+        </w:rPr>
+        <w:t xml:space="preserve">sen fechas futuras a la actual), </w:t>
+      </w:r>
+      <w:r>
+        <w:rPr>
+          <w:rFonts w:ascii="Arial-BoldMT" w:eastAsia="Arial-BoldMT" w:hAnsi="Arial-BoldMT" w:cs="Arial-BoldMT"/>
+        </w:rPr>
+        <w:t>su tipo y numero de documento</w:t>
+      </w:r>
+      <w:r>
+        <w:rPr>
+          <w:rFonts w:ascii="Arial-BoldMT" w:eastAsia="Arial-BoldMT" w:hAnsi="Arial-BoldMT" w:cs="Arial-BoldMT"/>
+        </w:rPr>
+        <w:t xml:space="preserve"> (Desplegando una lista mostrando los tipos de documento soportados por el sistema)</w:t>
+      </w:r>
+      <w:r>
+        <w:rPr>
+          <w:rFonts w:ascii="Arial-BoldMT" w:eastAsia="Arial-BoldMT" w:hAnsi="Arial-BoldMT" w:cs="Arial-BoldMT"/>
+        </w:rPr>
+        <w:t>, su correo,</w:t>
+      </w:r>
+      <w:r>
+        <w:rPr>
+          <w:rFonts w:ascii="Arial-BoldMT" w:eastAsia="Arial-BoldMT" w:hAnsi="Arial-BoldMT" w:cs="Arial-BoldMT"/>
+        </w:rPr>
+        <w:t xml:space="preserve"> sus roles y</w:t>
+      </w:r>
+      <w:r>
+        <w:rPr>
+          <w:rFonts w:ascii="Arial-BoldMT" w:eastAsia="Arial-BoldMT" w:hAnsi="Arial-BoldMT" w:cs="Arial-BoldMT"/>
+        </w:rPr>
+        <w:t xml:space="preserve"> los hoteles donde se desempeñara </w:t>
+      </w:r>
+      <w:r>
+        <w:rPr>
+          <w:rFonts w:ascii="Arial-BoldMT" w:eastAsia="Arial-BoldMT" w:hAnsi="Arial-BoldMT" w:cs="Arial-BoldMT"/>
+        </w:rPr>
+        <w:t xml:space="preserve"> (Mostrando en el caso de estos </w:t>
+      </w:r>
+      <w:r>
+        <w:rPr>
+          <w:rFonts w:ascii="Arial-BoldMT" w:eastAsia="Arial-BoldMT" w:hAnsi="Arial-BoldMT" w:cs="Arial-BoldMT"/>
+        </w:rPr>
+        <w:t>últimos</w:t>
+      </w:r>
+      <w:r>
+        <w:rPr>
+          <w:rFonts w:ascii="Arial-BoldMT" w:eastAsia="Arial-BoldMT" w:hAnsi="Arial-BoldMT" w:cs="Arial-BoldMT"/>
+        </w:rPr>
+        <w:t xml:space="preserve"> una l</w:t>
+      </w:r>
+      <w:r>
+        <w:rPr>
+          <w:rFonts w:ascii="Arial-BoldMT" w:eastAsia="Arial-BoldMT" w:hAnsi="Arial-BoldMT" w:cs="Arial-BoldMT"/>
+        </w:rPr>
+        <w:t xml:space="preserve">ista con los roles y hoteles disponibles y a su izquierda los que </w:t>
+      </w:r>
+      <w:r>
+        <w:rPr>
+          <w:rFonts w:ascii="Arial-BoldMT" w:eastAsia="Arial-BoldMT" w:hAnsi="Arial-BoldMT" w:cs="Arial-BoldMT"/>
+        </w:rPr>
+        <w:t>tendrá</w:t>
+      </w:r>
+      <w:r>
+        <w:rPr>
+          <w:rFonts w:ascii="Arial-BoldMT" w:eastAsia="Arial-BoldMT" w:hAnsi="Arial-BoldMT" w:cs="Arial-BoldMT"/>
+        </w:rPr>
+        <w:t xml:space="preserve"> el nuevo usuario). </w:t>
+      </w:r>
+      <w:proofErr w:type="spellStart"/>
+      <w:r>
+        <w:rPr>
+          <w:rFonts w:ascii="Arial-BoldMT" w:eastAsia="Arial-BoldMT" w:hAnsi="Arial-BoldMT" w:cs="Arial-BoldMT"/>
+        </w:rPr>
+        <w:t>F</w:t>
+      </w:r>
+      <w:r>
+        <w:rPr>
+          <w:rFonts w:ascii="Arial-BoldMT" w:eastAsia="Arial-BoldMT" w:hAnsi="Arial-BoldMT" w:cs="Arial-BoldMT"/>
+        </w:rPr>
+        <w:t>inalmente</w:t>
+      </w:r>
+      <w:r>
+        <w:rPr>
+          <w:rFonts w:ascii="Arial-BoldMT" w:eastAsia="Arial-BoldMT" w:hAnsi="Arial-BoldMT" w:cs="Arial-BoldMT"/>
+        </w:rPr>
+        <w:t>,</w:t>
+      </w:r>
+      <w:r>
+        <w:rPr>
+          <w:rFonts w:ascii="Arial-BoldMT" w:eastAsia="Arial-BoldMT" w:hAnsi="Arial-BoldMT" w:cs="Arial-BoldMT"/>
+        </w:rPr>
+        <w:t>clickeando</w:t>
+      </w:r>
+      <w:proofErr w:type="spellEnd"/>
+      <w:r>
+        <w:rPr>
+          <w:rFonts w:ascii="Arial-BoldMT" w:eastAsia="Arial-BoldMT" w:hAnsi="Arial-BoldMT" w:cs="Arial-BoldMT"/>
+        </w:rPr>
+        <w:t xml:space="preserve"> el </w:t>
+      </w:r>
+      <w:r>
+        <w:rPr>
+          <w:rFonts w:ascii="Arial-BoldMT" w:eastAsia="Arial-BoldMT" w:hAnsi="Arial-BoldMT" w:cs="Arial-BoldMT"/>
+        </w:rPr>
+        <w:t>botón</w:t>
+      </w:r>
+      <w:r>
+        <w:rPr>
+          <w:rFonts w:ascii="Arial-BoldMT" w:eastAsia="Arial-BoldMT" w:hAnsi="Arial-BoldMT" w:cs="Arial-BoldMT"/>
+        </w:rPr>
+        <w:t xml:space="preserve"> "agregar nuevo usuario"</w:t>
+      </w:r>
+      <w:r>
+        <w:rPr>
+          <w:rFonts w:ascii="Arial-BoldMT" w:eastAsia="Arial-BoldMT" w:hAnsi="Arial-BoldMT" w:cs="Arial-BoldMT"/>
+        </w:rPr>
+        <w:t>,</w:t>
+      </w:r>
+      <w:r>
+        <w:rPr>
+          <w:rFonts w:ascii="Arial-BoldMT" w:eastAsia="Arial-BoldMT" w:hAnsi="Arial-BoldMT" w:cs="Arial-BoldMT"/>
+        </w:rPr>
+        <w:t xml:space="preserve"> se creara al usuario con las características pedidas.</w:t>
+      </w:r>
+    </w:p>
+    <w:p>
+      <w:pPr>
+        <w:rPr>
+          <w:rFonts w:ascii="Arial-BoldMT" w:eastAsia="Arial-BoldMT" w:hAnsi="Arial-BoldMT" w:cs="Arial-BoldMT"/>
+        </w:rPr>
+      </w:pPr>
+      <w:r>
+        <w:rPr>
+          <w:rFonts w:ascii="Arial-BoldMT" w:eastAsia="Arial-BoldMT" w:hAnsi="Arial-BoldMT" w:cs="Arial-BoldMT"/>
+        </w:rPr>
+        <w:t>La ventana de modificación nos mostrara una lista donde se encuentran todos los usuarios del sistema. Mediante esta ventana podremos filtrar la lista de usuarios por  nombre de usuario, nombre, apellido, rol, tipo y numero de documento, hotel en el cual se desempeña y correo electrónico.</w:t>
+      </w:r>
+      <w:r>
+        <w:rPr>
+          <w:rFonts w:ascii="Arial-BoldMT" w:eastAsia="Arial-BoldMT" w:hAnsi="Arial-BoldMT" w:cs="Arial-BoldMT"/>
+        </w:rPr>
+        <w:t xml:space="preserve"> Una vez elegido el usuario a este se le podrá modificar cualquiera de sus campos.</w:t>
+      </w:r>
+    </w:p>
+    <w:p>
+      <w:pPr>
+        <w:rPr>
+          <w:rFonts w:ascii="Arial-BoldMT" w:eastAsia="Arial-BoldMT" w:hAnsi="Arial-BoldMT" w:cs="Arial-BoldMT"/>
+        </w:rPr>
+      </w:pPr>
+      <w:r>
+        <w:rPr>
+          <w:rFonts w:ascii="Arial-BoldMT" w:eastAsia="Arial-BoldMT" w:hAnsi="Arial-BoldMT" w:cs="Arial-BoldMT"/>
+        </w:rPr>
+        <w:t>En la ventana de borrado mostrara la misma lista con los mismo filtro que en la de modificación solo que esta vez se podrá borrar al usuario del sistema (Esta será una baja lógica, cambiando el estado del cliente).</w:t>
+      </w:r>
+    </w:p>
+    <w:p>
+      <w:pPr>
+        <w:rPr>
+          <w:rFonts w:ascii="Arial-BoldMT" w:eastAsia="Arial-BoldMT" w:hAnsi="Arial-BoldMT" w:cs="Arial-BoldMT"/>
+        </w:rPr>
+      </w:pPr>
+    </w:p>
+    <w:p>
+      <w:pPr>
         <w:rPr>
           <w:rFonts w:ascii="Arial-BoldMT" w:eastAsia="Arial-BoldMT" w:hAnsi="Arial-BoldMT" w:cs="Arial-BoldMT"/>
           <w:b/>
@@ -6464,6 +6581,15 @@
           <w:szCs w:val="28"/>
           <w:u w:val="single"/>
         </w:rPr>
+      </w:pPr>
+      <w:r>
+        <w:rPr>
+          <w:rFonts w:ascii="Arial-BoldMT" w:eastAsia="Arial-BoldMT" w:hAnsi="Arial-BoldMT" w:cs="Arial-BoldMT"/>
+          <w:b/>
+          <w:sz w:val="28"/>
+          <w:szCs w:val="28"/>
+          <w:u w:val="single"/>
+        </w:rPr>
         <w:t>ABM Clientes:</w:t>
       </w:r>
     </w:p>
@@ -6473,6 +6599,75 @@
           <w:rFonts w:ascii="Arial-BoldMT" w:eastAsia="Arial-BoldMT" w:hAnsi="Arial-BoldMT" w:cs="Arial-BoldMT"/>
         </w:rPr>
       </w:pPr>
+      <w:r>
+        <w:rPr>
+          <w:rFonts w:ascii="Arial-BoldMT" w:eastAsia="Arial-BoldMT" w:hAnsi="Arial-BoldMT" w:cs="Arial-BoldMT"/>
+        </w:rPr>
+        <w:lastRenderedPageBreak/>
+        <w:t>La ventana de creación de clientes nos pedirá un nombre, un apellido , un tipo y numero de documento (El tipo lo podremos elegir de una pequeña lista donde se mostraran los que acepta el sistema), un mail, un teléfono, una fecha de nacimiento (La cual elegiremos de un calendario el cual nos dejara elegir cualquier fecha que no pase la actual), una nacionalidad, una calle, numero, piso, departamento, una ciudad y un país (los cuales también se seleccionara de una lista con todos los países del mundo, dándonos la oportunidad de filtrarlos si decidimos escribirlo manualmente). Con todos estos datos al apretar el botón de registrar se creara el nuevo cliente.</w:t>
+      </w:r>
+    </w:p>
+    <w:p>
+      <w:pPr>
+        <w:rPr>
+          <w:rFonts w:ascii="Arial-BoldMT" w:eastAsia="Arial-BoldMT" w:hAnsi="Arial-BoldMT" w:cs="Arial-BoldMT"/>
+        </w:rPr>
+      </w:pPr>
+      <w:r>
+        <w:rPr>
+          <w:rFonts w:ascii="Arial-BoldMT" w:eastAsia="Arial-BoldMT" w:hAnsi="Arial-BoldMT" w:cs="Arial-BoldMT"/>
+        </w:rPr>
+        <w:t xml:space="preserve">La ventana de modificación </w:t>
+      </w:r>
+      <w:r>
+        <w:rPr>
+          <w:rFonts w:ascii="Arial-BoldMT" w:eastAsia="Arial-BoldMT" w:hAnsi="Arial-BoldMT" w:cs="Arial-BoldMT"/>
+        </w:rPr>
+        <w:t>nos mostrara una lista con</w:t>
+      </w:r>
+      <w:r>
+        <w:rPr>
+          <w:rFonts w:ascii="Arial-BoldMT" w:eastAsia="Arial-BoldMT" w:hAnsi="Arial-BoldMT" w:cs="Arial-BoldMT"/>
+        </w:rPr>
+        <w:t xml:space="preserve"> los</w:t>
+      </w:r>
+      <w:r>
+        <w:rPr>
+          <w:rFonts w:ascii="Arial-BoldMT" w:eastAsia="Arial-BoldMT" w:hAnsi="Arial-BoldMT" w:cs="Arial-BoldMT"/>
+        </w:rPr>
+        <w:t xml:space="preserve"> primeros 100</w:t>
+      </w:r>
+      <w:r>
+        <w:rPr>
+          <w:rFonts w:ascii="Arial-BoldMT" w:eastAsia="Arial-BoldMT" w:hAnsi="Arial-BoldMT" w:cs="Arial-BoldMT"/>
+        </w:rPr>
+        <w:t xml:space="preserve"> clientes</w:t>
+      </w:r>
+      <w:r>
+        <w:rPr>
+          <w:rFonts w:ascii="Arial-BoldMT" w:eastAsia="Arial-BoldMT" w:hAnsi="Arial-BoldMT" w:cs="Arial-BoldMT"/>
+        </w:rPr>
+        <w:t xml:space="preserve"> que cumplan el filtro dado</w:t>
+      </w:r>
+      <w:r>
+        <w:rPr>
+          <w:rFonts w:ascii="Arial-BoldMT" w:eastAsia="Arial-BoldMT" w:hAnsi="Arial-BoldMT" w:cs="Arial-BoldMT"/>
+        </w:rPr>
+        <w:t xml:space="preserve">, los cuales se podrán filtrar por nombre, apellido, tipo y numero de documento y correo. Una vez  encontrado al cliente con apretar el botón "modificar" se pasara a la misma ventana de creación, la cual ahora sirve para la modificación del cliente seleccionado. En este momento se puede habilitar la casilla de "habilitado" lo que nos permitirá habilitar a un cliente que este deshabilitado. </w:t>
+      </w:r>
+    </w:p>
+    <w:p>
+      <w:pPr>
+        <w:rPr>
+          <w:rFonts w:ascii="Arial-BoldMT" w:eastAsia="Arial-BoldMT" w:hAnsi="Arial-BoldMT" w:cs="Arial-BoldMT"/>
+        </w:rPr>
+      </w:pPr>
+      <w:r>
+        <w:rPr>
+          <w:rFonts w:ascii="Arial-BoldMT" w:eastAsia="Arial-BoldMT" w:hAnsi="Arial-BoldMT" w:cs="Arial-BoldMT"/>
+        </w:rPr>
+        <w:t xml:space="preserve">Para la ventana de borrado se mostrara la misma lista que para modificación, solo que esta vez solo aparecerán los clientes que estén habilitados en el sistema. Una vez encontrado el cliente de interés apretando el botón "borrar" se deshabilitara al mismo. </w:t>
+      </w:r>
     </w:p>
     <w:p>
       <w:pPr>

</xml_diff>

<commit_message>
Ahora con el log
</commit_message>
<xml_diff>
--- a/Estrategia.docx
+++ b/Estrategia.docx
@@ -18,7 +18,7 @@
           <v:rect id="rectole0000000000" o:spid="_x0000_i1025" style="width:124.6pt;height:146.5pt" o:ole="" o:preferrelative="t" stroked="f">
             <v:imagedata r:id="rId6" o:title=""/>
           </v:rect>
-          <o:OLEObject Type="Embed" ProgID="StaticMetafile" ShapeID="rectole0000000000" DrawAspect="Content" ObjectID="_1590686723" r:id="rId7"/>
+          <o:OLEObject Type="Embed" ProgID="StaticMetafile" ShapeID="rectole0000000000" DrawAspect="Content" ObjectID="_1590688978" r:id="rId7"/>
         </w:object>
       </w:r>
     </w:p>
@@ -5150,34 +5150,6 @@
           <w:rFonts w:ascii="Arial-BoldMT" w:eastAsia="Arial-BoldMT" w:hAnsi="Arial-BoldMT" w:cs="Arial-BoldMT"/>
         </w:rPr>
       </w:pPr>
-    </w:p>
-    <w:p>
-      <w:pPr>
-        <w:rPr>
-          <w:rFonts w:ascii="Arial-BoldMT" w:eastAsia="Arial-BoldMT" w:hAnsi="Arial-BoldMT" w:cs="Arial-BoldMT"/>
-        </w:rPr>
-      </w:pPr>
-    </w:p>
-    <w:p>
-      <w:pPr>
-        <w:rPr>
-          <w:rFonts w:ascii="Arial-BoldMT" w:eastAsia="Arial-BoldMT" w:hAnsi="Arial-BoldMT" w:cs="Arial-BoldMT"/>
-        </w:rPr>
-      </w:pPr>
-    </w:p>
-    <w:p>
-      <w:pPr>
-        <w:rPr>
-          <w:rFonts w:ascii="Arial-BoldMT" w:eastAsia="Arial-BoldMT" w:hAnsi="Arial-BoldMT" w:cs="Arial-BoldMT"/>
-        </w:rPr>
-      </w:pPr>
-    </w:p>
-    <w:p>
-      <w:pPr>
-        <w:rPr>
-          <w:rFonts w:ascii="Arial-BoldMT" w:eastAsia="Arial-BoldMT" w:hAnsi="Arial-BoldMT" w:cs="Arial-BoldMT"/>
-        </w:rPr>
-      </w:pPr>
       <w:r>
         <w:rPr>
           <w:rFonts w:ascii="Arial-BoldMT" w:eastAsia="Arial-BoldMT" w:hAnsi="Arial-BoldMT" w:cs="Arial-BoldMT"/>
@@ -5721,14 +5693,7 @@
         <w:rPr>
           <w:rFonts w:ascii="Arial-BoldMT" w:eastAsia="Arial-BoldMT" w:hAnsi="Arial-BoldMT" w:cs="Arial-BoldMT"/>
         </w:rPr>
-        <w:t xml:space="preserve"> puede tirar error en el caso de que se intente insertar otro cierre </w:t>
-      </w:r>
-      <w:r>
-        <w:rPr>
-          <w:rFonts w:ascii="Arial-BoldMT" w:eastAsia="Arial-BoldMT" w:hAnsi="Arial-BoldMT" w:cs="Arial-BoldMT"/>
-        </w:rPr>
-        <w:lastRenderedPageBreak/>
-        <w:t xml:space="preserve">temporal para el mismo hotel que empiece en una fecha en </w:t>
+        <w:t xml:space="preserve"> puede tirar error en el caso de que se intente insertar otro cierre temporal para el mismo hotel que empiece en una fecha en </w:t>
       </w:r>
       <w:proofErr w:type="spellStart"/>
       <w:r>
@@ -5838,6 +5803,7 @@
           <w:szCs w:val="28"/>
           <w:u w:val="single"/>
         </w:rPr>
+        <w:lastRenderedPageBreak/>
         <w:t>Triggers</w:t>
       </w:r>
       <w:proofErr w:type="spellEnd"/>
@@ -6357,7 +6323,6 @@
         <w:rPr>
           <w:rFonts w:ascii="Arial-BoldMT" w:eastAsia="Arial-BoldMT" w:hAnsi="Arial-BoldMT" w:cs="Arial-BoldMT"/>
         </w:rPr>
-        <w:lastRenderedPageBreak/>
         <w:t xml:space="preserve">Finalmente modificamos las tablas que ya fueron creadas y pobladas, agregándoles las claves </w:t>
       </w:r>
       <w:proofErr w:type="spellStart"/>
@@ -6420,6 +6385,7 @@
         <w:rPr>
           <w:rFonts w:ascii="Arial-BoldMT" w:eastAsia="Arial-BoldMT" w:hAnsi="Arial-BoldMT" w:cs="Arial-BoldMT"/>
         </w:rPr>
+        <w:lastRenderedPageBreak/>
         <w:t xml:space="preserve">Los clientes que hayan dado error al a hora de migrar </w:t>
       </w:r>
       <w:r>
@@ -6619,6 +6585,49 @@
       <w:pPr>
         <w:rPr>
           <w:rFonts w:ascii="Arial-BoldMT" w:eastAsia="Arial-BoldMT" w:hAnsi="Arial-BoldMT" w:cs="Arial-BoldMT"/>
+        </w:rPr>
+      </w:pPr>
+      <w:r>
+        <w:rPr>
+          <w:rFonts w:ascii="Arial-BoldMT" w:eastAsia="Arial-BoldMT" w:hAnsi="Arial-BoldMT" w:cs="Arial-BoldMT"/>
+        </w:rPr>
+        <w:t>Existe un archivo .log</w:t>
+      </w:r>
+      <w:r>
+        <w:rPr>
+          <w:rFonts w:ascii="Arial-BoldMT" w:eastAsia="Arial-BoldMT" w:hAnsi="Arial-BoldMT" w:cs="Arial-BoldMT"/>
+        </w:rPr>
+        <w:t xml:space="preserve"> el cual guarda la información</w:t>
+      </w:r>
+      <w:r>
+        <w:rPr>
+          <w:rFonts w:ascii="Arial-BoldMT" w:eastAsia="Arial-BoldMT" w:hAnsi="Arial-BoldMT" w:cs="Arial-BoldMT"/>
+        </w:rPr>
+        <w:t xml:space="preserve"> de cualquier excepción</w:t>
+      </w:r>
+      <w:r>
+        <w:rPr>
+          <w:rFonts w:ascii="Arial-BoldMT" w:eastAsia="Arial-BoldMT" w:hAnsi="Arial-BoldMT" w:cs="Arial-BoldMT"/>
+        </w:rPr>
+        <w:t xml:space="preserve"> que </w:t>
+      </w:r>
+      <w:r>
+        <w:rPr>
+          <w:rFonts w:ascii="Arial-BoldMT" w:eastAsia="Arial-BoldMT" w:hAnsi="Arial-BoldMT" w:cs="Arial-BoldMT"/>
+        </w:rPr>
+        <w:t>genere</w:t>
+      </w:r>
+      <w:r>
+        <w:rPr>
+          <w:rFonts w:ascii="Arial-BoldMT" w:eastAsia="Arial-BoldMT" w:hAnsi="Arial-BoldMT" w:cs="Arial-BoldMT"/>
+        </w:rPr>
+        <w:t xml:space="preserve"> la aplicación. </w:t>
+      </w:r>
+    </w:p>
+    <w:p>
+      <w:pPr>
+        <w:rPr>
+          <w:rFonts w:ascii="Arial-BoldMT" w:eastAsia="Arial-BoldMT" w:hAnsi="Arial-BoldMT" w:cs="Arial-BoldMT"/>
           <w:b/>
           <w:sz w:val="28"/>
           <w:szCs w:val="28"/>
@@ -6719,58 +6728,58 @@
         <w:rPr>
           <w:rFonts w:ascii="Arial-BoldMT" w:eastAsia="Arial-BoldMT" w:hAnsi="Arial-BoldMT" w:cs="Arial-BoldMT"/>
         </w:rPr>
-        <w:t xml:space="preserve"> de arriba y seleccionara las funcionalidades </w:t>
+        <w:t xml:space="preserve"> de arriba y seleccionara las funcionalidades deseadas, agregándolas al presionar el botón "&lt;". Finalmente al presionar "agregar nuevo rol" se confirmara la acción y se ejecutara creando en nuestra base de datos el nuevo rol en la tabla de Roles y agregando sus funcionalidades</w:t>
+      </w:r>
+      <w:r>
+        <w:rPr>
+          <w:rFonts w:ascii="Arial-BoldMT" w:eastAsia="Arial-BoldMT" w:hAnsi="Arial-BoldMT" w:cs="Arial-BoldMT"/>
+        </w:rPr>
+        <w:t xml:space="preserve"> en la tabla </w:t>
+      </w:r>
+      <w:proofErr w:type="spellStart"/>
+      <w:r>
+        <w:rPr>
+          <w:rFonts w:ascii="Arial-BoldMT" w:eastAsia="Arial-BoldMT" w:hAnsi="Arial-BoldMT" w:cs="Arial-BoldMT"/>
+        </w:rPr>
+        <w:t>RolesXFunc</w:t>
+      </w:r>
+      <w:r>
+        <w:rPr>
+          <w:rFonts w:ascii="Arial-BoldMT" w:eastAsia="Arial-BoldMT" w:hAnsi="Arial-BoldMT" w:cs="Arial-BoldMT"/>
+        </w:rPr>
+        <w:t>i</w:t>
+      </w:r>
+      <w:r>
+        <w:rPr>
+          <w:rFonts w:ascii="Arial-BoldMT" w:eastAsia="Arial-BoldMT" w:hAnsi="Arial-BoldMT" w:cs="Arial-BoldMT"/>
+        </w:rPr>
+        <w:t>o</w:t>
+      </w:r>
+      <w:r>
+        <w:rPr>
+          <w:rFonts w:ascii="Arial-BoldMT" w:eastAsia="Arial-BoldMT" w:hAnsi="Arial-BoldMT" w:cs="Arial-BoldMT"/>
+        </w:rPr>
+        <w:t>nalidades</w:t>
+      </w:r>
+      <w:proofErr w:type="spellEnd"/>
+      <w:r>
+        <w:rPr>
+          <w:rFonts w:ascii="Arial-BoldMT" w:eastAsia="Arial-BoldMT" w:hAnsi="Arial-BoldMT" w:cs="Arial-BoldMT"/>
+        </w:rPr>
+        <w:t xml:space="preserve">. </w:t>
+      </w:r>
+      <w:r>
+        <w:rPr>
+          <w:rFonts w:ascii="Arial-BoldMT" w:eastAsia="Arial-BoldMT" w:hAnsi="Arial-BoldMT" w:cs="Arial-BoldMT"/>
+        </w:rPr>
+        <w:t xml:space="preserve">Si el usuario desea modificar algún rol le aparecerán los roles existentes y al apretar "modificar" lo llevara a la misma ventana de creación de rol solo que en este caso solo podrá agregar o sacar </w:t>
       </w:r>
       <w:r>
         <w:rPr>
           <w:rFonts w:ascii="Arial-BoldMT" w:eastAsia="Arial-BoldMT" w:hAnsi="Arial-BoldMT" w:cs="Arial-BoldMT"/>
         </w:rPr>
         <w:lastRenderedPageBreak/>
-        <w:t>deseadas, agregándolas al presionar el botón "&lt;". Finalmente al presionar "agregar nuevo rol" se confirmara la acción y se ejecutara creando en nuestra base de datos el nuevo rol en la tabla de Roles y agregando sus funcionalidades</w:t>
-      </w:r>
-      <w:r>
-        <w:rPr>
-          <w:rFonts w:ascii="Arial-BoldMT" w:eastAsia="Arial-BoldMT" w:hAnsi="Arial-BoldMT" w:cs="Arial-BoldMT"/>
-        </w:rPr>
-        <w:t xml:space="preserve"> en la tabla </w:t>
-      </w:r>
-      <w:proofErr w:type="spellStart"/>
-      <w:r>
-        <w:rPr>
-          <w:rFonts w:ascii="Arial-BoldMT" w:eastAsia="Arial-BoldMT" w:hAnsi="Arial-BoldMT" w:cs="Arial-BoldMT"/>
-        </w:rPr>
-        <w:t>RolesXFunc</w:t>
-      </w:r>
-      <w:r>
-        <w:rPr>
-          <w:rFonts w:ascii="Arial-BoldMT" w:eastAsia="Arial-BoldMT" w:hAnsi="Arial-BoldMT" w:cs="Arial-BoldMT"/>
-        </w:rPr>
-        <w:t>i</w:t>
-      </w:r>
-      <w:r>
-        <w:rPr>
-          <w:rFonts w:ascii="Arial-BoldMT" w:eastAsia="Arial-BoldMT" w:hAnsi="Arial-BoldMT" w:cs="Arial-BoldMT"/>
-        </w:rPr>
-        <w:t>o</w:t>
-      </w:r>
-      <w:r>
-        <w:rPr>
-          <w:rFonts w:ascii="Arial-BoldMT" w:eastAsia="Arial-BoldMT" w:hAnsi="Arial-BoldMT" w:cs="Arial-BoldMT"/>
-        </w:rPr>
-        <w:t>nalidades</w:t>
-      </w:r>
-      <w:proofErr w:type="spellEnd"/>
-      <w:r>
-        <w:rPr>
-          <w:rFonts w:ascii="Arial-BoldMT" w:eastAsia="Arial-BoldMT" w:hAnsi="Arial-BoldMT" w:cs="Arial-BoldMT"/>
-        </w:rPr>
-        <w:t xml:space="preserve">. </w:t>
-      </w:r>
-      <w:r>
-        <w:rPr>
-          <w:rFonts w:ascii="Arial-BoldMT" w:eastAsia="Arial-BoldMT" w:hAnsi="Arial-BoldMT" w:cs="Arial-BoldMT"/>
-        </w:rPr>
-        <w:t xml:space="preserve">Si el usuario desea modificar algún rol le aparecerán los roles existentes y al apretar "modificar" lo llevara a la misma ventana de creación de rol solo que en este caso solo podrá agregar o sacar funcionalidades a dicho rol. Por </w:t>
+        <w:t xml:space="preserve">funcionalidades a dicho rol. Por </w:t>
       </w:r>
       <w:r>
         <w:rPr>
@@ -7160,12 +7169,23 @@
         <w:rPr>
           <w:rFonts w:ascii="Arial-BoldMT" w:eastAsia="Arial-BoldMT" w:hAnsi="Arial-BoldMT" w:cs="Arial-BoldMT"/>
         </w:rPr>
-        <w:lastRenderedPageBreak/>
         <w:t xml:space="preserve">Para la ventana de borrado se mostrara la misma lista que para modificación, solo que esta vez solo aparecerán los clientes que estén habilitados en el sistema. Una vez encontrado el cliente de interés apretando el botón "borrar" se deshabilitara al mismo. </w:t>
       </w:r>
     </w:p>
     <w:p>
       <w:pPr>
+        <w:rPr>
+          <w:rFonts w:ascii="Arial-BoldMT" w:eastAsia="Arial-BoldMT" w:hAnsi="Arial-BoldMT" w:cs="Arial-BoldMT"/>
+          <w:b/>
+          <w:sz w:val="28"/>
+          <w:szCs w:val="28"/>
+          <w:u w:val="single"/>
+        </w:rPr>
+      </w:pPr>
+    </w:p>
+    <w:p>
+      <w:pPr>
+        <w:ind w:left="708" w:hanging="708"/>
         <w:rPr>
           <w:rFonts w:ascii="Arial-BoldMT" w:eastAsia="Arial-BoldMT" w:hAnsi="Arial-BoldMT" w:cs="Arial-BoldMT"/>
           <w:b/>

</xml_diff>

<commit_message>
COMMIT NUMERO 100 BITCHES!!!!!!!!!
</commit_message>
<xml_diff>
--- a/Estrategia.docx
+++ b/Estrategia.docx
@@ -18,7 +18,7 @@
           <v:rect id="rectole0000000000" o:spid="_x0000_i1025" style="width:124.6pt;height:146.5pt" o:ole="" o:preferrelative="t" stroked="f">
             <v:imagedata r:id="rId6" o:title=""/>
           </v:rect>
-          <o:OLEObject Type="Embed" ProgID="StaticMetafile" ShapeID="rectole0000000000" DrawAspect="Content" ObjectID="_1590974078" r:id="rId7"/>
+          <o:OLEObject Type="Embed" ProgID="StaticMetafile" ShapeID="rectole0000000000" DrawAspect="Content" ObjectID="_1591025602" r:id="rId7"/>
         </w:object>
       </w:r>
     </w:p>
@@ -3796,6 +3796,12 @@
         <w:rPr>
           <w:rFonts w:ascii="Arial-BoldMT" w:hAnsi="Arial-BoldMT"/>
         </w:rPr>
+        <w:t>i</w:t>
+      </w:r>
+      <w:r>
+        <w:rPr>
+          <w:rFonts w:ascii="Arial-BoldMT" w:hAnsi="Arial-BoldMT"/>
+        </w:rPr>
         <w:t>d_usuario</w:t>
       </w:r>
       <w:proofErr w:type="spellEnd"/>
@@ -6056,7 +6062,31 @@
         <w:rPr>
           <w:rFonts w:ascii="Arial-BoldMT" w:eastAsia="Arial-BoldMT" w:hAnsi="Arial-BoldMT" w:cs="Arial-BoldMT"/>
         </w:rPr>
-        <w:t xml:space="preserve"> que recibe el intervalo de tiempo de la reserva a crear y la fecha de hoy. Con estos datos el </w:t>
+        <w:t xml:space="preserve"> que recibe el intervalo d</w:t>
+      </w:r>
+      <w:r>
+        <w:rPr>
+          <w:rFonts w:ascii="Arial-BoldMT" w:eastAsia="Arial-BoldMT" w:hAnsi="Arial-BoldMT" w:cs="Arial-BoldMT"/>
+        </w:rPr>
+        <w:t>e tiempo de la reserva a crear ,</w:t>
+      </w:r>
+      <w:r>
+        <w:rPr>
+          <w:rFonts w:ascii="Arial-BoldMT" w:eastAsia="Arial-BoldMT" w:hAnsi="Arial-BoldMT" w:cs="Arial-BoldMT"/>
+        </w:rPr>
+        <w:t xml:space="preserve"> la fecha de hoy</w:t>
+      </w:r>
+      <w:r>
+        <w:rPr>
+          <w:rFonts w:ascii="Arial-BoldMT" w:eastAsia="Arial-BoldMT" w:hAnsi="Arial-BoldMT" w:cs="Arial-BoldMT"/>
+        </w:rPr>
+        <w:t xml:space="preserve"> y un id de reserva</w:t>
+      </w:r>
+      <w:r>
+        <w:rPr>
+          <w:rFonts w:ascii="Arial-BoldMT" w:eastAsia="Arial-BoldMT" w:hAnsi="Arial-BoldMT" w:cs="Arial-BoldMT"/>
+        </w:rPr>
+        <w:t xml:space="preserve">. Con estos datos el </w:t>
       </w:r>
       <w:proofErr w:type="spellStart"/>
       <w:r>
@@ -6098,7 +6128,48 @@
         <w:rPr>
           <w:rFonts w:ascii="Arial-BoldMT" w:eastAsia="Arial-BoldMT" w:hAnsi="Arial-BoldMT" w:cs="Arial-BoldMT"/>
         </w:rPr>
-        <w:t xml:space="preserve"> creada para representar al hotel cerrado). Este </w:t>
+        <w:t xml:space="preserve"> creada para representar al hotel cerrado). </w:t>
+      </w:r>
+      <w:r>
+        <w:rPr>
+          <w:rFonts w:ascii="Arial-BoldMT" w:eastAsia="Arial-BoldMT" w:hAnsi="Arial-BoldMT" w:cs="Arial-BoldMT"/>
+        </w:rPr>
+        <w:t xml:space="preserve"> Cabe destacar que este </w:t>
+      </w:r>
+      <w:proofErr w:type="spellStart"/>
+      <w:r>
+        <w:rPr>
+          <w:rFonts w:ascii="Arial-BoldMT" w:eastAsia="Arial-BoldMT" w:hAnsi="Arial-BoldMT" w:cs="Arial-BoldMT"/>
+        </w:rPr>
+        <w:t>procedure</w:t>
+      </w:r>
+      <w:proofErr w:type="spellEnd"/>
+      <w:r>
+        <w:rPr>
+          <w:rFonts w:ascii="Arial-BoldMT" w:eastAsia="Arial-BoldMT" w:hAnsi="Arial-BoldMT" w:cs="Arial-BoldMT"/>
+        </w:rPr>
+        <w:t xml:space="preserve"> al ser usado tanto para la modificación como la creación de reservas el id de reserva que recibe cambia dependiendo en cuál de estas 2 funciones este siendo usado. Para la alta de reservas recibirá un -1 y dado que no existe ninguna reserva con ese id devolverá todas las habitaciones disponibles dad esa reserva. Pero en caso de la modificación recibirá el id de la reserva a modificar, cosa que nos permitirá ignorar las habitaciones con esa id de reserva. </w:t>
+      </w:r>
+    </w:p>
+    <w:p>
+      <w:pPr>
+        <w:rPr>
+          <w:rFonts w:ascii="Arial-BoldMT" w:eastAsia="Arial-BoldMT" w:hAnsi="Arial-BoldMT" w:cs="Arial-BoldMT"/>
+        </w:rPr>
+      </w:pPr>
+      <w:r>
+        <w:rPr>
+          <w:rFonts w:ascii="Arial-BoldMT" w:eastAsia="Arial-BoldMT" w:hAnsi="Arial-BoldMT" w:cs="Arial-BoldMT"/>
+          <w:b/>
+        </w:rPr>
+        <w:lastRenderedPageBreak/>
+        <w:t>OBTENER_REGIMEN_ALL_INCLUSIVE:</w:t>
+      </w:r>
+      <w:r>
+        <w:rPr>
+          <w:rFonts w:ascii="Arial-BoldMT" w:eastAsia="Arial-BoldMT" w:hAnsi="Arial-BoldMT" w:cs="Arial-BoldMT"/>
+        </w:rPr>
+        <w:t xml:space="preserve"> </w:t>
       </w:r>
       <w:proofErr w:type="spellStart"/>
       <w:r>
@@ -6112,36 +6183,16 @@
         <w:rPr>
           <w:rFonts w:ascii="Arial-BoldMT" w:eastAsia="Arial-BoldMT" w:hAnsi="Arial-BoldMT" w:cs="Arial-BoldMT"/>
         </w:rPr>
-        <w:t xml:space="preserve"> es usado en la </w:t>
-      </w:r>
-      <w:proofErr w:type="spellStart"/>
-      <w:r>
-        <w:rPr>
-          <w:rFonts w:ascii="Arial-BoldMT" w:eastAsia="Arial-BoldMT" w:hAnsi="Arial-BoldMT" w:cs="Arial-BoldMT"/>
-        </w:rPr>
-        <w:t>creacion</w:t>
-      </w:r>
-      <w:proofErr w:type="spellEnd"/>
-      <w:r>
-        <w:rPr>
-          <w:rFonts w:ascii="Arial-BoldMT" w:eastAsia="Arial-BoldMT" w:hAnsi="Arial-BoldMT" w:cs="Arial-BoldMT"/>
-        </w:rPr>
-        <w:t xml:space="preserve"> de reservas. </w:t>
-      </w:r>
-    </w:p>
-    <w:p>
-      <w:pPr>
-        <w:rPr>
-          <w:rFonts w:ascii="Arial-BoldMT" w:eastAsia="Arial-BoldMT" w:hAnsi="Arial-BoldMT" w:cs="Arial-BoldMT"/>
-        </w:rPr>
-      </w:pPr>
-      <w:r>
-        <w:rPr>
-          <w:rFonts w:ascii="Arial-BoldMT" w:eastAsia="Arial-BoldMT" w:hAnsi="Arial-BoldMT" w:cs="Arial-BoldMT"/>
-          <w:b/>
-        </w:rPr>
-        <w:t>OBTENER_REGIMEN_ALL_INCLUSIVE:</w:t>
-      </w:r>
+        <w:t xml:space="preserve"> que devuelve la id del </w:t>
+      </w:r>
+      <w:proofErr w:type="spellStart"/>
+      <w:r>
+        <w:rPr>
+          <w:rFonts w:ascii="Arial-BoldMT" w:eastAsia="Arial-BoldMT" w:hAnsi="Arial-BoldMT" w:cs="Arial-BoldMT"/>
+        </w:rPr>
+        <w:t>regimen</w:t>
+      </w:r>
+      <w:proofErr w:type="spellEnd"/>
       <w:r>
         <w:rPr>
           <w:rFonts w:ascii="Arial-BoldMT" w:eastAsia="Arial-BoldMT" w:hAnsi="Arial-BoldMT" w:cs="Arial-BoldMT"/>
@@ -6153,6 +6204,54 @@
         <w:rPr>
           <w:rFonts w:ascii="Arial-BoldMT" w:eastAsia="Arial-BoldMT" w:hAnsi="Arial-BoldMT" w:cs="Arial-BoldMT"/>
         </w:rPr>
+        <w:t>all</w:t>
+      </w:r>
+      <w:proofErr w:type="spellEnd"/>
+      <w:r>
+        <w:rPr>
+          <w:rFonts w:ascii="Arial-BoldMT" w:eastAsia="Arial-BoldMT" w:hAnsi="Arial-BoldMT" w:cs="Arial-BoldMT"/>
+        </w:rPr>
+        <w:t xml:space="preserve"> inclusive. Este </w:t>
+      </w:r>
+      <w:proofErr w:type="spellStart"/>
+      <w:r>
+        <w:rPr>
+          <w:rFonts w:ascii="Arial-BoldMT" w:eastAsia="Arial-BoldMT" w:hAnsi="Arial-BoldMT" w:cs="Arial-BoldMT"/>
+        </w:rPr>
+        <w:t>procedure</w:t>
+      </w:r>
+      <w:proofErr w:type="spellEnd"/>
+      <w:r>
+        <w:rPr>
+          <w:rFonts w:ascii="Arial-BoldMT" w:eastAsia="Arial-BoldMT" w:hAnsi="Arial-BoldMT" w:cs="Arial-BoldMT"/>
+        </w:rPr>
+        <w:t xml:space="preserve"> se usa para la creación de una reserva.</w:t>
+      </w:r>
+    </w:p>
+    <w:p>
+      <w:pPr>
+        <w:rPr>
+          <w:rFonts w:ascii="Arial-BoldMT" w:eastAsia="Arial-BoldMT" w:hAnsi="Arial-BoldMT" w:cs="Arial-BoldMT"/>
+        </w:rPr>
+      </w:pPr>
+      <w:r>
+        <w:rPr>
+          <w:rFonts w:ascii="Arial-BoldMT" w:eastAsia="Arial-BoldMT" w:hAnsi="Arial-BoldMT" w:cs="Arial-BoldMT"/>
+          <w:b/>
+        </w:rPr>
+        <w:t>VALIDAR_DOCUMENTO_UNICO_CLIENTE:</w:t>
+      </w:r>
+      <w:r>
+        <w:rPr>
+          <w:rFonts w:ascii="Arial-BoldMT" w:eastAsia="Arial-BoldMT" w:hAnsi="Arial-BoldMT" w:cs="Arial-BoldMT"/>
+        </w:rPr>
+        <w:t xml:space="preserve"> </w:t>
+      </w:r>
+      <w:proofErr w:type="spellStart"/>
+      <w:r>
+        <w:rPr>
+          <w:rFonts w:ascii="Arial-BoldMT" w:eastAsia="Arial-BoldMT" w:hAnsi="Arial-BoldMT" w:cs="Arial-BoldMT"/>
+        </w:rPr>
         <w:t>Procedure</w:t>
       </w:r>
       <w:proofErr w:type="spellEnd"/>
@@ -6160,83 +6259,317 @@
         <w:rPr>
           <w:rFonts w:ascii="Arial-BoldMT" w:eastAsia="Arial-BoldMT" w:hAnsi="Arial-BoldMT" w:cs="Arial-BoldMT"/>
         </w:rPr>
-        <w:t xml:space="preserve"> que devuelve la id del </w:t>
-      </w:r>
-      <w:proofErr w:type="spellStart"/>
-      <w:r>
-        <w:rPr>
-          <w:rFonts w:ascii="Arial-BoldMT" w:eastAsia="Arial-BoldMT" w:hAnsi="Arial-BoldMT" w:cs="Arial-BoldMT"/>
-        </w:rPr>
-        <w:t>regimen</w:t>
-      </w:r>
-      <w:proofErr w:type="spellEnd"/>
-      <w:r>
-        <w:rPr>
-          <w:rFonts w:ascii="Arial-BoldMT" w:eastAsia="Arial-BoldMT" w:hAnsi="Arial-BoldMT" w:cs="Arial-BoldMT"/>
+        <w:t xml:space="preserve"> que recibe un tipo y numero de documento y valida que estos no sean un dato de alguno de los clientes del sistema. Este </w:t>
+      </w:r>
+      <w:proofErr w:type="spellStart"/>
+      <w:r>
+        <w:rPr>
+          <w:rFonts w:ascii="Arial-BoldMT" w:eastAsia="Arial-BoldMT" w:hAnsi="Arial-BoldMT" w:cs="Arial-BoldMT"/>
+        </w:rPr>
+        <w:t>procedure</w:t>
+      </w:r>
+      <w:proofErr w:type="spellEnd"/>
+      <w:r>
+        <w:rPr>
+          <w:rFonts w:ascii="Arial-BoldMT" w:eastAsia="Arial-BoldMT" w:hAnsi="Arial-BoldMT" w:cs="Arial-BoldMT"/>
+        </w:rPr>
+        <w:t xml:space="preserve"> es usado para la creación de un nuevo cliente. </w:t>
+      </w:r>
+    </w:p>
+    <w:p>
+      <w:pPr>
+        <w:rPr>
+          <w:rFonts w:ascii="Arial-BoldMT" w:hAnsi="Arial-BoldMT" w:cs="Arial"/>
+        </w:rPr>
+      </w:pPr>
+      <w:r>
+        <w:rPr>
+          <w:rFonts w:ascii="Arial-BoldMT" w:hAnsi="Arial-BoldMT" w:cs="Arial"/>
+          <w:b/>
+        </w:rPr>
+        <w:t>VALIDAR_CORREO_UNICO_CLIENTE:</w:t>
+      </w:r>
+      <w:r>
+        <w:rPr>
+          <w:rFonts w:ascii="Arial-BoldMT" w:hAnsi="Arial-BoldMT" w:cs="Arial"/>
         </w:rPr>
         <w:t xml:space="preserve"> </w:t>
       </w:r>
       <w:proofErr w:type="spellStart"/>
       <w:r>
         <w:rPr>
-          <w:rFonts w:ascii="Arial-BoldMT" w:eastAsia="Arial-BoldMT" w:hAnsi="Arial-BoldMT" w:cs="Arial-BoldMT"/>
-        </w:rPr>
-        <w:t>all</w:t>
-      </w:r>
-      <w:proofErr w:type="spellEnd"/>
-      <w:r>
-        <w:rPr>
-          <w:rFonts w:ascii="Arial-BoldMT" w:eastAsia="Arial-BoldMT" w:hAnsi="Arial-BoldMT" w:cs="Arial-BoldMT"/>
-        </w:rPr>
-        <w:t xml:space="preserve"> inclusive. Este </w:t>
-      </w:r>
-      <w:proofErr w:type="spellStart"/>
-      <w:r>
-        <w:rPr>
-          <w:rFonts w:ascii="Arial-BoldMT" w:eastAsia="Arial-BoldMT" w:hAnsi="Arial-BoldMT" w:cs="Arial-BoldMT"/>
+          <w:rFonts w:ascii="Arial-BoldMT" w:hAnsi="Arial-BoldMT" w:cs="Arial"/>
+        </w:rPr>
+        <w:t>Procedure</w:t>
+      </w:r>
+      <w:proofErr w:type="spellEnd"/>
+      <w:r>
+        <w:rPr>
+          <w:rFonts w:ascii="Arial-BoldMT" w:hAnsi="Arial-BoldMT" w:cs="Arial"/>
+        </w:rPr>
+        <w:t xml:space="preserve"> que recibe un correo y valida que este no sea un dato de alguno de los clientes del sistema. Este </w:t>
+      </w:r>
+      <w:proofErr w:type="spellStart"/>
+      <w:r>
+        <w:rPr>
+          <w:rFonts w:ascii="Arial-BoldMT" w:hAnsi="Arial-BoldMT" w:cs="Arial"/>
         </w:rPr>
         <w:t>procedure</w:t>
       </w:r>
       <w:proofErr w:type="spellEnd"/>
       <w:r>
         <w:rPr>
-          <w:rFonts w:ascii="Arial-BoldMT" w:eastAsia="Arial-BoldMT" w:hAnsi="Arial-BoldMT" w:cs="Arial-BoldMT"/>
-        </w:rPr>
-        <w:t xml:space="preserve"> se usa para la creación de una reserva.</w:t>
-      </w:r>
-    </w:p>
-    <w:p>
-      <w:pPr>
-        <w:rPr>
-          <w:rFonts w:ascii="Arial-BoldMT" w:eastAsia="Arial-BoldMT" w:hAnsi="Arial-BoldMT" w:cs="Arial-BoldMT"/>
-        </w:rPr>
-      </w:pPr>
-      <w:r>
-        <w:rPr>
-          <w:rFonts w:ascii="Arial-BoldMT" w:eastAsia="Arial-BoldMT" w:hAnsi="Arial-BoldMT" w:cs="Arial-BoldMT"/>
-          <w:b/>
-        </w:rPr>
-        <w:t>VALIDAR_DOCUMENTO_UNICO_CLIENTE:</w:t>
-      </w:r>
-      <w:r>
-        <w:rPr>
-          <w:rFonts w:ascii="Arial-BoldMT" w:eastAsia="Arial-BoldMT" w:hAnsi="Arial-BoldMT" w:cs="Arial-BoldMT"/>
+          <w:rFonts w:ascii="Arial-BoldMT" w:hAnsi="Arial-BoldMT" w:cs="Arial"/>
+        </w:rPr>
+        <w:t xml:space="preserve"> es usado para la creación de un nuevo cliente. </w:t>
+      </w:r>
+    </w:p>
+    <w:p>
+      <w:pPr>
+        <w:rPr>
+          <w:rFonts w:ascii="Arial-BoldMT" w:hAnsi="Arial-BoldMT" w:cs="Arial"/>
+        </w:rPr>
+      </w:pPr>
+      <w:r>
+        <w:rPr>
+          <w:rFonts w:ascii="Arial-BoldMT" w:hAnsi="Arial-BoldMT" w:cs="Arial"/>
+          <w:b/>
+        </w:rPr>
+        <w:t>INSERTAR_CLIENTE_</w:t>
+      </w:r>
+      <w:r>
+        <w:rPr>
+          <w:rFonts w:ascii="Arial-BoldMT" w:hAnsi="Arial-BoldMT" w:cs="Arial"/>
+          <w:b/>
+        </w:rPr>
+        <w:t>PREEXISTENTE</w:t>
+      </w:r>
+      <w:r>
+        <w:rPr>
+          <w:rFonts w:ascii="Arial-BoldMT" w:hAnsi="Arial-BoldMT" w:cs="Arial"/>
+          <w:b/>
+        </w:rPr>
+        <w:t>:</w:t>
+      </w:r>
+      <w:r>
+        <w:rPr>
+          <w:rFonts w:ascii="Arial-BoldMT" w:hAnsi="Arial-BoldMT" w:cs="Arial"/>
         </w:rPr>
         <w:t xml:space="preserve"> </w:t>
       </w:r>
       <w:proofErr w:type="spellStart"/>
       <w:r>
         <w:rPr>
-          <w:rFonts w:ascii="Arial-BoldMT" w:eastAsia="Arial-BoldMT" w:hAnsi="Arial-BoldMT" w:cs="Arial-BoldMT"/>
+          <w:rFonts w:ascii="Arial-BoldMT" w:hAnsi="Arial-BoldMT" w:cs="Arial"/>
         </w:rPr>
         <w:t>Procedure</w:t>
       </w:r>
       <w:proofErr w:type="spellEnd"/>
       <w:r>
         <w:rPr>
-          <w:rFonts w:ascii="Arial-BoldMT" w:eastAsia="Arial-BoldMT" w:hAnsi="Arial-BoldMT" w:cs="Arial-BoldMT"/>
-        </w:rPr>
-        <w:t xml:space="preserve"> que recibe un tipo y numero de documento y valida que estos no sean un dato de alguno de los clientes del sistema. Este </w:t>
+          <w:rFonts w:ascii="Arial-BoldMT" w:hAnsi="Arial-BoldMT" w:cs="Arial"/>
+        </w:rPr>
+        <w:t xml:space="preserve"> que recibe los datos de un usuario que no se pudo insertar durante el proceso de migración y lo inserta en la tabla clientes. También por cada reserva que este cliente tenga se les modificara el id del cliente para que ahora tengan la del nuevo cliente insertado y por último se completa la tabla </w:t>
+      </w:r>
+      <w:proofErr w:type="spellStart"/>
+      <w:r>
+        <w:rPr>
+          <w:rFonts w:ascii="Arial-BoldMT" w:hAnsi="Arial-BoldMT" w:cs="Arial"/>
+        </w:rPr>
+        <w:t>clientesxestadias</w:t>
+      </w:r>
+      <w:proofErr w:type="spellEnd"/>
+      <w:r>
+        <w:rPr>
+          <w:rFonts w:ascii="Arial-BoldMT" w:hAnsi="Arial-BoldMT" w:cs="Arial"/>
+        </w:rPr>
+        <w:t xml:space="preserve"> con la información del nuevo cliente y sus estadías correspondientes. </w:t>
+      </w:r>
+    </w:p>
+    <w:p>
+      <w:pPr>
+        <w:rPr>
+          <w:rFonts w:ascii="Arial-BoldMT" w:eastAsia="Arial-BoldMT" w:hAnsi="Arial-BoldMT" w:cs="Arial-BoldMT"/>
+        </w:rPr>
+      </w:pPr>
+      <w:r>
+        <w:rPr>
+          <w:rFonts w:ascii="Arial-BoldMT" w:hAnsi="Arial-BoldMT"/>
+          <w:b/>
+        </w:rPr>
+        <w:t>OBTENER_CLIENTES_COMPLETOS</w:t>
+      </w:r>
+      <w:r>
+        <w:rPr>
+          <w:rFonts w:ascii="Arial-BoldMT" w:hAnsi="Arial-BoldMT"/>
+          <w:b/>
+        </w:rPr>
+        <w:t>_FILTRADOS</w:t>
+      </w:r>
+      <w:r>
+        <w:rPr>
+          <w:rFonts w:ascii="Arial-BoldMT" w:hAnsi="Arial-BoldMT"/>
+          <w:b/>
+        </w:rPr>
+        <w:t>:</w:t>
+      </w:r>
+      <w:r>
+        <w:rPr>
+          <w:rFonts w:ascii="Arial-BoldMT" w:hAnsi="Arial-BoldMT"/>
+        </w:rPr>
+        <w:t xml:space="preserve"> </w:t>
+      </w:r>
+      <w:proofErr w:type="spellStart"/>
+      <w:r>
+        <w:rPr>
+          <w:rFonts w:ascii="Arial-BoldMT" w:hAnsi="Arial-BoldMT"/>
+        </w:rPr>
+        <w:t>Procedure</w:t>
+      </w:r>
+      <w:proofErr w:type="spellEnd"/>
+      <w:r>
+        <w:rPr>
+          <w:rFonts w:ascii="Arial-BoldMT" w:hAnsi="Arial-BoldMT"/>
+        </w:rPr>
+        <w:t xml:space="preserve"> que devuelve todos los clientes que </w:t>
+      </w:r>
+      <w:r>
+        <w:rPr>
+          <w:rFonts w:ascii="Arial-BoldMT" w:hAnsi="Arial-BoldMT"/>
+        </w:rPr>
+        <w:t xml:space="preserve"> </w:t>
+      </w:r>
+      <w:r>
+        <w:rPr>
+          <w:rFonts w:ascii="Arial-BoldMT" w:hAnsi="Arial-BoldMT"/>
+        </w:rPr>
+        <w:t xml:space="preserve">están tanto en la tabla clientes como en la de </w:t>
+      </w:r>
+      <w:proofErr w:type="spellStart"/>
+      <w:r>
+        <w:rPr>
+          <w:rFonts w:ascii="Arial-BoldMT" w:eastAsia="Arial-BoldMT" w:hAnsi="Arial-BoldMT" w:cs="Arial-BoldMT"/>
+        </w:rPr>
+        <w:t>errores_migracion</w:t>
+      </w:r>
+      <w:proofErr w:type="spellEnd"/>
+      <w:r>
+        <w:rPr>
+          <w:rFonts w:ascii="Arial-BoldMT" w:eastAsia="Arial-BoldMT" w:hAnsi="Arial-BoldMT" w:cs="Arial-BoldMT"/>
+        </w:rPr>
+        <w:t xml:space="preserve"> </w:t>
+      </w:r>
+      <w:r>
+        <w:rPr>
+          <w:rFonts w:ascii="Arial-BoldMT" w:eastAsia="Arial-BoldMT" w:hAnsi="Arial-BoldMT" w:cs="Arial-BoldMT"/>
+        </w:rPr>
+        <w:t xml:space="preserve">. Estos se pueden mostrar en su totalidad o filtrados por tipo y numero de documento y/o mail. Este se usa para poder agregar un cliente de la tabla </w:t>
+      </w:r>
+      <w:proofErr w:type="spellStart"/>
+      <w:r>
+        <w:rPr>
+          <w:rFonts w:ascii="Arial-BoldMT" w:eastAsia="Arial-BoldMT" w:hAnsi="Arial-BoldMT" w:cs="Arial-BoldMT"/>
+        </w:rPr>
+        <w:t>errores_migracion</w:t>
+      </w:r>
+      <w:proofErr w:type="spellEnd"/>
+      <w:r>
+        <w:rPr>
+          <w:rFonts w:ascii="Arial-BoldMT" w:eastAsia="Arial-BoldMT" w:hAnsi="Arial-BoldMT" w:cs="Arial-BoldMT"/>
+        </w:rPr>
+        <w:t xml:space="preserve"> a la tabla clientes. </w:t>
+      </w:r>
+    </w:p>
+    <w:p>
+      <w:pPr>
+        <w:rPr>
+          <w:rFonts w:ascii="Arial-BoldMT" w:eastAsia="Arial-BoldMT" w:hAnsi="Arial-BoldMT" w:cs="Arial-BoldMT"/>
+        </w:rPr>
+      </w:pPr>
+      <w:r>
+        <w:rPr>
+          <w:rFonts w:ascii="Arial-BoldMT" w:eastAsia="Arial-BoldMT" w:hAnsi="Arial-BoldMT" w:cs="Arial-BoldMT"/>
+          <w:b/>
+        </w:rPr>
+        <w:t>INSERTAR_RESERVA:</w:t>
+      </w:r>
+      <w:r>
+        <w:rPr>
+          <w:rFonts w:ascii="Arial-BoldMT" w:eastAsia="Arial-BoldMT" w:hAnsi="Arial-BoldMT" w:cs="Arial-BoldMT"/>
+        </w:rPr>
+        <w:t xml:space="preserve"> </w:t>
+      </w:r>
+      <w:proofErr w:type="spellStart"/>
+      <w:r>
+        <w:rPr>
+          <w:rFonts w:ascii="Arial-BoldMT" w:eastAsia="Arial-BoldMT" w:hAnsi="Arial-BoldMT" w:cs="Arial-BoldMT"/>
+        </w:rPr>
+        <w:t>Procedure</w:t>
+      </w:r>
+      <w:proofErr w:type="spellEnd"/>
+      <w:r>
+        <w:rPr>
+          <w:rFonts w:ascii="Arial-BoldMT" w:eastAsia="Arial-BoldMT" w:hAnsi="Arial-BoldMT" w:cs="Arial-BoldMT"/>
+        </w:rPr>
+        <w:t xml:space="preserve"> que pide una fecha de </w:t>
+      </w:r>
+      <w:r>
+        <w:rPr>
+          <w:rFonts w:ascii="Arial-BoldMT" w:eastAsia="Arial-BoldMT" w:hAnsi="Arial-BoldMT" w:cs="Arial-BoldMT"/>
+        </w:rPr>
+        <w:t>realización</w:t>
+      </w:r>
+      <w:r>
+        <w:rPr>
+          <w:rFonts w:ascii="Arial-BoldMT" w:eastAsia="Arial-BoldMT" w:hAnsi="Arial-BoldMT" w:cs="Arial-BoldMT"/>
+        </w:rPr>
+        <w:t xml:space="preserve"> de reserva, una de inicio, una de fin, un cliente, un </w:t>
+      </w:r>
+      <w:r>
+        <w:rPr>
+          <w:rFonts w:ascii="Arial-BoldMT" w:eastAsia="Arial-BoldMT" w:hAnsi="Arial-BoldMT" w:cs="Arial-BoldMT"/>
+        </w:rPr>
+        <w:t>régimen</w:t>
+      </w:r>
+      <w:r>
+        <w:rPr>
+          <w:rFonts w:ascii="Arial-BoldMT" w:eastAsia="Arial-BoldMT" w:hAnsi="Arial-BoldMT" w:cs="Arial-BoldMT"/>
+        </w:rPr>
+        <w:t xml:space="preserve"> y unas habitaciones y con estos datos crea una reserva nueva en la tabla reservas. </w:t>
+      </w:r>
+      <w:r>
+        <w:rPr>
+          <w:rFonts w:ascii="Arial-BoldMT" w:eastAsia="Arial-BoldMT" w:hAnsi="Arial-BoldMT" w:cs="Arial-BoldMT"/>
+        </w:rPr>
+        <w:t xml:space="preserve">Luego este puebla la tabla </w:t>
+      </w:r>
+      <w:proofErr w:type="spellStart"/>
+      <w:r>
+        <w:rPr>
+          <w:rFonts w:ascii="Arial-BoldMT" w:eastAsia="Arial-BoldMT" w:hAnsi="Arial-BoldMT" w:cs="Arial-BoldMT"/>
+        </w:rPr>
+        <w:t>reservasxhabitaciones</w:t>
+      </w:r>
+      <w:proofErr w:type="spellEnd"/>
+      <w:r>
+        <w:rPr>
+          <w:rFonts w:ascii="Arial-BoldMT" w:eastAsia="Arial-BoldMT" w:hAnsi="Arial-BoldMT" w:cs="Arial-BoldMT"/>
+        </w:rPr>
+        <w:t xml:space="preserve"> con el id de la reserva y sus correspondientes habitaciones y al final inserta un registro en la tabla </w:t>
+      </w:r>
+      <w:proofErr w:type="spellStart"/>
+      <w:r>
+        <w:rPr>
+          <w:rFonts w:ascii="Arial-BoldMT" w:eastAsia="Arial-BoldMT" w:hAnsi="Arial-BoldMT" w:cs="Arial-BoldMT"/>
+        </w:rPr>
+        <w:t>generacion_modificacion_reservas</w:t>
+      </w:r>
+      <w:proofErr w:type="spellEnd"/>
+      <w:r>
+        <w:rPr>
+          <w:rFonts w:ascii="Arial-BoldMT" w:eastAsia="Arial-BoldMT" w:hAnsi="Arial-BoldMT" w:cs="Arial-BoldMT"/>
+        </w:rPr>
+        <w:t xml:space="preserve">. Este </w:t>
       </w:r>
       <w:proofErr w:type="spellStart"/>
       <w:r>
@@ -6250,367 +6583,380 @@
         <w:rPr>
           <w:rFonts w:ascii="Arial-BoldMT" w:eastAsia="Arial-BoldMT" w:hAnsi="Arial-BoldMT" w:cs="Arial-BoldMT"/>
         </w:rPr>
-        <w:t xml:space="preserve"> es usado para la creación de un nuevo cliente. </w:t>
-      </w:r>
-    </w:p>
-    <w:p>
-      <w:pPr>
-        <w:rPr>
-          <w:rFonts w:ascii="Arial-BoldMT" w:hAnsi="Arial-BoldMT" w:cs="Arial"/>
-        </w:rPr>
-      </w:pPr>
-      <w:r>
-        <w:rPr>
-          <w:rFonts w:ascii="Arial-BoldMT" w:hAnsi="Arial-BoldMT" w:cs="Arial"/>
+        <w:t xml:space="preserve"> se usa para la creación de reservas. </w:t>
+      </w:r>
+    </w:p>
+    <w:p>
+      <w:pPr>
+        <w:rPr>
+          <w:rFonts w:ascii="Arial-BoldMT" w:hAnsi="Arial-BoldMT"/>
+        </w:rPr>
+      </w:pPr>
+      <w:r>
+        <w:rPr>
+          <w:rFonts w:ascii="Arial-BoldMT" w:hAnsi="Arial-BoldMT"/>
+          <w:b/>
+        </w:rPr>
+        <w:t xml:space="preserve">INSERTAR_NUEVO_CLIENTE_SIN_VALIDACION: </w:t>
+      </w:r>
+      <w:proofErr w:type="spellStart"/>
+      <w:r>
+        <w:rPr>
+          <w:rFonts w:ascii="Arial-BoldMT" w:hAnsi="Arial-BoldMT"/>
+          <w:b/>
+        </w:rPr>
+        <w:t>Procedure</w:t>
+      </w:r>
+      <w:proofErr w:type="spellEnd"/>
+      <w:r>
+        <w:rPr>
+          <w:rFonts w:ascii="Arial-BoldMT" w:hAnsi="Arial-BoldMT"/>
+        </w:rPr>
+        <w:t xml:space="preserve"> que recibe los datos de un cliente y con estos genera un nuevo registro en la tabla de clientes. La particularidad de este </w:t>
+      </w:r>
+      <w:proofErr w:type="spellStart"/>
+      <w:r>
+        <w:rPr>
+          <w:rFonts w:ascii="Arial-BoldMT" w:hAnsi="Arial-BoldMT"/>
+        </w:rPr>
+        <w:t>procedure</w:t>
+      </w:r>
+      <w:proofErr w:type="spellEnd"/>
+      <w:r>
+        <w:rPr>
+          <w:rFonts w:ascii="Arial-BoldMT" w:hAnsi="Arial-BoldMT"/>
+        </w:rPr>
+        <w:t xml:space="preserve"> es que no se hace una verificación de si el usuario posee la funcionalidad "Dar de alta cliente" en su rol. Esto nos permite que un usuario "</w:t>
+      </w:r>
+      <w:proofErr w:type="spellStart"/>
+      <w:r>
+        <w:rPr>
+          <w:rFonts w:ascii="Arial-BoldMT" w:hAnsi="Arial-BoldMT"/>
+        </w:rPr>
+        <w:t>guest</w:t>
+      </w:r>
+      <w:proofErr w:type="spellEnd"/>
+      <w:r>
+        <w:rPr>
+          <w:rFonts w:ascii="Arial-BoldMT" w:hAnsi="Arial-BoldMT"/>
+        </w:rPr>
+        <w:t xml:space="preserve">" pueda agregar un nuevo cliente al sistema cuando quiera hacer una reserva. </w:t>
+      </w:r>
+    </w:p>
+    <w:p>
+      <w:pPr>
+        <w:rPr>
+          <w:rFonts w:ascii="Arial-BoldMT" w:hAnsi="Arial-BoldMT"/>
+        </w:rPr>
+      </w:pPr>
+      <w:r>
+        <w:rPr>
+          <w:rFonts w:ascii="Arial-BoldMT" w:hAnsi="Arial-BoldMT"/>
+          <w:b/>
+        </w:rPr>
+        <w:t>OBTENER_RESERVA:</w:t>
+      </w:r>
+      <w:r>
+        <w:rPr>
+          <w:rFonts w:ascii="Arial-BoldMT" w:hAnsi="Arial-BoldMT"/>
+        </w:rPr>
+        <w:t xml:space="preserve"> </w:t>
+      </w:r>
+      <w:proofErr w:type="spellStart"/>
+      <w:r>
+        <w:rPr>
+          <w:rFonts w:ascii="Arial-BoldMT" w:hAnsi="Arial-BoldMT"/>
+        </w:rPr>
+        <w:t>Procedure</w:t>
+      </w:r>
+      <w:proofErr w:type="spellEnd"/>
+      <w:r>
+        <w:rPr>
+          <w:rFonts w:ascii="Arial-BoldMT" w:hAnsi="Arial-BoldMT"/>
+        </w:rPr>
+        <w:t xml:space="preserve"> que recibe el id de una reserva y devuelve los datos de dicha reserva.</w:t>
+      </w:r>
+      <w:r>
+        <w:rPr>
+          <w:rFonts w:ascii="Arial-BoldMT" w:hAnsi="Arial-BoldMT"/>
+        </w:rPr>
+        <w:t xml:space="preserve"> También recibe la fecha de hoy, para saber si esa reserva se puede modificar (o sea que la fecha de inicio de la reserva es menor a la fecha de hoy).</w:t>
+      </w:r>
+      <w:r>
+        <w:rPr>
+          <w:rFonts w:ascii="Arial-BoldMT" w:hAnsi="Arial-BoldMT"/>
+        </w:rPr>
+        <w:t xml:space="preserve"> Este </w:t>
+      </w:r>
+      <w:proofErr w:type="spellStart"/>
+      <w:r>
+        <w:rPr>
+          <w:rFonts w:ascii="Arial-BoldMT" w:hAnsi="Arial-BoldMT"/>
+        </w:rPr>
+        <w:t>procedure</w:t>
+      </w:r>
+      <w:proofErr w:type="spellEnd"/>
+      <w:r>
+        <w:rPr>
+          <w:rFonts w:ascii="Arial-BoldMT" w:hAnsi="Arial-BoldMT"/>
+        </w:rPr>
+        <w:t xml:space="preserve"> se usa para el ABM de reservas. </w:t>
+      </w:r>
+    </w:p>
+    <w:p>
+      <w:pPr>
+        <w:rPr>
+          <w:rFonts w:ascii="Arial-BoldMT" w:hAnsi="Arial-BoldMT"/>
+        </w:rPr>
+      </w:pPr>
+      <w:r>
+        <w:rPr>
+          <w:rFonts w:ascii="Arial-BoldMT" w:hAnsi="Arial-BoldMT"/>
+          <w:b/>
+        </w:rPr>
+        <w:t>OBTENER_TIPOS_HABITACION_RESERVA:</w:t>
+      </w:r>
+      <w:r>
+        <w:rPr>
+          <w:rFonts w:ascii="Arial-BoldMT" w:hAnsi="Arial-BoldMT"/>
+        </w:rPr>
+        <w:t xml:space="preserve"> </w:t>
+      </w:r>
+      <w:r>
+        <w:rPr>
+          <w:rFonts w:ascii="Arial-BoldMT" w:hAnsi="Arial-BoldMT"/>
+        </w:rPr>
+        <w:t xml:space="preserve"> </w:t>
+      </w:r>
+      <w:proofErr w:type="spellStart"/>
+      <w:r>
+        <w:rPr>
+          <w:rFonts w:ascii="Arial-BoldMT" w:hAnsi="Arial-BoldMT"/>
+        </w:rPr>
+        <w:t>Procedure</w:t>
+      </w:r>
+      <w:proofErr w:type="spellEnd"/>
+      <w:r>
+        <w:rPr>
+          <w:rFonts w:ascii="Arial-BoldMT" w:hAnsi="Arial-BoldMT"/>
+        </w:rPr>
+        <w:t xml:space="preserve"> que recibe el id de una reserva y devuelve todos los tipos de </w:t>
+      </w:r>
+      <w:r>
+        <w:rPr>
+          <w:rFonts w:ascii="Arial-BoldMT" w:hAnsi="Arial-BoldMT"/>
+        </w:rPr>
+        <w:t xml:space="preserve">habitación que intervienen en esta. Este </w:t>
+      </w:r>
+      <w:proofErr w:type="spellStart"/>
+      <w:r>
+        <w:rPr>
+          <w:rFonts w:ascii="Arial-BoldMT" w:hAnsi="Arial-BoldMT"/>
+        </w:rPr>
+        <w:t>procedure</w:t>
+      </w:r>
+      <w:proofErr w:type="spellEnd"/>
+      <w:r>
+        <w:rPr>
+          <w:rFonts w:ascii="Arial-BoldMT" w:hAnsi="Arial-BoldMT"/>
+        </w:rPr>
+        <w:t xml:space="preserve"> se usa para el ABM de reservas. </w:t>
+      </w:r>
+    </w:p>
+    <w:p>
+      <w:pPr>
+        <w:rPr>
+          <w:rFonts w:ascii="Arial-BoldMT" w:hAnsi="Arial-BoldMT"/>
+        </w:rPr>
+      </w:pPr>
+      <w:r>
+        <w:rPr>
+          <w:rFonts w:ascii="Arial-BoldMT" w:hAnsi="Arial-BoldMT"/>
+          <w:b/>
+        </w:rPr>
+        <w:t>OBTENER_HOTEL_DE_RESERVA:</w:t>
+      </w:r>
+      <w:r>
+        <w:rPr>
+          <w:rFonts w:ascii="Arial-BoldMT" w:hAnsi="Arial-BoldMT"/>
+        </w:rPr>
+        <w:t xml:space="preserve"> </w:t>
+      </w:r>
+      <w:proofErr w:type="spellStart"/>
+      <w:r>
+        <w:rPr>
+          <w:rFonts w:ascii="Arial-BoldMT" w:hAnsi="Arial-BoldMT"/>
+        </w:rPr>
+        <w:t>Procedure</w:t>
+      </w:r>
+      <w:proofErr w:type="spellEnd"/>
+      <w:r>
+        <w:rPr>
+          <w:rFonts w:ascii="Arial-BoldMT" w:hAnsi="Arial-BoldMT"/>
+        </w:rPr>
+        <w:t xml:space="preserve"> </w:t>
+      </w:r>
+      <w:r>
+        <w:rPr>
+          <w:rFonts w:ascii="Arial-BoldMT" w:hAnsi="Arial-BoldMT"/>
+        </w:rPr>
+        <w:t>que recibe el id de una reserva y devuelve el</w:t>
+      </w:r>
+      <w:r>
+        <w:rPr>
+          <w:rFonts w:ascii="Arial-BoldMT" w:hAnsi="Arial-BoldMT"/>
+        </w:rPr>
+        <w:t xml:space="preserve"> hotel donde se ha hecho esta. Este </w:t>
+      </w:r>
+      <w:proofErr w:type="spellStart"/>
+      <w:r>
+        <w:rPr>
+          <w:rFonts w:ascii="Arial-BoldMT" w:hAnsi="Arial-BoldMT"/>
+        </w:rPr>
+        <w:t>procedure</w:t>
+      </w:r>
+      <w:proofErr w:type="spellEnd"/>
+      <w:r>
+        <w:rPr>
+          <w:rFonts w:ascii="Arial-BoldMT" w:hAnsi="Arial-BoldMT"/>
+        </w:rPr>
+        <w:t xml:space="preserve"> se usa para el ABM de reservas. </w:t>
+      </w:r>
+    </w:p>
+    <w:p>
+      <w:pPr>
+        <w:rPr>
+          <w:rFonts w:ascii="Arial-BoldMT" w:hAnsi="Arial-BoldMT"/>
+          <w:b/>
+        </w:rPr>
+      </w:pPr>
+    </w:p>
+    <w:p>
+      <w:pPr>
+        <w:rPr>
+          <w:rFonts w:ascii="Arial-BoldMT" w:hAnsi="Arial-BoldMT"/>
+          <w:b/>
+        </w:rPr>
+      </w:pPr>
+    </w:p>
+    <w:p>
+      <w:pPr>
+        <w:rPr>
+          <w:rFonts w:ascii="Arial-BoldMT" w:hAnsi="Arial-BoldMT"/>
+          <w:b/>
+        </w:rPr>
+      </w:pPr>
+    </w:p>
+    <w:p>
+      <w:pPr>
+        <w:rPr>
+          <w:rFonts w:ascii="Arial-BoldMT" w:hAnsi="Arial-BoldMT"/>
+        </w:rPr>
+      </w:pPr>
+      <w:r>
+        <w:rPr>
+          <w:rFonts w:ascii="Arial-BoldMT" w:hAnsi="Arial-BoldMT"/>
           <w:b/>
         </w:rPr>
         <w:lastRenderedPageBreak/>
-        <w:t>VALIDAR_CORREO_UNICO_CLIENTE:</w:t>
-      </w:r>
-      <w:r>
-        <w:rPr>
-          <w:rFonts w:ascii="Arial-BoldMT" w:hAnsi="Arial-BoldMT" w:cs="Arial"/>
+        <w:t>MODIFICAR_RESERVA:</w:t>
+      </w:r>
+      <w:r>
+        <w:rPr>
+          <w:rFonts w:ascii="Arial-BoldMT" w:hAnsi="Arial-BoldMT"/>
         </w:rPr>
         <w:t xml:space="preserve"> </w:t>
       </w:r>
       <w:proofErr w:type="spellStart"/>
       <w:r>
         <w:rPr>
-          <w:rFonts w:ascii="Arial-BoldMT" w:hAnsi="Arial-BoldMT" w:cs="Arial"/>
+          <w:rFonts w:ascii="Arial-BoldMT" w:hAnsi="Arial-BoldMT"/>
         </w:rPr>
         <w:t>Procedure</w:t>
       </w:r>
       <w:proofErr w:type="spellEnd"/>
       <w:r>
         <w:rPr>
-          <w:rFonts w:ascii="Arial-BoldMT" w:hAnsi="Arial-BoldMT" w:cs="Arial"/>
-        </w:rPr>
-        <w:t xml:space="preserve"> que recibe un correo y valida que este no sea un dato de alguno de los clientes del sistema. Este </w:t>
-      </w:r>
-      <w:proofErr w:type="spellStart"/>
-      <w:r>
-        <w:rPr>
-          <w:rFonts w:ascii="Arial-BoldMT" w:hAnsi="Arial-BoldMT" w:cs="Arial"/>
+          <w:rFonts w:ascii="Arial-BoldMT" w:hAnsi="Arial-BoldMT"/>
+        </w:rPr>
+        <w:t xml:space="preserve"> que recibe el id del usuario que realiza la </w:t>
+      </w:r>
+      <w:proofErr w:type="spellStart"/>
+      <w:r>
+        <w:rPr>
+          <w:rFonts w:ascii="Arial-BoldMT" w:hAnsi="Arial-BoldMT"/>
+        </w:rPr>
+        <w:t>modificacion</w:t>
+      </w:r>
+      <w:proofErr w:type="spellEnd"/>
+      <w:r>
+        <w:rPr>
+          <w:rFonts w:ascii="Arial-BoldMT" w:hAnsi="Arial-BoldMT"/>
+        </w:rPr>
+        <w:t xml:space="preserve">, el id del rol de dicho usuario, </w:t>
+      </w:r>
+      <w:r>
+        <w:rPr>
+          <w:rFonts w:ascii="Arial-BoldMT" w:hAnsi="Arial-BoldMT"/>
+        </w:rPr>
+        <w:t xml:space="preserve"> una fecha de inicio y una de fin de la reserva, el régimen de la reserva, la fecha de hoy y las habitaciones de la reserva. Con todos esos datos el </w:t>
+      </w:r>
+      <w:proofErr w:type="spellStart"/>
+      <w:r>
+        <w:rPr>
+          <w:rFonts w:ascii="Arial-BoldMT" w:hAnsi="Arial-BoldMT"/>
         </w:rPr>
         <w:t>procedure</w:t>
       </w:r>
       <w:proofErr w:type="spellEnd"/>
       <w:r>
         <w:rPr>
-          <w:rFonts w:ascii="Arial-BoldMT" w:hAnsi="Arial-BoldMT" w:cs="Arial"/>
-        </w:rPr>
-        <w:t xml:space="preserve"> es usado para la creación de un nuevo cliente. </w:t>
-      </w:r>
-    </w:p>
-    <w:p>
-      <w:pPr>
-        <w:rPr>
-          <w:rFonts w:ascii="Arial-BoldMT" w:hAnsi="Arial-BoldMT" w:cs="Arial"/>
-        </w:rPr>
-      </w:pPr>
-      <w:r>
-        <w:rPr>
-          <w:rFonts w:ascii="Arial-BoldMT" w:hAnsi="Arial-BoldMT" w:cs="Arial"/>
-          <w:b/>
-        </w:rPr>
-        <w:t>INSERTAR_CLIENTE_</w:t>
-      </w:r>
-      <w:r>
-        <w:rPr>
-          <w:rFonts w:ascii="Arial-BoldMT" w:hAnsi="Arial-BoldMT" w:cs="Arial"/>
-          <w:b/>
-        </w:rPr>
-        <w:t>PREEXISTENTE</w:t>
-      </w:r>
-      <w:r>
-        <w:rPr>
-          <w:rFonts w:ascii="Arial-BoldMT" w:hAnsi="Arial-BoldMT" w:cs="Arial"/>
-          <w:b/>
-        </w:rPr>
-        <w:t>:</w:t>
-      </w:r>
-      <w:r>
-        <w:rPr>
-          <w:rFonts w:ascii="Arial-BoldMT" w:hAnsi="Arial-BoldMT" w:cs="Arial"/>
-        </w:rPr>
-        <w:t xml:space="preserve"> </w:t>
-      </w:r>
-      <w:proofErr w:type="spellStart"/>
-      <w:r>
-        <w:rPr>
-          <w:rFonts w:ascii="Arial-BoldMT" w:hAnsi="Arial-BoldMT" w:cs="Arial"/>
-        </w:rPr>
-        <w:t>Procedure</w:t>
-      </w:r>
-      <w:proofErr w:type="spellEnd"/>
-      <w:r>
-        <w:rPr>
-          <w:rFonts w:ascii="Arial-BoldMT" w:hAnsi="Arial-BoldMT" w:cs="Arial"/>
-        </w:rPr>
-        <w:t xml:space="preserve"> que recibe los datos de un usuario que no se pudo insertar durante el proceso de migración y lo inserta en la tabla clientes. También por cada reserva que este cliente tenga se les modificara el id del cliente para que ahora tengan la del nuevo cliente insertado y por último se completa la tabla </w:t>
-      </w:r>
-      <w:proofErr w:type="spellStart"/>
-      <w:r>
-        <w:rPr>
-          <w:rFonts w:ascii="Arial-BoldMT" w:hAnsi="Arial-BoldMT" w:cs="Arial"/>
-        </w:rPr>
-        <w:t>clientesxestadias</w:t>
-      </w:r>
-      <w:proofErr w:type="spellEnd"/>
-      <w:r>
-        <w:rPr>
-          <w:rFonts w:ascii="Arial-BoldMT" w:hAnsi="Arial-BoldMT" w:cs="Arial"/>
-        </w:rPr>
-        <w:t xml:space="preserve"> con la información del nuevo cliente y sus estadías correspondientes. </w:t>
-      </w:r>
-    </w:p>
-    <w:p>
-      <w:pPr>
-        <w:rPr>
-          <w:rFonts w:ascii="Arial-BoldMT" w:eastAsia="Arial-BoldMT" w:hAnsi="Arial-BoldMT" w:cs="Arial-BoldMT"/>
-        </w:rPr>
-      </w:pPr>
-      <w:r>
-        <w:rPr>
           <w:rFonts w:ascii="Arial-BoldMT" w:hAnsi="Arial-BoldMT"/>
-          <w:b/>
-        </w:rPr>
-        <w:t>OBTENER_CLIENTES_COMPLETOS</w:t>
-      </w:r>
+        </w:rPr>
+        <w:t xml:space="preserve"> actualiza la información en la reserva dada en la tabla reservas y la </w:t>
+      </w:r>
+      <w:proofErr w:type="spellStart"/>
       <w:r>
         <w:rPr>
           <w:rFonts w:ascii="Arial-BoldMT" w:hAnsi="Arial-BoldMT"/>
-          <w:b/>
-        </w:rPr>
-        <w:t>_FILTRADOS</w:t>
-      </w:r>
+        </w:rPr>
+        <w:t>info</w:t>
+      </w:r>
+      <w:proofErr w:type="spellEnd"/>
       <w:r>
         <w:rPr>
           <w:rFonts w:ascii="Arial-BoldMT" w:hAnsi="Arial-BoldMT"/>
-          <w:b/>
-        </w:rPr>
-        <w:t>:</w:t>
-      </w:r>
+        </w:rPr>
+        <w:t xml:space="preserve"> que hay en </w:t>
+      </w:r>
+      <w:proofErr w:type="spellStart"/>
       <w:r>
         <w:rPr>
           <w:rFonts w:ascii="Arial-BoldMT" w:hAnsi="Arial-BoldMT"/>
         </w:rPr>
-        <w:t xml:space="preserve"> </w:t>
-      </w:r>
-      <w:proofErr w:type="spellStart"/>
+        <w:t>reservasxhabitaciones</w:t>
+      </w:r>
+      <w:proofErr w:type="spellEnd"/>
       <w:r>
         <w:rPr>
           <w:rFonts w:ascii="Arial-BoldMT" w:hAnsi="Arial-BoldMT"/>
         </w:rPr>
-        <w:t>Procedure</w:t>
-      </w:r>
-      <w:proofErr w:type="spellEnd"/>
+        <w:t xml:space="preserve">. Además inserta un nuevo registro en la tabla </w:t>
+      </w:r>
+      <w:proofErr w:type="spellStart"/>
       <w:r>
         <w:rPr>
           <w:rFonts w:ascii="Arial-BoldMT" w:hAnsi="Arial-BoldMT"/>
         </w:rPr>
-        <w:t xml:space="preserve"> que devuelve todos los clientes que </w:t>
-      </w:r>
+        <w:t>Generacion_modificacion_reservas</w:t>
+      </w:r>
+      <w:proofErr w:type="spellEnd"/>
       <w:r>
         <w:rPr>
           <w:rFonts w:ascii="Arial-BoldMT" w:hAnsi="Arial-BoldMT"/>
         </w:rPr>
-        <w:t xml:space="preserve"> </w:t>
-      </w:r>
-      <w:r>
-        <w:rPr>
-          <w:rFonts w:ascii="Arial-BoldMT" w:hAnsi="Arial-BoldMT"/>
-        </w:rPr>
-        <w:t xml:space="preserve">están tanto en la tabla clientes como en la de </w:t>
-      </w:r>
-      <w:proofErr w:type="spellStart"/>
-      <w:r>
-        <w:rPr>
-          <w:rFonts w:ascii="Arial-BoldMT" w:eastAsia="Arial-BoldMT" w:hAnsi="Arial-BoldMT" w:cs="Arial-BoldMT"/>
-        </w:rPr>
-        <w:t>errores_migracion</w:t>
-      </w:r>
-      <w:proofErr w:type="spellEnd"/>
-      <w:r>
-        <w:rPr>
-          <w:rFonts w:ascii="Arial-BoldMT" w:eastAsia="Arial-BoldMT" w:hAnsi="Arial-BoldMT" w:cs="Arial-BoldMT"/>
-        </w:rPr>
-        <w:t xml:space="preserve"> </w:t>
-      </w:r>
-      <w:r>
-        <w:rPr>
-          <w:rFonts w:ascii="Arial-BoldMT" w:eastAsia="Arial-BoldMT" w:hAnsi="Arial-BoldMT" w:cs="Arial-BoldMT"/>
-        </w:rPr>
-        <w:t xml:space="preserve">. Estos se pueden mostrar en su totalidad o filtrados por tipo y numero de documento y/o mail. Este se usa para poder agregar un cliente de la tabla </w:t>
-      </w:r>
-      <w:proofErr w:type="spellStart"/>
-      <w:r>
-        <w:rPr>
-          <w:rFonts w:ascii="Arial-BoldMT" w:eastAsia="Arial-BoldMT" w:hAnsi="Arial-BoldMT" w:cs="Arial-BoldMT"/>
-        </w:rPr>
-        <w:t>errores_migracion</w:t>
-      </w:r>
-      <w:proofErr w:type="spellEnd"/>
-      <w:r>
-        <w:rPr>
-          <w:rFonts w:ascii="Arial-BoldMT" w:eastAsia="Arial-BoldMT" w:hAnsi="Arial-BoldMT" w:cs="Arial-BoldMT"/>
-        </w:rPr>
-        <w:t xml:space="preserve"> a la tabla clientes. </w:t>
-      </w:r>
-    </w:p>
-    <w:p>
-      <w:pPr>
-        <w:rPr>
-          <w:rFonts w:ascii="Arial-BoldMT" w:eastAsia="Arial-BoldMT" w:hAnsi="Arial-BoldMT" w:cs="Arial-BoldMT"/>
-        </w:rPr>
-      </w:pPr>
-      <w:r>
-        <w:rPr>
-          <w:rFonts w:ascii="Arial-BoldMT" w:eastAsia="Arial-BoldMT" w:hAnsi="Arial-BoldMT" w:cs="Arial-BoldMT"/>
-          <w:b/>
-        </w:rPr>
-        <w:t>INSERTAR_RESERVA:</w:t>
-      </w:r>
-      <w:r>
-        <w:rPr>
-          <w:rFonts w:ascii="Arial-BoldMT" w:eastAsia="Arial-BoldMT" w:hAnsi="Arial-BoldMT" w:cs="Arial-BoldMT"/>
-        </w:rPr>
-        <w:t xml:space="preserve"> </w:t>
-      </w:r>
-      <w:proofErr w:type="spellStart"/>
-      <w:r>
-        <w:rPr>
-          <w:rFonts w:ascii="Arial-BoldMT" w:eastAsia="Arial-BoldMT" w:hAnsi="Arial-BoldMT" w:cs="Arial-BoldMT"/>
-        </w:rPr>
-        <w:t>Procedure</w:t>
-      </w:r>
-      <w:proofErr w:type="spellEnd"/>
-      <w:r>
-        <w:rPr>
-          <w:rFonts w:ascii="Arial-BoldMT" w:eastAsia="Arial-BoldMT" w:hAnsi="Arial-BoldMT" w:cs="Arial-BoldMT"/>
-        </w:rPr>
-        <w:t xml:space="preserve"> que pide una fecha de </w:t>
-      </w:r>
-      <w:r>
-        <w:rPr>
-          <w:rFonts w:ascii="Arial-BoldMT" w:eastAsia="Arial-BoldMT" w:hAnsi="Arial-BoldMT" w:cs="Arial-BoldMT"/>
-        </w:rPr>
-        <w:t>realización</w:t>
-      </w:r>
-      <w:r>
-        <w:rPr>
-          <w:rFonts w:ascii="Arial-BoldMT" w:eastAsia="Arial-BoldMT" w:hAnsi="Arial-BoldMT" w:cs="Arial-BoldMT"/>
-        </w:rPr>
-        <w:t xml:space="preserve"> de reserva, una de inicio, una de fin, un cliente, un </w:t>
-      </w:r>
-      <w:r>
-        <w:rPr>
-          <w:rFonts w:ascii="Arial-BoldMT" w:eastAsia="Arial-BoldMT" w:hAnsi="Arial-BoldMT" w:cs="Arial-BoldMT"/>
-        </w:rPr>
-        <w:t>régimen</w:t>
-      </w:r>
-      <w:r>
-        <w:rPr>
-          <w:rFonts w:ascii="Arial-BoldMT" w:eastAsia="Arial-BoldMT" w:hAnsi="Arial-BoldMT" w:cs="Arial-BoldMT"/>
-        </w:rPr>
-        <w:t xml:space="preserve"> y unas habitaciones y con estos datos crea una reserva nueva en la tabla reservas. </w:t>
-      </w:r>
-      <w:r>
-        <w:rPr>
-          <w:rFonts w:ascii="Arial-BoldMT" w:eastAsia="Arial-BoldMT" w:hAnsi="Arial-BoldMT" w:cs="Arial-BoldMT"/>
-        </w:rPr>
-        <w:t xml:space="preserve">Luego este puebla la tabla </w:t>
-      </w:r>
-      <w:proofErr w:type="spellStart"/>
-      <w:r>
-        <w:rPr>
-          <w:rFonts w:ascii="Arial-BoldMT" w:eastAsia="Arial-BoldMT" w:hAnsi="Arial-BoldMT" w:cs="Arial-BoldMT"/>
-        </w:rPr>
-        <w:t>reservasxhabitaciones</w:t>
-      </w:r>
-      <w:proofErr w:type="spellEnd"/>
-      <w:r>
-        <w:rPr>
-          <w:rFonts w:ascii="Arial-BoldMT" w:eastAsia="Arial-BoldMT" w:hAnsi="Arial-BoldMT" w:cs="Arial-BoldMT"/>
-        </w:rPr>
-        <w:t xml:space="preserve"> con el id de la reserva y sus correspondientes habitaciones y al final inserta un registro en la tabla </w:t>
-      </w:r>
-      <w:proofErr w:type="spellStart"/>
-      <w:r>
-        <w:rPr>
-          <w:rFonts w:ascii="Arial-BoldMT" w:eastAsia="Arial-BoldMT" w:hAnsi="Arial-BoldMT" w:cs="Arial-BoldMT"/>
-        </w:rPr>
-        <w:t>generacion_modificacion_reservas</w:t>
-      </w:r>
-      <w:proofErr w:type="spellEnd"/>
-      <w:r>
-        <w:rPr>
-          <w:rFonts w:ascii="Arial-BoldMT" w:eastAsia="Arial-BoldMT" w:hAnsi="Arial-BoldMT" w:cs="Arial-BoldMT"/>
-        </w:rPr>
-        <w:t xml:space="preserve">. Este </w:t>
-      </w:r>
-      <w:proofErr w:type="spellStart"/>
-      <w:r>
-        <w:rPr>
-          <w:rFonts w:ascii="Arial-BoldMT" w:eastAsia="Arial-BoldMT" w:hAnsi="Arial-BoldMT" w:cs="Arial-BoldMT"/>
-        </w:rPr>
-        <w:t>procedure</w:t>
-      </w:r>
-      <w:proofErr w:type="spellEnd"/>
-      <w:r>
-        <w:rPr>
-          <w:rFonts w:ascii="Arial-BoldMT" w:eastAsia="Arial-BoldMT" w:hAnsi="Arial-BoldMT" w:cs="Arial-BoldMT"/>
-        </w:rPr>
-        <w:t xml:space="preserve"> se usa para la creación de reservas. </w:t>
-      </w:r>
-    </w:p>
-    <w:p>
-      <w:r>
-        <w:rPr>
-          <w:b/>
-        </w:rPr>
-        <w:t xml:space="preserve">INSERTAR_NUEVO_CLIENTE_SIN_VALIDACION: </w:t>
-      </w:r>
-      <w:proofErr w:type="spellStart"/>
-      <w:r>
-        <w:rPr>
-          <w:b/>
-        </w:rPr>
-        <w:t>Procedure</w:t>
-      </w:r>
-      <w:proofErr w:type="spellEnd"/>
-      <w:r>
-        <w:t xml:space="preserve"> que recibe los datos de un cliente y con estos genera un nuevo registro en la tabla de clientes. La particularidad de este </w:t>
-      </w:r>
-      <w:proofErr w:type="spellStart"/>
-      <w:r>
-        <w:t>procedure</w:t>
-      </w:r>
-      <w:proofErr w:type="spellEnd"/>
-      <w:r>
-        <w:t xml:space="preserve"> es que no se hace una verificación de si el usuario posee la funcionalidad "</w:t>
-      </w:r>
-      <w:r>
-        <w:t>Dar de alta cliente</w:t>
-      </w:r>
-      <w:r>
-        <w:t>" en su rol. Esto nos permite que un usuario "</w:t>
-      </w:r>
-      <w:proofErr w:type="spellStart"/>
-      <w:r>
-        <w:t>guest</w:t>
-      </w:r>
-      <w:proofErr w:type="spellEnd"/>
-      <w:r>
-        <w:t xml:space="preserve">" pueda agregar un nuevo cliente al sistema cuando quiera hacer una reserva. </w:t>
-      </w:r>
-    </w:p>
-    <w:p>
-      <w:pPr>
-        <w:rPr>
-          <w:rFonts w:ascii="Arial-BoldMT" w:hAnsi="Arial-BoldMT" w:cs="Arial"/>
-        </w:rPr>
-      </w:pPr>
+        <w:t xml:space="preserve"> para tener una constancia de quien y cuando modifico que reserva. </w:t>
+      </w:r>
     </w:p>
     <w:p>
       <w:pPr>
@@ -6764,9 +7110,7 @@
           <w:u w:val="single"/>
         </w:rPr>
       </w:pPr>
-    </w:p>
-    <w:p>
-      <w:pPr>
+      <w:r>
         <w:rPr>
           <w:rFonts w:ascii="Arial-BoldMT" w:eastAsia="Arial-BoldMT" w:hAnsi="Arial-BoldMT" w:cs="Arial-BoldMT"/>
           <w:b/>
@@ -6774,15 +7118,6 @@
           <w:szCs w:val="32"/>
           <w:u w:val="single"/>
         </w:rPr>
-      </w:pPr>
-      <w:r>
-        <w:rPr>
-          <w:rFonts w:ascii="Arial-BoldMT" w:eastAsia="Arial-BoldMT" w:hAnsi="Arial-BoldMT" w:cs="Arial-BoldMT"/>
-          <w:b/>
-          <w:sz w:val="32"/>
-          <w:szCs w:val="32"/>
-          <w:u w:val="single"/>
-        </w:rPr>
         <w:t>Detalle de índices del nuevo sistema</w:t>
       </w:r>
     </w:p>
@@ -6897,7 +7232,6 @@
           <w:rFonts w:ascii="Arial-BoldMT" w:eastAsia="Arial-BoldMT" w:hAnsi="Arial-BoldMT" w:cs="Arial-BoldMT"/>
           <w:b/>
         </w:rPr>
-        <w:lastRenderedPageBreak/>
         <w:t>Índices en la tabla de reservas:</w:t>
       </w:r>
       <w:r>
@@ -7125,6 +7459,7 @@
         <w:rPr>
           <w:rFonts w:ascii="Arial-BoldMT" w:eastAsia="Arial-BoldMT" w:hAnsi="Arial-BoldMT" w:cs="Arial-BoldMT"/>
         </w:rPr>
+        <w:lastRenderedPageBreak/>
         <w:t>Siempre que se pida un correo se verificara que este tenga la forma de "Algo@algo.com".</w:t>
       </w:r>
     </w:p>
@@ -7394,7 +7729,6 @@
         <w:rPr>
           <w:rFonts w:ascii="Arial-BoldMT" w:eastAsia="Arial-BoldMT" w:hAnsi="Arial-BoldMT" w:cs="Arial-BoldMT"/>
         </w:rPr>
-        <w:lastRenderedPageBreak/>
         <w:tab/>
       </w:r>
       <w:r>
@@ -7687,6 +8021,7 @@
         <w:rPr>
           <w:rFonts w:ascii="Arial-BoldMT" w:eastAsia="Arial-BoldMT" w:hAnsi="Arial-BoldMT" w:cs="Arial-BoldMT"/>
         </w:rPr>
+        <w:lastRenderedPageBreak/>
         <w:t>Crear el Esqu</w:t>
       </w:r>
       <w:r>
@@ -7973,7 +8308,6 @@
         <w:rPr>
           <w:rFonts w:ascii="Arial-BoldMT" w:eastAsia="Arial-BoldMT" w:hAnsi="Arial-BoldMT" w:cs="Arial-BoldMT"/>
         </w:rPr>
-        <w:lastRenderedPageBreak/>
         <w:t xml:space="preserve">Existen casos en la migración donde  cliente no se inserte, en ese caso la reserva quedará  con </w:t>
       </w:r>
       <w:proofErr w:type="spellStart"/>
@@ -8176,6 +8510,7 @@
         <w:rPr>
           <w:rFonts w:ascii="Arial-BoldMT" w:eastAsia="Arial-BoldMT" w:hAnsi="Arial-BoldMT" w:cs="Arial-BoldMT"/>
         </w:rPr>
+        <w:lastRenderedPageBreak/>
         <w:t xml:space="preserve"> Cabe aclarar que se crearan </w:t>
       </w:r>
       <w:r>
@@ -8384,7 +8719,6 @@
         <w:rPr>
           <w:rFonts w:ascii="Arial-BoldMT" w:eastAsia="Arial-BoldMT" w:hAnsi="Arial-BoldMT" w:cs="Arial-BoldMT"/>
         </w:rPr>
-        <w:lastRenderedPageBreak/>
         <w:t>En general todos los ABM van a estar distribuidos de una forma parecida</w:t>
       </w:r>
       <w:r>
@@ -8568,7 +8902,14 @@
         <w:rPr>
           <w:rFonts w:ascii="Arial-BoldMT" w:eastAsia="Arial-BoldMT" w:hAnsi="Arial-BoldMT" w:cs="Arial-BoldMT"/>
         </w:rPr>
-        <w:t xml:space="preserve"> la ventana de borrado nos permitirá dar una baja lógica de un rol en especifico con tan solo 2 </w:t>
+        <w:t xml:space="preserve"> la ventana de borrado nos permitirá dar una baja lógica </w:t>
+      </w:r>
+      <w:r>
+        <w:rPr>
+          <w:rFonts w:ascii="Arial-BoldMT" w:eastAsia="Arial-BoldMT" w:hAnsi="Arial-BoldMT" w:cs="Arial-BoldMT"/>
+        </w:rPr>
+        <w:lastRenderedPageBreak/>
+        <w:t xml:space="preserve">de un rol en especifico con tan solo 2 </w:t>
       </w:r>
       <w:proofErr w:type="spellStart"/>
       <w:r>
@@ -8864,7 +9205,6 @@
           <w:szCs w:val="28"/>
           <w:u w:val="single"/>
         </w:rPr>
-        <w:lastRenderedPageBreak/>
         <w:t>ABM Clientes:</w:t>
       </w:r>
     </w:p>
@@ -8986,6 +9326,7 @@
         <w:rPr>
           <w:rFonts w:ascii="Arial-BoldMT" w:eastAsia="Arial-BoldMT" w:hAnsi="Arial-BoldMT" w:cs="Arial-BoldMT"/>
         </w:rPr>
+        <w:lastRenderedPageBreak/>
         <w:t xml:space="preserve">La ventana de creación de un hotel nos pedirá un nombre, un, </w:t>
       </w:r>
       <w:r>
@@ -9218,14 +9559,7 @@
         <w:rPr>
           <w:rFonts w:ascii="Arial-BoldMT" w:eastAsia="Arial-BoldMT" w:hAnsi="Arial-BoldMT" w:cs="Arial-BoldMT"/>
         </w:rPr>
-        <w:t xml:space="preserve"> box que nos permitirá elegir su </w:t>
-      </w:r>
-      <w:r>
-        <w:rPr>
-          <w:rFonts w:ascii="Arial-BoldMT" w:eastAsia="Arial-BoldMT" w:hAnsi="Arial-BoldMT" w:cs="Arial-BoldMT"/>
-        </w:rPr>
-        <w:lastRenderedPageBreak/>
-        <w:t>ubicación.  Con estos datos al apretar "Agregar habitación" el programa cargara esta al programa.</w:t>
+        <w:t xml:space="preserve"> box que nos permitirá elegir su ubicación.  Con estos datos al apretar "Agregar habitación" el programa cargara esta al programa.</w:t>
       </w:r>
     </w:p>
     <w:p>
@@ -9331,6 +9665,7 @@
         <w:rPr>
           <w:rFonts w:ascii="Arial-BoldMT" w:eastAsia="Arial-BoldMT" w:hAnsi="Arial-BoldMT" w:cs="Arial-BoldMT"/>
         </w:rPr>
+        <w:lastRenderedPageBreak/>
         <w:t xml:space="preserve">•    En caso de querer hacer una reserva que no esté disponible (ya sea porque la habitación deseada ya </w:t>
       </w:r>
       <w:r>
@@ -9390,6 +9725,39 @@
           <w:rFonts w:ascii="Arial-BoldMT" w:eastAsia="Arial-BoldMT" w:hAnsi="Arial-BoldMT" w:cs="Arial-BoldMT"/>
         </w:rPr>
         <w:t xml:space="preserve">Y en caso de que el cliente este registrado pero este se encuentre inhabilitado en el sistema se le informara mediante un error que este no puede realizar reservas y que tendrá que contactar a la administración para su re-habilitación. </w:t>
+      </w:r>
+    </w:p>
+    <w:p>
+      <w:pPr>
+        <w:rPr>
+          <w:rFonts w:ascii="Arial-BoldMT" w:eastAsia="Arial-BoldMT" w:hAnsi="Arial-BoldMT" w:cs="Arial-BoldMT"/>
+        </w:rPr>
+      </w:pPr>
+      <w:r>
+        <w:rPr>
+          <w:rFonts w:ascii="Arial-BoldMT" w:eastAsia="Arial-BoldMT" w:hAnsi="Arial-BoldMT" w:cs="Arial-BoldMT"/>
+        </w:rPr>
+        <w:t xml:space="preserve">Para la modificación de una reserva se le pedirá al usuario el código de la reserva a modificar. Una vez elegida la reserva se mostrara una pantalla parecida a la de reserva, mostrando los datos que tiene la reserva actualmente . En esta pantalla el usuario podrá cambiar la fecha de inicio o de fin de la reserva, el hotel, el régimen e incluso  agregar o sacar habitaciones. Una vez modificada la reserva al apretar "modificar reserva" se le mostrara al cliente los datos que tiene ahora su reserva (como la cantidad de días reservados, el subtotal de esta, </w:t>
+      </w:r>
+      <w:proofErr w:type="spellStart"/>
+      <w:r>
+        <w:rPr>
+          <w:rFonts w:ascii="Arial-BoldMT" w:eastAsia="Arial-BoldMT" w:hAnsi="Arial-BoldMT" w:cs="Arial-BoldMT"/>
+        </w:rPr>
+        <w:t>etc</w:t>
+      </w:r>
+      <w:proofErr w:type="spellEnd"/>
+      <w:r>
+        <w:rPr>
+          <w:rFonts w:ascii="Arial-BoldMT" w:eastAsia="Arial-BoldMT" w:hAnsi="Arial-BoldMT" w:cs="Arial-BoldMT"/>
+        </w:rPr>
+        <w:t>).</w:t>
+      </w:r>
+      <w:r>
+        <w:rPr>
+          <w:rFonts w:ascii="Arial-BoldMT" w:eastAsia="Arial-BoldMT" w:hAnsi="Arial-BoldMT" w:cs="Arial-BoldMT"/>
+        </w:rPr>
+        <w:t xml:space="preserve"> Cabe destacar que la modificación solo se podrá hacer si es que la reserva está habilitada. Recordemos que una reserva se deshabilitara si el cliente no ingresa su estadía en el hotel pasado el primer día de la reserva. </w:t>
       </w:r>
     </w:p>
     <w:p>

</xml_diff>

<commit_message>
Terminado el ABM reservas
</commit_message>
<xml_diff>
--- a/Estrategia.docx
+++ b/Estrategia.docx
@@ -18,7 +18,7 @@
           <v:rect id="rectole0000000000" o:spid="_x0000_i1025" style="width:124.6pt;height:146.5pt" o:ole="" o:preferrelative="t" stroked="f">
             <v:imagedata r:id="rId6" o:title=""/>
           </v:rect>
-          <o:OLEObject Type="Embed" ProgID="StaticMetafile" ShapeID="rectole0000000000" DrawAspect="Content" ObjectID="_1591025602" r:id="rId7"/>
+          <o:OLEObject Type="Embed" ProgID="StaticMetafile" ShapeID="rectole0000000000" DrawAspect="Content" ObjectID="_1591029934" r:id="rId7"/>
         </w:object>
       </w:r>
     </w:p>
@@ -4103,9 +4103,9 @@
       <w:pPr>
         <w:rPr>
           <w:rFonts w:ascii="Arial-BoldMT" w:eastAsia="Arial-BoldMT" w:hAnsi="Arial-BoldMT" w:cs="Arial-BoldMT"/>
-        </w:rPr>
-      </w:pPr>
-      <w:proofErr w:type="spellStart"/>
+          <w:b/>
+        </w:rPr>
+      </w:pPr>
       <w:r>
         <w:rPr>
           <w:rFonts w:ascii="Arial-BoldMT" w:eastAsia="Arial-BoldMT" w:hAnsi="Arial-BoldMT" w:cs="Arial-BoldMT"/>
@@ -4113,6 +4113,14 @@
         </w:rPr>
         <w:t>OBTENER_USUARIO_DUMMY:</w:t>
       </w:r>
+      <w:r>
+        <w:rPr>
+          <w:rFonts w:ascii="Arial-BoldMT" w:eastAsia="Arial-BoldMT" w:hAnsi="Arial-BoldMT" w:cs="Arial-BoldMT"/>
+          <w:b/>
+        </w:rPr>
+        <w:t xml:space="preserve"> </w:t>
+      </w:r>
+      <w:proofErr w:type="spellStart"/>
       <w:r>
         <w:rPr>
           <w:rFonts w:ascii="Arial-BoldMT" w:eastAsia="Arial-BoldMT" w:hAnsi="Arial-BoldMT" w:cs="Arial-BoldMT"/>
@@ -9758,6 +9766,19 @@
           <w:rFonts w:ascii="Arial-BoldMT" w:eastAsia="Arial-BoldMT" w:hAnsi="Arial-BoldMT" w:cs="Arial-BoldMT"/>
         </w:rPr>
         <w:t xml:space="preserve"> Cabe destacar que la modificación solo se podrá hacer si es que la reserva está habilitada. Recordemos que una reserva se deshabilitara si el cliente no ingresa su estadía en el hotel pasado el primer día de la reserva. </w:t>
+      </w:r>
+    </w:p>
+    <w:p>
+      <w:pPr>
+        <w:rPr>
+          <w:rFonts w:ascii="Arial-BoldMT" w:eastAsia="Arial-BoldMT" w:hAnsi="Arial-BoldMT" w:cs="Arial-BoldMT"/>
+        </w:rPr>
+      </w:pPr>
+      <w:r>
+        <w:rPr>
+          <w:rFonts w:ascii="Arial-BoldMT" w:eastAsia="Arial-BoldMT" w:hAnsi="Arial-BoldMT" w:cs="Arial-BoldMT"/>
+        </w:rPr>
+        <w:t>Para la cancelación de la reserva el cliente tendrá que ingresar el código de reserva que se le dio. Después de esto se le pedirá al cliente el motivo por el cual se cancelo la reserva y con esto la reserva estará cancelada.</w:t>
       </w:r>
     </w:p>
     <w:p>

</xml_diff>

<commit_message>
Le wea le jojo
</commit_message>
<xml_diff>
--- a/Estrategia.docx
+++ b/Estrategia.docx
@@ -18,7 +18,7 @@
           <v:rect id="rectole0000000000" o:spid="_x0000_i1025" style="width:124.6pt;height:146.5pt" o:ole="" o:preferrelative="t" stroked="f">
             <v:imagedata r:id="rId6" o:title=""/>
           </v:rect>
-          <o:OLEObject Type="Embed" ProgID="StaticMetafile" ShapeID="rectole0000000000" DrawAspect="Content" ObjectID="_1591138540" r:id="rId7"/>
+          <o:OLEObject Type="Embed" ProgID="StaticMetafile" ShapeID="rectole0000000000" DrawAspect="Content" ObjectID="_1591229426" r:id="rId7"/>
         </w:object>
       </w:r>
     </w:p>
@@ -7997,6 +7997,253 @@
     <w:p>
       <w:pPr>
         <w:rPr>
+          <w:rFonts w:ascii="Arial-BoldMT" w:hAnsi="Arial-BoldMT"/>
+        </w:rPr>
+      </w:pPr>
+      <w:r>
+        <w:rPr>
+          <w:rFonts w:ascii="Arial-BoldMT" w:hAnsi="Arial-BoldMT"/>
+          <w:b/>
+        </w:rPr>
+        <w:t>AGREGAR_CONSUMO:</w:t>
+      </w:r>
+      <w:r>
+        <w:rPr>
+          <w:rFonts w:ascii="Arial-BoldMT" w:hAnsi="Arial-BoldMT"/>
+        </w:rPr>
+        <w:t xml:space="preserve"> </w:t>
+      </w:r>
+      <w:proofErr w:type="spellStart"/>
+      <w:r>
+        <w:rPr>
+          <w:rFonts w:ascii="Arial-BoldMT" w:hAnsi="Arial-BoldMT"/>
+        </w:rPr>
+        <w:t>Procedure</w:t>
+      </w:r>
+      <w:proofErr w:type="spellEnd"/>
+      <w:r>
+        <w:rPr>
+          <w:rFonts w:ascii="Arial-BoldMT" w:hAnsi="Arial-BoldMT"/>
+        </w:rPr>
+        <w:t xml:space="preserve"> que recibe un id de estadía,  un id de consumible,  un id de habitación,  una fecha y una cantidad y con estos datos inserta un nuevo consumo a la tabla del consumos. Este </w:t>
+      </w:r>
+      <w:proofErr w:type="spellStart"/>
+      <w:r>
+        <w:rPr>
+          <w:rFonts w:ascii="Arial-BoldMT" w:hAnsi="Arial-BoldMT"/>
+        </w:rPr>
+        <w:t>procedure</w:t>
+      </w:r>
+      <w:proofErr w:type="spellEnd"/>
+      <w:r>
+        <w:rPr>
+          <w:rFonts w:ascii="Arial-BoldMT" w:hAnsi="Arial-BoldMT"/>
+        </w:rPr>
+        <w:t xml:space="preserve"> se usa para ingresar un consumible a una estadía. </w:t>
+      </w:r>
+    </w:p>
+    <w:p>
+      <w:pPr>
+        <w:rPr>
+          <w:rFonts w:ascii="Arial-BoldMT" w:hAnsi="Arial-BoldMT"/>
+        </w:rPr>
+      </w:pPr>
+      <w:r>
+        <w:rPr>
+          <w:rFonts w:ascii="Arial-BoldMT" w:hAnsi="Arial-BoldMT"/>
+          <w:b/>
+        </w:rPr>
+        <w:t>MODIFICAR_CONSUMO:</w:t>
+      </w:r>
+      <w:r>
+        <w:rPr>
+          <w:rFonts w:ascii="Arial-BoldMT" w:hAnsi="Arial-BoldMT"/>
+        </w:rPr>
+        <w:t xml:space="preserve"> </w:t>
+      </w:r>
+      <w:proofErr w:type="spellStart"/>
+      <w:r>
+        <w:rPr>
+          <w:rFonts w:ascii="Arial-BoldMT" w:hAnsi="Arial-BoldMT"/>
+        </w:rPr>
+        <w:t>Procedure</w:t>
+      </w:r>
+      <w:proofErr w:type="spellEnd"/>
+      <w:r>
+        <w:rPr>
+          <w:rFonts w:ascii="Arial-BoldMT" w:hAnsi="Arial-BoldMT"/>
+        </w:rPr>
+        <w:t xml:space="preserve"> que recibe un id de consumible, un id de consumo, un id de habitación, una fecha y una cantidad y con estos datos modifica el consumo deseado. Este </w:t>
+      </w:r>
+      <w:proofErr w:type="spellStart"/>
+      <w:r>
+        <w:rPr>
+          <w:rFonts w:ascii="Arial-BoldMT" w:hAnsi="Arial-BoldMT"/>
+        </w:rPr>
+        <w:t>procedure</w:t>
+      </w:r>
+      <w:proofErr w:type="spellEnd"/>
+      <w:r>
+        <w:rPr>
+          <w:rFonts w:ascii="Arial-BoldMT" w:hAnsi="Arial-BoldMT"/>
+        </w:rPr>
+        <w:t xml:space="preserve"> se usa para la modificación de un consumo. </w:t>
+      </w:r>
+    </w:p>
+    <w:p>
+      <w:pPr>
+        <w:rPr>
+          <w:rFonts w:ascii="Arial-BoldMT" w:hAnsi="Arial-BoldMT"/>
+        </w:rPr>
+      </w:pPr>
+      <w:r>
+        <w:rPr>
+          <w:rFonts w:ascii="Arial-BoldMT" w:hAnsi="Arial-BoldMT"/>
+          <w:b/>
+        </w:rPr>
+        <w:t>OBTENER_CONSUMOS_DE_ESTADIA:</w:t>
+      </w:r>
+      <w:r>
+        <w:rPr>
+          <w:rFonts w:ascii="Arial-BoldMT" w:hAnsi="Arial-BoldMT"/>
+        </w:rPr>
+        <w:t xml:space="preserve"> </w:t>
+      </w:r>
+      <w:proofErr w:type="spellStart"/>
+      <w:r>
+        <w:rPr>
+          <w:rFonts w:ascii="Arial-BoldMT" w:hAnsi="Arial-BoldMT"/>
+        </w:rPr>
+        <w:t>Procedure</w:t>
+      </w:r>
+      <w:proofErr w:type="spellEnd"/>
+      <w:r>
+        <w:rPr>
+          <w:rFonts w:ascii="Arial-BoldMT" w:hAnsi="Arial-BoldMT"/>
+        </w:rPr>
+        <w:t xml:space="preserve"> que recibe un id de estadía y devuelve cuando, cuanto salió y que consumibles se consumieron en su correspondiente habitación que pertenecen a dicha estadía. Este </w:t>
+      </w:r>
+      <w:proofErr w:type="spellStart"/>
+      <w:r>
+        <w:rPr>
+          <w:rFonts w:ascii="Arial-BoldMT" w:hAnsi="Arial-BoldMT"/>
+        </w:rPr>
+        <w:t>procedure</w:t>
+      </w:r>
+      <w:proofErr w:type="spellEnd"/>
+      <w:r>
+        <w:rPr>
+          <w:rFonts w:ascii="Arial-BoldMT" w:hAnsi="Arial-BoldMT"/>
+        </w:rPr>
+        <w:t xml:space="preserve"> nos permitirá mostrar los consumibles consumidos en determinadas estadías. </w:t>
+      </w:r>
+    </w:p>
+    <w:p>
+      <w:pPr>
+        <w:rPr>
+          <w:rFonts w:ascii="Arial-BoldMT" w:hAnsi="Arial-BoldMT"/>
+        </w:rPr>
+      </w:pPr>
+      <w:r>
+        <w:rPr>
+          <w:rFonts w:ascii="Arial-BoldMT" w:hAnsi="Arial-BoldMT"/>
+          <w:b/>
+        </w:rPr>
+        <w:t>BORRAR_CONSUMO:</w:t>
+      </w:r>
+      <w:r>
+        <w:rPr>
+          <w:rFonts w:ascii="Arial-BoldMT" w:hAnsi="Arial-BoldMT"/>
+        </w:rPr>
+        <w:t xml:space="preserve"> </w:t>
+      </w:r>
+      <w:proofErr w:type="spellStart"/>
+      <w:r>
+        <w:rPr>
+          <w:rFonts w:ascii="Arial-BoldMT" w:hAnsi="Arial-BoldMT"/>
+        </w:rPr>
+        <w:t>Procedure</w:t>
+      </w:r>
+      <w:proofErr w:type="spellEnd"/>
+      <w:r>
+        <w:rPr>
+          <w:rFonts w:ascii="Arial-BoldMT" w:hAnsi="Arial-BoldMT"/>
+        </w:rPr>
+        <w:t xml:space="preserve"> que recibe un id de un consumo y lo borra de nuestra base de datos. Este </w:t>
+      </w:r>
+      <w:proofErr w:type="spellStart"/>
+      <w:r>
+        <w:rPr>
+          <w:rFonts w:ascii="Arial-BoldMT" w:hAnsi="Arial-BoldMT"/>
+        </w:rPr>
+        <w:t>proceude</w:t>
+      </w:r>
+      <w:proofErr w:type="spellEnd"/>
+      <w:r>
+        <w:rPr>
+          <w:rFonts w:ascii="Arial-BoldMT" w:hAnsi="Arial-BoldMT"/>
+        </w:rPr>
+        <w:t xml:space="preserve"> se usa para borrar un  consumo. </w:t>
+      </w:r>
+    </w:p>
+    <w:p>
+      <w:pPr>
+        <w:rPr>
+          <w:rFonts w:ascii="Arial-BoldMT" w:hAnsi="Arial-BoldMT"/>
+        </w:rPr>
+      </w:pPr>
+      <w:r>
+        <w:rPr>
+          <w:rFonts w:ascii="Arial-BoldMT" w:hAnsi="Arial-BoldMT"/>
+          <w:b/>
+        </w:rPr>
+        <w:t>CERRAR_CONSUMO_ESTADIA:</w:t>
+      </w:r>
+      <w:r>
+        <w:rPr>
+          <w:rFonts w:ascii="Arial-BoldMT" w:hAnsi="Arial-BoldMT"/>
+        </w:rPr>
+        <w:t xml:space="preserve"> </w:t>
+      </w:r>
+      <w:proofErr w:type="spellStart"/>
+      <w:r>
+        <w:rPr>
+          <w:rFonts w:ascii="Arial-BoldMT" w:hAnsi="Arial-BoldMT"/>
+        </w:rPr>
+        <w:t>Procedure</w:t>
+      </w:r>
+      <w:proofErr w:type="spellEnd"/>
+      <w:r>
+        <w:rPr>
+          <w:rFonts w:ascii="Arial-BoldMT" w:hAnsi="Arial-BoldMT"/>
+        </w:rPr>
+        <w:t xml:space="preserve"> que recibe una estadía y cierra el consumo de la misma. Esto significa que ya no se podrán agregar más consumibles a esta. </w:t>
+      </w:r>
+    </w:p>
+    <w:p>
+      <w:pPr>
+        <w:rPr>
+          <w:rFonts w:ascii="Arial-BoldMT" w:hAnsi="Arial-BoldMT"/>
+        </w:rPr>
+      </w:pPr>
+    </w:p>
+    <w:p>
+      <w:pPr>
+        <w:rPr>
+          <w:rFonts w:ascii="Arial-BoldMT" w:hAnsi="Arial-BoldMT"/>
+        </w:rPr>
+      </w:pPr>
+    </w:p>
+    <w:p>
+      <w:pPr>
+        <w:rPr>
+          <w:rFonts w:ascii="Arial-BoldMT" w:hAnsi="Arial-BoldMT"/>
+        </w:rPr>
+      </w:pPr>
+    </w:p>
+    <w:p>
+      <w:pPr>
+        <w:rPr>
           <w:rFonts w:ascii="Arial-BoldMT" w:eastAsia="Arial-BoldMT" w:hAnsi="Arial-BoldMT" w:cs="Arial-BoldMT"/>
           <w:sz w:val="28"/>
           <w:szCs w:val="28"/>
@@ -8011,6 +8258,7 @@
           <w:szCs w:val="28"/>
           <w:u w:val="single"/>
         </w:rPr>
+        <w:lastRenderedPageBreak/>
         <w:t>Triggers</w:t>
       </w:r>
       <w:proofErr w:type="spellEnd"/>
@@ -8315,7 +8563,6 @@
         <w:rPr>
           <w:rFonts w:ascii="Arial-BoldMT" w:eastAsia="Arial-BoldMT" w:hAnsi="Arial-BoldMT" w:cs="Arial-BoldMT"/>
         </w:rPr>
-        <w:lastRenderedPageBreak/>
         <w:t>El primer índice es solo por la fecha de inicio del sistema. Este índice nos facilita el recorrer todas las reservas de nuestro sistema a la hora de saber si esa reserva ya expiro (para lo cual solo necesitaremos su fecha de inicio).</w:t>
       </w:r>
     </w:p>
@@ -8376,64 +8623,6 @@
       <w:pPr>
         <w:rPr>
           <w:rFonts w:ascii="Arial-BoldMT" w:eastAsia="Arial-BoldMT" w:hAnsi="Arial-BoldMT" w:cs="Arial-BoldMT"/>
-          <w:sz w:val="32"/>
-          <w:szCs w:val="32"/>
-          <w:u w:val="single"/>
-        </w:rPr>
-      </w:pPr>
-    </w:p>
-    <w:p>
-      <w:pPr>
-        <w:rPr>
-          <w:rFonts w:ascii="Arial-BoldMT" w:eastAsia="Arial-BoldMT" w:hAnsi="Arial-BoldMT" w:cs="Arial-BoldMT"/>
-          <w:b/>
-          <w:sz w:val="32"/>
-          <w:szCs w:val="32"/>
-          <w:u w:val="single"/>
-        </w:rPr>
-      </w:pPr>
-    </w:p>
-    <w:p>
-      <w:pPr>
-        <w:rPr>
-          <w:rFonts w:ascii="Arial-BoldMT" w:eastAsia="Arial-BoldMT" w:hAnsi="Arial-BoldMT" w:cs="Arial-BoldMT"/>
-          <w:b/>
-          <w:sz w:val="32"/>
-          <w:szCs w:val="32"/>
-          <w:u w:val="single"/>
-        </w:rPr>
-      </w:pPr>
-    </w:p>
-    <w:p>
-      <w:pPr>
-        <w:rPr>
-          <w:rFonts w:ascii="Arial-BoldMT" w:eastAsia="Arial-BoldMT" w:hAnsi="Arial-BoldMT" w:cs="Arial-BoldMT"/>
-          <w:b/>
-          <w:sz w:val="32"/>
-          <w:szCs w:val="32"/>
-          <w:u w:val="single"/>
-        </w:rPr>
-      </w:pPr>
-    </w:p>
-    <w:p>
-      <w:pPr>
-        <w:rPr>
-          <w:rFonts w:ascii="Arial-BoldMT" w:eastAsia="Arial-BoldMT" w:hAnsi="Arial-BoldMT" w:cs="Arial-BoldMT"/>
-          <w:b/>
-          <w:sz w:val="32"/>
-          <w:szCs w:val="32"/>
-          <w:u w:val="single"/>
-        </w:rPr>
-      </w:pPr>
-    </w:p>
-    <w:p>
-      <w:pPr>
-        <w:rPr>
-          <w:rFonts w:ascii="Arial-BoldMT" w:eastAsia="Arial-BoldMT" w:hAnsi="Arial-BoldMT" w:cs="Arial-BoldMT"/>
-          <w:b/>
-          <w:sz w:val="32"/>
-          <w:szCs w:val="32"/>
-          <w:u w:val="single"/>
         </w:rPr>
       </w:pPr>
     </w:p>
@@ -8631,6 +8820,7 @@
         <w:rPr>
           <w:rFonts w:ascii="Arial-BoldMT" w:eastAsia="Arial-BoldMT" w:hAnsi="Arial-BoldMT" w:cs="Arial-BoldMT"/>
         </w:rPr>
+        <w:lastRenderedPageBreak/>
         <w:t xml:space="preserve">Existe un archivo .log el cual guarda la información de cualquier excepción que genere la aplicación. </w:t>
       </w:r>
     </w:p>
@@ -8727,7 +8917,6 @@
         <w:rPr>
           <w:rFonts w:ascii="Arial-BoldMT" w:eastAsia="Arial-BoldMT" w:hAnsi="Arial-BoldMT" w:cs="Arial-BoldMT"/>
         </w:rPr>
-        <w:lastRenderedPageBreak/>
         <w:t xml:space="preserve">A la hora de hacer reservas esta solo se podrán hacer como mínimo de 1 día. </w:t>
       </w:r>
     </w:p>
@@ -9184,8 +9373,101 @@
     <w:p>
       <w:pPr>
         <w:pStyle w:val="Prrafodelista"/>
-        <w:rPr>
-          <w:rFonts w:ascii="Arial-BoldMT" w:eastAsia="Arial-BoldMT" w:hAnsi="Arial-BoldMT" w:cs="Arial-BoldMT"/>
+        <w:numPr>
+          <w:ilvl w:val="0"/>
+          <w:numId w:val="5"/>
+        </w:numPr>
+        <w:rPr>
+          <w:rFonts w:ascii="Arial-BoldMT" w:eastAsia="Arial-BoldMT" w:hAnsi="Arial-BoldMT" w:cs="Arial-BoldMT"/>
+          <w:b/>
+          <w:sz w:val="28"/>
+          <w:szCs w:val="28"/>
+          <w:u w:val="single"/>
+        </w:rPr>
+      </w:pPr>
+      <w:r>
+        <w:rPr>
+          <w:rFonts w:ascii="Arial-BoldMT" w:eastAsia="Arial-BoldMT" w:hAnsi="Arial-BoldMT" w:cs="Arial-BoldMT"/>
+        </w:rPr>
+        <w:t xml:space="preserve">Consideramos que una estadía sigue abierta mientras que su fecha de egreso este en </w:t>
+      </w:r>
+      <w:proofErr w:type="spellStart"/>
+      <w:r>
+        <w:rPr>
+          <w:rFonts w:ascii="Arial-BoldMT" w:eastAsia="Arial-BoldMT" w:hAnsi="Arial-BoldMT" w:cs="Arial-BoldMT"/>
+        </w:rPr>
+        <w:t>null</w:t>
+      </w:r>
+      <w:proofErr w:type="spellEnd"/>
+      <w:r>
+        <w:rPr>
+          <w:rFonts w:ascii="Arial-BoldMT" w:eastAsia="Arial-BoldMT" w:hAnsi="Arial-BoldMT" w:cs="Arial-BoldMT"/>
+        </w:rPr>
+        <w:t>.</w:t>
+      </w:r>
+    </w:p>
+    <w:p>
+      <w:pPr>
+        <w:pStyle w:val="Prrafodelista"/>
+        <w:numPr>
+          <w:ilvl w:val="0"/>
+          <w:numId w:val="5"/>
+        </w:numPr>
+        <w:rPr>
+          <w:rFonts w:ascii="Arial-BoldMT" w:eastAsia="Arial-BoldMT" w:hAnsi="Arial-BoldMT" w:cs="Arial-BoldMT"/>
+          <w:b/>
+          <w:sz w:val="28"/>
+          <w:szCs w:val="28"/>
+          <w:u w:val="single"/>
+        </w:rPr>
+      </w:pPr>
+      <w:r>
+        <w:rPr>
+          <w:rFonts w:ascii="Arial-BoldMT" w:eastAsia="Arial-BoldMT" w:hAnsi="Arial-BoldMT" w:cs="Arial-BoldMT"/>
+        </w:rPr>
+        <w:lastRenderedPageBreak/>
+        <w:t xml:space="preserve">Una vez cerrada la estadía no se podrán añadir </w:t>
+      </w:r>
+      <w:proofErr w:type="spellStart"/>
+      <w:r>
+        <w:rPr>
+          <w:rFonts w:ascii="Arial-BoldMT" w:eastAsia="Arial-BoldMT" w:hAnsi="Arial-BoldMT" w:cs="Arial-BoldMT"/>
+        </w:rPr>
+        <w:t>mas</w:t>
+      </w:r>
+      <w:proofErr w:type="spellEnd"/>
+      <w:r>
+        <w:rPr>
+          <w:rFonts w:ascii="Arial-BoldMT" w:eastAsia="Arial-BoldMT" w:hAnsi="Arial-BoldMT" w:cs="Arial-BoldMT"/>
+        </w:rPr>
+        <w:t xml:space="preserve"> consumibles pero si modificar o borrar los que ya estaban. </w:t>
+      </w:r>
+    </w:p>
+    <w:p>
+      <w:pPr>
+        <w:pStyle w:val="Prrafodelista"/>
+        <w:rPr>
+          <w:rFonts w:ascii="Arial-BoldMT" w:eastAsia="Arial-BoldMT" w:hAnsi="Arial-BoldMT" w:cs="Arial-BoldMT"/>
+        </w:rPr>
+      </w:pPr>
+    </w:p>
+    <w:p>
+      <w:pPr>
+        <w:rPr>
+          <w:rFonts w:ascii="Arial-BoldMT" w:eastAsia="Arial-BoldMT" w:hAnsi="Arial-BoldMT" w:cs="Arial-BoldMT"/>
+          <w:b/>
+          <w:sz w:val="32"/>
+          <w:u w:val="single"/>
+        </w:rPr>
+      </w:pPr>
+    </w:p>
+    <w:p>
+      <w:pPr>
+        <w:rPr>
+          <w:rFonts w:ascii="Arial-BoldMT" w:eastAsia="Arial-BoldMT" w:hAnsi="Arial-BoldMT" w:cs="Arial-BoldMT"/>
+          <w:b/>
+          <w:sz w:val="32"/>
+          <w:u w:val="single"/>
         </w:rPr>
       </w:pPr>
     </w:p>
@@ -9299,7 +9581,6 @@
         <w:rPr>
           <w:rFonts w:ascii="Arial-BoldMT" w:eastAsia="Arial-BoldMT" w:hAnsi="Arial-BoldMT" w:cs="Arial-BoldMT"/>
         </w:rPr>
-        <w:lastRenderedPageBreak/>
         <w:t xml:space="preserve">Poblar las tablas que no tengan </w:t>
       </w:r>
       <w:r>
@@ -9634,7 +9915,14 @@
         <w:rPr>
           <w:rFonts w:ascii="Arial-BoldMT" w:eastAsia="Arial-BoldMT" w:hAnsi="Arial-BoldMT" w:cs="Arial-BoldMT"/>
         </w:rPr>
-        <w:t xml:space="preserve"> los cuales las insertan en bloques usando "INSERT INTO" en la tabla correspondiente. Esto nos permitió aseguramos de que cada nueva id empezara desde el mismo número que el dato original (Por ejemplo </w:t>
+        <w:t xml:space="preserve"> los cuales las insertan en bloques usando "INSERT INTO" en la tabla correspondiente. Esto </w:t>
+      </w:r>
+      <w:r>
+        <w:rPr>
+          <w:rFonts w:ascii="Arial-BoldMT" w:eastAsia="Arial-BoldMT" w:hAnsi="Arial-BoldMT" w:cs="Arial-BoldMT"/>
+        </w:rPr>
+        <w:lastRenderedPageBreak/>
+        <w:t xml:space="preserve">nos permitió aseguramos de que cada nueva id empezara desde el mismo número que el dato original (Por ejemplo </w:t>
       </w:r>
       <w:proofErr w:type="spellStart"/>
       <w:r>
@@ -9774,7 +10062,6 @@
         <w:rPr>
           <w:rFonts w:ascii="Arial-BoldMT" w:eastAsia="Arial-BoldMT" w:hAnsi="Arial-BoldMT" w:cs="Arial-BoldMT"/>
         </w:rPr>
-        <w:lastRenderedPageBreak/>
         <w:t xml:space="preserve">Los clientes que hayan dado error al a hora de migrar </w:t>
       </w:r>
       <w:r>
@@ -10182,7 +10469,6 @@
           <w:szCs w:val="28"/>
           <w:u w:val="single"/>
         </w:rPr>
-        <w:lastRenderedPageBreak/>
         <w:t>ABM Usuarios:</w:t>
       </w:r>
     </w:p>
@@ -10459,6 +10745,7 @@
         <w:rPr>
           <w:rFonts w:ascii="Arial-BoldMT" w:eastAsia="Arial-BoldMT" w:hAnsi="Arial-BoldMT" w:cs="Arial-BoldMT"/>
         </w:rPr>
+        <w:lastRenderedPageBreak/>
         <w:t xml:space="preserve">La ventana de modificación </w:t>
       </w:r>
       <w:r>
@@ -10602,14 +10889,7 @@
         <w:rPr>
           <w:rFonts w:ascii="Arial-BoldMT" w:eastAsia="Arial-BoldMT" w:hAnsi="Arial-BoldMT" w:cs="Arial-BoldMT"/>
         </w:rPr>
-        <w:t xml:space="preserve"> Estos aparecerán en 2 listas, a la derecha la de los regímenes disponibles y a la </w:t>
-      </w:r>
-      <w:r>
-        <w:rPr>
-          <w:rFonts w:ascii="Arial-BoldMT" w:eastAsia="Arial-BoldMT" w:hAnsi="Arial-BoldMT" w:cs="Arial-BoldMT"/>
-        </w:rPr>
-        <w:lastRenderedPageBreak/>
-        <w:t>izquierda los que tendrá el hotel. Estos podrán moverse de una lista a la otra al seleccionarlos y apretar "&lt;" o "&gt;"</w:t>
+        <w:t xml:space="preserve"> Estos aparecerán en 2 listas, a la derecha la de los regímenes disponibles y a la izquierda los que tendrá el hotel. Estos podrán moverse de una lista a la otra al seleccionarlos y apretar "&lt;" o "&gt;"</w:t>
       </w:r>
       <w:r>
         <w:rPr>
@@ -10837,7 +11117,14 @@
         <w:rPr>
           <w:rFonts w:ascii="Arial-BoldMT" w:eastAsia="Arial-BoldMT" w:hAnsi="Arial-BoldMT" w:cs="Arial-BoldMT"/>
         </w:rPr>
-        <w:t>habitación al apretar "modificar" se pasara a una ventana igual a la de creación, so lo que esta vez servirá para modificar a la misma.</w:t>
+        <w:t xml:space="preserve">habitación al </w:t>
+      </w:r>
+      <w:r>
+        <w:rPr>
+          <w:rFonts w:ascii="Arial-BoldMT" w:eastAsia="Arial-BoldMT" w:hAnsi="Arial-BoldMT" w:cs="Arial-BoldMT"/>
+        </w:rPr>
+        <w:lastRenderedPageBreak/>
+        <w:t>apretar "modificar" se pasara a una ventana igual a la de creación, so lo que esta vez servirá para modificar a la misma.</w:t>
       </w:r>
     </w:p>
     <w:p>
@@ -10903,106 +11190,112 @@
         <w:rPr>
           <w:rFonts w:ascii="Arial-BoldMT" w:eastAsia="Arial-BoldMT" w:hAnsi="Arial-BoldMT" w:cs="Arial-BoldMT"/>
         </w:rPr>
+        <w:t xml:space="preserve">•    Si todo está bien el programa nos dará la información de cómo va nuestra reserva en ese momento mostrando la cantidad de días reservados, el subtotal (precio final en caso de ser </w:t>
+      </w:r>
+      <w:proofErr w:type="spellStart"/>
+      <w:r>
+        <w:rPr>
+          <w:rFonts w:ascii="Arial-BoldMT" w:eastAsia="Arial-BoldMT" w:hAnsi="Arial-BoldMT" w:cs="Arial-BoldMT"/>
+        </w:rPr>
+        <w:t>All</w:t>
+      </w:r>
+      <w:proofErr w:type="spellEnd"/>
+      <w:r>
+        <w:rPr>
+          <w:rFonts w:ascii="Arial-BoldMT" w:eastAsia="Arial-BoldMT" w:hAnsi="Arial-BoldMT" w:cs="Arial-BoldMT"/>
+        </w:rPr>
+        <w:t xml:space="preserve"> Inclusive), etc.</w:t>
+      </w:r>
+    </w:p>
+    <w:p>
+      <w:pPr>
+        <w:rPr>
+          <w:rFonts w:ascii="Arial-BoldMT" w:eastAsia="Arial-BoldMT" w:hAnsi="Arial-BoldMT" w:cs="Arial-BoldMT"/>
+        </w:rPr>
+      </w:pPr>
+      <w:r>
+        <w:rPr>
+          <w:rFonts w:ascii="Arial-BoldMT" w:eastAsia="Arial-BoldMT" w:hAnsi="Arial-BoldMT" w:cs="Arial-BoldMT"/>
+        </w:rPr>
+        <w:t xml:space="preserve">•    En caso de querer hacer una reserva que no esté disponible (ya sea porque la habitación deseada ya </w:t>
+      </w:r>
+      <w:r>
+        <w:rPr>
+          <w:rFonts w:ascii="Arial-BoldMT" w:eastAsia="Arial-BoldMT" w:hAnsi="Arial-BoldMT" w:cs="Arial-BoldMT"/>
+        </w:rPr>
+        <w:t>está</w:t>
+      </w:r>
+      <w:r>
+        <w:rPr>
+          <w:rFonts w:ascii="Arial-BoldMT" w:eastAsia="Arial-BoldMT" w:hAnsi="Arial-BoldMT" w:cs="Arial-BoldMT"/>
+        </w:rPr>
+        <w:t xml:space="preserve"> reservada en ese periodo o porque esta deshabilitada ) el sistema informara el error y le dirá al usuario las habitaciones disponibles para el periodo que él desea. El sistema también puede tirar error en caso de que la reserva entre en un periodo en que el hotel este deshabilitado. </w:t>
+      </w:r>
+    </w:p>
+    <w:p>
+      <w:pPr>
+        <w:rPr>
+          <w:rFonts w:ascii="Arial-BoldMT" w:eastAsia="Arial-BoldMT" w:hAnsi="Arial-BoldMT" w:cs="Arial-BoldMT"/>
+        </w:rPr>
+      </w:pPr>
+    </w:p>
+    <w:p>
+      <w:pPr>
+        <w:rPr>
+          <w:rFonts w:ascii="Arial-BoldMT" w:eastAsia="Arial-BoldMT" w:hAnsi="Arial-BoldMT" w:cs="Arial-BoldMT"/>
+        </w:rPr>
+      </w:pPr>
+      <w:r>
+        <w:rPr>
+          <w:rFonts w:ascii="Arial-BoldMT" w:eastAsia="Arial-BoldMT" w:hAnsi="Arial-BoldMT" w:cs="Arial-BoldMT"/>
+        </w:rPr>
+        <w:t xml:space="preserve">Finalizado el primer paso se pasara a la pantalla de selección de usuario para así poder asignarle un cliente a la reserva. En caso de estar registrado el cliente solo se buscara en la lista de clientes, la cual se puede filtrar por tipo y numero de documento y correo electrónico. Si por algún motivo el cliente ya se encuentra registrado pero este se encuentra en gris significa que este fue uno de los que no se pudieron migrar al nuevo sistema. Si este es el caso se le pedirá al cliente que modifique rápidamente sus datos para poder agregarlo satisfactoriamente al sistema y seguir con la reserva. </w:t>
+      </w:r>
+    </w:p>
+    <w:p>
+      <w:pPr>
+        <w:rPr>
+          <w:rFonts w:ascii="Arial-BoldMT" w:eastAsia="Arial-BoldMT" w:hAnsi="Arial-BoldMT" w:cs="Arial-BoldMT"/>
+        </w:rPr>
+      </w:pPr>
+      <w:r>
+        <w:rPr>
+          <w:rFonts w:ascii="Arial-BoldMT" w:eastAsia="Arial-BoldMT" w:hAnsi="Arial-BoldMT" w:cs="Arial-BoldMT"/>
+        </w:rPr>
+        <w:t>En caso de que el cliente no esté registrado, con apretar el botón "Regístrame" pasara a una ventana parecida a la de alta de un cliente para que se inserte al sistema.</w:t>
+      </w:r>
+    </w:p>
+    <w:p>
+      <w:pPr>
+        <w:rPr>
+          <w:rFonts w:ascii="Arial-BoldMT" w:eastAsia="Arial-BoldMT" w:hAnsi="Arial-BoldMT" w:cs="Arial-BoldMT"/>
+        </w:rPr>
+      </w:pPr>
+      <w:r>
+        <w:rPr>
+          <w:rFonts w:ascii="Arial-BoldMT" w:eastAsia="Arial-BoldMT" w:hAnsi="Arial-BoldMT" w:cs="Arial-BoldMT"/>
+        </w:rPr>
+        <w:t xml:space="preserve">Y en caso de que el cliente este registrado pero este se encuentre inhabilitado en el sistema se le informara mediante un error que este no puede realizar reservas y que tendrá que contactar a la administración para su re-habilitación. </w:t>
+      </w:r>
+    </w:p>
+    <w:p>
+      <w:pPr>
+        <w:rPr>
+          <w:rFonts w:ascii="Arial-BoldMT" w:eastAsia="Arial-BoldMT" w:hAnsi="Arial-BoldMT" w:cs="Arial-BoldMT"/>
+        </w:rPr>
+      </w:pPr>
+      <w:r>
+        <w:rPr>
+          <w:rFonts w:ascii="Arial-BoldMT" w:eastAsia="Arial-BoldMT" w:hAnsi="Arial-BoldMT" w:cs="Arial-BoldMT"/>
+        </w:rPr>
+        <w:t xml:space="preserve">Para la modificación de una reserva se le pedirá al usuario el código de la reserva a modificar. Una vez elegida la reserva se mostrara una pantalla parecida a la de reserva, mostrando los datos que tiene la reserva actualmente . En esta pantalla el usuario podrá cambiar la fecha de inicio o de fin de la reserva, el hotel, el régimen e incluso  agregar o sacar habitaciones. Una vez modificada la reserva al apretar "modificar reserva" se le mostrara al cliente los datos que tiene </w:t>
+      </w:r>
+      <w:r>
+        <w:rPr>
+          <w:rFonts w:ascii="Arial-BoldMT" w:eastAsia="Arial-BoldMT" w:hAnsi="Arial-BoldMT" w:cs="Arial-BoldMT"/>
+        </w:rPr>
         <w:lastRenderedPageBreak/>
-        <w:t xml:space="preserve">•    Si todo está bien el programa nos dará la información de cómo va nuestra reserva en ese momento mostrando la cantidad de días reservados, el subtotal (precio final en caso de ser </w:t>
-      </w:r>
-      <w:proofErr w:type="spellStart"/>
-      <w:r>
-        <w:rPr>
-          <w:rFonts w:ascii="Arial-BoldMT" w:eastAsia="Arial-BoldMT" w:hAnsi="Arial-BoldMT" w:cs="Arial-BoldMT"/>
-        </w:rPr>
-        <w:t>All</w:t>
-      </w:r>
-      <w:proofErr w:type="spellEnd"/>
-      <w:r>
-        <w:rPr>
-          <w:rFonts w:ascii="Arial-BoldMT" w:eastAsia="Arial-BoldMT" w:hAnsi="Arial-BoldMT" w:cs="Arial-BoldMT"/>
-        </w:rPr>
-        <w:t xml:space="preserve"> Inclusive), etc.</w:t>
-      </w:r>
-    </w:p>
-    <w:p>
-      <w:pPr>
-        <w:rPr>
-          <w:rFonts w:ascii="Arial-BoldMT" w:eastAsia="Arial-BoldMT" w:hAnsi="Arial-BoldMT" w:cs="Arial-BoldMT"/>
-        </w:rPr>
-      </w:pPr>
-      <w:r>
-        <w:rPr>
-          <w:rFonts w:ascii="Arial-BoldMT" w:eastAsia="Arial-BoldMT" w:hAnsi="Arial-BoldMT" w:cs="Arial-BoldMT"/>
-        </w:rPr>
-        <w:t xml:space="preserve">•    En caso de querer hacer una reserva que no esté disponible (ya sea porque la habitación deseada ya </w:t>
-      </w:r>
-      <w:r>
-        <w:rPr>
-          <w:rFonts w:ascii="Arial-BoldMT" w:eastAsia="Arial-BoldMT" w:hAnsi="Arial-BoldMT" w:cs="Arial-BoldMT"/>
-        </w:rPr>
-        <w:t>está</w:t>
-      </w:r>
-      <w:r>
-        <w:rPr>
-          <w:rFonts w:ascii="Arial-BoldMT" w:eastAsia="Arial-BoldMT" w:hAnsi="Arial-BoldMT" w:cs="Arial-BoldMT"/>
-        </w:rPr>
-        <w:t xml:space="preserve"> reservada en ese periodo o porque esta deshabilitada ) el sistema informara el error y le dirá al usuario las habitaciones disponibles para el periodo que él desea. El sistema también puede tirar error en caso de que la reserva entre en un periodo en que el hotel este deshabilitado. </w:t>
-      </w:r>
-    </w:p>
-    <w:p>
-      <w:pPr>
-        <w:rPr>
-          <w:rFonts w:ascii="Arial-BoldMT" w:eastAsia="Arial-BoldMT" w:hAnsi="Arial-BoldMT" w:cs="Arial-BoldMT"/>
-        </w:rPr>
-      </w:pPr>
-    </w:p>
-    <w:p>
-      <w:pPr>
-        <w:rPr>
-          <w:rFonts w:ascii="Arial-BoldMT" w:eastAsia="Arial-BoldMT" w:hAnsi="Arial-BoldMT" w:cs="Arial-BoldMT"/>
-        </w:rPr>
-      </w:pPr>
-      <w:r>
-        <w:rPr>
-          <w:rFonts w:ascii="Arial-BoldMT" w:eastAsia="Arial-BoldMT" w:hAnsi="Arial-BoldMT" w:cs="Arial-BoldMT"/>
-        </w:rPr>
-        <w:t xml:space="preserve">Finalizado el primer paso se pasara a la pantalla de selección de usuario para así poder asignarle un cliente a la reserva. En caso de estar registrado el cliente solo se buscara en la lista de clientes, la cual se puede filtrar por tipo y numero de documento y correo electrónico. Si por algún motivo el cliente ya se encuentra registrado pero este se encuentra en gris significa que este fue uno de los que no se pudieron migrar al nuevo sistema. Si este es el caso se le pedirá al cliente que modifique rápidamente sus datos para poder agregarlo satisfactoriamente al sistema y seguir con la reserva. </w:t>
-      </w:r>
-    </w:p>
-    <w:p>
-      <w:pPr>
-        <w:rPr>
-          <w:rFonts w:ascii="Arial-BoldMT" w:eastAsia="Arial-BoldMT" w:hAnsi="Arial-BoldMT" w:cs="Arial-BoldMT"/>
-        </w:rPr>
-      </w:pPr>
-      <w:r>
-        <w:rPr>
-          <w:rFonts w:ascii="Arial-BoldMT" w:eastAsia="Arial-BoldMT" w:hAnsi="Arial-BoldMT" w:cs="Arial-BoldMT"/>
-        </w:rPr>
-        <w:t>En caso de que el cliente no esté registrado, con apretar el botón "Regístrame" pasara a una ventana parecida a la de alta de un cliente para que se inserte al sistema.</w:t>
-      </w:r>
-    </w:p>
-    <w:p>
-      <w:pPr>
-        <w:rPr>
-          <w:rFonts w:ascii="Arial-BoldMT" w:eastAsia="Arial-BoldMT" w:hAnsi="Arial-BoldMT" w:cs="Arial-BoldMT"/>
-        </w:rPr>
-      </w:pPr>
-      <w:r>
-        <w:rPr>
-          <w:rFonts w:ascii="Arial-BoldMT" w:eastAsia="Arial-BoldMT" w:hAnsi="Arial-BoldMT" w:cs="Arial-BoldMT"/>
-        </w:rPr>
-        <w:t xml:space="preserve">Y en caso de que el cliente este registrado pero este se encuentre inhabilitado en el sistema se le informara mediante un error que este no puede realizar reservas y que tendrá que contactar a la administración para su re-habilitación. </w:t>
-      </w:r>
-    </w:p>
-    <w:p>
-      <w:pPr>
-        <w:rPr>
-          <w:rFonts w:ascii="Arial-BoldMT" w:eastAsia="Arial-BoldMT" w:hAnsi="Arial-BoldMT" w:cs="Arial-BoldMT"/>
-        </w:rPr>
-      </w:pPr>
-      <w:r>
-        <w:rPr>
-          <w:rFonts w:ascii="Arial-BoldMT" w:eastAsia="Arial-BoldMT" w:hAnsi="Arial-BoldMT" w:cs="Arial-BoldMT"/>
-        </w:rPr>
-        <w:t xml:space="preserve">Para la modificación de una reserva se le pedirá al usuario el código de la reserva a modificar. Una vez elegida la reserva se mostrara una pantalla parecida a la de reserva, mostrando los datos que tiene la reserva actualmente . En esta pantalla el usuario podrá cambiar la fecha de inicio o de fin de la reserva, el hotel, el régimen e incluso  agregar o sacar habitaciones. Una vez modificada la reserva al apretar "modificar reserva" se le mostrara al cliente los datos que tiene ahora su reserva (como la cantidad de días reservados, el subtotal de esta, </w:t>
+        <w:t xml:space="preserve">ahora su reserva (como la cantidad de días reservados, el subtotal de esta, </w:t>
       </w:r>
       <w:proofErr w:type="spellStart"/>
       <w:r>
@@ -11160,14 +11453,7 @@
         <w:rPr>
           <w:rFonts w:ascii="Arial-BoldMT" w:eastAsia="Arial-BoldMT" w:hAnsi="Arial-BoldMT" w:cs="Arial-BoldMT"/>
         </w:rPr>
-        <w:t xml:space="preserve"> el código de su reserva. Una vez ingresada le mostrara una pantalla separada en 2 grandes secciones. La de más arriba es la de estadía, mostrando la fecha de inicio de esta y los clientes que estarán en esta. Al apretar el botón "agregar huésped" se podrá agregar un nuevo huésped a la estadía, dando la opción de seleccionarlo de la lista de los clientes del sistema o registrarlo en el mismo. El programa solo le dejara agregar al cliente hasta el máximo que soporten las habitaciones que </w:t>
-      </w:r>
-      <w:r>
-        <w:rPr>
-          <w:rFonts w:ascii="Arial-BoldMT" w:eastAsia="Arial-BoldMT" w:hAnsi="Arial-BoldMT" w:cs="Arial-BoldMT"/>
-        </w:rPr>
-        <w:lastRenderedPageBreak/>
-        <w:t xml:space="preserve">el mismo reservo. La sección de abajo mostrara la información de su reserva, mostrando tanto la fecha de inicio y fin de esta como el hotel, el régimen y las habitaciones que intervienen en esta. Finalmente al apretar el botón "iniciar estadía" la estadía estará iniciada y registrada en el sistema.  </w:t>
+        <w:t xml:space="preserve"> el código de su reserva. Una vez ingresada le mostrara una pantalla separada en 2 grandes secciones. La de más arriba es la de estadía, mostrando la fecha de inicio de esta y los clientes que estarán en esta. Al apretar el botón "agregar huésped" se podrá agregar un nuevo huésped a la estadía, dando la opción de seleccionarlo de la lista de los clientes del sistema o registrarlo en el mismo. El programa solo le dejara agregar al cliente hasta el máximo que soporten las habitaciones que el mismo reservo. La sección de abajo mostrara la información de su reserva, mostrando tanto la fecha de inicio y fin de esta como el hotel, el régimen y las habitaciones que intervienen en esta. Finalmente al apretar el botón "iniciar estadía" la estadía estará iniciada y registrada en el sistema.  </w:t>
       </w:r>
     </w:p>
     <w:p>
@@ -11337,7 +11623,26 @@
         <w:rPr>
           <w:rFonts w:ascii="Arial-BoldMT" w:eastAsia="Arial-BoldMT" w:hAnsi="Arial-BoldMT" w:cs="Arial-BoldMT"/>
         </w:rPr>
-        <w:t xml:space="preserve"> Al querer elegir el producto o servicio nos llevar</w:t>
+        <w:t xml:space="preserve"> </w:t>
+      </w:r>
+      <w:r>
+        <w:rPr>
+          <w:rFonts w:ascii="Arial-BoldMT" w:eastAsia="Arial-BoldMT" w:hAnsi="Arial-BoldMT" w:cs="Arial-BoldMT"/>
+        </w:rPr>
+        <w:t xml:space="preserve"> Cabe destacar que esta fecha solo podrá ser la actual o anterior, nuestro programa no permite agregar un consumible con una fecha a futuro. </w:t>
+      </w:r>
+      <w:r>
+        <w:rPr>
+          <w:rFonts w:ascii="Arial-BoldMT" w:eastAsia="Arial-BoldMT" w:hAnsi="Arial-BoldMT" w:cs="Arial-BoldMT"/>
+        </w:rPr>
+        <w:t xml:space="preserve">Al querer elegir el producto o servicio </w:t>
+      </w:r>
+      <w:r>
+        <w:rPr>
+          <w:rFonts w:ascii="Arial-BoldMT" w:eastAsia="Arial-BoldMT" w:hAnsi="Arial-BoldMT" w:cs="Arial-BoldMT"/>
+        </w:rPr>
+        <w:lastRenderedPageBreak/>
+        <w:t>nos llevar</w:t>
       </w:r>
       <w:r>
         <w:rPr>
@@ -11357,6 +11662,12 @@
           <w:rFonts w:ascii="Arial-BoldMT" w:eastAsia="Arial-BoldMT" w:hAnsi="Arial-BoldMT" w:cs="Arial-BoldMT"/>
         </w:rPr>
         <w:t xml:space="preserve">Una vez agregado el consumible a la estadía se podrán agregar tantos como se deseen. También a los agregados se los podrá modificar o incluso borrar de la estadía. </w:t>
+      </w:r>
+      <w:r>
+        <w:rPr>
+          <w:rFonts w:ascii="Arial-BoldMT" w:eastAsia="Arial-BoldMT" w:hAnsi="Arial-BoldMT" w:cs="Arial-BoldMT"/>
+        </w:rPr>
+        <w:t xml:space="preserve"> </w:t>
       </w:r>
     </w:p>
     <w:sectPr>

</xml_diff>

<commit_message>
Fin de tp? Maybe!
</commit_message>
<xml_diff>
--- a/Estrategia.docx
+++ b/Estrategia.docx
@@ -2,6 +2,8 @@
 <file path=word/document.xml><?xml version="1.0" encoding="utf-8"?>
 <w:document xmlns:wpc="http://schemas.microsoft.com/office/word/2010/wordprocessingCanvas" xmlns:cx="http://schemas.microsoft.com/office/drawing/2014/chartex" xmlns:cx1="http://schemas.microsoft.com/office/drawing/2015/9/8/chartex" xmlns:cx2="http://schemas.microsoft.com/office/drawing/2015/10/21/chartex" xmlns:cx3="http://schemas.microsoft.com/office/drawing/2016/5/9/chartex" xmlns:cx4="http://schemas.microsoft.com/office/drawing/2016/5/10/chartex" xmlns:cx5="http://schemas.microsoft.com/office/drawing/2016/5/11/chartex" xmlns:cx6="http://schemas.microsoft.com/office/drawing/2016/5/12/chartex" xmlns:cx7="http://schemas.microsoft.com/office/drawing/2016/5/13/chartex" xmlns:cx8="http://schemas.microsoft.com/office/drawing/2016/5/14/chartex" xmlns:mc="http://schemas.openxmlformats.org/markup-compatibility/2006" xmlns:aink="http://schemas.microsoft.com/office/drawing/2016/ink" xmlns:am3d="http://schemas.microsoft.com/office/drawing/2017/model3d" xmlns:o="urn:schemas-microsoft-com:office:office" xmlns:r="http://schemas.openxmlformats.org/officeDocument/2006/relationships" xmlns:m="http://schemas.openxmlformats.org/officeDocument/2006/math" xmlns:v="urn:schemas-microsoft-com:vml" xmlns:wp14="http://schemas.microsoft.com/office/word/2010/wordprocessingDrawing" xmlns:wp="http://schemas.openxmlformats.org/drawingml/2006/wordprocessingDrawing" xmlns:w10="urn:schemas-microsoft-com:office:word" xmlns:w="http://schemas.openxmlformats.org/wordprocessingml/2006/main" xmlns:w14="http://schemas.microsoft.com/office/word/2010/wordml" xmlns:w15="http://schemas.microsoft.com/office/word/2012/wordml" xmlns:w16cid="http://schemas.microsoft.com/office/word/2016/wordml/cid" xmlns:w16se="http://schemas.microsoft.com/office/word/2015/wordml/symex" xmlns:wpg="http://schemas.microsoft.com/office/word/2010/wordprocessingGroup" xmlns:wpi="http://schemas.microsoft.com/office/word/2010/wordprocessingInk" xmlns:wne="http://schemas.microsoft.com/office/word/2006/wordml" xmlns:wps="http://schemas.microsoft.com/office/word/2010/wordprocessingShape" mc:Ignorable="w14 w15 w16se w16cid wp14">
   <w:body>
+    <w:bookmarkStart w:id="0" w:name="_GoBack"/>
+    <w:bookmarkEnd w:id="0"/>
     <w:p>
       <w:pPr>
         <w:spacing w:after="0" w:line="240" w:lineRule="auto"/>
@@ -14,11 +16,11 @@
         </w:rPr>
       </w:pPr>
       <w:r>
-        <w:object w:dxaOrig="2488" w:dyaOrig="2921">
+        <w:object w:dxaOrig="2488" w:dyaOrig="2921" w14:anchorId="259DE2A9">
           <v:rect id="rectole0000000000" o:spid="_x0000_i1025" style="width:124.5pt;height:146.25pt" o:ole="" o:preferrelative="t" stroked="f">
             <v:imagedata r:id="rId8" o:title=""/>
           </v:rect>
-          <o:OLEObject Type="Embed" ProgID="StaticMetafile" ShapeID="rectole0000000000" DrawAspect="Content" ObjectID="_1591653201" r:id="rId9"/>
+          <o:OLEObject Type="Embed" ProgID="StaticMetafile" ShapeID="rectole0000000000" DrawAspect="Content" ObjectID="_1591653670" r:id="rId9"/>
         </w:object>
       </w:r>
     </w:p>
@@ -491,7 +493,7 @@
                 <w:szCs w:val="36"/>
               </w:rPr>
             </w:pPr>
-            <w:bookmarkStart w:id="0" w:name="_Toc517911204"/>
+            <w:bookmarkStart w:id="1" w:name="_Toc517911204"/>
             <w:r>
               <w:rPr>
                 <w:rFonts w:ascii="Cambria Math" w:eastAsia="Calibri" w:hAnsi="Cambria Math" w:cs="Calibri"/>
@@ -531,101 +533,6 @@
                 <w:szCs w:val="36"/>
               </w:rPr>
               <w:t>3</w:t>
-            </w:r>
-            <w:bookmarkEnd w:id="0"/>
-          </w:p>
-        </w:tc>
-      </w:tr>
-      <w:tr>
-        <w:trPr>
-          <w:trHeight w:val="1"/>
-        </w:trPr>
-        <w:tc>
-          <w:tcPr>
-            <w:tcW w:w="4322" w:type="dxa"/>
-            <w:shd w:val="clear" w:color="000000" w:fill="FFFFFF"/>
-            <w:tcMar>
-              <w:left w:w="108" w:type="dxa"/>
-              <w:right w:w="108" w:type="dxa"/>
-            </w:tcMar>
-          </w:tcPr>
-          <w:p>
-            <w:pPr>
-              <w:spacing w:after="0" w:line="240" w:lineRule="auto"/>
-              <w:jc w:val="center"/>
-              <w:rPr>
-                <w:rFonts w:ascii="Cambria Math" w:eastAsia="Calibri" w:hAnsi="Cambria Math" w:cs="Calibri"/>
-              </w:rPr>
-            </w:pPr>
-            <w:r>
-              <w:rPr>
-                <w:rFonts w:ascii="Cambria Math" w:eastAsia="Calibri" w:hAnsi="Cambria Math" w:cs="Calibri"/>
-                <w:sz w:val="36"/>
-              </w:rPr>
-              <w:t>Guillermo Perrone</w:t>
-            </w:r>
-          </w:p>
-        </w:tc>
-        <w:tc>
-          <w:tcPr>
-            <w:tcW w:w="4322" w:type="dxa"/>
-            <w:shd w:val="clear" w:color="000000" w:fill="FFFFFF"/>
-            <w:tcMar>
-              <w:left w:w="108" w:type="dxa"/>
-              <w:right w:w="108" w:type="dxa"/>
-            </w:tcMar>
-          </w:tcPr>
-          <w:p>
-            <w:pPr>
-              <w:spacing w:after="0" w:line="240" w:lineRule="auto"/>
-              <w:jc w:val="center"/>
-              <w:outlineLvl w:val="0"/>
-              <w:rPr>
-                <w:rFonts w:ascii="Cambria Math" w:eastAsia="Calibri" w:hAnsi="Cambria Math" w:cs="Calibri"/>
-                <w:sz w:val="36"/>
-                <w:szCs w:val="36"/>
-              </w:rPr>
-            </w:pPr>
-            <w:bookmarkStart w:id="1" w:name="_Toc517911205"/>
-            <w:r>
-              <w:rPr>
-                <w:rFonts w:ascii="Cambria Math" w:eastAsia="Calibri" w:hAnsi="Cambria Math" w:cs="Calibri"/>
-                <w:sz w:val="36"/>
-                <w:szCs w:val="36"/>
-              </w:rPr>
-              <w:t>157</w:t>
-            </w:r>
-            <w:r>
-              <w:rPr>
-                <w:rFonts w:ascii="Cambria Math" w:eastAsia="Calibri" w:hAnsi="Cambria Math" w:cs="Calibri"/>
-                <w:sz w:val="36"/>
-                <w:szCs w:val="36"/>
-              </w:rPr>
-              <w:t>.</w:t>
-            </w:r>
-            <w:r>
-              <w:rPr>
-                <w:rFonts w:ascii="Cambria Math" w:eastAsia="Calibri" w:hAnsi="Cambria Math" w:cs="Calibri"/>
-                <w:sz w:val="36"/>
-                <w:szCs w:val="36"/>
-              </w:rPr>
-              <w:t>275</w:t>
-            </w:r>
-            <w:r>
-              <w:rPr>
-                <w:rFonts w:ascii="Cambria Math" w:eastAsia="Calibri" w:hAnsi="Cambria Math" w:cs="Calibri"/>
-                <w:sz w:val="36"/>
-                <w:szCs w:val="36"/>
-              </w:rPr>
-              <w:t>-</w:t>
-            </w:r>
-            <w:r>
-              <w:rPr>
-                <w:rFonts w:ascii="Cambria Math" w:eastAsia="Calibri" w:hAnsi="Cambria Math" w:cs="Calibri"/>
-                <w:sz w:val="36"/>
-                <w:szCs w:val="36"/>
-              </w:rPr>
-              <w:t>1</w:t>
             </w:r>
             <w:bookmarkEnd w:id="1"/>
           </w:p>
@@ -657,21 +564,7 @@
                 <w:rFonts w:ascii="Cambria Math" w:eastAsia="Calibri" w:hAnsi="Cambria Math" w:cs="Calibri"/>
                 <w:sz w:val="36"/>
               </w:rPr>
-              <w:t>Agust</w:t>
-            </w:r>
-            <w:r>
-              <w:rPr>
-                <w:rFonts w:ascii="Cambria Math" w:eastAsia="Calibri" w:hAnsi="Cambria Math" w:cs="Calibri"/>
-                <w:sz w:val="36"/>
-              </w:rPr>
-              <w:t>í</w:t>
-            </w:r>
-            <w:r>
-              <w:rPr>
-                <w:rFonts w:ascii="Cambria Math" w:eastAsia="Calibri" w:hAnsi="Cambria Math" w:cs="Calibri"/>
-                <w:sz w:val="36"/>
-              </w:rPr>
-              <w:t>n Javier Lago</w:t>
+              <w:t>Guillermo Perrone</w:t>
             </w:r>
           </w:p>
         </w:tc>
@@ -695,14 +588,14 @@
                 <w:szCs w:val="36"/>
               </w:rPr>
             </w:pPr>
-            <w:bookmarkStart w:id="2" w:name="_Toc517911206"/>
+            <w:bookmarkStart w:id="2" w:name="_Toc517911205"/>
             <w:r>
               <w:rPr>
                 <w:rFonts w:ascii="Cambria Math" w:eastAsia="Calibri" w:hAnsi="Cambria Math" w:cs="Calibri"/>
                 <w:sz w:val="36"/>
                 <w:szCs w:val="36"/>
               </w:rPr>
-              <w:t>138</w:t>
+              <w:t>157</w:t>
             </w:r>
             <w:r>
               <w:rPr>
@@ -718,7 +611,7 @@
                 <w:sz w:val="36"/>
                 <w:szCs w:val="36"/>
               </w:rPr>
-              <w:t>878</w:t>
+              <w:t>275</w:t>
             </w:r>
             <w:r>
               <w:rPr>
@@ -734,7 +627,7 @@
                 <w:sz w:val="36"/>
                 <w:szCs w:val="36"/>
               </w:rPr>
-              <w:t>2</w:t>
+              <w:t>1</w:t>
             </w:r>
             <w:bookmarkEnd w:id="2"/>
           </w:p>
@@ -766,14 +659,21 @@
                 <w:rFonts w:ascii="Cambria Math" w:eastAsia="Calibri" w:hAnsi="Cambria Math" w:cs="Calibri"/>
                 <w:sz w:val="36"/>
               </w:rPr>
-              <w:t>Á</w:t>
+              <w:t>Agust</w:t>
             </w:r>
             <w:r>
               <w:rPr>
                 <w:rFonts w:ascii="Cambria Math" w:eastAsia="Calibri" w:hAnsi="Cambria Math" w:cs="Calibri"/>
                 <w:sz w:val="36"/>
               </w:rPr>
-              <w:t>lvaro De La Cruz</w:t>
+              <w:t>í</w:t>
+            </w:r>
+            <w:r>
+              <w:rPr>
+                <w:rFonts w:ascii="Cambria Math" w:eastAsia="Calibri" w:hAnsi="Cambria Math" w:cs="Calibri"/>
+                <w:sz w:val="36"/>
+              </w:rPr>
+              <w:t>n Javier Lago</w:t>
             </w:r>
           </w:p>
         </w:tc>
@@ -790,6 +690,108 @@
             <w:pPr>
               <w:spacing w:after="0" w:line="240" w:lineRule="auto"/>
               <w:jc w:val="center"/>
+              <w:outlineLvl w:val="0"/>
+              <w:rPr>
+                <w:rFonts w:ascii="Cambria Math" w:eastAsia="Calibri" w:hAnsi="Cambria Math" w:cs="Calibri"/>
+                <w:sz w:val="36"/>
+                <w:szCs w:val="36"/>
+              </w:rPr>
+            </w:pPr>
+            <w:bookmarkStart w:id="3" w:name="_Toc517911206"/>
+            <w:r>
+              <w:rPr>
+                <w:rFonts w:ascii="Cambria Math" w:eastAsia="Calibri" w:hAnsi="Cambria Math" w:cs="Calibri"/>
+                <w:sz w:val="36"/>
+                <w:szCs w:val="36"/>
+              </w:rPr>
+              <w:t>138</w:t>
+            </w:r>
+            <w:r>
+              <w:rPr>
+                <w:rFonts w:ascii="Cambria Math" w:eastAsia="Calibri" w:hAnsi="Cambria Math" w:cs="Calibri"/>
+                <w:sz w:val="36"/>
+                <w:szCs w:val="36"/>
+              </w:rPr>
+              <w:t>.</w:t>
+            </w:r>
+            <w:r>
+              <w:rPr>
+                <w:rFonts w:ascii="Cambria Math" w:eastAsia="Calibri" w:hAnsi="Cambria Math" w:cs="Calibri"/>
+                <w:sz w:val="36"/>
+                <w:szCs w:val="36"/>
+              </w:rPr>
+              <w:t>878</w:t>
+            </w:r>
+            <w:r>
+              <w:rPr>
+                <w:rFonts w:ascii="Cambria Math" w:eastAsia="Calibri" w:hAnsi="Cambria Math" w:cs="Calibri"/>
+                <w:sz w:val="36"/>
+                <w:szCs w:val="36"/>
+              </w:rPr>
+              <w:t>-</w:t>
+            </w:r>
+            <w:r>
+              <w:rPr>
+                <w:rFonts w:ascii="Cambria Math" w:eastAsia="Calibri" w:hAnsi="Cambria Math" w:cs="Calibri"/>
+                <w:sz w:val="36"/>
+                <w:szCs w:val="36"/>
+              </w:rPr>
+              <w:t>2</w:t>
+            </w:r>
+            <w:bookmarkEnd w:id="3"/>
+          </w:p>
+        </w:tc>
+      </w:tr>
+      <w:tr>
+        <w:trPr>
+          <w:trHeight w:val="1"/>
+        </w:trPr>
+        <w:tc>
+          <w:tcPr>
+            <w:tcW w:w="4322" w:type="dxa"/>
+            <w:shd w:val="clear" w:color="000000" w:fill="FFFFFF"/>
+            <w:tcMar>
+              <w:left w:w="108" w:type="dxa"/>
+              <w:right w:w="108" w:type="dxa"/>
+            </w:tcMar>
+          </w:tcPr>
+          <w:p>
+            <w:pPr>
+              <w:spacing w:after="0" w:line="240" w:lineRule="auto"/>
+              <w:jc w:val="center"/>
+              <w:rPr>
+                <w:rFonts w:ascii="Cambria Math" w:eastAsia="Calibri" w:hAnsi="Cambria Math" w:cs="Calibri"/>
+              </w:rPr>
+            </w:pPr>
+            <w:r>
+              <w:rPr>
+                <w:rFonts w:ascii="Cambria Math" w:eastAsia="Calibri" w:hAnsi="Cambria Math" w:cs="Calibri"/>
+                <w:sz w:val="36"/>
+              </w:rPr>
+              <w:t>Á</w:t>
+            </w:r>
+            <w:r>
+              <w:rPr>
+                <w:rFonts w:ascii="Cambria Math" w:eastAsia="Calibri" w:hAnsi="Cambria Math" w:cs="Calibri"/>
+                <w:sz w:val="36"/>
+              </w:rPr>
+              <w:t>lvaro De La Cruz</w:t>
+            </w:r>
+          </w:p>
+        </w:tc>
+        <w:tc>
+          <w:tcPr>
+            <w:tcW w:w="4322" w:type="dxa"/>
+            <w:shd w:val="clear" w:color="000000" w:fill="FFFFFF"/>
+            <w:tcMar>
+              <w:left w:w="108" w:type="dxa"/>
+              <w:right w:w="108" w:type="dxa"/>
+            </w:tcMar>
+          </w:tcPr>
+          <w:p>
+            <w:pPr>
+              <w:spacing w:after="0" w:line="240" w:lineRule="auto"/>
+              <w:jc w:val="center"/>
               <w:rPr>
                 <w:rFonts w:ascii="Cambria Math" w:eastAsia="Calibri" w:hAnsi="Cambria Math" w:cs="Calibri"/>
                 <w:sz w:val="36"/>
@@ -858,6 +860,12 @@
     </w:p>
     <w:sdt>
       <w:sdtPr>
+        <w:rPr>
+          <w:rFonts w:asciiTheme="minorHAnsi" w:eastAsiaTheme="minorEastAsia" w:hAnsiTheme="minorHAnsi" w:cstheme="minorBidi"/>
+          <w:color w:val="auto"/>
+          <w:sz w:val="22"/>
+          <w:szCs w:val="22"/>
+        </w:rPr>
         <w:id w:val="-2142339330"/>
         <w:docPartObj>
           <w:docPartGallery w:val="Table of Contents"/>
@@ -866,12 +874,8 @@
       </w:sdtPr>
       <w:sdtEndPr>
         <w:rPr>
-          <w:rFonts w:asciiTheme="minorHAnsi" w:eastAsiaTheme="minorEastAsia" w:hAnsiTheme="minorHAnsi" w:cstheme="minorBidi"/>
           <w:b/>
           <w:bCs/>
-          <w:color w:val="auto"/>
-          <w:sz w:val="22"/>
-          <w:szCs w:val="22"/>
         </w:rPr>
       </w:sdtEndPr>
       <w:sdtContent>
@@ -4131,7 +4135,7 @@
                 <w:noProof/>
                 <w:webHidden/>
               </w:rPr>
-              <w:t>21</w:t>
+              <w:t>22</w:t>
             </w:r>
             <w:r>
               <w:rPr>
@@ -4511,7 +4515,7 @@
           <w:rFonts w:eastAsia="Arial-BoldMT"/>
         </w:rPr>
       </w:pPr>
-      <w:bookmarkStart w:id="3" w:name="_Toc517911208"/>
+      <w:bookmarkStart w:id="4" w:name="_Toc517911208"/>
     </w:p>
     <w:p>
       <w:pPr>
@@ -4545,7 +4549,7 @@
         <w:lastRenderedPageBreak/>
         <w:t>Decisiones generales aplicadas a las tablas del nuevo modelo</w:t>
       </w:r>
-      <w:bookmarkEnd w:id="3"/>
+      <w:bookmarkEnd w:id="4"/>
     </w:p>
     <w:p/>
     <w:p>
@@ -4649,14 +4653,14 @@
           <w:rFonts w:eastAsia="Arial-BoldMT"/>
         </w:rPr>
       </w:pPr>
-      <w:bookmarkStart w:id="4" w:name="_Toc517911209"/>
+      <w:bookmarkStart w:id="5" w:name="_Toc517911209"/>
       <w:r>
         <w:rPr>
           <w:rFonts w:eastAsia="Arial-BoldMT"/>
         </w:rPr>
         <w:t>Descripción de las tablas del nuevo modelo</w:t>
       </w:r>
-      <w:bookmarkEnd w:id="4"/>
+      <w:bookmarkEnd w:id="5"/>
     </w:p>
     <w:p/>
     <w:p>
@@ -4666,14 +4670,14 @@
           <w:rFonts w:ascii="Arial" w:eastAsia="Arial-BoldMT" w:hAnsi="Arial" w:cs="Arial"/>
         </w:rPr>
       </w:pPr>
-      <w:bookmarkStart w:id="5" w:name="_Toc517911210"/>
+      <w:bookmarkStart w:id="6" w:name="_Toc517911210"/>
       <w:r>
         <w:rPr>
           <w:rStyle w:val="Ttulo2Car"/>
         </w:rPr>
         <w:t>Clientes</w:t>
       </w:r>
-      <w:bookmarkEnd w:id="5"/>
+      <w:bookmarkEnd w:id="6"/>
       <w:r>
         <w:rPr>
           <w:rFonts w:ascii="Arial" w:eastAsia="Arial-BoldMT" w:hAnsi="Arial" w:cs="Arial"/>
@@ -4811,14 +4815,14 @@
           <w:sz w:val="32"/>
         </w:rPr>
       </w:pPr>
-      <w:bookmarkStart w:id="6" w:name="_Toc517911211"/>
+      <w:bookmarkStart w:id="7" w:name="_Toc517911211"/>
       <w:r>
         <w:rPr>
           <w:rStyle w:val="Ttulo2Car"/>
         </w:rPr>
         <w:t>Cuentas</w:t>
       </w:r>
-      <w:bookmarkEnd w:id="6"/>
+      <w:bookmarkEnd w:id="7"/>
       <w:r>
         <w:rPr>
           <w:rFonts w:ascii="Arial" w:eastAsia="Arial-BoldMT" w:hAnsi="Arial" w:cs="Arial"/>
@@ -4927,14 +4931,14 @@
           <w:sz w:val="32"/>
         </w:rPr>
       </w:pPr>
-      <w:bookmarkStart w:id="7" w:name="_Toc517911212"/>
+      <w:bookmarkStart w:id="8" w:name="_Toc517911212"/>
       <w:r>
         <w:rPr>
           <w:rStyle w:val="Ttulo2Car"/>
         </w:rPr>
         <w:t>Usuarios</w:t>
       </w:r>
-      <w:bookmarkEnd w:id="7"/>
+      <w:bookmarkEnd w:id="8"/>
       <w:r>
         <w:rPr>
           <w:rFonts w:ascii="Arial" w:eastAsia="Arial-BoldMT" w:hAnsi="Arial" w:cs="Arial"/>
@@ -5036,7 +5040,7 @@
           <w:sz w:val="32"/>
         </w:rPr>
       </w:pPr>
-      <w:bookmarkStart w:id="8" w:name="_Toc517911213"/>
+      <w:bookmarkStart w:id="9" w:name="_Toc517911213"/>
       <w:proofErr w:type="spellStart"/>
       <w:r>
         <w:rPr>
@@ -5044,7 +5048,7 @@
         </w:rPr>
         <w:t>Tipos_de_documento</w:t>
       </w:r>
-      <w:bookmarkEnd w:id="8"/>
+      <w:bookmarkEnd w:id="9"/>
       <w:proofErr w:type="spellEnd"/>
       <w:r>
         <w:rPr>
@@ -5116,7 +5120,7 @@
           <w:rFonts w:ascii="Arial" w:eastAsia="Arial-BoldMT" w:hAnsi="Arial" w:cs="Arial"/>
         </w:rPr>
       </w:pPr>
-      <w:bookmarkStart w:id="9" w:name="_Toc517911214"/>
+      <w:bookmarkStart w:id="10" w:name="_Toc517911214"/>
       <w:proofErr w:type="spellStart"/>
       <w:r>
         <w:rPr>
@@ -5124,7 +5128,7 @@
         </w:rPr>
         <w:t>Items_factura</w:t>
       </w:r>
-      <w:bookmarkEnd w:id="9"/>
+      <w:bookmarkEnd w:id="10"/>
       <w:proofErr w:type="spellEnd"/>
       <w:r>
         <w:rPr>
@@ -5262,7 +5266,7 @@
           <w:rFonts w:ascii="Arial" w:eastAsia="Arial-BoldMT" w:hAnsi="Arial" w:cs="Arial"/>
         </w:rPr>
       </w:pPr>
-      <w:bookmarkStart w:id="10" w:name="_Toc517911215"/>
+      <w:bookmarkStart w:id="11" w:name="_Toc517911215"/>
       <w:r>
         <w:rPr>
           <w:rStyle w:val="Ttulo2Car"/>
@@ -5270,7 +5274,7 @@
         <w:lastRenderedPageBreak/>
         <w:t>Facturas</w:t>
       </w:r>
-      <w:bookmarkEnd w:id="10"/>
+      <w:bookmarkEnd w:id="11"/>
       <w:r>
         <w:rPr>
           <w:rFonts w:ascii="Arial" w:eastAsia="Arial-BoldMT" w:hAnsi="Arial" w:cs="Arial"/>
@@ -5412,7 +5416,7 @@
           <w:sz w:val="32"/>
         </w:rPr>
       </w:pPr>
-      <w:bookmarkStart w:id="11" w:name="_Toc517911216"/>
+      <w:bookmarkStart w:id="12" w:name="_Toc517911216"/>
       <w:proofErr w:type="spellStart"/>
       <w:r>
         <w:rPr>
@@ -5420,7 +5424,7 @@
         </w:rPr>
         <w:t>Formas_de_pago</w:t>
       </w:r>
-      <w:bookmarkEnd w:id="11"/>
+      <w:bookmarkEnd w:id="12"/>
       <w:proofErr w:type="spellEnd"/>
       <w:r>
         <w:rPr>
@@ -5474,14 +5478,14 @@
           <w:rFonts w:ascii="Arial" w:eastAsia="Arial-BoldMT" w:hAnsi="Arial" w:cs="Arial"/>
         </w:rPr>
       </w:pPr>
-      <w:bookmarkStart w:id="12" w:name="_Toc517911217"/>
+      <w:bookmarkStart w:id="13" w:name="_Toc517911217"/>
       <w:r>
         <w:rPr>
           <w:rStyle w:val="Ttulo2Car"/>
         </w:rPr>
         <w:t>Consumos</w:t>
       </w:r>
-      <w:bookmarkEnd w:id="12"/>
+      <w:bookmarkEnd w:id="13"/>
       <w:r>
         <w:rPr>
           <w:rFonts w:ascii="Arial" w:eastAsia="Arial-BoldMT" w:hAnsi="Arial" w:cs="Arial"/>
@@ -5601,7 +5605,7 @@
           <w:rFonts w:ascii="Arial" w:eastAsia="Arial-BoldMT" w:hAnsi="Arial" w:cs="Arial"/>
         </w:rPr>
       </w:pPr>
-      <w:bookmarkStart w:id="13" w:name="_Toc517911218"/>
+      <w:bookmarkStart w:id="14" w:name="_Toc517911218"/>
       <w:proofErr w:type="spellStart"/>
       <w:r>
         <w:rPr>
@@ -5609,7 +5613,7 @@
         </w:rPr>
         <w:t>ClientesXEstadias</w:t>
       </w:r>
-      <w:bookmarkEnd w:id="13"/>
+      <w:bookmarkEnd w:id="14"/>
       <w:proofErr w:type="spellEnd"/>
       <w:r>
         <w:rPr>
@@ -5689,7 +5693,7 @@
           <w:rFonts w:ascii="Arial" w:eastAsia="Arial-BoldMT" w:hAnsi="Arial" w:cs="Arial"/>
         </w:rPr>
       </w:pPr>
-      <w:bookmarkStart w:id="14" w:name="_Toc517911219"/>
+      <w:bookmarkStart w:id="15" w:name="_Toc517911219"/>
       <w:proofErr w:type="spellStart"/>
       <w:r>
         <w:rPr>
@@ -5697,7 +5701,7 @@
         </w:rPr>
         <w:t>Cierres_Temporales_Habitacion</w:t>
       </w:r>
-      <w:bookmarkEnd w:id="14"/>
+      <w:bookmarkEnd w:id="15"/>
       <w:proofErr w:type="spellEnd"/>
       <w:r>
         <w:rPr>
@@ -5798,14 +5802,14 @@
           <w:sz w:val="32"/>
         </w:rPr>
       </w:pPr>
-      <w:bookmarkStart w:id="15" w:name="_Toc517911220"/>
+      <w:bookmarkStart w:id="16" w:name="_Toc517911220"/>
       <w:r>
         <w:rPr>
           <w:rStyle w:val="Ttulo2Car"/>
         </w:rPr>
         <w:t>Consumibles</w:t>
       </w:r>
-      <w:bookmarkEnd w:id="15"/>
+      <w:bookmarkEnd w:id="16"/>
       <w:r>
         <w:rPr>
           <w:rFonts w:ascii="Arial" w:eastAsia="Arial-BoldMT" w:hAnsi="Arial" w:cs="Arial"/>
@@ -5860,7 +5864,7 @@
           <w:sz w:val="32"/>
         </w:rPr>
       </w:pPr>
-      <w:bookmarkStart w:id="16" w:name="_Toc517911221"/>
+      <w:bookmarkStart w:id="17" w:name="_Toc517911221"/>
       <w:proofErr w:type="spellStart"/>
       <w:r>
         <w:rPr>
@@ -5868,7 +5872,7 @@
         </w:rPr>
         <w:t>Estadias</w:t>
       </w:r>
-      <w:bookmarkEnd w:id="16"/>
+      <w:bookmarkEnd w:id="17"/>
       <w:proofErr w:type="spellEnd"/>
       <w:r>
         <w:rPr>
@@ -5977,14 +5981,14 @@
           <w:sz w:val="32"/>
         </w:rPr>
       </w:pPr>
-      <w:bookmarkStart w:id="17" w:name="_Toc517911222"/>
+      <w:bookmarkStart w:id="18" w:name="_Toc517911222"/>
       <w:r>
         <w:rPr>
           <w:rStyle w:val="Ttulo2Car"/>
         </w:rPr>
         <w:t>Habitaciones</w:t>
       </w:r>
-      <w:bookmarkEnd w:id="17"/>
+      <w:bookmarkEnd w:id="18"/>
       <w:r>
         <w:rPr>
           <w:rFonts w:ascii="Arial" w:eastAsia="Arial-BoldMT" w:hAnsi="Arial" w:cs="Arial"/>
@@ -6091,7 +6095,7 @@
           <w:rFonts w:ascii="Arial" w:eastAsia="Arial-BoldMT" w:hAnsi="Arial" w:cs="Arial"/>
         </w:rPr>
       </w:pPr>
-      <w:bookmarkStart w:id="18" w:name="_Toc517911223"/>
+      <w:bookmarkStart w:id="19" w:name="_Toc517911223"/>
       <w:proofErr w:type="spellStart"/>
       <w:r>
         <w:rPr>
@@ -6099,7 +6103,7 @@
         </w:rPr>
         <w:t>ReservasXHabitaciones</w:t>
       </w:r>
-      <w:bookmarkEnd w:id="18"/>
+      <w:bookmarkEnd w:id="19"/>
       <w:proofErr w:type="spellEnd"/>
       <w:r>
         <w:rPr>
@@ -6191,7 +6195,7 @@
           <w:sz w:val="32"/>
         </w:rPr>
       </w:pPr>
-      <w:bookmarkStart w:id="19" w:name="_Toc517911224"/>
+      <w:bookmarkStart w:id="20" w:name="_Toc517911224"/>
       <w:proofErr w:type="spellStart"/>
       <w:r>
         <w:rPr>
@@ -6199,7 +6203,7 @@
         </w:rPr>
         <w:t>Tipos_habitacion</w:t>
       </w:r>
-      <w:bookmarkEnd w:id="19"/>
+      <w:bookmarkEnd w:id="20"/>
       <w:proofErr w:type="spellEnd"/>
       <w:r>
         <w:rPr>
@@ -6277,7 +6281,7 @@
           <w:rFonts w:ascii="Arial" w:eastAsia="Arial-BoldMT" w:hAnsi="Arial" w:cs="Arial"/>
         </w:rPr>
       </w:pPr>
-      <w:bookmarkStart w:id="20" w:name="_Toc517911225"/>
+      <w:bookmarkStart w:id="21" w:name="_Toc517911225"/>
       <w:proofErr w:type="spellStart"/>
       <w:r>
         <w:rPr>
@@ -6285,7 +6289,7 @@
         </w:rPr>
         <w:t>UsuariosXRoles</w:t>
       </w:r>
-      <w:bookmarkEnd w:id="20"/>
+      <w:bookmarkEnd w:id="21"/>
       <w:proofErr w:type="spellEnd"/>
       <w:r>
         <w:rPr>
@@ -6361,7 +6365,7 @@
           <w:sz w:val="32"/>
         </w:rPr>
       </w:pPr>
-      <w:bookmarkStart w:id="21" w:name="_Toc517911226"/>
+      <w:bookmarkStart w:id="22" w:name="_Toc517911226"/>
       <w:proofErr w:type="spellStart"/>
       <w:r>
         <w:rPr>
@@ -6369,7 +6373,7 @@
         </w:rPr>
         <w:t>Cancelaciones_Reserva</w:t>
       </w:r>
-      <w:bookmarkEnd w:id="21"/>
+      <w:bookmarkEnd w:id="22"/>
       <w:proofErr w:type="spellEnd"/>
       <w:r>
         <w:rPr>
@@ -6462,14 +6466,14 @@
           <w:rFonts w:ascii="Arial" w:eastAsia="Arial-BoldMT" w:hAnsi="Arial" w:cs="Arial"/>
         </w:rPr>
       </w:pPr>
-      <w:bookmarkStart w:id="22" w:name="_Toc517911227"/>
+      <w:bookmarkStart w:id="23" w:name="_Toc517911227"/>
       <w:r>
         <w:rPr>
           <w:rStyle w:val="Ttulo2Car"/>
         </w:rPr>
         <w:t>Reservas</w:t>
       </w:r>
-      <w:bookmarkEnd w:id="22"/>
+      <w:bookmarkEnd w:id="23"/>
       <w:r>
         <w:rPr>
           <w:rFonts w:ascii="Arial" w:eastAsia="Arial-BoldMT" w:hAnsi="Arial" w:cs="Arial"/>
@@ -6627,7 +6631,7 @@
           <w:sz w:val="32"/>
         </w:rPr>
       </w:pPr>
-      <w:bookmarkStart w:id="23" w:name="_Toc517911228"/>
+      <w:bookmarkStart w:id="24" w:name="_Toc517911228"/>
       <w:proofErr w:type="spellStart"/>
       <w:r>
         <w:rPr>
@@ -6635,7 +6639,7 @@
         </w:rPr>
         <w:t>Estados_reserva</w:t>
       </w:r>
-      <w:bookmarkEnd w:id="23"/>
+      <w:bookmarkEnd w:id="24"/>
       <w:proofErr w:type="spellEnd"/>
       <w:r>
         <w:rPr>
@@ -6689,7 +6693,7 @@
           <w:rFonts w:ascii="Arial" w:eastAsia="Arial-BoldMT" w:hAnsi="Arial" w:cs="Arial"/>
         </w:rPr>
       </w:pPr>
-      <w:bookmarkStart w:id="24" w:name="_Toc517911229"/>
+      <w:bookmarkStart w:id="25" w:name="_Toc517911229"/>
       <w:proofErr w:type="spellStart"/>
       <w:r>
         <w:rPr>
@@ -6697,7 +6701,7 @@
         </w:rPr>
         <w:t>UsuariosXHoteles</w:t>
       </w:r>
-      <w:bookmarkEnd w:id="24"/>
+      <w:bookmarkEnd w:id="25"/>
       <w:proofErr w:type="spellEnd"/>
       <w:r>
         <w:rPr>
@@ -6783,7 +6787,7 @@
           <w:rFonts w:ascii="Arial" w:eastAsia="Arial-BoldMT" w:hAnsi="Arial" w:cs="Arial"/>
         </w:rPr>
       </w:pPr>
-      <w:bookmarkStart w:id="25" w:name="_Toc517911230"/>
+      <w:bookmarkStart w:id="26" w:name="_Toc517911230"/>
       <w:proofErr w:type="spellStart"/>
       <w:r>
         <w:rPr>
@@ -6791,7 +6795,7 @@
         </w:rPr>
         <w:t>Paises</w:t>
       </w:r>
-      <w:bookmarkEnd w:id="25"/>
+      <w:bookmarkEnd w:id="26"/>
       <w:proofErr w:type="spellEnd"/>
       <w:r>
         <w:rPr>
@@ -6847,7 +6851,7 @@
           <w:sz w:val="32"/>
         </w:rPr>
       </w:pPr>
-      <w:bookmarkStart w:id="26" w:name="_Toc517911231"/>
+      <w:bookmarkStart w:id="27" w:name="_Toc517911231"/>
       <w:r>
         <w:rPr>
           <w:rStyle w:val="Ttulo2Car"/>
@@ -6855,7 +6859,7 @@
         <w:lastRenderedPageBreak/>
         <w:t>Roles</w:t>
       </w:r>
-      <w:bookmarkEnd w:id="26"/>
+      <w:bookmarkEnd w:id="27"/>
       <w:r>
         <w:rPr>
           <w:rFonts w:ascii="Arial" w:eastAsia="Arial-BoldMT" w:hAnsi="Arial" w:cs="Arial"/>
@@ -6908,7 +6912,7 @@
           <w:rFonts w:ascii="Arial" w:eastAsia="Arial-BoldMT" w:hAnsi="Arial" w:cs="Arial"/>
         </w:rPr>
       </w:pPr>
-      <w:bookmarkStart w:id="27" w:name="_Toc517911232"/>
+      <w:bookmarkStart w:id="28" w:name="_Toc517911232"/>
       <w:proofErr w:type="spellStart"/>
       <w:r>
         <w:rPr>
@@ -6916,7 +6920,7 @@
         </w:rPr>
         <w:t>RolesXFuncionalidades</w:t>
       </w:r>
-      <w:bookmarkEnd w:id="27"/>
+      <w:bookmarkEnd w:id="28"/>
       <w:proofErr w:type="spellEnd"/>
       <w:r>
         <w:rPr>
@@ -7028,7 +7032,7 @@
           <w:sz w:val="32"/>
         </w:rPr>
       </w:pPr>
-      <w:bookmarkStart w:id="28" w:name="_Toc517911233"/>
+      <w:bookmarkStart w:id="29" w:name="_Toc517911233"/>
       <w:proofErr w:type="spellStart"/>
       <w:r>
         <w:rPr>
@@ -7048,7 +7052,7 @@
         </w:rPr>
         <w:t>menes</w:t>
       </w:r>
-      <w:bookmarkEnd w:id="28"/>
+      <w:bookmarkEnd w:id="29"/>
       <w:proofErr w:type="spellEnd"/>
       <w:r>
         <w:rPr>
@@ -7102,7 +7106,7 @@
           <w:rFonts w:ascii="Arial" w:eastAsia="Arial-BoldMT" w:hAnsi="Arial" w:cs="Arial"/>
         </w:rPr>
       </w:pPr>
-      <w:bookmarkStart w:id="29" w:name="_Toc517911234"/>
+      <w:bookmarkStart w:id="30" w:name="_Toc517911234"/>
       <w:proofErr w:type="spellStart"/>
       <w:r>
         <w:rPr>
@@ -7110,7 +7114,7 @@
         </w:rPr>
         <w:t>HotelesXRegimenes</w:t>
       </w:r>
-      <w:bookmarkEnd w:id="29"/>
+      <w:bookmarkEnd w:id="30"/>
       <w:proofErr w:type="spellEnd"/>
       <w:r>
         <w:rPr>
@@ -7184,14 +7188,14 @@
           <w:rFonts w:ascii="Arial" w:eastAsia="Arial-BoldMT" w:hAnsi="Arial" w:cs="Arial"/>
         </w:rPr>
       </w:pPr>
-      <w:bookmarkStart w:id="30" w:name="_Toc517911235"/>
+      <w:bookmarkStart w:id="31" w:name="_Toc517911235"/>
       <w:r>
         <w:rPr>
           <w:rStyle w:val="Ttulo2Car"/>
         </w:rPr>
         <w:t>Hoteles</w:t>
       </w:r>
-      <w:bookmarkEnd w:id="30"/>
+      <w:bookmarkEnd w:id="31"/>
       <w:r>
         <w:rPr>
           <w:rFonts w:ascii="Arial" w:eastAsia="Arial-BoldMT" w:hAnsi="Arial" w:cs="Arial"/>
@@ -7279,14 +7283,14 @@
           <w:rFonts w:ascii="Arial" w:eastAsia="Arial-BoldMT" w:hAnsi="Arial" w:cs="Arial"/>
         </w:rPr>
       </w:pPr>
-      <w:bookmarkStart w:id="31" w:name="_Toc517911236"/>
+      <w:bookmarkStart w:id="32" w:name="_Toc517911236"/>
       <w:r>
         <w:rPr>
           <w:rStyle w:val="Ttulo2Car"/>
         </w:rPr>
         <w:t>Funcionalidades</w:t>
       </w:r>
-      <w:bookmarkEnd w:id="31"/>
+      <w:bookmarkEnd w:id="32"/>
       <w:r>
         <w:rPr>
           <w:rFonts w:ascii="Arial" w:eastAsia="Arial-BoldMT" w:hAnsi="Arial" w:cs="Arial"/>
@@ -7332,7 +7336,7 @@
           <w:rFonts w:ascii="Arial" w:eastAsia="Arial-BoldMT" w:hAnsi="Arial" w:cs="Arial"/>
         </w:rPr>
       </w:pPr>
-      <w:bookmarkStart w:id="32" w:name="_Toc517911237"/>
+      <w:bookmarkStart w:id="33" w:name="_Toc517911237"/>
       <w:proofErr w:type="spellStart"/>
       <w:r>
         <w:rPr>
@@ -7340,7 +7344,7 @@
         </w:rPr>
         <w:t>Cierres_Temporales_Hotel</w:t>
       </w:r>
-      <w:bookmarkEnd w:id="32"/>
+      <w:bookmarkEnd w:id="33"/>
       <w:proofErr w:type="spellEnd"/>
       <w:r>
         <w:rPr>
@@ -7447,7 +7451,7 @@
           <w:rFonts w:ascii="Arial" w:hAnsi="Arial" w:cs="Arial"/>
         </w:rPr>
       </w:pPr>
-      <w:bookmarkStart w:id="33" w:name="_Toc517911238"/>
+      <w:bookmarkStart w:id="34" w:name="_Toc517911238"/>
       <w:proofErr w:type="spellStart"/>
       <w:r>
         <w:rPr>
@@ -7455,7 +7459,7 @@
         </w:rPr>
         <w:t>Generacion_modificacion_reservas</w:t>
       </w:r>
-      <w:bookmarkEnd w:id="33"/>
+      <w:bookmarkEnd w:id="34"/>
       <w:proofErr w:type="spellEnd"/>
       <w:r>
         <w:rPr>
@@ -7595,7 +7599,7 @@
           <w:rFonts w:eastAsia="Arial-BoldMT"/>
         </w:rPr>
       </w:pPr>
-      <w:bookmarkStart w:id="34" w:name="_Toc517911239"/>
+      <w:bookmarkStart w:id="35" w:name="_Toc517911239"/>
       <w:r>
         <w:rPr>
           <w:rFonts w:eastAsia="Arial-BoldMT"/>
@@ -7638,7 +7642,7 @@
         </w:rPr>
         <w:t>Triggers</w:t>
       </w:r>
-      <w:bookmarkEnd w:id="34"/>
+      <w:bookmarkEnd w:id="35"/>
       <w:proofErr w:type="spellEnd"/>
     </w:p>
     <w:p/>
@@ -7649,7 +7653,7 @@
           <w:rFonts w:eastAsia="Arial-BoldMT"/>
         </w:rPr>
       </w:pPr>
-      <w:bookmarkStart w:id="35" w:name="_Toc517911240"/>
+      <w:bookmarkStart w:id="36" w:name="_Toc517911240"/>
       <w:proofErr w:type="spellStart"/>
       <w:r>
         <w:rPr>
@@ -7664,7 +7668,7 @@
         </w:rPr>
         <w:t xml:space="preserve"> de migración</w:t>
       </w:r>
-      <w:bookmarkEnd w:id="35"/>
+      <w:bookmarkEnd w:id="36"/>
     </w:p>
     <w:p/>
     <w:p>
@@ -7740,7 +7744,7 @@
           <w:rFonts w:eastAsia="Arial-BoldMT"/>
         </w:rPr>
       </w:pPr>
-      <w:bookmarkStart w:id="36" w:name="_Toc517911241"/>
+      <w:bookmarkStart w:id="37" w:name="_Toc517911241"/>
       <w:proofErr w:type="spellStart"/>
       <w:r>
         <w:rPr>
@@ -7748,7 +7752,7 @@
         </w:rPr>
         <w:t>Procedures</w:t>
       </w:r>
-      <w:bookmarkEnd w:id="36"/>
+      <w:bookmarkEnd w:id="37"/>
       <w:proofErr w:type="spellEnd"/>
     </w:p>
     <w:p/>
@@ -13022,7 +13026,7 @@
           <w:rFonts w:eastAsia="Arial-BoldMT"/>
         </w:rPr>
       </w:pPr>
-      <w:bookmarkStart w:id="37" w:name="_Toc517911242"/>
+      <w:bookmarkStart w:id="38" w:name="_Toc517911242"/>
       <w:proofErr w:type="spellStart"/>
       <w:r>
         <w:rPr>
@@ -13030,7 +13034,7 @@
         </w:rPr>
         <w:t>Triggers</w:t>
       </w:r>
-      <w:bookmarkEnd w:id="37"/>
+      <w:bookmarkEnd w:id="38"/>
       <w:proofErr w:type="spellEnd"/>
     </w:p>
     <w:p>
@@ -13167,14 +13171,14 @@
           <w:rFonts w:eastAsia="Arial-BoldMT"/>
         </w:rPr>
       </w:pPr>
-      <w:bookmarkStart w:id="38" w:name="_Toc517911243"/>
+      <w:bookmarkStart w:id="39" w:name="_Toc517911243"/>
       <w:r>
         <w:rPr>
           <w:rFonts w:eastAsia="Arial-BoldMT"/>
         </w:rPr>
         <w:t>Detalle de índices del nuevo sistema</w:t>
       </w:r>
-      <w:bookmarkEnd w:id="38"/>
+      <w:bookmarkEnd w:id="39"/>
     </w:p>
     <w:p/>
     <w:p>
@@ -13417,14 +13421,14 @@
           <w:rFonts w:eastAsia="Arial-BoldMT"/>
         </w:rPr>
       </w:pPr>
-      <w:bookmarkStart w:id="39" w:name="_Toc517911244"/>
+      <w:bookmarkStart w:id="40" w:name="_Toc517911244"/>
       <w:r>
         <w:rPr>
           <w:rFonts w:eastAsia="Arial-BoldMT"/>
         </w:rPr>
         <w:t>Detalle de vistas del nuevo sistema</w:t>
       </w:r>
-      <w:bookmarkEnd w:id="39"/>
+      <w:bookmarkEnd w:id="40"/>
     </w:p>
     <w:p/>
     <w:p>
@@ -13471,7 +13475,7 @@
           <w:rFonts w:eastAsia="Arial-BoldMT"/>
         </w:rPr>
       </w:pPr>
-      <w:bookmarkStart w:id="40" w:name="_Toc517911245"/>
+      <w:bookmarkStart w:id="41" w:name="_Toc517911245"/>
       <w:r>
         <w:rPr>
           <w:rFonts w:eastAsia="Arial-BoldMT"/>
@@ -13484,7 +13488,7 @@
         </w:rPr>
         <w:t>eral aplicada al nuevo sistema</w:t>
       </w:r>
-      <w:bookmarkEnd w:id="40"/>
+      <w:bookmarkEnd w:id="41"/>
     </w:p>
     <w:p/>
     <w:p>
@@ -14549,14 +14553,14 @@
           <w:rFonts w:eastAsia="Arial-BoldMT"/>
         </w:rPr>
       </w:pPr>
-      <w:bookmarkStart w:id="41" w:name="_Toc517911246"/>
+      <w:bookmarkStart w:id="42" w:name="_Toc517911246"/>
       <w:r>
         <w:rPr>
           <w:rFonts w:eastAsia="Arial-BoldMT"/>
         </w:rPr>
         <w:t>Detalle de cada funcionalidad implementada</w:t>
       </w:r>
-      <w:bookmarkEnd w:id="41"/>
+      <w:bookmarkEnd w:id="42"/>
     </w:p>
     <w:p/>
     <w:p>
@@ -14566,14 +14570,14 @@
           <w:rFonts w:eastAsia="Arial-BoldMT"/>
         </w:rPr>
       </w:pPr>
-      <w:bookmarkStart w:id="42" w:name="_Toc517911247"/>
+      <w:bookmarkStart w:id="43" w:name="_Toc517911247"/>
       <w:r>
         <w:rPr>
           <w:rFonts w:eastAsia="Arial-BoldMT"/>
         </w:rPr>
         <w:t>Migración</w:t>
       </w:r>
-      <w:bookmarkEnd w:id="42"/>
+      <w:bookmarkEnd w:id="43"/>
     </w:p>
     <w:p/>
     <w:p>
@@ -15289,14 +15293,14 @@
           <w:rFonts w:eastAsia="Arial-BoldMT"/>
         </w:rPr>
       </w:pPr>
-      <w:bookmarkStart w:id="43" w:name="_Toc517911248"/>
+      <w:bookmarkStart w:id="44" w:name="_Toc517911248"/>
       <w:r>
         <w:rPr>
           <w:rFonts w:eastAsia="Arial-BoldMT"/>
         </w:rPr>
         <w:t>Log In</w:t>
       </w:r>
-      <w:bookmarkEnd w:id="43"/>
+      <w:bookmarkEnd w:id="44"/>
     </w:p>
     <w:p/>
     <w:p>
@@ -15370,14 +15374,14 @@
           <w:rFonts w:eastAsia="Arial-BoldMT"/>
         </w:rPr>
       </w:pPr>
-      <w:bookmarkStart w:id="44" w:name="_Toc517911249"/>
+      <w:bookmarkStart w:id="45" w:name="_Toc517911249"/>
       <w:r>
         <w:rPr>
           <w:rFonts w:eastAsia="Arial-BoldMT"/>
         </w:rPr>
         <w:t>Detalles generales de los ABM</w:t>
       </w:r>
-      <w:bookmarkEnd w:id="44"/>
+      <w:bookmarkEnd w:id="45"/>
     </w:p>
     <w:p/>
     <w:p>
@@ -15480,14 +15484,14 @@
           <w:rFonts w:eastAsia="Arial-BoldMT"/>
         </w:rPr>
       </w:pPr>
-      <w:bookmarkStart w:id="45" w:name="_Toc517911250"/>
+      <w:bookmarkStart w:id="46" w:name="_Toc517911250"/>
       <w:r>
         <w:rPr>
           <w:rFonts w:eastAsia="Arial-BoldMT"/>
         </w:rPr>
         <w:t>ABM Roles</w:t>
       </w:r>
-      <w:bookmarkEnd w:id="45"/>
+      <w:bookmarkEnd w:id="46"/>
     </w:p>
     <w:p/>
     <w:p>
@@ -15745,14 +15749,14 @@
           <w:rFonts w:eastAsia="Arial-BoldMT"/>
         </w:rPr>
       </w:pPr>
-      <w:bookmarkStart w:id="46" w:name="_Toc517911251"/>
+      <w:bookmarkStart w:id="47" w:name="_Toc517911251"/>
       <w:r>
         <w:rPr>
           <w:rFonts w:eastAsia="Arial-BoldMT"/>
         </w:rPr>
         <w:t>ABM Usuarios</w:t>
       </w:r>
-      <w:bookmarkEnd w:id="46"/>
+      <w:bookmarkEnd w:id="47"/>
     </w:p>
     <w:p/>
     <w:p>
@@ -16150,14 +16154,14 @@
           <w:rFonts w:eastAsia="Arial-BoldMT"/>
         </w:rPr>
       </w:pPr>
-      <w:bookmarkStart w:id="47" w:name="_Toc517911252"/>
+      <w:bookmarkStart w:id="48" w:name="_Toc517911252"/>
       <w:r>
         <w:rPr>
           <w:rFonts w:eastAsia="Arial-BoldMT"/>
         </w:rPr>
         <w:t>ABM Clientes</w:t>
       </w:r>
-      <w:bookmarkEnd w:id="47"/>
+      <w:bookmarkEnd w:id="48"/>
     </w:p>
     <w:p/>
     <w:p>
@@ -16408,14 +16412,14 @@
           <w:rFonts w:eastAsia="Arial-BoldMT"/>
         </w:rPr>
       </w:pPr>
-      <w:bookmarkStart w:id="48" w:name="_Toc517911253"/>
+      <w:bookmarkStart w:id="49" w:name="_Toc517911253"/>
       <w:r>
         <w:rPr>
           <w:rFonts w:eastAsia="Arial-BoldMT"/>
         </w:rPr>
         <w:t>ABM Hotel</w:t>
       </w:r>
-      <w:bookmarkEnd w:id="48"/>
+      <w:bookmarkEnd w:id="49"/>
     </w:p>
     <w:p/>
     <w:p>
@@ -16789,7 +16793,7 @@
           <w:rFonts w:eastAsia="Arial-BoldMT"/>
         </w:rPr>
       </w:pPr>
-      <w:bookmarkStart w:id="49" w:name="_Toc517911254"/>
+      <w:bookmarkStart w:id="50" w:name="_Toc517911254"/>
     </w:p>
     <w:p>
       <w:pPr>
@@ -16806,21 +16810,19 @@
           <w:rFonts w:eastAsia="Arial-BoldMT"/>
         </w:rPr>
       </w:pPr>
-      <w:bookmarkStart w:id="50" w:name="_GoBack"/>
+      <w:r>
+        <w:rPr>
+          <w:rFonts w:eastAsia="Arial-BoldMT"/>
+        </w:rPr>
+        <w:t>ABM H</w:t>
+      </w:r>
+      <w:r>
+        <w:rPr>
+          <w:rFonts w:eastAsia="Arial-BoldMT"/>
+        </w:rPr>
+        <w:t>abitaciones</w:t>
+      </w:r>
       <w:bookmarkEnd w:id="50"/>
-      <w:r>
-        <w:rPr>
-          <w:rFonts w:eastAsia="Arial-BoldMT"/>
-        </w:rPr>
-        <w:t>ABM H</w:t>
-      </w:r>
-      <w:r>
-        <w:rPr>
-          <w:rFonts w:eastAsia="Arial-BoldMT"/>
-        </w:rPr>
-        <w:t>abitaciones</w:t>
-      </w:r>
-      <w:bookmarkEnd w:id="49"/>
     </w:p>
     <w:p>
       <w:pPr>
@@ -18014,6 +18016,7 @@
         <w:docPartUnique/>
       </w:docPartObj>
     </w:sdtPr>
+    <w:sdtEndPr/>
     <w:sdtContent>
       <w:p>
         <w:pPr>
@@ -18074,13 +18077,8 @@
       <w:jc w:val="center"/>
     </w:pPr>
     <w:r>
-      <w:t xml:space="preserve">Gestión de Datos – 1C2018 – El monstruo del Lago </w:t>
+      <w:t>Gestión de Datos – 1C2018 – El monstruo del Lago Maser</w:t>
     </w:r>
-    <w:proofErr w:type="spellStart"/>
-    <w:r>
-      <w:t>Maser</w:t>
-    </w:r>
-    <w:proofErr w:type="spellEnd"/>
   </w:p>
 </w:hdr>
 </file>
@@ -18656,7 +18654,7 @@
     <w:lsdException w:name="Table Web 2" w:semiHidden="1" w:unhideWhenUsed="1"/>
     <w:lsdException w:name="Table Web 3" w:semiHidden="1" w:unhideWhenUsed="1"/>
     <w:lsdException w:name="Balloon Text" w:semiHidden="1" w:unhideWhenUsed="1"/>
-    <w:lsdException w:name="Table Grid" w:semiHidden="1" w:uiPriority="59" w:unhideWhenUsed="1"/>
+    <w:lsdException w:name="Table Grid" w:uiPriority="59"/>
     <w:lsdException w:name="Table Theme" w:semiHidden="1" w:unhideWhenUsed="1"/>
     <w:lsdException w:name="Placeholder Text" w:semiHidden="1"/>
     <w:lsdException w:name="No Spacing" w:uiPriority="1" w:qFormat="1"/>
@@ -19380,7 +19378,7 @@
 </file>
 
 <file path=customXml/itemProps1.xml><?xml version="1.0" encoding="utf-8"?>
-<ds:datastoreItem xmlns:ds="http://schemas.openxmlformats.org/officeDocument/2006/customXml" ds:itemID="{8A7C139A-8B37-4561-9131-8F4285085BE5}">
+<ds:datastoreItem xmlns:ds="http://schemas.openxmlformats.org/officeDocument/2006/customXml" ds:itemID="{B2214E64-170B-478F-857F-A7FF97C22E79}">
   <ds:schemaRefs>
     <ds:schemaRef ds:uri="http://schemas.openxmlformats.org/officeDocument/2006/bibliography"/>
   </ds:schemaRefs>

</xml_diff>

<commit_message>
Posible v2 del TP
</commit_message>
<xml_diff>
--- a/Estrategia.docx
+++ b/Estrategia.docx
@@ -18,7 +18,7 @@
           <v:rect id="rectole0000000000" o:spid="_x0000_i1025" style="width:124.5pt;height:146.25pt" o:ole="" o:preferrelative="t" stroked="f">
             <v:imagedata r:id="rId8" o:title=""/>
           </v:rect>
-          <o:OLEObject Type="Embed" ProgID="StaticMetafile" ShapeID="rectole0000000000" DrawAspect="Content" ObjectID="_1591659000" r:id="rId9"/>
+          <o:OLEObject Type="Embed" ProgID="StaticMetafile" ShapeID="rectole0000000000" DrawAspect="Content" ObjectID="_1592433693" r:id="rId9"/>
         </w:object>
       </w:r>
     </w:p>
@@ -13526,8 +13526,6 @@
         </w:rPr>
         <w:t>)</w:t>
       </w:r>
-      <w:bookmarkStart w:id="41" w:name="_GoBack"/>
-      <w:bookmarkEnd w:id="41"/>
       <w:r>
         <w:rPr>
           <w:rFonts w:ascii="Arial" w:eastAsia="Arial-BoldMT" w:hAnsi="Arial" w:cs="Arial"/>
@@ -13880,6 +13878,7 @@
     </w:p>
     <w:p>
       <w:pPr>
+        <w:ind w:left="705"/>
         <w:rPr>
           <w:rFonts w:ascii="Arial" w:eastAsia="Arial-BoldMT" w:hAnsi="Arial" w:cs="Arial"/>
         </w:rPr>
@@ -13889,7 +13888,6 @@
           <w:rFonts w:ascii="Arial" w:eastAsia="Arial-BoldMT" w:hAnsi="Arial" w:cs="Arial"/>
         </w:rPr>
         <w:lastRenderedPageBreak/>
-        <w:tab/>
         <w:t xml:space="preserve">Por otro lado, también notamos, que los números de habitación se ingresarían al </w:t>
       </w:r>
       <w:r>
@@ -13902,15 +13900,15 @@
     </w:p>
     <w:p>
       <w:pPr>
-        <w:rPr>
-          <w:rFonts w:ascii="Arial" w:eastAsia="Arial-BoldMT" w:hAnsi="Arial" w:cs="Arial"/>
-        </w:rPr>
-      </w:pPr>
-      <w:r>
-        <w:rPr>
-          <w:rFonts w:ascii="Arial" w:eastAsia="Arial-BoldMT" w:hAnsi="Arial" w:cs="Arial"/>
-        </w:rPr>
-        <w:tab/>
+        <w:ind w:left="705"/>
+        <w:rPr>
+          <w:rFonts w:ascii="Arial" w:eastAsia="Arial-BoldMT" w:hAnsi="Arial" w:cs="Arial"/>
+        </w:rPr>
+      </w:pPr>
+      <w:r>
+        <w:rPr>
+          <w:rFonts w:ascii="Arial" w:eastAsia="Arial-BoldMT" w:hAnsi="Arial" w:cs="Arial"/>
+        </w:rPr>
         <w:t xml:space="preserve">Con esto, llegamos a la conclusión que, si almacenamos simplemente el tipo de </w:t>
       </w:r>
       <w:r>
@@ -13937,15 +13935,15 @@
     </w:p>
     <w:p>
       <w:pPr>
-        <w:rPr>
-          <w:rFonts w:ascii="Arial" w:eastAsia="Arial-BoldMT" w:hAnsi="Arial" w:cs="Arial"/>
-        </w:rPr>
-      </w:pPr>
-      <w:r>
-        <w:rPr>
-          <w:rFonts w:ascii="Arial" w:eastAsia="Arial-BoldMT" w:hAnsi="Arial" w:cs="Arial"/>
-        </w:rPr>
-        <w:tab/>
+        <w:ind w:left="705"/>
+        <w:rPr>
+          <w:rFonts w:ascii="Arial" w:eastAsia="Arial-BoldMT" w:hAnsi="Arial" w:cs="Arial"/>
+        </w:rPr>
+      </w:pPr>
+      <w:r>
+        <w:rPr>
+          <w:rFonts w:ascii="Arial" w:eastAsia="Arial-BoldMT" w:hAnsi="Arial" w:cs="Arial"/>
+        </w:rPr>
         <w:t xml:space="preserve">Por esto, decidimos almacenar en </w:t>
       </w:r>
       <w:proofErr w:type="spellStart"/>
@@ -14038,16 +14036,11 @@
     </w:p>
     <w:p>
       <w:pPr>
-        <w:rPr>
-          <w:rFonts w:ascii="Arial" w:hAnsi="Arial" w:cs="Arial"/>
-        </w:rPr>
-      </w:pPr>
-      <w:r>
-        <w:rPr>
-          <w:rFonts w:ascii="Arial" w:hAnsi="Arial" w:cs="Arial"/>
-        </w:rPr>
-        <w:tab/>
-      </w:r>
+        <w:ind w:left="705"/>
+        <w:rPr>
+          <w:rFonts w:ascii="Arial" w:hAnsi="Arial" w:cs="Arial"/>
+        </w:rPr>
+      </w:pPr>
       <w:r>
         <w:rPr>
           <w:rFonts w:ascii="Arial" w:hAnsi="Arial" w:cs="Arial"/>
@@ -14425,21 +14418,19 @@
         <w:rPr>
           <w:rFonts w:ascii="Arial" w:hAnsi="Arial" w:cs="Arial"/>
         </w:rPr>
-        <w:t xml:space="preserve"> la carpeta "facturas" la cual contendrá las facturas que se van generando por el nuevo sistema con el </w:t>
-      </w:r>
-      <w:proofErr w:type="spellStart"/>
-      <w:r>
-        <w:rPr>
-          <w:rFonts w:ascii="Arial" w:hAnsi="Arial" w:cs="Arial"/>
-        </w:rPr>
-        <w:t>numero</w:t>
-      </w:r>
-      <w:proofErr w:type="spellEnd"/>
-      <w:r>
-        <w:rPr>
-          <w:rFonts w:ascii="Arial" w:hAnsi="Arial" w:cs="Arial"/>
-        </w:rPr>
-        <w:t xml:space="preserve"> de factura como nombre.  (en archivos .</w:t>
+        <w:t xml:space="preserve"> la carpeta "facturas" la cual contendrá las facturas que se van generando por el nuevo sistema con el n</w:t>
+      </w:r>
+      <w:r>
+        <w:rPr>
+          <w:rFonts w:ascii="Arial" w:hAnsi="Arial" w:cs="Arial"/>
+        </w:rPr>
+        <w:t>ú</w:t>
+      </w:r>
+      <w:r>
+        <w:rPr>
+          <w:rFonts w:ascii="Arial" w:hAnsi="Arial" w:cs="Arial"/>
+        </w:rPr>
+        <w:t>mero de factura como nombre.  (en archivos .</w:t>
       </w:r>
       <w:proofErr w:type="spellStart"/>
       <w:r>
@@ -14477,19 +14468,17 @@
         </w:rPr>
         <w:t xml:space="preserve">A la hora de calcular </w:t>
       </w:r>
-      <w:proofErr w:type="gramStart"/>
-      <w:r>
-        <w:rPr>
-          <w:rFonts w:ascii="Arial" w:hAnsi="Arial" w:cs="Arial"/>
-        </w:rPr>
-        <w:t>los top</w:t>
-      </w:r>
-      <w:proofErr w:type="gramEnd"/>
-      <w:r>
-        <w:rPr>
-          <w:rFonts w:ascii="Arial" w:hAnsi="Arial" w:cs="Arial"/>
-        </w:rPr>
-        <w:t xml:space="preserve"> 5 del punto 13</w:t>
+      <w:r>
+        <w:rPr>
+          <w:rFonts w:ascii="Arial" w:hAnsi="Arial" w:cs="Arial"/>
+        </w:rPr>
+        <w:t>el</w:t>
+      </w:r>
+      <w:r>
+        <w:rPr>
+          <w:rFonts w:ascii="Arial" w:hAnsi="Arial" w:cs="Arial"/>
+        </w:rPr>
+        <w:t xml:space="preserve"> top 5 del punto 13</w:t>
       </w:r>
       <w:r>
         <w:rPr>
@@ -14527,7 +14516,26 @@
         <w:rPr>
           <w:rFonts w:ascii="Arial" w:hAnsi="Arial" w:cs="Arial"/>
         </w:rPr>
-        <w:t xml:space="preserve"> no será contada para ninguno de los cálculos (por ejemplo si un cliente tiene la fecha de consumo e</w:t>
+        <w:t xml:space="preserve"> no será contada para ninguno de los cálculos (por ejemplo</w:t>
+      </w:r>
+      <w:r>
+        <w:rPr>
+          <w:rFonts w:ascii="Arial" w:hAnsi="Arial" w:cs="Arial"/>
+        </w:rPr>
+        <w:t>,</w:t>
+      </w:r>
+      <w:r>
+        <w:rPr>
+          <w:rFonts w:ascii="Arial" w:hAnsi="Arial" w:cs="Arial"/>
+        </w:rPr>
+        <w:t xml:space="preserve"> si un cliente tiene la </w:t>
+      </w:r>
+      <w:r>
+        <w:rPr>
+          <w:rFonts w:ascii="Arial" w:hAnsi="Arial" w:cs="Arial"/>
+        </w:rPr>
+        <w:lastRenderedPageBreak/>
+        <w:t>fecha de consumo e</w:t>
       </w:r>
       <w:r>
         <w:rPr>
@@ -14565,7 +14573,6 @@
         <w:rPr>
           <w:rFonts w:ascii="Arial" w:hAnsi="Arial" w:cs="Arial"/>
         </w:rPr>
-        <w:lastRenderedPageBreak/>
         <w:t>tendrá</w:t>
       </w:r>
       <w:r>
@@ -14594,6 +14601,34 @@
         <w:rPr>
           <w:rFonts w:ascii="Arial" w:hAnsi="Arial" w:cs="Arial"/>
         </w:rPr>
+        <w:t>Para</w:t>
+      </w:r>
+      <w:r>
+        <w:rPr>
+          <w:rFonts w:ascii="Arial" w:hAnsi="Arial" w:cs="Arial"/>
+        </w:rPr>
+        <w:t xml:space="preserve"> los temas relacionados a estadísticas, en el caso de haber una estadística que corresponda cierto valor a un trimestre, y cierto valor a otro (debido a que es una estadía que empieza en un trimestre y termina en otra, por ej.) los puntos se contaran correctamente, pues cada trimestre tendrá el valor que le corresponde.</w:t>
+      </w:r>
+    </w:p>
+    <w:p>
+      <w:pPr>
+        <w:pStyle w:val="Prrafodelista"/>
+        <w:numPr>
+          <w:ilvl w:val="0"/>
+          <w:numId w:val="5"/>
+        </w:numPr>
+        <w:rPr>
+          <w:rFonts w:ascii="Arial" w:eastAsia="Arial-BoldMT" w:hAnsi="Arial" w:cs="Arial"/>
+          <w:b/>
+          <w:sz w:val="28"/>
+          <w:szCs w:val="28"/>
+          <w:u w:val="single"/>
+        </w:rPr>
+      </w:pPr>
+      <w:r>
+        <w:rPr>
+          <w:rFonts w:ascii="Arial" w:hAnsi="Arial" w:cs="Arial"/>
+        </w:rPr>
         <w:t>Para el cálculo de puntos del cliente, solo se le otorgaran puntos por los días alojados.</w:t>
       </w:r>
     </w:p>
@@ -14604,31 +14639,31 @@
           <w:rFonts w:eastAsia="Arial-BoldMT"/>
         </w:rPr>
       </w:pPr>
-      <w:bookmarkStart w:id="42" w:name="_Toc517911246"/>
+      <w:bookmarkStart w:id="41" w:name="_Toc517911246"/>
       <w:r>
         <w:rPr>
           <w:rFonts w:eastAsia="Arial-BoldMT"/>
         </w:rPr>
         <w:t>Detalle de cada funcionalidad implementada</w:t>
       </w:r>
+      <w:bookmarkEnd w:id="41"/>
+    </w:p>
+    <w:p/>
+    <w:p>
+      <w:pPr>
+        <w:pStyle w:val="Ttulo2"/>
+        <w:rPr>
+          <w:rFonts w:eastAsia="Arial-BoldMT"/>
+        </w:rPr>
+      </w:pPr>
+      <w:bookmarkStart w:id="42" w:name="_Toc517911247"/>
+      <w:r>
+        <w:rPr>
+          <w:rFonts w:eastAsia="Arial-BoldMT"/>
+        </w:rPr>
+        <w:t>Migración</w:t>
+      </w:r>
       <w:bookmarkEnd w:id="42"/>
-    </w:p>
-    <w:p/>
-    <w:p>
-      <w:pPr>
-        <w:pStyle w:val="Ttulo2"/>
-        <w:rPr>
-          <w:rFonts w:eastAsia="Arial-BoldMT"/>
-        </w:rPr>
-      </w:pPr>
-      <w:bookmarkStart w:id="43" w:name="_Toc517911247"/>
-      <w:r>
-        <w:rPr>
-          <w:rFonts w:eastAsia="Arial-BoldMT"/>
-        </w:rPr>
-        <w:t>Migración</w:t>
-      </w:r>
-      <w:bookmarkEnd w:id="43"/>
     </w:p>
     <w:p/>
     <w:p>
@@ -14929,16 +14964,14 @@
         <w:rPr>
           <w:rFonts w:ascii="Arial" w:eastAsia="Arial-BoldMT" w:hAnsi="Arial" w:cs="Arial"/>
         </w:rPr>
-        <w:t xml:space="preserve"> = 0 y la estadía relacionada tampoco sería insertada. Esto indica que el cliente no se </w:t>
-      </w:r>
-      <w:proofErr w:type="spellStart"/>
-      <w:r>
-        <w:rPr>
-          <w:rFonts w:ascii="Arial" w:eastAsia="Arial-BoldMT" w:hAnsi="Arial" w:cs="Arial"/>
-        </w:rPr>
-        <w:t>recupero</w:t>
-      </w:r>
-      <w:proofErr w:type="spellEnd"/>
+        <w:t xml:space="preserve"> = 0 y la estadía relacionada tampoco sería insertada. Esto indica que el cliente no se recuper</w:t>
+      </w:r>
+      <w:r>
+        <w:rPr>
+          <w:rFonts w:ascii="Arial" w:eastAsia="Arial-BoldMT" w:hAnsi="Arial" w:cs="Arial"/>
+        </w:rPr>
+        <w:t>ó</w:t>
+      </w:r>
       <w:r>
         <w:rPr>
           <w:rFonts w:ascii="Arial" w:eastAsia="Arial-BoldMT" w:hAnsi="Arial" w:cs="Arial"/>
@@ -15031,6 +15064,7 @@
         <w:rPr>
           <w:rFonts w:ascii="Arial" w:eastAsia="Arial-BoldMT" w:hAnsi="Arial" w:cs="Arial"/>
         </w:rPr>
+        <w:lastRenderedPageBreak/>
         <w:t xml:space="preserve">Migrar aquellas tablas que ya tenían un id mediante </w:t>
       </w:r>
       <w:proofErr w:type="spellStart"/>
@@ -15045,16 +15079,14 @@
         <w:rPr>
           <w:rFonts w:ascii="Arial" w:eastAsia="Arial-BoldMT" w:hAnsi="Arial" w:cs="Arial"/>
         </w:rPr>
-        <w:t xml:space="preserve"> los cuales las insertan en bloques usando "INSERT INTO" en la tabla correspondiente. Esto nos permitió aseguramos de que cada nueva id empezara desde el mismo número que el dato original (Por </w:t>
-      </w:r>
-      <w:proofErr w:type="gramStart"/>
-      <w:r>
-        <w:rPr>
-          <w:rFonts w:ascii="Arial" w:eastAsia="Arial-BoldMT" w:hAnsi="Arial" w:cs="Arial"/>
-        </w:rPr>
-        <w:t>ejemplo</w:t>
-      </w:r>
-      <w:proofErr w:type="gramEnd"/>
+        <w:t xml:space="preserve"> los cuales las insertan en bloques usando "INSERT INTO" en la tabla correspondiente. Esto nos permitió aseguramos de que cada nueva id empezara desde el mismo número que el dato original (Por ejemplo</w:t>
+      </w:r>
+      <w:r>
+        <w:rPr>
+          <w:rFonts w:ascii="Arial" w:eastAsia="Arial-BoldMT" w:hAnsi="Arial" w:cs="Arial"/>
+        </w:rPr>
+        <w:t>,</w:t>
+      </w:r>
       <w:r>
         <w:rPr>
           <w:rFonts w:ascii="Arial" w:eastAsia="Arial-BoldMT" w:hAnsi="Arial" w:cs="Arial"/>
@@ -15087,14 +15119,7 @@
         <w:rPr>
           <w:rFonts w:ascii="Arial" w:eastAsia="Arial-BoldMT" w:hAnsi="Arial" w:cs="Arial"/>
         </w:rPr>
-        <w:t xml:space="preserve">) para que no haya discrepancias. Para poder </w:t>
-      </w:r>
-      <w:r>
-        <w:rPr>
-          <w:rFonts w:ascii="Arial" w:eastAsia="Arial-BoldMT" w:hAnsi="Arial" w:cs="Arial"/>
-        </w:rPr>
-        <w:lastRenderedPageBreak/>
-        <w:t xml:space="preserve">ingresarlos estos tienen que venir ordenados y sin ningún valor faltante, al ser este el caso que cumple el esquema maestro decidimos ir por esta estrategia para poblar algunas tablas. </w:t>
+        <w:t xml:space="preserve">) para que no haya discrepancias. Para poder ingresarlos estos tienen que venir ordenados y sin ningún valor faltante, al ser este el caso que cumple el esquema maestro decidimos ir por esta estrategia para poblar algunas tablas. </w:t>
       </w:r>
     </w:p>
     <w:p>
@@ -15113,33 +15138,33 @@
         <w:rPr>
           <w:rFonts w:ascii="Arial" w:eastAsia="Arial-BoldMT" w:hAnsi="Arial" w:cs="Arial"/>
         </w:rPr>
-        <w:t xml:space="preserve">Utilizamos un </w:t>
-      </w:r>
-      <w:proofErr w:type="spellStart"/>
-      <w:r>
-        <w:rPr>
-          <w:rFonts w:ascii="Arial" w:eastAsia="Arial-BoldMT" w:hAnsi="Arial" w:cs="Arial"/>
-        </w:rPr>
-        <w:t>cursor</w:t>
-      </w:r>
-      <w:proofErr w:type="spellEnd"/>
-      <w:r>
-        <w:rPr>
-          <w:rFonts w:ascii="Arial" w:eastAsia="Arial-BoldMT" w:hAnsi="Arial" w:cs="Arial"/>
-        </w:rPr>
-        <w:t xml:space="preserve"> para la migración de las tablas restantes aprovechando de que por cada columna tuviéramos las claves primarias de todas las tablas de interés facilitando la inserción de las futuras claves for</w:t>
-      </w:r>
-      <w:r>
-        <w:rPr>
-          <w:rFonts w:ascii="Arial" w:eastAsia="Arial-BoldMT" w:hAnsi="Arial" w:cs="Arial"/>
-        </w:rPr>
-        <w:t>á</w:t>
-      </w:r>
-      <w:r>
-        <w:rPr>
-          <w:rFonts w:ascii="Arial" w:eastAsia="Arial-BoldMT" w:hAnsi="Arial" w:cs="Arial"/>
-        </w:rPr>
-        <w:t xml:space="preserve">neas y de las claves primarias compuestas de algunas tablas. </w:t>
+        <w:t xml:space="preserve">Creamos una tabla temporal que tiene el contenido de la tabla maestra, y la vamos utilizando para hacer múltiples INSERT INTO SELECT, mientras que la vamos modificando para facilitar las siguientes inserciones. </w:t>
+      </w:r>
+      <w:r>
+        <w:rPr>
+          <w:rFonts w:ascii="Arial" w:eastAsia="Arial-BoldMT" w:hAnsi="Arial" w:cs="Arial"/>
+        </w:rPr>
+        <w:t>Luego</w:t>
+      </w:r>
+      <w:bookmarkStart w:id="43" w:name="_GoBack"/>
+      <w:bookmarkEnd w:id="43"/>
+      <w:r>
+        <w:rPr>
+          <w:rFonts w:ascii="Arial" w:eastAsia="Arial-BoldMT" w:hAnsi="Arial" w:cs="Arial"/>
+        </w:rPr>
+        <w:t xml:space="preserve">, a la hora de insertar clientes, para evitar fallos por las claves duplicadas creamos una nueva tabla temporal con índices únicos con IGNORE_DUP_KEY, para que </w:t>
+      </w:r>
+      <w:r>
+        <w:rPr>
+          <w:rFonts w:ascii="Arial" w:eastAsia="Arial-BoldMT" w:hAnsi="Arial" w:cs="Arial"/>
+        </w:rPr>
+        <w:t>posteriormente</w:t>
+      </w:r>
+      <w:r>
+        <w:rPr>
+          <w:rFonts w:ascii="Arial" w:eastAsia="Arial-BoldMT" w:hAnsi="Arial" w:cs="Arial"/>
+        </w:rPr>
+        <w:t xml:space="preserve"> se inserten en la tabla de clientes.</w:t>
       </w:r>
     </w:p>
     <w:p>
@@ -15253,13 +15278,7 @@
         <w:rPr>
           <w:rFonts w:ascii="Arial" w:eastAsia="Arial-BoldMT" w:hAnsi="Arial" w:cs="Arial"/>
         </w:rPr>
-        <w:t>errores_migracio</w:t>
-      </w:r>
-      <w:r>
-        <w:rPr>
-          <w:rFonts w:ascii="Arial" w:eastAsia="Arial-BoldMT" w:hAnsi="Arial" w:cs="Arial"/>
-        </w:rPr>
-        <w:t>n</w:t>
+        <w:t>migración_errores</w:t>
       </w:r>
       <w:proofErr w:type="spellEnd"/>
       <w:r>
@@ -15446,6 +15465,7 @@
         <w:rPr>
           <w:rFonts w:ascii="Arial" w:eastAsia="Arial-BoldMT" w:hAnsi="Arial" w:cs="Arial"/>
         </w:rPr>
+        <w:lastRenderedPageBreak/>
         <w:t>En general todos los ABM van a estar distribuidos de una forma parecida</w:t>
       </w:r>
       <w:r>
@@ -15506,14 +15526,618 @@
         <w:rPr>
           <w:rFonts w:ascii="Arial" w:eastAsia="Arial-BoldMT" w:hAnsi="Arial" w:cs="Arial"/>
         </w:rPr>
-        <w:t xml:space="preserve"> el cual nos permitirá cambiar el estado de deshabilitado a habilitado en caso de ser posible (véase </w:t>
-      </w:r>
+        <w:t xml:space="preserve"> el cual nos permitirá cambiar el estado de deshabilitado a habilitado en caso de ser posible (véase en roles o usuarios). Para la baja se pasar</w:t>
+      </w:r>
+      <w:r>
+        <w:rPr>
+          <w:rFonts w:ascii="Arial" w:eastAsia="Arial-BoldMT" w:hAnsi="Arial" w:cs="Arial"/>
+        </w:rPr>
+        <w:t>á</w:t>
+      </w:r>
+      <w:r>
+        <w:rPr>
+          <w:rFonts w:ascii="Arial" w:eastAsia="Arial-BoldMT" w:hAnsi="Arial" w:cs="Arial"/>
+        </w:rPr>
+        <w:t xml:space="preserve"> por el mismo listado que para la modificación simplemente que esta vez con apretar el botón "borrar" este será borrado y no volverá a aparecer en esta lista. Se puede observar que al ser una baja lógica este dato "borrado" si aparecerá en el listado de datos de la ventana de modificación como deshabilitado. </w:t>
+      </w:r>
+    </w:p>
+    <w:p>
+      <w:pPr>
+        <w:pStyle w:val="Ttulo2"/>
+        <w:rPr>
+          <w:rFonts w:eastAsia="Arial-BoldMT"/>
+        </w:rPr>
+      </w:pPr>
+      <w:bookmarkStart w:id="46" w:name="_Toc517911250"/>
+      <w:r>
+        <w:rPr>
+          <w:rFonts w:eastAsia="Arial-BoldMT"/>
+        </w:rPr>
+        <w:t>ABM Roles</w:t>
+      </w:r>
+      <w:bookmarkEnd w:id="46"/>
+    </w:p>
+    <w:p/>
+    <w:p>
+      <w:pPr>
+        <w:jc w:val="both"/>
+        <w:rPr>
+          <w:rFonts w:ascii="Arial" w:eastAsia="Arial-BoldMT" w:hAnsi="Arial" w:cs="Arial"/>
+        </w:rPr>
+      </w:pPr>
+      <w:r>
+        <w:rPr>
+          <w:rFonts w:ascii="Arial" w:eastAsia="Arial-BoldMT" w:hAnsi="Arial" w:cs="Arial"/>
+        </w:rPr>
+        <w:t xml:space="preserve">La ventana de </w:t>
+      </w:r>
+      <w:r>
+        <w:rPr>
+          <w:rFonts w:ascii="Arial" w:eastAsia="Arial-BoldMT" w:hAnsi="Arial" w:cs="Arial"/>
+        </w:rPr>
+        <w:t>creación</w:t>
+      </w:r>
+      <w:r>
+        <w:rPr>
+          <w:rFonts w:ascii="Arial" w:eastAsia="Arial-BoldMT" w:hAnsi="Arial" w:cs="Arial"/>
+        </w:rPr>
+        <w:t xml:space="preserve"> y </w:t>
+      </w:r>
+      <w:r>
+        <w:rPr>
+          <w:rFonts w:ascii="Arial" w:eastAsia="Arial-BoldMT" w:hAnsi="Arial" w:cs="Arial"/>
+        </w:rPr>
+        <w:t>modificación</w:t>
+      </w:r>
+      <w:r>
+        <w:rPr>
+          <w:rFonts w:ascii="Arial" w:eastAsia="Arial-BoldMT" w:hAnsi="Arial" w:cs="Arial"/>
+        </w:rPr>
+        <w:t xml:space="preserve"> de roles nos muestra 2 listados: A la izquierda el listado con </w:t>
+      </w:r>
+      <w:r>
+        <w:rPr>
+          <w:rFonts w:ascii="Arial" w:eastAsia="Arial-BoldMT" w:hAnsi="Arial" w:cs="Arial"/>
+        </w:rPr>
+        <w:t>las funcionalidades existentes en el rol</w:t>
+      </w:r>
+      <w:r>
+        <w:rPr>
+          <w:rFonts w:ascii="Arial" w:eastAsia="Arial-BoldMT" w:hAnsi="Arial" w:cs="Arial"/>
+        </w:rPr>
+        <w:t xml:space="preserve"> y a la derecha las </w:t>
+      </w:r>
+      <w:r>
+        <w:rPr>
+          <w:rFonts w:ascii="Arial" w:eastAsia="Arial-BoldMT" w:hAnsi="Arial" w:cs="Arial"/>
+        </w:rPr>
+        <w:t xml:space="preserve">funcionalidades </w:t>
+      </w:r>
+      <w:r>
+        <w:rPr>
+          <w:rFonts w:ascii="Arial" w:eastAsia="Arial-BoldMT" w:hAnsi="Arial" w:cs="Arial"/>
+        </w:rPr>
+        <w:t>disponibles</w:t>
+      </w:r>
+      <w:r>
+        <w:rPr>
+          <w:rFonts w:ascii="Arial" w:eastAsia="Arial-BoldMT" w:hAnsi="Arial" w:cs="Arial"/>
+        </w:rPr>
+        <w:t xml:space="preserve">.  El usuario escribirá el nombre del nuevo rol en </w:t>
+      </w:r>
+      <w:r>
+        <w:rPr>
+          <w:rFonts w:ascii="Arial" w:eastAsia="Arial-BoldMT" w:hAnsi="Arial" w:cs="Arial"/>
+        </w:rPr>
+        <w:t>el</w:t>
+      </w:r>
+      <w:r>
+        <w:rPr>
+          <w:rFonts w:ascii="Arial" w:eastAsia="Arial-BoldMT" w:hAnsi="Arial" w:cs="Arial"/>
+        </w:rPr>
+        <w:t xml:space="preserve"> </w:t>
+      </w:r>
+      <w:proofErr w:type="spellStart"/>
+      <w:r>
+        <w:rPr>
+          <w:rFonts w:ascii="Arial" w:eastAsia="Arial-BoldMT" w:hAnsi="Arial" w:cs="Arial"/>
+        </w:rPr>
+        <w:t>text</w:t>
+      </w:r>
+      <w:proofErr w:type="spellEnd"/>
+      <w:r>
+        <w:rPr>
+          <w:rFonts w:ascii="Arial" w:eastAsia="Arial-BoldMT" w:hAnsi="Arial" w:cs="Arial"/>
+        </w:rPr>
+        <w:t xml:space="preserve"> box</w:t>
+      </w:r>
+      <w:r>
+        <w:rPr>
+          <w:rFonts w:ascii="Arial" w:eastAsia="Arial-BoldMT" w:hAnsi="Arial" w:cs="Arial"/>
+        </w:rPr>
+        <w:t xml:space="preserve"> de arriba y </w:t>
+      </w:r>
+      <w:proofErr w:type="gramStart"/>
+      <w:r>
+        <w:rPr>
+          <w:rFonts w:ascii="Arial" w:eastAsia="Arial-BoldMT" w:hAnsi="Arial" w:cs="Arial"/>
+        </w:rPr>
+        <w:t>seleccionara</w:t>
+      </w:r>
+      <w:proofErr w:type="gramEnd"/>
+      <w:r>
+        <w:rPr>
+          <w:rFonts w:ascii="Arial" w:eastAsia="Arial-BoldMT" w:hAnsi="Arial" w:cs="Arial"/>
+        </w:rPr>
+        <w:t xml:space="preserve"> las funcionalidades deseadas, agregándolas al presionar el botón "&lt;". Finalmente</w:t>
+      </w:r>
+      <w:r>
+        <w:rPr>
+          <w:rFonts w:ascii="Arial" w:eastAsia="Arial-BoldMT" w:hAnsi="Arial" w:cs="Arial"/>
+        </w:rPr>
+        <w:t>,</w:t>
+      </w:r>
+      <w:r>
+        <w:rPr>
+          <w:rFonts w:ascii="Arial" w:eastAsia="Arial-BoldMT" w:hAnsi="Arial" w:cs="Arial"/>
+        </w:rPr>
+        <w:t xml:space="preserve"> al presionar "agregar nuevo rol" se confirmar</w:t>
+      </w:r>
+      <w:r>
+        <w:rPr>
+          <w:rFonts w:ascii="Arial" w:eastAsia="Arial-BoldMT" w:hAnsi="Arial" w:cs="Arial"/>
+        </w:rPr>
+        <w:t>á</w:t>
+      </w:r>
+      <w:r>
+        <w:rPr>
+          <w:rFonts w:ascii="Arial" w:eastAsia="Arial-BoldMT" w:hAnsi="Arial" w:cs="Arial"/>
+        </w:rPr>
+        <w:t xml:space="preserve"> la acción y se ejecutar</w:t>
+      </w:r>
+      <w:r>
+        <w:rPr>
+          <w:rFonts w:ascii="Arial" w:eastAsia="Arial-BoldMT" w:hAnsi="Arial" w:cs="Arial"/>
+        </w:rPr>
+        <w:t>á</w:t>
+      </w:r>
+      <w:r>
+        <w:rPr>
+          <w:rFonts w:ascii="Arial" w:eastAsia="Arial-BoldMT" w:hAnsi="Arial" w:cs="Arial"/>
+        </w:rPr>
+        <w:t xml:space="preserve"> creando en nuestra base de datos el nuevo rol en la tabla de Roles y agregando sus funcionalidades</w:t>
+      </w:r>
+      <w:r>
+        <w:rPr>
+          <w:rFonts w:ascii="Arial" w:eastAsia="Arial-BoldMT" w:hAnsi="Arial" w:cs="Arial"/>
+        </w:rPr>
+        <w:t xml:space="preserve"> en la tabla </w:t>
+      </w:r>
+      <w:proofErr w:type="spellStart"/>
+      <w:r>
+        <w:rPr>
+          <w:rFonts w:ascii="Arial" w:eastAsia="Arial-BoldMT" w:hAnsi="Arial" w:cs="Arial"/>
+        </w:rPr>
+        <w:t>RolesXFunc</w:t>
+      </w:r>
+      <w:r>
+        <w:rPr>
+          <w:rFonts w:ascii="Arial" w:eastAsia="Arial-BoldMT" w:hAnsi="Arial" w:cs="Arial"/>
+        </w:rPr>
+        <w:t>i</w:t>
+      </w:r>
+      <w:r>
+        <w:rPr>
+          <w:rFonts w:ascii="Arial" w:eastAsia="Arial-BoldMT" w:hAnsi="Arial" w:cs="Arial"/>
+        </w:rPr>
+        <w:t>o</w:t>
+      </w:r>
+      <w:r>
+        <w:rPr>
+          <w:rFonts w:ascii="Arial" w:eastAsia="Arial-BoldMT" w:hAnsi="Arial" w:cs="Arial"/>
+        </w:rPr>
+        <w:t>nalidades</w:t>
+      </w:r>
+      <w:proofErr w:type="spellEnd"/>
+      <w:r>
+        <w:rPr>
+          <w:rFonts w:ascii="Arial" w:eastAsia="Arial-BoldMT" w:hAnsi="Arial" w:cs="Arial"/>
+        </w:rPr>
+        <w:t xml:space="preserve">. </w:t>
+      </w:r>
+      <w:r>
+        <w:rPr>
+          <w:rFonts w:ascii="Arial" w:eastAsia="Arial-BoldMT" w:hAnsi="Arial" w:cs="Arial"/>
+        </w:rPr>
+        <w:t>Si el usuario desea modificar algún rol le aparecerán los roles existentes y al apretar "modificar" lo llevar</w:t>
+      </w:r>
+      <w:r>
+        <w:rPr>
+          <w:rFonts w:ascii="Arial" w:eastAsia="Arial-BoldMT" w:hAnsi="Arial" w:cs="Arial"/>
+        </w:rPr>
+        <w:t>á</w:t>
+      </w:r>
+      <w:r>
+        <w:rPr>
+          <w:rFonts w:ascii="Arial" w:eastAsia="Arial-BoldMT" w:hAnsi="Arial" w:cs="Arial"/>
+        </w:rPr>
+        <w:t xml:space="preserve"> a la misma ventana de creación de rol solo que en este caso solo podrá agregar o sacar funcionalidades a dicho rol. Por </w:t>
+      </w:r>
+      <w:proofErr w:type="gramStart"/>
+      <w:r>
+        <w:rPr>
+          <w:rFonts w:ascii="Arial" w:eastAsia="Arial-BoldMT" w:hAnsi="Arial" w:cs="Arial"/>
+        </w:rPr>
+        <w:t>último</w:t>
+      </w:r>
+      <w:proofErr w:type="gramEnd"/>
+      <w:r>
+        <w:rPr>
+          <w:rFonts w:ascii="Arial" w:eastAsia="Arial-BoldMT" w:hAnsi="Arial" w:cs="Arial"/>
+        </w:rPr>
+        <w:t xml:space="preserve"> la ventana de borrado nos permitirá dar una baja lógica de un rol en </w:t>
+      </w:r>
+      <w:proofErr w:type="spellStart"/>
+      <w:r>
+        <w:rPr>
+          <w:rFonts w:ascii="Arial" w:eastAsia="Arial-BoldMT" w:hAnsi="Arial" w:cs="Arial"/>
+        </w:rPr>
+        <w:t>especifico</w:t>
+      </w:r>
+      <w:proofErr w:type="spellEnd"/>
+      <w:r>
+        <w:rPr>
+          <w:rFonts w:ascii="Arial" w:eastAsia="Arial-BoldMT" w:hAnsi="Arial" w:cs="Arial"/>
+        </w:rPr>
+        <w:t xml:space="preserve"> con tan solo 2 </w:t>
+      </w:r>
+      <w:proofErr w:type="spellStart"/>
+      <w:r>
+        <w:rPr>
+          <w:rFonts w:ascii="Arial" w:eastAsia="Arial-BoldMT" w:hAnsi="Arial" w:cs="Arial"/>
+        </w:rPr>
+        <w:t>clicks</w:t>
+      </w:r>
+      <w:proofErr w:type="spellEnd"/>
+      <w:r>
+        <w:rPr>
+          <w:rFonts w:ascii="Arial" w:eastAsia="Arial-BoldMT" w:hAnsi="Arial" w:cs="Arial"/>
+        </w:rPr>
+        <w:t xml:space="preserve">, en su proceso nos mostrara también las funcionalidades que este posee. </w:t>
+      </w:r>
+    </w:p>
+    <w:p>
+      <w:pPr>
+        <w:pStyle w:val="Ttulo2"/>
+        <w:rPr>
+          <w:rFonts w:eastAsia="Arial-BoldMT"/>
+        </w:rPr>
+      </w:pPr>
+      <w:bookmarkStart w:id="47" w:name="_Toc517911251"/>
+      <w:r>
+        <w:rPr>
+          <w:rFonts w:eastAsia="Arial-BoldMT"/>
+        </w:rPr>
+        <w:t>ABM Usuarios</w:t>
+      </w:r>
+      <w:bookmarkEnd w:id="47"/>
+    </w:p>
+    <w:p/>
+    <w:p>
+      <w:pPr>
+        <w:jc w:val="both"/>
+        <w:rPr>
+          <w:rFonts w:ascii="Arial" w:eastAsia="Arial-BoldMT" w:hAnsi="Arial" w:cs="Arial"/>
+        </w:rPr>
+      </w:pPr>
+      <w:r>
+        <w:rPr>
+          <w:rFonts w:ascii="Arial" w:eastAsia="Arial-BoldMT" w:hAnsi="Arial" w:cs="Arial"/>
+        </w:rPr>
+        <w:t xml:space="preserve">La ventana de creación de usuario nos permite </w:t>
+      </w:r>
+      <w:proofErr w:type="spellStart"/>
+      <w:r>
+        <w:rPr>
+          <w:rFonts w:ascii="Arial" w:eastAsia="Arial-BoldMT" w:hAnsi="Arial" w:cs="Arial"/>
+        </w:rPr>
+        <w:t>setear</w:t>
+      </w:r>
+      <w:proofErr w:type="spellEnd"/>
+      <w:r>
+        <w:rPr>
+          <w:rFonts w:ascii="Arial" w:eastAsia="Arial-BoldMT" w:hAnsi="Arial" w:cs="Arial"/>
+        </w:rPr>
+        <w:t xml:space="preserve"> su contraseña, nombre</w:t>
+      </w:r>
+      <w:r>
+        <w:rPr>
+          <w:rFonts w:ascii="Arial" w:eastAsia="Arial-BoldMT" w:hAnsi="Arial" w:cs="Arial"/>
+        </w:rPr>
+        <w:t xml:space="preserve"> de usuario</w:t>
+      </w:r>
+      <w:r>
+        <w:rPr>
+          <w:rFonts w:ascii="Arial" w:eastAsia="Arial-BoldMT" w:hAnsi="Arial" w:cs="Arial"/>
+        </w:rPr>
+        <w:t>,</w:t>
+      </w:r>
+      <w:r>
+        <w:rPr>
+          <w:rFonts w:ascii="Arial" w:eastAsia="Arial-BoldMT" w:hAnsi="Arial" w:cs="Arial"/>
+        </w:rPr>
+        <w:t xml:space="preserve"> nom</w:t>
+      </w:r>
+      <w:r>
+        <w:rPr>
+          <w:rFonts w:ascii="Arial" w:eastAsia="Arial-BoldMT" w:hAnsi="Arial" w:cs="Arial"/>
+        </w:rPr>
+        <w:t>b</w:t>
+      </w:r>
+      <w:r>
+        <w:rPr>
+          <w:rFonts w:ascii="Arial" w:eastAsia="Arial-BoldMT" w:hAnsi="Arial" w:cs="Arial"/>
+        </w:rPr>
+        <w:t>re, apellido,</w:t>
+      </w:r>
+      <w:r>
+        <w:rPr>
+          <w:rFonts w:ascii="Arial" w:eastAsia="Arial-BoldMT" w:hAnsi="Arial" w:cs="Arial"/>
+        </w:rPr>
+        <w:t xml:space="preserve"> año de nacimiento (desplegando un calendario a la hora de elegir dicha fecha y no permitiendo que se ingre</w:t>
+      </w:r>
+      <w:r>
+        <w:rPr>
+          <w:rFonts w:ascii="Arial" w:eastAsia="Arial-BoldMT" w:hAnsi="Arial" w:cs="Arial"/>
+        </w:rPr>
+        <w:t xml:space="preserve">sen fechas futuras a la actual), </w:t>
+      </w:r>
+      <w:r>
+        <w:rPr>
+          <w:rFonts w:ascii="Arial" w:eastAsia="Arial-BoldMT" w:hAnsi="Arial" w:cs="Arial"/>
+        </w:rPr>
+        <w:t>su tipo y n</w:t>
+      </w:r>
+      <w:r>
+        <w:rPr>
+          <w:rFonts w:ascii="Arial" w:eastAsia="Arial-BoldMT" w:hAnsi="Arial" w:cs="Arial"/>
+        </w:rPr>
+        <w:t>ú</w:t>
+      </w:r>
+      <w:r>
+        <w:rPr>
+          <w:rFonts w:ascii="Arial" w:eastAsia="Arial-BoldMT" w:hAnsi="Arial" w:cs="Arial"/>
+        </w:rPr>
+        <w:t>mero de documento</w:t>
+      </w:r>
+      <w:r>
+        <w:rPr>
+          <w:rFonts w:ascii="Arial" w:eastAsia="Arial-BoldMT" w:hAnsi="Arial" w:cs="Arial"/>
+        </w:rPr>
+        <w:t xml:space="preserve"> (</w:t>
+      </w:r>
+      <w:r>
+        <w:rPr>
+          <w:rFonts w:ascii="Arial" w:eastAsia="Arial-BoldMT" w:hAnsi="Arial" w:cs="Arial"/>
+        </w:rPr>
+        <w:t>d</w:t>
+      </w:r>
+      <w:r>
+        <w:rPr>
+          <w:rFonts w:ascii="Arial" w:eastAsia="Arial-BoldMT" w:hAnsi="Arial" w:cs="Arial"/>
+        </w:rPr>
+        <w:t>esplegando una lista mostrando los tipos de documento soportados por el sistema)</w:t>
+      </w:r>
+      <w:r>
+        <w:rPr>
+          <w:rFonts w:ascii="Arial" w:eastAsia="Arial-BoldMT" w:hAnsi="Arial" w:cs="Arial"/>
+        </w:rPr>
+        <w:t>, su correo,</w:t>
+      </w:r>
+      <w:r>
+        <w:rPr>
+          <w:rFonts w:ascii="Arial" w:eastAsia="Arial-BoldMT" w:hAnsi="Arial" w:cs="Arial"/>
+        </w:rPr>
+        <w:t xml:space="preserve"> sus roles y</w:t>
+      </w:r>
+      <w:r>
+        <w:rPr>
+          <w:rFonts w:ascii="Arial" w:eastAsia="Arial-BoldMT" w:hAnsi="Arial" w:cs="Arial"/>
+        </w:rPr>
+        <w:t xml:space="preserve"> los hoteles donde se desempeñar</w:t>
+      </w:r>
+      <w:r>
+        <w:rPr>
+          <w:rFonts w:ascii="Arial" w:eastAsia="Arial-BoldMT" w:hAnsi="Arial" w:cs="Arial"/>
+        </w:rPr>
+        <w:t>á</w:t>
+      </w:r>
+      <w:r>
+        <w:rPr>
+          <w:rFonts w:ascii="Arial" w:eastAsia="Arial-BoldMT" w:hAnsi="Arial" w:cs="Arial"/>
+        </w:rPr>
+        <w:t xml:space="preserve"> </w:t>
+      </w:r>
+      <w:r>
+        <w:rPr>
+          <w:rFonts w:ascii="Arial" w:eastAsia="Arial-BoldMT" w:hAnsi="Arial" w:cs="Arial"/>
+        </w:rPr>
+        <w:t xml:space="preserve"> (</w:t>
+      </w:r>
+      <w:r>
+        <w:rPr>
+          <w:rFonts w:ascii="Arial" w:eastAsia="Arial-BoldMT" w:hAnsi="Arial" w:cs="Arial"/>
+        </w:rPr>
+        <w:t>m</w:t>
+      </w:r>
+      <w:r>
+        <w:rPr>
+          <w:rFonts w:ascii="Arial" w:eastAsia="Arial-BoldMT" w:hAnsi="Arial" w:cs="Arial"/>
+        </w:rPr>
+        <w:t xml:space="preserve">ostrando en el caso de estos </w:t>
+      </w:r>
+      <w:r>
+        <w:rPr>
+          <w:rFonts w:ascii="Arial" w:eastAsia="Arial-BoldMT" w:hAnsi="Arial" w:cs="Arial"/>
+        </w:rPr>
+        <w:t>últimos</w:t>
+      </w:r>
+      <w:r>
+        <w:rPr>
+          <w:rFonts w:ascii="Arial" w:eastAsia="Arial-BoldMT" w:hAnsi="Arial" w:cs="Arial"/>
+        </w:rPr>
+        <w:t xml:space="preserve"> una l</w:t>
+      </w:r>
+      <w:r>
+        <w:rPr>
+          <w:rFonts w:ascii="Arial" w:eastAsia="Arial-BoldMT" w:hAnsi="Arial" w:cs="Arial"/>
+        </w:rPr>
+        <w:t xml:space="preserve">ista con los roles y hoteles disponibles y a su izquierda los que </w:t>
+      </w:r>
+      <w:r>
+        <w:rPr>
+          <w:rFonts w:ascii="Arial" w:eastAsia="Arial-BoldMT" w:hAnsi="Arial" w:cs="Arial"/>
+        </w:rPr>
+        <w:t>tendrá</w:t>
+      </w:r>
+      <w:r>
+        <w:rPr>
+          <w:rFonts w:ascii="Arial" w:eastAsia="Arial-BoldMT" w:hAnsi="Arial" w:cs="Arial"/>
+        </w:rPr>
+        <w:t xml:space="preserve"> el nuevo usuario). F</w:t>
+      </w:r>
+      <w:r>
+        <w:rPr>
+          <w:rFonts w:ascii="Arial" w:eastAsia="Arial-BoldMT" w:hAnsi="Arial" w:cs="Arial"/>
+        </w:rPr>
+        <w:t>inalmente</w:t>
+      </w:r>
+      <w:r>
+        <w:rPr>
+          <w:rFonts w:ascii="Arial" w:eastAsia="Arial-BoldMT" w:hAnsi="Arial" w:cs="Arial"/>
+        </w:rPr>
+        <w:t xml:space="preserve">, </w:t>
+      </w:r>
+      <w:proofErr w:type="spellStart"/>
+      <w:r>
+        <w:rPr>
+          <w:rFonts w:ascii="Arial" w:eastAsia="Arial-BoldMT" w:hAnsi="Arial" w:cs="Arial"/>
+        </w:rPr>
+        <w:t>clickeando</w:t>
+      </w:r>
+      <w:proofErr w:type="spellEnd"/>
+      <w:r>
+        <w:rPr>
+          <w:rFonts w:ascii="Arial" w:eastAsia="Arial-BoldMT" w:hAnsi="Arial" w:cs="Arial"/>
+        </w:rPr>
+        <w:t xml:space="preserve"> el </w:t>
+      </w:r>
+      <w:r>
+        <w:rPr>
+          <w:rFonts w:ascii="Arial" w:eastAsia="Arial-BoldMT" w:hAnsi="Arial" w:cs="Arial"/>
+        </w:rPr>
+        <w:t>botón</w:t>
+      </w:r>
+      <w:r>
+        <w:rPr>
+          <w:rFonts w:ascii="Arial" w:eastAsia="Arial-BoldMT" w:hAnsi="Arial" w:cs="Arial"/>
+        </w:rPr>
+        <w:t xml:space="preserve"> "agregar nuevo usuario"</w:t>
+      </w:r>
+      <w:r>
+        <w:rPr>
+          <w:rFonts w:ascii="Arial" w:eastAsia="Arial-BoldMT" w:hAnsi="Arial" w:cs="Arial"/>
+        </w:rPr>
+        <w:t>,</w:t>
+      </w:r>
+      <w:r>
+        <w:rPr>
+          <w:rFonts w:ascii="Arial" w:eastAsia="Arial-BoldMT" w:hAnsi="Arial" w:cs="Arial"/>
+        </w:rPr>
+        <w:t xml:space="preserve"> se crear</w:t>
+      </w:r>
+      <w:r>
+        <w:rPr>
+          <w:rFonts w:ascii="Arial" w:eastAsia="Arial-BoldMT" w:hAnsi="Arial" w:cs="Arial"/>
+        </w:rPr>
+        <w:t>á</w:t>
+      </w:r>
+      <w:r>
+        <w:rPr>
+          <w:rFonts w:ascii="Arial" w:eastAsia="Arial-BoldMT" w:hAnsi="Arial" w:cs="Arial"/>
+        </w:rPr>
+        <w:t xml:space="preserve"> al usuario con las características pedidas.</w:t>
+      </w:r>
+    </w:p>
+    <w:p>
+      <w:pPr>
+        <w:jc w:val="both"/>
+        <w:rPr>
+          <w:rFonts w:ascii="Arial" w:eastAsia="Arial-BoldMT" w:hAnsi="Arial" w:cs="Arial"/>
+        </w:rPr>
+      </w:pPr>
+      <w:r>
+        <w:rPr>
+          <w:rFonts w:ascii="Arial" w:eastAsia="Arial-BoldMT" w:hAnsi="Arial" w:cs="Arial"/>
+        </w:rPr>
+        <w:t>La ventana de modificación nos mostrar</w:t>
+      </w:r>
+      <w:r>
+        <w:rPr>
+          <w:rFonts w:ascii="Arial" w:eastAsia="Arial-BoldMT" w:hAnsi="Arial" w:cs="Arial"/>
+        </w:rPr>
+        <w:t>á</w:t>
+      </w:r>
+      <w:r>
+        <w:rPr>
+          <w:rFonts w:ascii="Arial" w:eastAsia="Arial-BoldMT" w:hAnsi="Arial" w:cs="Arial"/>
+        </w:rPr>
+        <w:t xml:space="preserve"> una lista donde se encuentran todos los usuarios del sistema. Mediante esta ventana podremos filtrar la lista de usuarios por nombre de usuario, nombre, apellido, rol, tipo y n</w:t>
+      </w:r>
+      <w:r>
+        <w:rPr>
+          <w:rFonts w:ascii="Arial" w:eastAsia="Arial-BoldMT" w:hAnsi="Arial" w:cs="Arial"/>
+        </w:rPr>
+        <w:t>ú</w:t>
+      </w:r>
+      <w:r>
+        <w:rPr>
+          <w:rFonts w:ascii="Arial" w:eastAsia="Arial-BoldMT" w:hAnsi="Arial" w:cs="Arial"/>
+        </w:rPr>
+        <w:t>mero de documento, hotel en el cual se desempeña y correo electrónico.</w:t>
+      </w:r>
+      <w:r>
+        <w:rPr>
+          <w:rFonts w:ascii="Arial" w:eastAsia="Arial-BoldMT" w:hAnsi="Arial" w:cs="Arial"/>
+        </w:rPr>
+        <w:t xml:space="preserve"> Una vez elegido el usuario</w:t>
+      </w:r>
+      <w:r>
+        <w:rPr>
+          <w:rFonts w:ascii="Arial" w:eastAsia="Arial-BoldMT" w:hAnsi="Arial" w:cs="Arial"/>
+        </w:rPr>
+        <w:t>,</w:t>
+      </w:r>
+      <w:r>
+        <w:rPr>
+          <w:rFonts w:ascii="Arial" w:eastAsia="Arial-BoldMT" w:hAnsi="Arial" w:cs="Arial"/>
+        </w:rPr>
+        <w:t xml:space="preserve"> a este se le podrá modificar cualquiera de sus campos.</w:t>
+      </w:r>
+    </w:p>
+    <w:p>
+      <w:pPr>
+        <w:jc w:val="both"/>
+        <w:rPr>
+          <w:rFonts w:ascii="Arial" w:eastAsia="Arial-BoldMT" w:hAnsi="Arial" w:cs="Arial"/>
+        </w:rPr>
+      </w:pPr>
       <w:r>
         <w:rPr>
           <w:rFonts w:ascii="Arial" w:eastAsia="Arial-BoldMT" w:hAnsi="Arial" w:cs="Arial"/>
         </w:rPr>
         <w:lastRenderedPageBreak/>
-        <w:t>en roles o usuarios). Para la baja se pasar</w:t>
+        <w:t>En la ventana de borrado mostrar</w:t>
       </w:r>
       <w:r>
         <w:rPr>
@@ -15525,7 +16149,67 @@
         <w:rPr>
           <w:rFonts w:ascii="Arial" w:eastAsia="Arial-BoldMT" w:hAnsi="Arial" w:cs="Arial"/>
         </w:rPr>
-        <w:t xml:space="preserve"> por el mismo listado que para la modificación simplemente que esta vez con apretar el botón "borrar" este será borrado y no volverá a aparecer en esta lista. Se puede observar que al ser una baja lógica este dato "borrado" si aparecerá en el listado de datos de la ventana de modificación como deshabilitado. </w:t>
+        <w:t xml:space="preserve"> la misma lista con los mismo</w:t>
+      </w:r>
+      <w:r>
+        <w:rPr>
+          <w:rFonts w:ascii="Arial" w:eastAsia="Arial-BoldMT" w:hAnsi="Arial" w:cs="Arial"/>
+        </w:rPr>
+        <w:t>s</w:t>
+      </w:r>
+      <w:r>
+        <w:rPr>
+          <w:rFonts w:ascii="Arial" w:eastAsia="Arial-BoldMT" w:hAnsi="Arial" w:cs="Arial"/>
+        </w:rPr>
+        <w:t xml:space="preserve"> filtro</w:t>
+      </w:r>
+      <w:r>
+        <w:rPr>
+          <w:rFonts w:ascii="Arial" w:eastAsia="Arial-BoldMT" w:hAnsi="Arial" w:cs="Arial"/>
+        </w:rPr>
+        <w:t>s</w:t>
+      </w:r>
+      <w:r>
+        <w:rPr>
+          <w:rFonts w:ascii="Arial" w:eastAsia="Arial-BoldMT" w:hAnsi="Arial" w:cs="Arial"/>
+        </w:rPr>
+        <w:t xml:space="preserve"> que en la de modificación</w:t>
+      </w:r>
+      <w:r>
+        <w:rPr>
+          <w:rFonts w:ascii="Arial" w:eastAsia="Arial-BoldMT" w:hAnsi="Arial" w:cs="Arial"/>
+        </w:rPr>
+        <w:t>,</w:t>
+      </w:r>
+      <w:r>
+        <w:rPr>
+          <w:rFonts w:ascii="Arial" w:eastAsia="Arial-BoldMT" w:hAnsi="Arial" w:cs="Arial"/>
+        </w:rPr>
+        <w:t xml:space="preserve"> solo que esta vez se podrá borrar al usuario del sistema (</w:t>
+      </w:r>
+      <w:r>
+        <w:rPr>
+          <w:rFonts w:ascii="Arial" w:eastAsia="Arial-BoldMT" w:hAnsi="Arial" w:cs="Arial"/>
+        </w:rPr>
+        <w:t>e</w:t>
+      </w:r>
+      <w:r>
+        <w:rPr>
+          <w:rFonts w:ascii="Arial" w:eastAsia="Arial-BoldMT" w:hAnsi="Arial" w:cs="Arial"/>
+        </w:rPr>
+        <w:t xml:space="preserve">sta será una baja lógica, cambiando el estado del </w:t>
+      </w:r>
+      <w:r>
+        <w:rPr>
+          <w:rFonts w:ascii="Arial" w:eastAsia="Arial-BoldMT" w:hAnsi="Arial" w:cs="Arial"/>
+        </w:rPr>
+        <w:t>usuario</w:t>
+      </w:r>
+      <w:r>
+        <w:rPr>
+          <w:rFonts w:ascii="Arial" w:eastAsia="Arial-BoldMT" w:hAnsi="Arial" w:cs="Arial"/>
+        </w:rPr>
+        <w:t>).</w:t>
       </w:r>
     </w:p>
     <w:p>
@@ -15535,14 +16219,14 @@
           <w:rFonts w:eastAsia="Arial-BoldMT"/>
         </w:rPr>
       </w:pPr>
-      <w:bookmarkStart w:id="46" w:name="_Toc517911250"/>
+      <w:bookmarkStart w:id="48" w:name="_Toc517911252"/>
       <w:r>
         <w:rPr>
           <w:rFonts w:eastAsia="Arial-BoldMT"/>
         </w:rPr>
-        <w:t>ABM Roles</w:t>
-      </w:r>
-      <w:bookmarkEnd w:id="46"/>
+        <w:t>ABM Clientes</w:t>
+      </w:r>
+      <w:bookmarkEnd w:id="48"/>
     </w:p>
     <w:p/>
     <w:p>
@@ -15556,19 +16240,572 @@
         <w:rPr>
           <w:rFonts w:ascii="Arial" w:eastAsia="Arial-BoldMT" w:hAnsi="Arial" w:cs="Arial"/>
         </w:rPr>
-        <w:t xml:space="preserve">La ventana de </w:t>
-      </w:r>
-      <w:r>
-        <w:rPr>
-          <w:rFonts w:ascii="Arial" w:eastAsia="Arial-BoldMT" w:hAnsi="Arial" w:cs="Arial"/>
-        </w:rPr>
-        <w:t>creación</w:t>
-      </w:r>
-      <w:r>
-        <w:rPr>
-          <w:rFonts w:ascii="Arial" w:eastAsia="Arial-BoldMT" w:hAnsi="Arial" w:cs="Arial"/>
-        </w:rPr>
-        <w:t xml:space="preserve"> y </w:t>
+        <w:t>La ventana de creación de clientes nos pedirá un nombre, un apellido, un tipo y numero de documento (El tipo lo podremos elegir de una pequeña lista donde se mostraran los que acepta el sistema), un mail, un teléfono, una fecha de nacimiento (</w:t>
+      </w:r>
+      <w:r>
+        <w:rPr>
+          <w:rFonts w:ascii="Arial" w:eastAsia="Arial-BoldMT" w:hAnsi="Arial" w:cs="Arial"/>
+        </w:rPr>
+        <w:t>l</w:t>
+      </w:r>
+      <w:r>
+        <w:rPr>
+          <w:rFonts w:ascii="Arial" w:eastAsia="Arial-BoldMT" w:hAnsi="Arial" w:cs="Arial"/>
+        </w:rPr>
+        <w:t xml:space="preserve">a cual elegiremos de un calendario </w:t>
+      </w:r>
+      <w:r>
+        <w:rPr>
+          <w:rFonts w:ascii="Arial" w:eastAsia="Arial-BoldMT" w:hAnsi="Arial" w:cs="Arial"/>
+        </w:rPr>
+        <w:t>que</w:t>
+      </w:r>
+      <w:r>
+        <w:rPr>
+          <w:rFonts w:ascii="Arial" w:eastAsia="Arial-BoldMT" w:hAnsi="Arial" w:cs="Arial"/>
+        </w:rPr>
+        <w:t xml:space="preserve"> nos dejar</w:t>
+      </w:r>
+      <w:r>
+        <w:rPr>
+          <w:rFonts w:ascii="Arial" w:eastAsia="Arial-BoldMT" w:hAnsi="Arial" w:cs="Arial"/>
+        </w:rPr>
+        <w:t>á</w:t>
+      </w:r>
+      <w:r>
+        <w:rPr>
+          <w:rFonts w:ascii="Arial" w:eastAsia="Arial-BoldMT" w:hAnsi="Arial" w:cs="Arial"/>
+        </w:rPr>
+        <w:t xml:space="preserve"> elegir cualquier fecha que no pase la actual), una nacionalidad, una calle, n</w:t>
+      </w:r>
+      <w:r>
+        <w:rPr>
+          <w:rFonts w:ascii="Arial" w:eastAsia="Arial-BoldMT" w:hAnsi="Arial" w:cs="Arial"/>
+        </w:rPr>
+        <w:t>ú</w:t>
+      </w:r>
+      <w:r>
+        <w:rPr>
+          <w:rFonts w:ascii="Arial" w:eastAsia="Arial-BoldMT" w:hAnsi="Arial" w:cs="Arial"/>
+        </w:rPr>
+        <w:t xml:space="preserve">mero, piso, departamento, una ciudad y un país (los cuales también se seleccionara de una lista con todos los países del mundo, dándonos la oportunidad de </w:t>
+      </w:r>
+      <w:r>
+        <w:rPr>
+          <w:rFonts w:ascii="Arial" w:eastAsia="Arial-BoldMT" w:hAnsi="Arial" w:cs="Arial"/>
+        </w:rPr>
+        <w:t>seleccionar un país</w:t>
+      </w:r>
+      <w:r>
+        <w:rPr>
+          <w:rFonts w:ascii="Arial" w:eastAsia="Arial-BoldMT" w:hAnsi="Arial" w:cs="Arial"/>
+        </w:rPr>
+        <w:t xml:space="preserve"> manualmente). Con todos estos datos al apretar el botón de registrar se crear</w:t>
+      </w:r>
+      <w:r>
+        <w:rPr>
+          <w:rFonts w:ascii="Arial" w:eastAsia="Arial-BoldMT" w:hAnsi="Arial" w:cs="Arial"/>
+        </w:rPr>
+        <w:t>á</w:t>
+      </w:r>
+      <w:r>
+        <w:rPr>
+          <w:rFonts w:ascii="Arial" w:eastAsia="Arial-BoldMT" w:hAnsi="Arial" w:cs="Arial"/>
+        </w:rPr>
+        <w:t xml:space="preserve"> el nuevo cliente.</w:t>
+      </w:r>
+    </w:p>
+    <w:p>
+      <w:pPr>
+        <w:jc w:val="both"/>
+        <w:rPr>
+          <w:rFonts w:ascii="Arial" w:eastAsia="Arial-BoldMT" w:hAnsi="Arial" w:cs="Arial"/>
+        </w:rPr>
+      </w:pPr>
+      <w:r>
+        <w:rPr>
+          <w:rFonts w:ascii="Arial" w:eastAsia="Arial-BoldMT" w:hAnsi="Arial" w:cs="Arial"/>
+        </w:rPr>
+        <w:t xml:space="preserve">La ventana de modificación </w:t>
+      </w:r>
+      <w:r>
+        <w:rPr>
+          <w:rFonts w:ascii="Arial" w:eastAsia="Arial-BoldMT" w:hAnsi="Arial" w:cs="Arial"/>
+        </w:rPr>
+        <w:t>nos mostrara una lista con</w:t>
+      </w:r>
+      <w:r>
+        <w:rPr>
+          <w:rFonts w:ascii="Arial" w:eastAsia="Arial-BoldMT" w:hAnsi="Arial" w:cs="Arial"/>
+        </w:rPr>
+        <w:t xml:space="preserve"> los</w:t>
+      </w:r>
+      <w:r>
+        <w:rPr>
+          <w:rFonts w:ascii="Arial" w:eastAsia="Arial-BoldMT" w:hAnsi="Arial" w:cs="Arial"/>
+        </w:rPr>
+        <w:t xml:space="preserve"> primeros 100</w:t>
+      </w:r>
+      <w:r>
+        <w:rPr>
+          <w:rFonts w:ascii="Arial" w:eastAsia="Arial-BoldMT" w:hAnsi="Arial" w:cs="Arial"/>
+        </w:rPr>
+        <w:t xml:space="preserve"> clientes</w:t>
+      </w:r>
+      <w:r>
+        <w:rPr>
+          <w:rFonts w:ascii="Arial" w:eastAsia="Arial-BoldMT" w:hAnsi="Arial" w:cs="Arial"/>
+        </w:rPr>
+        <w:t xml:space="preserve"> que cumplan el filtro dado</w:t>
+      </w:r>
+      <w:r>
+        <w:rPr>
+          <w:rFonts w:ascii="Arial" w:eastAsia="Arial-BoldMT" w:hAnsi="Arial" w:cs="Arial"/>
+        </w:rPr>
+        <w:t>, los cuales se podrán filtrar por nombre, apellido, tipo y n</w:t>
+      </w:r>
+      <w:r>
+        <w:rPr>
+          <w:rFonts w:ascii="Arial" w:eastAsia="Arial-BoldMT" w:hAnsi="Arial" w:cs="Arial"/>
+        </w:rPr>
+        <w:t>ú</w:t>
+      </w:r>
+      <w:r>
+        <w:rPr>
+          <w:rFonts w:ascii="Arial" w:eastAsia="Arial-BoldMT" w:hAnsi="Arial" w:cs="Arial"/>
+        </w:rPr>
+        <w:t>mero de documento y correo. Una vez encontrado al cliente</w:t>
+      </w:r>
+      <w:r>
+        <w:rPr>
+          <w:rFonts w:ascii="Arial" w:eastAsia="Arial-BoldMT" w:hAnsi="Arial" w:cs="Arial"/>
+        </w:rPr>
+        <w:t>,</w:t>
+      </w:r>
+      <w:r>
+        <w:rPr>
+          <w:rFonts w:ascii="Arial" w:eastAsia="Arial-BoldMT" w:hAnsi="Arial" w:cs="Arial"/>
+        </w:rPr>
+        <w:t xml:space="preserve"> </w:t>
+      </w:r>
+      <w:r>
+        <w:rPr>
+          <w:rFonts w:ascii="Arial" w:eastAsia="Arial-BoldMT" w:hAnsi="Arial" w:cs="Arial"/>
+        </w:rPr>
+        <w:t>tras</w:t>
+      </w:r>
+      <w:r>
+        <w:rPr>
+          <w:rFonts w:ascii="Arial" w:eastAsia="Arial-BoldMT" w:hAnsi="Arial" w:cs="Arial"/>
+        </w:rPr>
+        <w:t xml:space="preserve"> apretar el botón "modificar" se pasar</w:t>
+      </w:r>
+      <w:r>
+        <w:rPr>
+          <w:rFonts w:ascii="Arial" w:eastAsia="Arial-BoldMT" w:hAnsi="Arial" w:cs="Arial"/>
+        </w:rPr>
+        <w:t>á</w:t>
+      </w:r>
+      <w:r>
+        <w:rPr>
+          <w:rFonts w:ascii="Arial" w:eastAsia="Arial-BoldMT" w:hAnsi="Arial" w:cs="Arial"/>
+        </w:rPr>
+        <w:t xml:space="preserve"> a la misma ventana de creación, la cual ahora sirve para la modificación del cliente seleccionado. En este momento se puede habilitar la casilla de "habilitado" lo que nos permitirá habilitar a un cliente que es</w:t>
+      </w:r>
+      <w:r>
+        <w:rPr>
+          <w:rFonts w:ascii="Arial" w:eastAsia="Arial-BoldMT" w:hAnsi="Arial" w:cs="Arial"/>
+        </w:rPr>
+        <w:t>té</w:t>
+      </w:r>
+      <w:r>
+        <w:rPr>
+          <w:rFonts w:ascii="Arial" w:eastAsia="Arial-BoldMT" w:hAnsi="Arial" w:cs="Arial"/>
+        </w:rPr>
+        <w:t xml:space="preserve"> deshabilitado. </w:t>
+      </w:r>
+    </w:p>
+    <w:p>
+      <w:pPr>
+        <w:jc w:val="both"/>
+        <w:rPr>
+          <w:rFonts w:ascii="Arial" w:eastAsia="Arial-BoldMT" w:hAnsi="Arial" w:cs="Arial"/>
+        </w:rPr>
+      </w:pPr>
+      <w:r>
+        <w:rPr>
+          <w:rFonts w:ascii="Arial" w:eastAsia="Arial-BoldMT" w:hAnsi="Arial" w:cs="Arial"/>
+        </w:rPr>
+        <w:t>Para la ventana de borrado se mostrar</w:t>
+      </w:r>
+      <w:r>
+        <w:rPr>
+          <w:rFonts w:ascii="Arial" w:eastAsia="Arial-BoldMT" w:hAnsi="Arial" w:cs="Arial"/>
+        </w:rPr>
+        <w:t>á</w:t>
+      </w:r>
+      <w:r>
+        <w:rPr>
+          <w:rFonts w:ascii="Arial" w:eastAsia="Arial-BoldMT" w:hAnsi="Arial" w:cs="Arial"/>
+        </w:rPr>
+        <w:t xml:space="preserve"> la misma lista que para modificación, solo que esta vez solo aparecerán los clientes que estén habilitados en el sistema. Una vez encontrado el cliente de interés apretando el botón "borrar" se deshabilitar</w:t>
+      </w:r>
+      <w:r>
+        <w:rPr>
+          <w:rFonts w:ascii="Arial" w:eastAsia="Arial-BoldMT" w:hAnsi="Arial" w:cs="Arial"/>
+        </w:rPr>
+        <w:t>á</w:t>
+      </w:r>
+      <w:r>
+        <w:rPr>
+          <w:rFonts w:ascii="Arial" w:eastAsia="Arial-BoldMT" w:hAnsi="Arial" w:cs="Arial"/>
+        </w:rPr>
+        <w:t xml:space="preserve"> al mismo. </w:t>
+      </w:r>
+    </w:p>
+    <w:p>
+      <w:pPr>
+        <w:pStyle w:val="Ttulo2"/>
+        <w:rPr>
+          <w:rFonts w:eastAsia="Arial-BoldMT"/>
+        </w:rPr>
+      </w:pPr>
+      <w:bookmarkStart w:id="49" w:name="_Toc517911253"/>
+      <w:r>
+        <w:rPr>
+          <w:rFonts w:eastAsia="Arial-BoldMT"/>
+        </w:rPr>
+        <w:t>ABM Hotel</w:t>
+      </w:r>
+      <w:bookmarkEnd w:id="49"/>
+    </w:p>
+    <w:p/>
+    <w:p>
+      <w:pPr>
+        <w:jc w:val="both"/>
+        <w:rPr>
+          <w:rFonts w:ascii="Arial" w:eastAsia="Arial-BoldMT" w:hAnsi="Arial" w:cs="Arial"/>
+        </w:rPr>
+      </w:pPr>
+      <w:r>
+        <w:rPr>
+          <w:rFonts w:ascii="Arial" w:eastAsia="Arial-BoldMT" w:hAnsi="Arial" w:cs="Arial"/>
+        </w:rPr>
+        <w:t xml:space="preserve">La ventana de creación de un hotel nos pedirá un nombre, un </w:t>
+      </w:r>
+      <w:r>
+        <w:rPr>
+          <w:rFonts w:ascii="Arial" w:eastAsia="Arial-BoldMT" w:hAnsi="Arial" w:cs="Arial"/>
+        </w:rPr>
+        <w:t>teléfono</w:t>
+      </w:r>
+      <w:r>
+        <w:rPr>
+          <w:rFonts w:ascii="Arial" w:eastAsia="Arial-BoldMT" w:hAnsi="Arial" w:cs="Arial"/>
+        </w:rPr>
+        <w:t>, ciudad, calle y numero de domicilio, una cantidad de estrellas (</w:t>
+      </w:r>
+      <w:r>
+        <w:rPr>
+          <w:rFonts w:ascii="Arial" w:eastAsia="Arial-BoldMT" w:hAnsi="Arial" w:cs="Arial"/>
+        </w:rPr>
+        <w:t>l</w:t>
+      </w:r>
+      <w:r>
+        <w:rPr>
+          <w:rFonts w:ascii="Arial" w:eastAsia="Arial-BoldMT" w:hAnsi="Arial" w:cs="Arial"/>
+        </w:rPr>
+        <w:t xml:space="preserve">as cuales van de 1 al </w:t>
+      </w:r>
+      <w:r>
+        <w:rPr>
+          <w:rFonts w:ascii="Arial" w:eastAsia="Arial-BoldMT" w:hAnsi="Arial" w:cs="Arial"/>
+        </w:rPr>
+        <w:t>7</w:t>
+      </w:r>
+      <w:r>
+        <w:rPr>
+          <w:rFonts w:ascii="Arial" w:eastAsia="Arial-BoldMT" w:hAnsi="Arial" w:cs="Arial"/>
+        </w:rPr>
+        <w:t xml:space="preserve">), </w:t>
+      </w:r>
+      <w:r>
+        <w:rPr>
+          <w:rFonts w:ascii="Arial" w:eastAsia="Arial-BoldMT" w:hAnsi="Arial" w:cs="Arial"/>
+        </w:rPr>
+        <w:t>país</w:t>
+      </w:r>
+      <w:r>
+        <w:rPr>
+          <w:rFonts w:ascii="Arial" w:eastAsia="Arial-BoldMT" w:hAnsi="Arial" w:cs="Arial"/>
+        </w:rPr>
+        <w:t xml:space="preserve"> (</w:t>
+      </w:r>
+      <w:r>
+        <w:rPr>
+          <w:rFonts w:ascii="Arial" w:eastAsia="Arial-BoldMT" w:hAnsi="Arial" w:cs="Arial"/>
+        </w:rPr>
+        <w:t>e</w:t>
+      </w:r>
+      <w:r>
+        <w:rPr>
+          <w:rFonts w:ascii="Arial" w:eastAsia="Arial-BoldMT" w:hAnsi="Arial" w:cs="Arial"/>
+        </w:rPr>
+        <w:t>l cual podremos elegir de una lista con todos los países del mundo), fecha de creación</w:t>
+      </w:r>
+      <w:r>
+        <w:rPr>
+          <w:rFonts w:ascii="Arial" w:eastAsia="Arial-BoldMT" w:hAnsi="Arial" w:cs="Arial"/>
+        </w:rPr>
+        <w:t>,</w:t>
+      </w:r>
+      <w:r>
+        <w:rPr>
+          <w:rFonts w:ascii="Arial" w:eastAsia="Arial-BoldMT" w:hAnsi="Arial" w:cs="Arial"/>
+        </w:rPr>
+        <w:t xml:space="preserve"> una recarga por estrellas</w:t>
+      </w:r>
+      <w:r>
+        <w:rPr>
+          <w:rFonts w:ascii="Arial" w:eastAsia="Arial-BoldMT" w:hAnsi="Arial" w:cs="Arial"/>
+        </w:rPr>
+        <w:t xml:space="preserve"> y unos regímenes (</w:t>
+      </w:r>
+      <w:r>
+        <w:rPr>
+          <w:rFonts w:ascii="Arial" w:eastAsia="Arial-BoldMT" w:hAnsi="Arial" w:cs="Arial"/>
+        </w:rPr>
+        <w:t>e</w:t>
+      </w:r>
+      <w:r>
+        <w:rPr>
+          <w:rFonts w:ascii="Arial" w:eastAsia="Arial-BoldMT" w:hAnsi="Arial" w:cs="Arial"/>
+        </w:rPr>
+        <w:t>stos aparecerán en 2 listas, a la derecha la de los regímenes disponibles y a la izquierda los que tendrá el hotel. Estos podrán moverse de una lista a la otra al seleccionarlos y apretar "&lt;" o "&gt;"</w:t>
+      </w:r>
+      <w:r>
+        <w:rPr>
+          <w:rFonts w:ascii="Arial" w:eastAsia="Arial-BoldMT" w:hAnsi="Arial" w:cs="Arial"/>
+        </w:rPr>
+        <w:t>)</w:t>
+      </w:r>
+      <w:r>
+        <w:rPr>
+          <w:rFonts w:ascii="Arial" w:eastAsia="Arial-BoldMT" w:hAnsi="Arial" w:cs="Arial"/>
+        </w:rPr>
+        <w:t>.</w:t>
+      </w:r>
+      <w:r>
+        <w:rPr>
+          <w:rFonts w:ascii="Arial" w:eastAsia="Arial-BoldMT" w:hAnsi="Arial" w:cs="Arial"/>
+        </w:rPr>
+        <w:t xml:space="preserve"> </w:t>
+      </w:r>
+      <w:r>
+        <w:rPr>
+          <w:rFonts w:ascii="Arial" w:eastAsia="Arial-BoldMT" w:hAnsi="Arial" w:cs="Arial"/>
+        </w:rPr>
+        <w:t>Usando</w:t>
+      </w:r>
+      <w:r>
+        <w:rPr>
+          <w:rFonts w:ascii="Arial" w:eastAsia="Arial-BoldMT" w:hAnsi="Arial" w:cs="Arial"/>
+        </w:rPr>
+        <w:t xml:space="preserve"> estos datos el programa crear</w:t>
+      </w:r>
+      <w:r>
+        <w:rPr>
+          <w:rFonts w:ascii="Arial" w:eastAsia="Arial-BoldMT" w:hAnsi="Arial" w:cs="Arial"/>
+        </w:rPr>
+        <w:t>á</w:t>
+      </w:r>
+      <w:r>
+        <w:rPr>
+          <w:rFonts w:ascii="Arial" w:eastAsia="Arial-BoldMT" w:hAnsi="Arial" w:cs="Arial"/>
+        </w:rPr>
+        <w:t xml:space="preserve"> un</w:t>
+      </w:r>
+      <w:r>
+        <w:rPr>
+          <w:rFonts w:ascii="Arial" w:eastAsia="Arial-BoldMT" w:hAnsi="Arial" w:cs="Arial"/>
+        </w:rPr>
+        <w:t xml:space="preserve"> nuevo</w:t>
+      </w:r>
+      <w:r>
+        <w:rPr>
+          <w:rFonts w:ascii="Arial" w:eastAsia="Arial-BoldMT" w:hAnsi="Arial" w:cs="Arial"/>
+        </w:rPr>
+        <w:t xml:space="preserve"> hotel.</w:t>
+      </w:r>
+    </w:p>
+    <w:p>
+      <w:pPr>
+        <w:jc w:val="both"/>
+        <w:rPr>
+          <w:rFonts w:ascii="Arial" w:eastAsia="Arial-BoldMT" w:hAnsi="Arial" w:cs="Arial"/>
+        </w:rPr>
+      </w:pPr>
+      <w:r>
+        <w:rPr>
+          <w:rFonts w:ascii="Arial" w:eastAsia="Arial-BoldMT" w:hAnsi="Arial" w:cs="Arial"/>
+        </w:rPr>
+        <w:t>A la hora de</w:t>
+      </w:r>
+      <w:r>
+        <w:rPr>
+          <w:rFonts w:ascii="Arial" w:eastAsia="Arial-BoldMT" w:hAnsi="Arial" w:cs="Arial"/>
+        </w:rPr>
+        <w:t xml:space="preserve"> la </w:t>
+      </w:r>
+      <w:r>
+        <w:rPr>
+          <w:rFonts w:ascii="Arial" w:eastAsia="Arial-BoldMT" w:hAnsi="Arial" w:cs="Arial"/>
+        </w:rPr>
+        <w:t>modificación aparecerá una lista con todos los hoteles del sistema, la cual se podrá filtrar por nombre, ciudad, país y cantidad de estrellas</w:t>
+      </w:r>
+      <w:r>
+        <w:rPr>
+          <w:rFonts w:ascii="Arial" w:eastAsia="Arial-BoldMT" w:hAnsi="Arial" w:cs="Arial"/>
+        </w:rPr>
+        <w:t>,</w:t>
+      </w:r>
+      <w:r>
+        <w:rPr>
+          <w:rFonts w:ascii="Arial" w:eastAsia="Arial-BoldMT" w:hAnsi="Arial" w:cs="Arial"/>
+        </w:rPr>
+        <w:t xml:space="preserve"> y una vez elegido el hotel se pasar</w:t>
+      </w:r>
+      <w:r>
+        <w:rPr>
+          <w:rFonts w:ascii="Arial" w:eastAsia="Arial-BoldMT" w:hAnsi="Arial" w:cs="Arial"/>
+        </w:rPr>
+        <w:t>á</w:t>
+      </w:r>
+      <w:r>
+        <w:rPr>
+          <w:rFonts w:ascii="Arial" w:eastAsia="Arial-BoldMT" w:hAnsi="Arial" w:cs="Arial"/>
+        </w:rPr>
+        <w:t xml:space="preserve"> a la ventana de modificación, la cual es igual a la de creación donde podremos poner los nuevos valores a modificar.</w:t>
+      </w:r>
+    </w:p>
+    <w:p>
+      <w:pPr>
+        <w:jc w:val="both"/>
+        <w:rPr>
+          <w:rFonts w:ascii="Arial" w:eastAsia="Arial-BoldMT" w:hAnsi="Arial" w:cs="Arial"/>
+        </w:rPr>
+      </w:pPr>
+      <w:r>
+        <w:rPr>
+          <w:rFonts w:ascii="Arial" w:eastAsia="Arial-BoldMT" w:hAnsi="Arial" w:cs="Arial"/>
+        </w:rPr>
+        <w:t xml:space="preserve">Cabe aclarar </w:t>
+      </w:r>
+      <w:proofErr w:type="gramStart"/>
+      <w:r>
+        <w:rPr>
+          <w:rFonts w:ascii="Arial" w:eastAsia="Arial-BoldMT" w:hAnsi="Arial" w:cs="Arial"/>
+        </w:rPr>
+        <w:t>que</w:t>
+      </w:r>
+      <w:proofErr w:type="gramEnd"/>
+      <w:r>
+        <w:rPr>
+          <w:rFonts w:ascii="Arial" w:eastAsia="Arial-BoldMT" w:hAnsi="Arial" w:cs="Arial"/>
+        </w:rPr>
+        <w:t xml:space="preserve"> si en algún momento queremos sacarle algún</w:t>
+      </w:r>
+      <w:r>
+        <w:rPr>
+          <w:rFonts w:ascii="Arial" w:eastAsia="Arial-BoldMT" w:hAnsi="Arial" w:cs="Arial"/>
+        </w:rPr>
+        <w:t xml:space="preserve"> régimen al hotel, el programa verificar</w:t>
+      </w:r>
+      <w:r>
+        <w:rPr>
+          <w:rFonts w:ascii="Arial" w:eastAsia="Arial-BoldMT" w:hAnsi="Arial" w:cs="Arial"/>
+        </w:rPr>
+        <w:t>á</w:t>
+      </w:r>
+      <w:r>
+        <w:rPr>
+          <w:rFonts w:ascii="Arial" w:eastAsia="Arial-BoldMT" w:hAnsi="Arial" w:cs="Arial"/>
+        </w:rPr>
+        <w:t xml:space="preserve"> que este no se esté usando en ninguna reserva vigente. Si este </w:t>
+      </w:r>
+      <w:r>
+        <w:rPr>
+          <w:rFonts w:ascii="Arial" w:eastAsia="Arial-BoldMT" w:hAnsi="Arial" w:cs="Arial"/>
+        </w:rPr>
+        <w:t>no es</w:t>
+      </w:r>
+      <w:r>
+        <w:rPr>
+          <w:rFonts w:ascii="Arial" w:eastAsia="Arial-BoldMT" w:hAnsi="Arial" w:cs="Arial"/>
+        </w:rPr>
+        <w:t xml:space="preserve"> el caso</w:t>
+      </w:r>
+      <w:r>
+        <w:rPr>
+          <w:rFonts w:ascii="Arial" w:eastAsia="Arial-BoldMT" w:hAnsi="Arial" w:cs="Arial"/>
+        </w:rPr>
+        <w:t>,</w:t>
+      </w:r>
+      <w:r>
+        <w:rPr>
+          <w:rFonts w:ascii="Arial" w:eastAsia="Arial-BoldMT" w:hAnsi="Arial" w:cs="Arial"/>
+        </w:rPr>
+        <w:t xml:space="preserve"> se dejar</w:t>
+      </w:r>
+      <w:r>
+        <w:rPr>
+          <w:rFonts w:ascii="Arial" w:eastAsia="Arial-BoldMT" w:hAnsi="Arial" w:cs="Arial"/>
+        </w:rPr>
+        <w:t>á</w:t>
+      </w:r>
+      <w:r>
+        <w:rPr>
+          <w:rFonts w:ascii="Arial" w:eastAsia="Arial-BoldMT" w:hAnsi="Arial" w:cs="Arial"/>
+        </w:rPr>
+        <w:t xml:space="preserve"> que lo modifique, en caso contrario</w:t>
+      </w:r>
+      <w:r>
+        <w:rPr>
+          <w:rFonts w:ascii="Arial" w:eastAsia="Arial-BoldMT" w:hAnsi="Arial" w:cs="Arial"/>
+        </w:rPr>
+        <w:t>,</w:t>
+      </w:r>
+      <w:r>
+        <w:rPr>
+          <w:rFonts w:ascii="Arial" w:eastAsia="Arial-BoldMT" w:hAnsi="Arial" w:cs="Arial"/>
+        </w:rPr>
+        <w:t xml:space="preserve"> no. </w:t>
+      </w:r>
+    </w:p>
+    <w:p>
+      <w:pPr>
+        <w:jc w:val="both"/>
+        <w:rPr>
+          <w:rFonts w:ascii="Arial" w:eastAsia="Arial-BoldMT" w:hAnsi="Arial" w:cs="Arial"/>
+        </w:rPr>
+      </w:pPr>
+      <w:r>
+        <w:rPr>
+          <w:rFonts w:ascii="Arial" w:eastAsia="Arial-BoldMT" w:hAnsi="Arial" w:cs="Arial"/>
+        </w:rPr>
+        <w:t>En cuanto a la ventana de borrado primero se nos mostrar</w:t>
+      </w:r>
+      <w:r>
+        <w:rPr>
+          <w:rFonts w:ascii="Arial" w:eastAsia="Arial-BoldMT" w:hAnsi="Arial" w:cs="Arial"/>
+        </w:rPr>
+        <w:t>á</w:t>
+      </w:r>
+      <w:r>
+        <w:rPr>
+          <w:rFonts w:ascii="Arial" w:eastAsia="Arial-BoldMT" w:hAnsi="Arial" w:cs="Arial"/>
+        </w:rPr>
+        <w:t xml:space="preserve"> la misma lista que en </w:t>
       </w:r>
       <w:r>
         <w:rPr>
@@ -15580,1242 +16817,13 @@
         <w:rPr>
           <w:rFonts w:ascii="Arial" w:eastAsia="Arial-BoldMT" w:hAnsi="Arial" w:cs="Arial"/>
         </w:rPr>
-        <w:t xml:space="preserve"> de roles nos muestra 2 listados: A la izquierda el listado con </w:t>
-      </w:r>
-      <w:r>
-        <w:rPr>
-          <w:rFonts w:ascii="Arial" w:eastAsia="Arial-BoldMT" w:hAnsi="Arial" w:cs="Arial"/>
-        </w:rPr>
-        <w:t>las funcionalidades existentes en el rol</w:t>
-      </w:r>
-      <w:r>
-        <w:rPr>
-          <w:rFonts w:ascii="Arial" w:eastAsia="Arial-BoldMT" w:hAnsi="Arial" w:cs="Arial"/>
-        </w:rPr>
-        <w:t xml:space="preserve"> y a la derecha las </w:t>
-      </w:r>
-      <w:r>
-        <w:rPr>
-          <w:rFonts w:ascii="Arial" w:eastAsia="Arial-BoldMT" w:hAnsi="Arial" w:cs="Arial"/>
-        </w:rPr>
-        <w:t xml:space="preserve">funcionalidades </w:t>
-      </w:r>
-      <w:r>
-        <w:rPr>
-          <w:rFonts w:ascii="Arial" w:eastAsia="Arial-BoldMT" w:hAnsi="Arial" w:cs="Arial"/>
-        </w:rPr>
-        <w:t>disponibles</w:t>
-      </w:r>
-      <w:r>
-        <w:rPr>
-          <w:rFonts w:ascii="Arial" w:eastAsia="Arial-BoldMT" w:hAnsi="Arial" w:cs="Arial"/>
-        </w:rPr>
-        <w:t xml:space="preserve">.  El usuario escribirá el nombre del nuevo rol en </w:t>
-      </w:r>
-      <w:r>
-        <w:rPr>
-          <w:rFonts w:ascii="Arial" w:eastAsia="Arial-BoldMT" w:hAnsi="Arial" w:cs="Arial"/>
-        </w:rPr>
-        <w:t>el</w:t>
-      </w:r>
-      <w:r>
-        <w:rPr>
-          <w:rFonts w:ascii="Arial" w:eastAsia="Arial-BoldMT" w:hAnsi="Arial" w:cs="Arial"/>
-        </w:rPr>
-        <w:t xml:space="preserve"> </w:t>
-      </w:r>
-      <w:proofErr w:type="spellStart"/>
-      <w:r>
-        <w:rPr>
-          <w:rFonts w:ascii="Arial" w:eastAsia="Arial-BoldMT" w:hAnsi="Arial" w:cs="Arial"/>
-        </w:rPr>
-        <w:t>text</w:t>
-      </w:r>
-      <w:proofErr w:type="spellEnd"/>
-      <w:r>
-        <w:rPr>
-          <w:rFonts w:ascii="Arial" w:eastAsia="Arial-BoldMT" w:hAnsi="Arial" w:cs="Arial"/>
-        </w:rPr>
-        <w:t xml:space="preserve"> box</w:t>
-      </w:r>
-      <w:r>
-        <w:rPr>
-          <w:rFonts w:ascii="Arial" w:eastAsia="Arial-BoldMT" w:hAnsi="Arial" w:cs="Arial"/>
-        </w:rPr>
-        <w:t xml:space="preserve"> de arriba y </w:t>
-      </w:r>
-      <w:proofErr w:type="gramStart"/>
-      <w:r>
-        <w:rPr>
-          <w:rFonts w:ascii="Arial" w:eastAsia="Arial-BoldMT" w:hAnsi="Arial" w:cs="Arial"/>
-        </w:rPr>
-        <w:t>seleccionara</w:t>
-      </w:r>
-      <w:proofErr w:type="gramEnd"/>
-      <w:r>
-        <w:rPr>
-          <w:rFonts w:ascii="Arial" w:eastAsia="Arial-BoldMT" w:hAnsi="Arial" w:cs="Arial"/>
-        </w:rPr>
-        <w:t xml:space="preserve"> las funcionalidades deseadas, agregándolas al presionar el botón "&lt;". Finalmente</w:t>
-      </w:r>
-      <w:r>
-        <w:rPr>
-          <w:rFonts w:ascii="Arial" w:eastAsia="Arial-BoldMT" w:hAnsi="Arial" w:cs="Arial"/>
-        </w:rPr>
-        <w:t>,</w:t>
-      </w:r>
-      <w:r>
-        <w:rPr>
-          <w:rFonts w:ascii="Arial" w:eastAsia="Arial-BoldMT" w:hAnsi="Arial" w:cs="Arial"/>
-        </w:rPr>
-        <w:t xml:space="preserve"> al presionar "agregar nuevo rol" se confirmar</w:t>
-      </w:r>
-      <w:r>
-        <w:rPr>
-          <w:rFonts w:ascii="Arial" w:eastAsia="Arial-BoldMT" w:hAnsi="Arial" w:cs="Arial"/>
-        </w:rPr>
-        <w:t>á</w:t>
-      </w:r>
-      <w:r>
-        <w:rPr>
-          <w:rFonts w:ascii="Arial" w:eastAsia="Arial-BoldMT" w:hAnsi="Arial" w:cs="Arial"/>
-        </w:rPr>
-        <w:t xml:space="preserve"> la acción y se ejecutar</w:t>
-      </w:r>
-      <w:r>
-        <w:rPr>
-          <w:rFonts w:ascii="Arial" w:eastAsia="Arial-BoldMT" w:hAnsi="Arial" w:cs="Arial"/>
-        </w:rPr>
-        <w:t>á</w:t>
-      </w:r>
-      <w:r>
-        <w:rPr>
-          <w:rFonts w:ascii="Arial" w:eastAsia="Arial-BoldMT" w:hAnsi="Arial" w:cs="Arial"/>
-        </w:rPr>
-        <w:t xml:space="preserve"> creando en nuestra base de datos el nuevo rol en la tabla de Roles y agregando sus funcionalidades</w:t>
-      </w:r>
-      <w:r>
-        <w:rPr>
-          <w:rFonts w:ascii="Arial" w:eastAsia="Arial-BoldMT" w:hAnsi="Arial" w:cs="Arial"/>
-        </w:rPr>
-        <w:t xml:space="preserve"> en la tabla </w:t>
-      </w:r>
-      <w:proofErr w:type="spellStart"/>
-      <w:r>
-        <w:rPr>
-          <w:rFonts w:ascii="Arial" w:eastAsia="Arial-BoldMT" w:hAnsi="Arial" w:cs="Arial"/>
-        </w:rPr>
-        <w:t>RolesXFunc</w:t>
-      </w:r>
-      <w:r>
-        <w:rPr>
-          <w:rFonts w:ascii="Arial" w:eastAsia="Arial-BoldMT" w:hAnsi="Arial" w:cs="Arial"/>
-        </w:rPr>
-        <w:t>i</w:t>
-      </w:r>
-      <w:r>
-        <w:rPr>
-          <w:rFonts w:ascii="Arial" w:eastAsia="Arial-BoldMT" w:hAnsi="Arial" w:cs="Arial"/>
-        </w:rPr>
-        <w:t>o</w:t>
-      </w:r>
-      <w:r>
-        <w:rPr>
-          <w:rFonts w:ascii="Arial" w:eastAsia="Arial-BoldMT" w:hAnsi="Arial" w:cs="Arial"/>
-        </w:rPr>
-        <w:t>nalidades</w:t>
-      </w:r>
-      <w:proofErr w:type="spellEnd"/>
-      <w:r>
-        <w:rPr>
-          <w:rFonts w:ascii="Arial" w:eastAsia="Arial-BoldMT" w:hAnsi="Arial" w:cs="Arial"/>
-        </w:rPr>
-        <w:t xml:space="preserve">. </w:t>
-      </w:r>
-      <w:r>
-        <w:rPr>
-          <w:rFonts w:ascii="Arial" w:eastAsia="Arial-BoldMT" w:hAnsi="Arial" w:cs="Arial"/>
-        </w:rPr>
-        <w:t>Si el usuario desea modificar algún rol le aparecerán los roles existentes y al apretar "modificar" lo llevar</w:t>
-      </w:r>
-      <w:r>
-        <w:rPr>
-          <w:rFonts w:ascii="Arial" w:eastAsia="Arial-BoldMT" w:hAnsi="Arial" w:cs="Arial"/>
-        </w:rPr>
-        <w:t>á</w:t>
-      </w:r>
-      <w:r>
-        <w:rPr>
-          <w:rFonts w:ascii="Arial" w:eastAsia="Arial-BoldMT" w:hAnsi="Arial" w:cs="Arial"/>
-        </w:rPr>
-        <w:t xml:space="preserve"> a la misma ventana de creación de rol solo que en este caso solo podrá agregar o sacar funcionalidades a dicho rol. Por </w:t>
-      </w:r>
-      <w:proofErr w:type="gramStart"/>
-      <w:r>
-        <w:rPr>
-          <w:rFonts w:ascii="Arial" w:eastAsia="Arial-BoldMT" w:hAnsi="Arial" w:cs="Arial"/>
-        </w:rPr>
-        <w:t>último</w:t>
-      </w:r>
-      <w:proofErr w:type="gramEnd"/>
-      <w:r>
-        <w:rPr>
-          <w:rFonts w:ascii="Arial" w:eastAsia="Arial-BoldMT" w:hAnsi="Arial" w:cs="Arial"/>
-        </w:rPr>
-        <w:t xml:space="preserve"> la ventana de borrado nos permitirá dar una baja lógica de un rol en </w:t>
-      </w:r>
-      <w:proofErr w:type="spellStart"/>
-      <w:r>
-        <w:rPr>
-          <w:rFonts w:ascii="Arial" w:eastAsia="Arial-BoldMT" w:hAnsi="Arial" w:cs="Arial"/>
-        </w:rPr>
-        <w:t>especifico</w:t>
-      </w:r>
-      <w:proofErr w:type="spellEnd"/>
-      <w:r>
-        <w:rPr>
-          <w:rFonts w:ascii="Arial" w:eastAsia="Arial-BoldMT" w:hAnsi="Arial" w:cs="Arial"/>
-        </w:rPr>
-        <w:t xml:space="preserve"> con tan solo 2 </w:t>
-      </w:r>
-      <w:proofErr w:type="spellStart"/>
-      <w:r>
-        <w:rPr>
-          <w:rFonts w:ascii="Arial" w:eastAsia="Arial-BoldMT" w:hAnsi="Arial" w:cs="Arial"/>
-        </w:rPr>
-        <w:t>clicks</w:t>
-      </w:r>
-      <w:proofErr w:type="spellEnd"/>
-      <w:r>
-        <w:rPr>
-          <w:rFonts w:ascii="Arial" w:eastAsia="Arial-BoldMT" w:hAnsi="Arial" w:cs="Arial"/>
-        </w:rPr>
-        <w:t xml:space="preserve">, en su proceso nos mostrara también las funcionalidades que este posee. </w:t>
-      </w:r>
-    </w:p>
-    <w:p>
-      <w:pPr>
-        <w:pStyle w:val="Ttulo2"/>
-        <w:rPr>
-          <w:rFonts w:eastAsia="Arial-BoldMT"/>
-        </w:rPr>
-      </w:pPr>
-      <w:bookmarkStart w:id="47" w:name="_Toc517911251"/>
-      <w:r>
-        <w:rPr>
-          <w:rFonts w:eastAsia="Arial-BoldMT"/>
-        </w:rPr>
-        <w:t>ABM Usuarios</w:t>
-      </w:r>
-      <w:bookmarkEnd w:id="47"/>
-    </w:p>
-    <w:p/>
-    <w:p>
-      <w:pPr>
-        <w:jc w:val="both"/>
-        <w:rPr>
-          <w:rFonts w:ascii="Arial" w:eastAsia="Arial-BoldMT" w:hAnsi="Arial" w:cs="Arial"/>
-        </w:rPr>
-      </w:pPr>
-      <w:r>
-        <w:rPr>
-          <w:rFonts w:ascii="Arial" w:eastAsia="Arial-BoldMT" w:hAnsi="Arial" w:cs="Arial"/>
-        </w:rPr>
-        <w:t xml:space="preserve">La ventana de creación de usuario nos permite </w:t>
-      </w:r>
-      <w:proofErr w:type="spellStart"/>
-      <w:r>
-        <w:rPr>
-          <w:rFonts w:ascii="Arial" w:eastAsia="Arial-BoldMT" w:hAnsi="Arial" w:cs="Arial"/>
-        </w:rPr>
-        <w:t>setear</w:t>
-      </w:r>
-      <w:proofErr w:type="spellEnd"/>
-      <w:r>
-        <w:rPr>
-          <w:rFonts w:ascii="Arial" w:eastAsia="Arial-BoldMT" w:hAnsi="Arial" w:cs="Arial"/>
-        </w:rPr>
-        <w:t xml:space="preserve"> su contraseña, nombre</w:t>
-      </w:r>
-      <w:r>
-        <w:rPr>
-          <w:rFonts w:ascii="Arial" w:eastAsia="Arial-BoldMT" w:hAnsi="Arial" w:cs="Arial"/>
-        </w:rPr>
-        <w:t xml:space="preserve"> de usuario</w:t>
-      </w:r>
-      <w:r>
-        <w:rPr>
-          <w:rFonts w:ascii="Arial" w:eastAsia="Arial-BoldMT" w:hAnsi="Arial" w:cs="Arial"/>
-        </w:rPr>
-        <w:t>,</w:t>
-      </w:r>
-      <w:r>
-        <w:rPr>
-          <w:rFonts w:ascii="Arial" w:eastAsia="Arial-BoldMT" w:hAnsi="Arial" w:cs="Arial"/>
-        </w:rPr>
-        <w:t xml:space="preserve"> nom</w:t>
-      </w:r>
-      <w:r>
-        <w:rPr>
-          <w:rFonts w:ascii="Arial" w:eastAsia="Arial-BoldMT" w:hAnsi="Arial" w:cs="Arial"/>
-        </w:rPr>
-        <w:t>b</w:t>
-      </w:r>
-      <w:r>
-        <w:rPr>
-          <w:rFonts w:ascii="Arial" w:eastAsia="Arial-BoldMT" w:hAnsi="Arial" w:cs="Arial"/>
-        </w:rPr>
-        <w:t>re, apellido,</w:t>
-      </w:r>
-      <w:r>
-        <w:rPr>
-          <w:rFonts w:ascii="Arial" w:eastAsia="Arial-BoldMT" w:hAnsi="Arial" w:cs="Arial"/>
-        </w:rPr>
-        <w:t xml:space="preserve"> año de nacimiento (desplegando un calendario a la hora de elegir dicha fecha y no permitiendo que se ingre</w:t>
-      </w:r>
-      <w:r>
-        <w:rPr>
-          <w:rFonts w:ascii="Arial" w:eastAsia="Arial-BoldMT" w:hAnsi="Arial" w:cs="Arial"/>
-        </w:rPr>
-        <w:t xml:space="preserve">sen fechas futuras a la actual), </w:t>
-      </w:r>
-      <w:r>
-        <w:rPr>
-          <w:rFonts w:ascii="Arial" w:eastAsia="Arial-BoldMT" w:hAnsi="Arial" w:cs="Arial"/>
-        </w:rPr>
-        <w:t>su tipo y n</w:t>
-      </w:r>
-      <w:r>
-        <w:rPr>
-          <w:rFonts w:ascii="Arial" w:eastAsia="Arial-BoldMT" w:hAnsi="Arial" w:cs="Arial"/>
-        </w:rPr>
-        <w:t>ú</w:t>
-      </w:r>
-      <w:r>
-        <w:rPr>
-          <w:rFonts w:ascii="Arial" w:eastAsia="Arial-BoldMT" w:hAnsi="Arial" w:cs="Arial"/>
-        </w:rPr>
-        <w:t>mero de documento</w:t>
-      </w:r>
-      <w:r>
-        <w:rPr>
-          <w:rFonts w:ascii="Arial" w:eastAsia="Arial-BoldMT" w:hAnsi="Arial" w:cs="Arial"/>
-        </w:rPr>
-        <w:t xml:space="preserve"> (</w:t>
-      </w:r>
-      <w:r>
-        <w:rPr>
-          <w:rFonts w:ascii="Arial" w:eastAsia="Arial-BoldMT" w:hAnsi="Arial" w:cs="Arial"/>
-        </w:rPr>
-        <w:t>d</w:t>
-      </w:r>
-      <w:r>
-        <w:rPr>
-          <w:rFonts w:ascii="Arial" w:eastAsia="Arial-BoldMT" w:hAnsi="Arial" w:cs="Arial"/>
-        </w:rPr>
-        <w:t>esplegando una lista mostrando los tipos de documento soportados por el sistema)</w:t>
-      </w:r>
-      <w:r>
-        <w:rPr>
-          <w:rFonts w:ascii="Arial" w:eastAsia="Arial-BoldMT" w:hAnsi="Arial" w:cs="Arial"/>
-        </w:rPr>
-        <w:t>, su correo,</w:t>
-      </w:r>
-      <w:r>
-        <w:rPr>
-          <w:rFonts w:ascii="Arial" w:eastAsia="Arial-BoldMT" w:hAnsi="Arial" w:cs="Arial"/>
-        </w:rPr>
-        <w:t xml:space="preserve"> sus roles y</w:t>
-      </w:r>
-      <w:r>
-        <w:rPr>
-          <w:rFonts w:ascii="Arial" w:eastAsia="Arial-BoldMT" w:hAnsi="Arial" w:cs="Arial"/>
-        </w:rPr>
-        <w:t xml:space="preserve"> los hoteles donde se desempeñar</w:t>
-      </w:r>
-      <w:r>
-        <w:rPr>
-          <w:rFonts w:ascii="Arial" w:eastAsia="Arial-BoldMT" w:hAnsi="Arial" w:cs="Arial"/>
-        </w:rPr>
-        <w:t>á</w:t>
-      </w:r>
-      <w:r>
-        <w:rPr>
-          <w:rFonts w:ascii="Arial" w:eastAsia="Arial-BoldMT" w:hAnsi="Arial" w:cs="Arial"/>
-        </w:rPr>
-        <w:t xml:space="preserve"> </w:t>
-      </w:r>
-      <w:r>
-        <w:rPr>
-          <w:rFonts w:ascii="Arial" w:eastAsia="Arial-BoldMT" w:hAnsi="Arial" w:cs="Arial"/>
-        </w:rPr>
-        <w:t xml:space="preserve"> (</w:t>
-      </w:r>
-      <w:r>
-        <w:rPr>
-          <w:rFonts w:ascii="Arial" w:eastAsia="Arial-BoldMT" w:hAnsi="Arial" w:cs="Arial"/>
-        </w:rPr>
-        <w:t>m</w:t>
-      </w:r>
-      <w:r>
-        <w:rPr>
-          <w:rFonts w:ascii="Arial" w:eastAsia="Arial-BoldMT" w:hAnsi="Arial" w:cs="Arial"/>
-        </w:rPr>
-        <w:t xml:space="preserve">ostrando en el caso de estos </w:t>
-      </w:r>
-      <w:r>
-        <w:rPr>
-          <w:rFonts w:ascii="Arial" w:eastAsia="Arial-BoldMT" w:hAnsi="Arial" w:cs="Arial"/>
-        </w:rPr>
-        <w:t>últimos</w:t>
-      </w:r>
-      <w:r>
-        <w:rPr>
-          <w:rFonts w:ascii="Arial" w:eastAsia="Arial-BoldMT" w:hAnsi="Arial" w:cs="Arial"/>
-        </w:rPr>
-        <w:t xml:space="preserve"> una l</w:t>
-      </w:r>
-      <w:r>
-        <w:rPr>
-          <w:rFonts w:ascii="Arial" w:eastAsia="Arial-BoldMT" w:hAnsi="Arial" w:cs="Arial"/>
-        </w:rPr>
-        <w:t xml:space="preserve">ista con los roles y hoteles disponibles y a su izquierda los que </w:t>
-      </w:r>
-      <w:r>
-        <w:rPr>
-          <w:rFonts w:ascii="Arial" w:eastAsia="Arial-BoldMT" w:hAnsi="Arial" w:cs="Arial"/>
-        </w:rPr>
-        <w:t>tendrá</w:t>
-      </w:r>
-      <w:r>
-        <w:rPr>
-          <w:rFonts w:ascii="Arial" w:eastAsia="Arial-BoldMT" w:hAnsi="Arial" w:cs="Arial"/>
-        </w:rPr>
-        <w:t xml:space="preserve"> el nuevo usuario). F</w:t>
-      </w:r>
-      <w:r>
-        <w:rPr>
-          <w:rFonts w:ascii="Arial" w:eastAsia="Arial-BoldMT" w:hAnsi="Arial" w:cs="Arial"/>
-        </w:rPr>
-        <w:t>inalmente</w:t>
-      </w:r>
-      <w:r>
-        <w:rPr>
-          <w:rFonts w:ascii="Arial" w:eastAsia="Arial-BoldMT" w:hAnsi="Arial" w:cs="Arial"/>
-        </w:rPr>
-        <w:t xml:space="preserve">, </w:t>
-      </w:r>
-      <w:proofErr w:type="spellStart"/>
-      <w:r>
-        <w:rPr>
-          <w:rFonts w:ascii="Arial" w:eastAsia="Arial-BoldMT" w:hAnsi="Arial" w:cs="Arial"/>
-        </w:rPr>
-        <w:t>clickeando</w:t>
-      </w:r>
-      <w:proofErr w:type="spellEnd"/>
-      <w:r>
-        <w:rPr>
-          <w:rFonts w:ascii="Arial" w:eastAsia="Arial-BoldMT" w:hAnsi="Arial" w:cs="Arial"/>
-        </w:rPr>
-        <w:t xml:space="preserve"> el </w:t>
-      </w:r>
-      <w:r>
-        <w:rPr>
-          <w:rFonts w:ascii="Arial" w:eastAsia="Arial-BoldMT" w:hAnsi="Arial" w:cs="Arial"/>
-        </w:rPr>
-        <w:t>botón</w:t>
-      </w:r>
-      <w:r>
-        <w:rPr>
-          <w:rFonts w:ascii="Arial" w:eastAsia="Arial-BoldMT" w:hAnsi="Arial" w:cs="Arial"/>
-        </w:rPr>
-        <w:t xml:space="preserve"> "agregar nuevo usuario"</w:t>
-      </w:r>
-      <w:r>
-        <w:rPr>
-          <w:rFonts w:ascii="Arial" w:eastAsia="Arial-BoldMT" w:hAnsi="Arial" w:cs="Arial"/>
-        </w:rPr>
-        <w:t>,</w:t>
-      </w:r>
-      <w:r>
-        <w:rPr>
-          <w:rFonts w:ascii="Arial" w:eastAsia="Arial-BoldMT" w:hAnsi="Arial" w:cs="Arial"/>
-        </w:rPr>
-        <w:t xml:space="preserve"> se crear</w:t>
-      </w:r>
-      <w:r>
-        <w:rPr>
-          <w:rFonts w:ascii="Arial" w:eastAsia="Arial-BoldMT" w:hAnsi="Arial" w:cs="Arial"/>
-        </w:rPr>
-        <w:t>á</w:t>
-      </w:r>
-      <w:r>
-        <w:rPr>
-          <w:rFonts w:ascii="Arial" w:eastAsia="Arial-BoldMT" w:hAnsi="Arial" w:cs="Arial"/>
-        </w:rPr>
-        <w:t xml:space="preserve"> al usuario con las características pedidas.</w:t>
-      </w:r>
-    </w:p>
-    <w:p>
-      <w:pPr>
-        <w:jc w:val="both"/>
-        <w:rPr>
-          <w:rFonts w:ascii="Arial" w:eastAsia="Arial-BoldMT" w:hAnsi="Arial" w:cs="Arial"/>
-        </w:rPr>
-      </w:pPr>
-      <w:r>
-        <w:rPr>
-          <w:rFonts w:ascii="Arial" w:eastAsia="Arial-BoldMT" w:hAnsi="Arial" w:cs="Arial"/>
-        </w:rPr>
-        <w:t>La ventana de modificación nos mostrar</w:t>
-      </w:r>
-      <w:r>
-        <w:rPr>
-          <w:rFonts w:ascii="Arial" w:eastAsia="Arial-BoldMT" w:hAnsi="Arial" w:cs="Arial"/>
-        </w:rPr>
-        <w:t>á</w:t>
-      </w:r>
-      <w:r>
-        <w:rPr>
-          <w:rFonts w:ascii="Arial" w:eastAsia="Arial-BoldMT" w:hAnsi="Arial" w:cs="Arial"/>
-        </w:rPr>
-        <w:t xml:space="preserve"> una lista donde se encuentran todos los usuarios del sistema. Mediante esta ventana podremos filtrar la lista de usuarios por nombre de usuario, nombre, apellido, rol, tipo y n</w:t>
-      </w:r>
-      <w:r>
-        <w:rPr>
-          <w:rFonts w:ascii="Arial" w:eastAsia="Arial-BoldMT" w:hAnsi="Arial" w:cs="Arial"/>
-        </w:rPr>
-        <w:t>ú</w:t>
-      </w:r>
-      <w:r>
-        <w:rPr>
-          <w:rFonts w:ascii="Arial" w:eastAsia="Arial-BoldMT" w:hAnsi="Arial" w:cs="Arial"/>
-        </w:rPr>
-        <w:t>mero de documento, hotel en el cual se desempeña y correo electrónico.</w:t>
-      </w:r>
-      <w:r>
-        <w:rPr>
-          <w:rFonts w:ascii="Arial" w:eastAsia="Arial-BoldMT" w:hAnsi="Arial" w:cs="Arial"/>
-        </w:rPr>
-        <w:t xml:space="preserve"> Una vez elegido el usuario</w:t>
-      </w:r>
-      <w:r>
-        <w:rPr>
-          <w:rFonts w:ascii="Arial" w:eastAsia="Arial-BoldMT" w:hAnsi="Arial" w:cs="Arial"/>
-        </w:rPr>
-        <w:t>,</w:t>
-      </w:r>
-      <w:r>
-        <w:rPr>
-          <w:rFonts w:ascii="Arial" w:eastAsia="Arial-BoldMT" w:hAnsi="Arial" w:cs="Arial"/>
-        </w:rPr>
-        <w:t xml:space="preserve"> a este se le podrá modificar cualquiera de sus campos.</w:t>
-      </w:r>
-    </w:p>
-    <w:p>
-      <w:pPr>
-        <w:jc w:val="both"/>
-        <w:rPr>
-          <w:rFonts w:ascii="Arial" w:eastAsia="Arial-BoldMT" w:hAnsi="Arial" w:cs="Arial"/>
-        </w:rPr>
-      </w:pPr>
-      <w:r>
-        <w:rPr>
-          <w:rFonts w:ascii="Arial" w:eastAsia="Arial-BoldMT" w:hAnsi="Arial" w:cs="Arial"/>
-        </w:rPr>
-        <w:t>En la ventana de borrado mostrar</w:t>
-      </w:r>
-      <w:r>
-        <w:rPr>
-          <w:rFonts w:ascii="Arial" w:eastAsia="Arial-BoldMT" w:hAnsi="Arial" w:cs="Arial"/>
-        </w:rPr>
-        <w:t>á</w:t>
-      </w:r>
-      <w:r>
-        <w:rPr>
-          <w:rFonts w:ascii="Arial" w:eastAsia="Arial-BoldMT" w:hAnsi="Arial" w:cs="Arial"/>
-        </w:rPr>
-        <w:t xml:space="preserve"> la misma lista con los mismo</w:t>
-      </w:r>
-      <w:r>
-        <w:rPr>
-          <w:rFonts w:ascii="Arial" w:eastAsia="Arial-BoldMT" w:hAnsi="Arial" w:cs="Arial"/>
-        </w:rPr>
-        <w:t>s</w:t>
-      </w:r>
-      <w:r>
-        <w:rPr>
-          <w:rFonts w:ascii="Arial" w:eastAsia="Arial-BoldMT" w:hAnsi="Arial" w:cs="Arial"/>
-        </w:rPr>
-        <w:t xml:space="preserve"> filtro</w:t>
-      </w:r>
-      <w:r>
-        <w:rPr>
-          <w:rFonts w:ascii="Arial" w:eastAsia="Arial-BoldMT" w:hAnsi="Arial" w:cs="Arial"/>
-        </w:rPr>
-        <w:t>s</w:t>
-      </w:r>
-      <w:r>
-        <w:rPr>
-          <w:rFonts w:ascii="Arial" w:eastAsia="Arial-BoldMT" w:hAnsi="Arial" w:cs="Arial"/>
-        </w:rPr>
-        <w:t xml:space="preserve"> que en la de modificación</w:t>
-      </w:r>
-      <w:r>
-        <w:rPr>
-          <w:rFonts w:ascii="Arial" w:eastAsia="Arial-BoldMT" w:hAnsi="Arial" w:cs="Arial"/>
-        </w:rPr>
-        <w:t>,</w:t>
-      </w:r>
-      <w:r>
-        <w:rPr>
-          <w:rFonts w:ascii="Arial" w:eastAsia="Arial-BoldMT" w:hAnsi="Arial" w:cs="Arial"/>
-        </w:rPr>
-        <w:t xml:space="preserve"> solo que esta vez se podrá borrar al usuario del sistema (</w:t>
-      </w:r>
-      <w:r>
-        <w:rPr>
-          <w:rFonts w:ascii="Arial" w:eastAsia="Arial-BoldMT" w:hAnsi="Arial" w:cs="Arial"/>
-        </w:rPr>
-        <w:t>e</w:t>
-      </w:r>
-      <w:r>
-        <w:rPr>
-          <w:rFonts w:ascii="Arial" w:eastAsia="Arial-BoldMT" w:hAnsi="Arial" w:cs="Arial"/>
-        </w:rPr>
-        <w:t xml:space="preserve">sta será una baja lógica, cambiando el estado del </w:t>
-      </w:r>
-      <w:r>
-        <w:rPr>
-          <w:rFonts w:ascii="Arial" w:eastAsia="Arial-BoldMT" w:hAnsi="Arial" w:cs="Arial"/>
-        </w:rPr>
-        <w:t>usuario</w:t>
-      </w:r>
-      <w:r>
-        <w:rPr>
-          <w:rFonts w:ascii="Arial" w:eastAsia="Arial-BoldMT" w:hAnsi="Arial" w:cs="Arial"/>
-        </w:rPr>
-        <w:t>).</w:t>
-      </w:r>
-    </w:p>
-    <w:p>
-      <w:pPr>
-        <w:pStyle w:val="Ttulo2"/>
-        <w:rPr>
-          <w:rFonts w:eastAsia="Arial-BoldMT"/>
-        </w:rPr>
-      </w:pPr>
-      <w:bookmarkStart w:id="48" w:name="_Toc517911252"/>
-      <w:r>
-        <w:rPr>
-          <w:rFonts w:eastAsia="Arial-BoldMT"/>
-        </w:rPr>
-        <w:t>ABM Clientes</w:t>
-      </w:r>
-      <w:bookmarkEnd w:id="48"/>
-    </w:p>
-    <w:p/>
-    <w:p>
-      <w:pPr>
-        <w:jc w:val="both"/>
-        <w:rPr>
-          <w:rFonts w:ascii="Arial" w:eastAsia="Arial-BoldMT" w:hAnsi="Arial" w:cs="Arial"/>
-        </w:rPr>
-      </w:pPr>
-      <w:r>
-        <w:rPr>
-          <w:rFonts w:ascii="Arial" w:eastAsia="Arial-BoldMT" w:hAnsi="Arial" w:cs="Arial"/>
-        </w:rPr>
-        <w:t xml:space="preserve">La ventana de creación de clientes nos pedirá un nombre, un apellido, un tipo y numero de documento (El tipo lo podremos elegir de una pequeña lista donde se </w:t>
+        <w:t xml:space="preserve">. Una vez elegido el hotel pasaremos a una nueva ventana. Esta nos </w:t>
       </w:r>
       <w:r>
         <w:rPr>
           <w:rFonts w:ascii="Arial" w:eastAsia="Arial-BoldMT" w:hAnsi="Arial" w:cs="Arial"/>
         </w:rPr>
         <w:lastRenderedPageBreak/>
-        <w:t>mostraran los que acepta el sistema), un mail, un teléfono, una fecha de nacimiento (</w:t>
-      </w:r>
-      <w:r>
-        <w:rPr>
-          <w:rFonts w:ascii="Arial" w:eastAsia="Arial-BoldMT" w:hAnsi="Arial" w:cs="Arial"/>
-        </w:rPr>
-        <w:t>l</w:t>
-      </w:r>
-      <w:r>
-        <w:rPr>
-          <w:rFonts w:ascii="Arial" w:eastAsia="Arial-BoldMT" w:hAnsi="Arial" w:cs="Arial"/>
-        </w:rPr>
-        <w:t xml:space="preserve">a cual elegiremos de un calendario </w:t>
-      </w:r>
-      <w:r>
-        <w:rPr>
-          <w:rFonts w:ascii="Arial" w:eastAsia="Arial-BoldMT" w:hAnsi="Arial" w:cs="Arial"/>
-        </w:rPr>
-        <w:t>que</w:t>
-      </w:r>
-      <w:r>
-        <w:rPr>
-          <w:rFonts w:ascii="Arial" w:eastAsia="Arial-BoldMT" w:hAnsi="Arial" w:cs="Arial"/>
-        </w:rPr>
-        <w:t xml:space="preserve"> nos dejar</w:t>
-      </w:r>
-      <w:r>
-        <w:rPr>
-          <w:rFonts w:ascii="Arial" w:eastAsia="Arial-BoldMT" w:hAnsi="Arial" w:cs="Arial"/>
-        </w:rPr>
-        <w:t>á</w:t>
-      </w:r>
-      <w:r>
-        <w:rPr>
-          <w:rFonts w:ascii="Arial" w:eastAsia="Arial-BoldMT" w:hAnsi="Arial" w:cs="Arial"/>
-        </w:rPr>
-        <w:t xml:space="preserve"> elegir cualquier fecha que no pase la actual), una nacionalidad, una calle, n</w:t>
-      </w:r>
-      <w:r>
-        <w:rPr>
-          <w:rFonts w:ascii="Arial" w:eastAsia="Arial-BoldMT" w:hAnsi="Arial" w:cs="Arial"/>
-        </w:rPr>
-        <w:t>ú</w:t>
-      </w:r>
-      <w:r>
-        <w:rPr>
-          <w:rFonts w:ascii="Arial" w:eastAsia="Arial-BoldMT" w:hAnsi="Arial" w:cs="Arial"/>
-        </w:rPr>
-        <w:t xml:space="preserve">mero, piso, departamento, una ciudad y un país (los cuales también se seleccionara de una lista con todos los países del mundo, dándonos la oportunidad de </w:t>
-      </w:r>
-      <w:r>
-        <w:rPr>
-          <w:rFonts w:ascii="Arial" w:eastAsia="Arial-BoldMT" w:hAnsi="Arial" w:cs="Arial"/>
-        </w:rPr>
-        <w:t>seleccionar un país</w:t>
-      </w:r>
-      <w:r>
-        <w:rPr>
-          <w:rFonts w:ascii="Arial" w:eastAsia="Arial-BoldMT" w:hAnsi="Arial" w:cs="Arial"/>
-        </w:rPr>
-        <w:t xml:space="preserve"> manualmente). Con todos estos datos al apretar el botón de registrar se crear</w:t>
-      </w:r>
-      <w:r>
-        <w:rPr>
-          <w:rFonts w:ascii="Arial" w:eastAsia="Arial-BoldMT" w:hAnsi="Arial" w:cs="Arial"/>
-        </w:rPr>
-        <w:t>á</w:t>
-      </w:r>
-      <w:r>
-        <w:rPr>
-          <w:rFonts w:ascii="Arial" w:eastAsia="Arial-BoldMT" w:hAnsi="Arial" w:cs="Arial"/>
-        </w:rPr>
-        <w:t xml:space="preserve"> el nuevo cliente.</w:t>
-      </w:r>
-    </w:p>
-    <w:p>
-      <w:pPr>
-        <w:jc w:val="both"/>
-        <w:rPr>
-          <w:rFonts w:ascii="Arial" w:eastAsia="Arial-BoldMT" w:hAnsi="Arial" w:cs="Arial"/>
-        </w:rPr>
-      </w:pPr>
-      <w:r>
-        <w:rPr>
-          <w:rFonts w:ascii="Arial" w:eastAsia="Arial-BoldMT" w:hAnsi="Arial" w:cs="Arial"/>
-        </w:rPr>
-        <w:t xml:space="preserve">La ventana de modificación </w:t>
-      </w:r>
-      <w:r>
-        <w:rPr>
-          <w:rFonts w:ascii="Arial" w:eastAsia="Arial-BoldMT" w:hAnsi="Arial" w:cs="Arial"/>
-        </w:rPr>
-        <w:t>nos mostrara una lista con</w:t>
-      </w:r>
-      <w:r>
-        <w:rPr>
-          <w:rFonts w:ascii="Arial" w:eastAsia="Arial-BoldMT" w:hAnsi="Arial" w:cs="Arial"/>
-        </w:rPr>
-        <w:t xml:space="preserve"> los</w:t>
-      </w:r>
-      <w:r>
-        <w:rPr>
-          <w:rFonts w:ascii="Arial" w:eastAsia="Arial-BoldMT" w:hAnsi="Arial" w:cs="Arial"/>
-        </w:rPr>
-        <w:t xml:space="preserve"> primeros 100</w:t>
-      </w:r>
-      <w:r>
-        <w:rPr>
-          <w:rFonts w:ascii="Arial" w:eastAsia="Arial-BoldMT" w:hAnsi="Arial" w:cs="Arial"/>
-        </w:rPr>
-        <w:t xml:space="preserve"> clientes</w:t>
-      </w:r>
-      <w:r>
-        <w:rPr>
-          <w:rFonts w:ascii="Arial" w:eastAsia="Arial-BoldMT" w:hAnsi="Arial" w:cs="Arial"/>
-        </w:rPr>
-        <w:t xml:space="preserve"> que cumplan el filtro dado</w:t>
-      </w:r>
-      <w:r>
-        <w:rPr>
-          <w:rFonts w:ascii="Arial" w:eastAsia="Arial-BoldMT" w:hAnsi="Arial" w:cs="Arial"/>
-        </w:rPr>
-        <w:t>, los cuales se podrán filtrar por nombre, apellido, tipo y n</w:t>
-      </w:r>
-      <w:r>
-        <w:rPr>
-          <w:rFonts w:ascii="Arial" w:eastAsia="Arial-BoldMT" w:hAnsi="Arial" w:cs="Arial"/>
-        </w:rPr>
-        <w:t>ú</w:t>
-      </w:r>
-      <w:r>
-        <w:rPr>
-          <w:rFonts w:ascii="Arial" w:eastAsia="Arial-BoldMT" w:hAnsi="Arial" w:cs="Arial"/>
-        </w:rPr>
-        <w:t>mero de documento y correo. Una vez encontrado al cliente</w:t>
-      </w:r>
-      <w:r>
-        <w:rPr>
-          <w:rFonts w:ascii="Arial" w:eastAsia="Arial-BoldMT" w:hAnsi="Arial" w:cs="Arial"/>
-        </w:rPr>
-        <w:t>,</w:t>
-      </w:r>
-      <w:r>
-        <w:rPr>
-          <w:rFonts w:ascii="Arial" w:eastAsia="Arial-BoldMT" w:hAnsi="Arial" w:cs="Arial"/>
-        </w:rPr>
-        <w:t xml:space="preserve"> </w:t>
-      </w:r>
-      <w:r>
-        <w:rPr>
-          <w:rFonts w:ascii="Arial" w:eastAsia="Arial-BoldMT" w:hAnsi="Arial" w:cs="Arial"/>
-        </w:rPr>
-        <w:t>tras</w:t>
-      </w:r>
-      <w:r>
-        <w:rPr>
-          <w:rFonts w:ascii="Arial" w:eastAsia="Arial-BoldMT" w:hAnsi="Arial" w:cs="Arial"/>
-        </w:rPr>
-        <w:t xml:space="preserve"> apretar el botón "modificar" se pasar</w:t>
-      </w:r>
-      <w:r>
-        <w:rPr>
-          <w:rFonts w:ascii="Arial" w:eastAsia="Arial-BoldMT" w:hAnsi="Arial" w:cs="Arial"/>
-        </w:rPr>
-        <w:t>á</w:t>
-      </w:r>
-      <w:r>
-        <w:rPr>
-          <w:rFonts w:ascii="Arial" w:eastAsia="Arial-BoldMT" w:hAnsi="Arial" w:cs="Arial"/>
-        </w:rPr>
-        <w:t xml:space="preserve"> a la misma ventana de creación, la cual ahora sirve para la modificación del cliente seleccionado. En este momento se puede habilitar la casilla de "habilitado" lo que nos permitirá habilitar a un cliente que es</w:t>
-      </w:r>
-      <w:r>
-        <w:rPr>
-          <w:rFonts w:ascii="Arial" w:eastAsia="Arial-BoldMT" w:hAnsi="Arial" w:cs="Arial"/>
-        </w:rPr>
-        <w:t>té</w:t>
-      </w:r>
-      <w:r>
-        <w:rPr>
-          <w:rFonts w:ascii="Arial" w:eastAsia="Arial-BoldMT" w:hAnsi="Arial" w:cs="Arial"/>
-        </w:rPr>
-        <w:t xml:space="preserve"> deshabilitado. </w:t>
-      </w:r>
-    </w:p>
-    <w:p>
-      <w:pPr>
-        <w:jc w:val="both"/>
-        <w:rPr>
-          <w:rFonts w:ascii="Arial" w:eastAsia="Arial-BoldMT" w:hAnsi="Arial" w:cs="Arial"/>
-        </w:rPr>
-      </w:pPr>
-      <w:r>
-        <w:rPr>
-          <w:rFonts w:ascii="Arial" w:eastAsia="Arial-BoldMT" w:hAnsi="Arial" w:cs="Arial"/>
-        </w:rPr>
-        <w:t>Para la ventana de borrado se mostrar</w:t>
-      </w:r>
-      <w:r>
-        <w:rPr>
-          <w:rFonts w:ascii="Arial" w:eastAsia="Arial-BoldMT" w:hAnsi="Arial" w:cs="Arial"/>
-        </w:rPr>
-        <w:t>á</w:t>
-      </w:r>
-      <w:r>
-        <w:rPr>
-          <w:rFonts w:ascii="Arial" w:eastAsia="Arial-BoldMT" w:hAnsi="Arial" w:cs="Arial"/>
-        </w:rPr>
-        <w:t xml:space="preserve"> la misma lista que para modificación, solo que esta vez solo aparecerán los clientes que estén habilitados en el sistema. Una vez encontrado el cliente de interés apretando el botón "borrar" se deshabilitar</w:t>
-      </w:r>
-      <w:r>
-        <w:rPr>
-          <w:rFonts w:ascii="Arial" w:eastAsia="Arial-BoldMT" w:hAnsi="Arial" w:cs="Arial"/>
-        </w:rPr>
-        <w:t>á</w:t>
-      </w:r>
-      <w:r>
-        <w:rPr>
-          <w:rFonts w:ascii="Arial" w:eastAsia="Arial-BoldMT" w:hAnsi="Arial" w:cs="Arial"/>
-        </w:rPr>
-        <w:t xml:space="preserve"> al mismo. </w:t>
-      </w:r>
-    </w:p>
-    <w:p>
-      <w:pPr>
-        <w:pStyle w:val="Ttulo2"/>
-        <w:rPr>
-          <w:rFonts w:eastAsia="Arial-BoldMT"/>
-        </w:rPr>
-      </w:pPr>
-      <w:bookmarkStart w:id="49" w:name="_Toc517911253"/>
-      <w:r>
-        <w:rPr>
-          <w:rFonts w:eastAsia="Arial-BoldMT"/>
-        </w:rPr>
-        <w:t>ABM Hotel</w:t>
-      </w:r>
-      <w:bookmarkEnd w:id="49"/>
-    </w:p>
-    <w:p/>
-    <w:p>
-      <w:pPr>
-        <w:jc w:val="both"/>
-        <w:rPr>
-          <w:rFonts w:ascii="Arial" w:eastAsia="Arial-BoldMT" w:hAnsi="Arial" w:cs="Arial"/>
-        </w:rPr>
-      </w:pPr>
-      <w:r>
-        <w:rPr>
-          <w:rFonts w:ascii="Arial" w:eastAsia="Arial-BoldMT" w:hAnsi="Arial" w:cs="Arial"/>
-        </w:rPr>
-        <w:t xml:space="preserve">La ventana de creación de un hotel nos pedirá un nombre, un </w:t>
-      </w:r>
-      <w:r>
-        <w:rPr>
-          <w:rFonts w:ascii="Arial" w:eastAsia="Arial-BoldMT" w:hAnsi="Arial" w:cs="Arial"/>
-        </w:rPr>
-        <w:t>teléfono</w:t>
-      </w:r>
-      <w:r>
-        <w:rPr>
-          <w:rFonts w:ascii="Arial" w:eastAsia="Arial-BoldMT" w:hAnsi="Arial" w:cs="Arial"/>
-        </w:rPr>
-        <w:t>, ciudad, calle y numero de domicilio, una cantidad de estrellas (</w:t>
-      </w:r>
-      <w:r>
-        <w:rPr>
-          <w:rFonts w:ascii="Arial" w:eastAsia="Arial-BoldMT" w:hAnsi="Arial" w:cs="Arial"/>
-        </w:rPr>
-        <w:t>l</w:t>
-      </w:r>
-      <w:r>
-        <w:rPr>
-          <w:rFonts w:ascii="Arial" w:eastAsia="Arial-BoldMT" w:hAnsi="Arial" w:cs="Arial"/>
-        </w:rPr>
-        <w:t xml:space="preserve">as cuales van de 1 al </w:t>
-      </w:r>
-      <w:r>
-        <w:rPr>
-          <w:rFonts w:ascii="Arial" w:eastAsia="Arial-BoldMT" w:hAnsi="Arial" w:cs="Arial"/>
-        </w:rPr>
-        <w:t>7</w:t>
-      </w:r>
-      <w:r>
-        <w:rPr>
-          <w:rFonts w:ascii="Arial" w:eastAsia="Arial-BoldMT" w:hAnsi="Arial" w:cs="Arial"/>
-        </w:rPr>
-        <w:t xml:space="preserve">), </w:t>
-      </w:r>
-      <w:r>
-        <w:rPr>
-          <w:rFonts w:ascii="Arial" w:eastAsia="Arial-BoldMT" w:hAnsi="Arial" w:cs="Arial"/>
-        </w:rPr>
-        <w:t>país</w:t>
-      </w:r>
-      <w:r>
-        <w:rPr>
-          <w:rFonts w:ascii="Arial" w:eastAsia="Arial-BoldMT" w:hAnsi="Arial" w:cs="Arial"/>
-        </w:rPr>
-        <w:t xml:space="preserve"> (</w:t>
-      </w:r>
-      <w:r>
-        <w:rPr>
-          <w:rFonts w:ascii="Arial" w:eastAsia="Arial-BoldMT" w:hAnsi="Arial" w:cs="Arial"/>
-        </w:rPr>
-        <w:t>e</w:t>
-      </w:r>
-      <w:r>
-        <w:rPr>
-          <w:rFonts w:ascii="Arial" w:eastAsia="Arial-BoldMT" w:hAnsi="Arial" w:cs="Arial"/>
-        </w:rPr>
-        <w:t>l cual podremos elegir de una lista con todos los países del mundo), fecha de creación</w:t>
-      </w:r>
-      <w:r>
-        <w:rPr>
-          <w:rFonts w:ascii="Arial" w:eastAsia="Arial-BoldMT" w:hAnsi="Arial" w:cs="Arial"/>
-        </w:rPr>
-        <w:t>,</w:t>
-      </w:r>
-      <w:r>
-        <w:rPr>
-          <w:rFonts w:ascii="Arial" w:eastAsia="Arial-BoldMT" w:hAnsi="Arial" w:cs="Arial"/>
-        </w:rPr>
-        <w:t xml:space="preserve"> una recarga por estrellas</w:t>
-      </w:r>
-      <w:r>
-        <w:rPr>
-          <w:rFonts w:ascii="Arial" w:eastAsia="Arial-BoldMT" w:hAnsi="Arial" w:cs="Arial"/>
-        </w:rPr>
-        <w:t xml:space="preserve"> y unos regímenes (</w:t>
-      </w:r>
-      <w:r>
-        <w:rPr>
-          <w:rFonts w:ascii="Arial" w:eastAsia="Arial-BoldMT" w:hAnsi="Arial" w:cs="Arial"/>
-        </w:rPr>
-        <w:t>e</w:t>
-      </w:r>
-      <w:r>
-        <w:rPr>
-          <w:rFonts w:ascii="Arial" w:eastAsia="Arial-BoldMT" w:hAnsi="Arial" w:cs="Arial"/>
-        </w:rPr>
-        <w:t>stos aparecerán en 2 listas, a la derecha la de los regímenes disponibles y a la izquierda los que tendrá el hotel. Estos podrán moverse de una lista a la otra al seleccionarlos y apretar "&lt;" o "&gt;"</w:t>
-      </w:r>
-      <w:r>
-        <w:rPr>
-          <w:rFonts w:ascii="Arial" w:eastAsia="Arial-BoldMT" w:hAnsi="Arial" w:cs="Arial"/>
-        </w:rPr>
-        <w:t>)</w:t>
-      </w:r>
-      <w:r>
-        <w:rPr>
-          <w:rFonts w:ascii="Arial" w:eastAsia="Arial-BoldMT" w:hAnsi="Arial" w:cs="Arial"/>
-        </w:rPr>
-        <w:t>.</w:t>
-      </w:r>
-      <w:r>
-        <w:rPr>
-          <w:rFonts w:ascii="Arial" w:eastAsia="Arial-BoldMT" w:hAnsi="Arial" w:cs="Arial"/>
-        </w:rPr>
-        <w:t xml:space="preserve"> </w:t>
-      </w:r>
-      <w:r>
-        <w:rPr>
-          <w:rFonts w:ascii="Arial" w:eastAsia="Arial-BoldMT" w:hAnsi="Arial" w:cs="Arial"/>
-        </w:rPr>
-        <w:t>Usando</w:t>
-      </w:r>
-      <w:r>
-        <w:rPr>
-          <w:rFonts w:ascii="Arial" w:eastAsia="Arial-BoldMT" w:hAnsi="Arial" w:cs="Arial"/>
-        </w:rPr>
-        <w:t xml:space="preserve"> estos datos el programa crear</w:t>
-      </w:r>
-      <w:r>
-        <w:rPr>
-          <w:rFonts w:ascii="Arial" w:eastAsia="Arial-BoldMT" w:hAnsi="Arial" w:cs="Arial"/>
-        </w:rPr>
-        <w:t>á</w:t>
-      </w:r>
-      <w:r>
-        <w:rPr>
-          <w:rFonts w:ascii="Arial" w:eastAsia="Arial-BoldMT" w:hAnsi="Arial" w:cs="Arial"/>
-        </w:rPr>
-        <w:t xml:space="preserve"> un</w:t>
-      </w:r>
-      <w:r>
-        <w:rPr>
-          <w:rFonts w:ascii="Arial" w:eastAsia="Arial-BoldMT" w:hAnsi="Arial" w:cs="Arial"/>
-        </w:rPr>
-        <w:t xml:space="preserve"> nuevo</w:t>
-      </w:r>
-      <w:r>
-        <w:rPr>
-          <w:rFonts w:ascii="Arial" w:eastAsia="Arial-BoldMT" w:hAnsi="Arial" w:cs="Arial"/>
-        </w:rPr>
-        <w:t xml:space="preserve"> hotel.</w:t>
-      </w:r>
-    </w:p>
-    <w:p>
-      <w:pPr>
-        <w:jc w:val="both"/>
-        <w:rPr>
-          <w:rFonts w:ascii="Arial" w:eastAsia="Arial-BoldMT" w:hAnsi="Arial" w:cs="Arial"/>
-        </w:rPr>
-      </w:pPr>
-      <w:r>
-        <w:rPr>
-          <w:rFonts w:ascii="Arial" w:eastAsia="Arial-BoldMT" w:hAnsi="Arial" w:cs="Arial"/>
-        </w:rPr>
-        <w:t>A la hora de</w:t>
-      </w:r>
-      <w:r>
-        <w:rPr>
-          <w:rFonts w:ascii="Arial" w:eastAsia="Arial-BoldMT" w:hAnsi="Arial" w:cs="Arial"/>
-        </w:rPr>
-        <w:t xml:space="preserve"> la </w:t>
-      </w:r>
-      <w:r>
-        <w:rPr>
-          <w:rFonts w:ascii="Arial" w:eastAsia="Arial-BoldMT" w:hAnsi="Arial" w:cs="Arial"/>
-        </w:rPr>
-        <w:t>modificación aparecerá una lista con todos los hoteles del sistema, la cual se podrá filtrar por nombre, ciudad, país y cantidad de estrellas</w:t>
-      </w:r>
-      <w:r>
-        <w:rPr>
-          <w:rFonts w:ascii="Arial" w:eastAsia="Arial-BoldMT" w:hAnsi="Arial" w:cs="Arial"/>
-        </w:rPr>
-        <w:t>,</w:t>
-      </w:r>
-      <w:r>
-        <w:rPr>
-          <w:rFonts w:ascii="Arial" w:eastAsia="Arial-BoldMT" w:hAnsi="Arial" w:cs="Arial"/>
-        </w:rPr>
-        <w:t xml:space="preserve"> y una vez elegido el hotel se pasar</w:t>
-      </w:r>
-      <w:r>
-        <w:rPr>
-          <w:rFonts w:ascii="Arial" w:eastAsia="Arial-BoldMT" w:hAnsi="Arial" w:cs="Arial"/>
-        </w:rPr>
-        <w:t>á</w:t>
-      </w:r>
-      <w:r>
-        <w:rPr>
-          <w:rFonts w:ascii="Arial" w:eastAsia="Arial-BoldMT" w:hAnsi="Arial" w:cs="Arial"/>
-        </w:rPr>
-        <w:t xml:space="preserve"> a la ventana de modificación, la cual es igual a la de creación donde podremos poner los nuevos valores a modificar.</w:t>
-      </w:r>
-    </w:p>
-    <w:p>
-      <w:pPr>
-        <w:jc w:val="both"/>
-        <w:rPr>
-          <w:rFonts w:ascii="Arial" w:eastAsia="Arial-BoldMT" w:hAnsi="Arial" w:cs="Arial"/>
-        </w:rPr>
-      </w:pPr>
-      <w:r>
-        <w:rPr>
-          <w:rFonts w:ascii="Arial" w:eastAsia="Arial-BoldMT" w:hAnsi="Arial" w:cs="Arial"/>
-        </w:rPr>
-        <w:t xml:space="preserve">Cabe aclarar </w:t>
-      </w:r>
-      <w:proofErr w:type="gramStart"/>
-      <w:r>
-        <w:rPr>
-          <w:rFonts w:ascii="Arial" w:eastAsia="Arial-BoldMT" w:hAnsi="Arial" w:cs="Arial"/>
-        </w:rPr>
-        <w:t>que</w:t>
-      </w:r>
-      <w:proofErr w:type="gramEnd"/>
-      <w:r>
-        <w:rPr>
-          <w:rFonts w:ascii="Arial" w:eastAsia="Arial-BoldMT" w:hAnsi="Arial" w:cs="Arial"/>
-        </w:rPr>
-        <w:t xml:space="preserve"> si en algún momento queremos sacarle algún</w:t>
-      </w:r>
-      <w:r>
-        <w:rPr>
-          <w:rFonts w:ascii="Arial" w:eastAsia="Arial-BoldMT" w:hAnsi="Arial" w:cs="Arial"/>
-        </w:rPr>
-        <w:t xml:space="preserve"> régimen al hotel, el programa verificar</w:t>
-      </w:r>
-      <w:r>
-        <w:rPr>
-          <w:rFonts w:ascii="Arial" w:eastAsia="Arial-BoldMT" w:hAnsi="Arial" w:cs="Arial"/>
-        </w:rPr>
-        <w:t>á</w:t>
-      </w:r>
-      <w:r>
-        <w:rPr>
-          <w:rFonts w:ascii="Arial" w:eastAsia="Arial-BoldMT" w:hAnsi="Arial" w:cs="Arial"/>
-        </w:rPr>
-        <w:t xml:space="preserve"> que este no se esté usando en ninguna reserva vigente. Si este </w:t>
-      </w:r>
-      <w:r>
-        <w:rPr>
-          <w:rFonts w:ascii="Arial" w:eastAsia="Arial-BoldMT" w:hAnsi="Arial" w:cs="Arial"/>
-        </w:rPr>
-        <w:t>no es</w:t>
-      </w:r>
-      <w:r>
-        <w:rPr>
-          <w:rFonts w:ascii="Arial" w:eastAsia="Arial-BoldMT" w:hAnsi="Arial" w:cs="Arial"/>
-        </w:rPr>
-        <w:t xml:space="preserve"> el caso</w:t>
-      </w:r>
-      <w:r>
-        <w:rPr>
-          <w:rFonts w:ascii="Arial" w:eastAsia="Arial-BoldMT" w:hAnsi="Arial" w:cs="Arial"/>
-        </w:rPr>
-        <w:t>,</w:t>
-      </w:r>
-      <w:r>
-        <w:rPr>
-          <w:rFonts w:ascii="Arial" w:eastAsia="Arial-BoldMT" w:hAnsi="Arial" w:cs="Arial"/>
-        </w:rPr>
-        <w:t xml:space="preserve"> se dejar</w:t>
-      </w:r>
-      <w:r>
-        <w:rPr>
-          <w:rFonts w:ascii="Arial" w:eastAsia="Arial-BoldMT" w:hAnsi="Arial" w:cs="Arial"/>
-        </w:rPr>
-        <w:t>á</w:t>
-      </w:r>
-      <w:r>
-        <w:rPr>
-          <w:rFonts w:ascii="Arial" w:eastAsia="Arial-BoldMT" w:hAnsi="Arial" w:cs="Arial"/>
-        </w:rPr>
-        <w:t xml:space="preserve"> que lo modifique, en caso contrario</w:t>
-      </w:r>
-      <w:r>
-        <w:rPr>
-          <w:rFonts w:ascii="Arial" w:eastAsia="Arial-BoldMT" w:hAnsi="Arial" w:cs="Arial"/>
-        </w:rPr>
-        <w:t>,</w:t>
-      </w:r>
-      <w:r>
-        <w:rPr>
-          <w:rFonts w:ascii="Arial" w:eastAsia="Arial-BoldMT" w:hAnsi="Arial" w:cs="Arial"/>
-        </w:rPr>
-        <w:t xml:space="preserve"> no. </w:t>
-      </w:r>
-    </w:p>
-    <w:p>
-      <w:pPr>
-        <w:jc w:val="both"/>
-        <w:rPr>
-          <w:rFonts w:ascii="Arial" w:eastAsia="Arial-BoldMT" w:hAnsi="Arial" w:cs="Arial"/>
-        </w:rPr>
-      </w:pPr>
-      <w:r>
-        <w:rPr>
-          <w:rFonts w:ascii="Arial" w:eastAsia="Arial-BoldMT" w:hAnsi="Arial" w:cs="Arial"/>
-        </w:rPr>
-        <w:t>En cuanto a la ventana de borrado primero se nos mostrar</w:t>
-      </w:r>
-      <w:r>
-        <w:rPr>
-          <w:rFonts w:ascii="Arial" w:eastAsia="Arial-BoldMT" w:hAnsi="Arial" w:cs="Arial"/>
-        </w:rPr>
-        <w:t>á</w:t>
-      </w:r>
-      <w:r>
-        <w:rPr>
-          <w:rFonts w:ascii="Arial" w:eastAsia="Arial-BoldMT" w:hAnsi="Arial" w:cs="Arial"/>
-        </w:rPr>
-        <w:t xml:space="preserve"> la misma lista que en </w:t>
-      </w:r>
-      <w:r>
-        <w:rPr>
-          <w:rFonts w:ascii="Arial" w:eastAsia="Arial-BoldMT" w:hAnsi="Arial" w:cs="Arial"/>
-        </w:rPr>
-        <w:t>modificación</w:t>
-      </w:r>
-      <w:r>
-        <w:rPr>
-          <w:rFonts w:ascii="Arial" w:eastAsia="Arial-BoldMT" w:hAnsi="Arial" w:cs="Arial"/>
-        </w:rPr>
-        <w:t xml:space="preserve">. Una vez elegido el hotel pasaremos a una nueva ventana. Esta nos </w:t>
-      </w:r>
-      <w:r>
-        <w:rPr>
-          <w:rFonts w:ascii="Arial" w:eastAsia="Arial-BoldMT" w:hAnsi="Arial" w:cs="Arial"/>
-        </w:rPr>
         <w:t xml:space="preserve">pedirá una fecha de inicio, una de cierre y un motivo. </w:t>
       </w:r>
       <w:r>
@@ -17224,7 +17232,14 @@
         <w:rPr>
           <w:rFonts w:ascii="Arial" w:eastAsia="Arial-BoldMT" w:hAnsi="Arial" w:cs="Arial"/>
         </w:rPr>
-        <w:t xml:space="preserve"> el error y le dirá al usuario las habitaciones disponibles para el periodo que él desea. El sistema también puede tirar error en caso de que la reserva entre en un periodo en que el hotel este deshabilitado. </w:t>
+        <w:t xml:space="preserve"> el error y le dirá al usuario las habitaciones disponibles para el </w:t>
+      </w:r>
+      <w:r>
+        <w:rPr>
+          <w:rFonts w:ascii="Arial" w:eastAsia="Arial-BoldMT" w:hAnsi="Arial" w:cs="Arial"/>
+        </w:rPr>
+        <w:lastRenderedPageBreak/>
+        <w:t xml:space="preserve">periodo que él desea. El sistema también puede tirar error en caso de que la reserva entre en un periodo en que el hotel este deshabilitado. </w:t>
       </w:r>
     </w:p>
     <w:p>
@@ -17298,14 +17313,395 @@
         <w:rPr>
           <w:rFonts w:ascii="Arial" w:eastAsia="Arial-BoldMT" w:hAnsi="Arial" w:cs="Arial"/>
         </w:rPr>
-        <w:t xml:space="preserve"> pero </w:t>
+        <w:t xml:space="preserve"> pero este se encuentra en gris</w:t>
+      </w:r>
+      <w:r>
+        <w:rPr>
+          <w:rFonts w:ascii="Arial" w:eastAsia="Arial-BoldMT" w:hAnsi="Arial" w:cs="Arial"/>
+        </w:rPr>
+        <w:t>,</w:t>
+      </w:r>
+      <w:r>
+        <w:rPr>
+          <w:rFonts w:ascii="Arial" w:eastAsia="Arial-BoldMT" w:hAnsi="Arial" w:cs="Arial"/>
+        </w:rPr>
+        <w:t xml:space="preserve"> significa que este fue uno de los que no se </w:t>
+      </w:r>
+      <w:r>
+        <w:rPr>
+          <w:rFonts w:ascii="Arial" w:eastAsia="Arial-BoldMT" w:hAnsi="Arial" w:cs="Arial"/>
+        </w:rPr>
+        <w:t>pudo</w:t>
+      </w:r>
+      <w:r>
+        <w:rPr>
+          <w:rFonts w:ascii="Arial" w:eastAsia="Arial-BoldMT" w:hAnsi="Arial" w:cs="Arial"/>
+        </w:rPr>
+        <w:t xml:space="preserve"> migrar al nuevo sistema. Si este es el caso se le pedirá al cliente que modifique rápidamente sus datos para poder agregarlo satisfactoriamente al sistema y seguir con la reserva. </w:t>
+      </w:r>
+    </w:p>
+    <w:p>
+      <w:pPr>
+        <w:jc w:val="both"/>
+        <w:rPr>
+          <w:rFonts w:ascii="Arial" w:eastAsia="Arial-BoldMT" w:hAnsi="Arial" w:cs="Arial"/>
+        </w:rPr>
+      </w:pPr>
+      <w:r>
+        <w:rPr>
+          <w:rFonts w:ascii="Arial" w:eastAsia="Arial-BoldMT" w:hAnsi="Arial" w:cs="Arial"/>
+        </w:rPr>
+        <w:t>En caso de que el cliente no esté registrado, con apretar el botón "Regístrame" pasara a una ventana parecida a la de alta de un cliente para que se inserte al sistema.</w:t>
+      </w:r>
+    </w:p>
+    <w:p>
+      <w:pPr>
+        <w:jc w:val="both"/>
+        <w:rPr>
+          <w:rFonts w:ascii="Arial" w:eastAsia="Arial-BoldMT" w:hAnsi="Arial" w:cs="Arial"/>
+        </w:rPr>
+      </w:pPr>
+      <w:r>
+        <w:rPr>
+          <w:rFonts w:ascii="Arial" w:eastAsia="Arial-BoldMT" w:hAnsi="Arial" w:cs="Arial"/>
+        </w:rPr>
+        <w:t>Y en caso de que el cliente este registrado</w:t>
+      </w:r>
+      <w:r>
+        <w:rPr>
+          <w:rFonts w:ascii="Arial" w:eastAsia="Arial-BoldMT" w:hAnsi="Arial" w:cs="Arial"/>
+        </w:rPr>
+        <w:t>,</w:t>
+      </w:r>
+      <w:r>
+        <w:rPr>
+          <w:rFonts w:ascii="Arial" w:eastAsia="Arial-BoldMT" w:hAnsi="Arial" w:cs="Arial"/>
+        </w:rPr>
+        <w:t xml:space="preserve"> pero este se encuentre inhabilitado en el sistema se le informar</w:t>
+      </w:r>
+      <w:r>
+        <w:rPr>
+          <w:rFonts w:ascii="Arial" w:eastAsia="Arial-BoldMT" w:hAnsi="Arial" w:cs="Arial"/>
+        </w:rPr>
+        <w:t>á</w:t>
+      </w:r>
+      <w:r>
+        <w:rPr>
+          <w:rFonts w:ascii="Arial" w:eastAsia="Arial-BoldMT" w:hAnsi="Arial" w:cs="Arial"/>
+        </w:rPr>
+        <w:t xml:space="preserve"> mediante un error que este no puede realizar reservas y que tendrá que contactar a la administración para su rehabilitación. </w:t>
+      </w:r>
+    </w:p>
+    <w:p>
+      <w:pPr>
+        <w:jc w:val="both"/>
+        <w:rPr>
+          <w:rFonts w:ascii="Arial" w:eastAsia="Arial-BoldMT" w:hAnsi="Arial" w:cs="Arial"/>
+        </w:rPr>
+      </w:pPr>
+      <w:r>
+        <w:rPr>
+          <w:rFonts w:ascii="Arial" w:eastAsia="Arial-BoldMT" w:hAnsi="Arial" w:cs="Arial"/>
+        </w:rPr>
+        <w:t>Para la modificación de una reserva se le pedirá al usuario el código de la reserva a modificar. Una vez elegida la reserva se mostrar</w:t>
+      </w:r>
+      <w:r>
+        <w:rPr>
+          <w:rFonts w:ascii="Arial" w:eastAsia="Arial-BoldMT" w:hAnsi="Arial" w:cs="Arial"/>
+        </w:rPr>
+        <w:t>á</w:t>
+      </w:r>
+      <w:r>
+        <w:rPr>
+          <w:rFonts w:ascii="Arial" w:eastAsia="Arial-BoldMT" w:hAnsi="Arial" w:cs="Arial"/>
+        </w:rPr>
+        <w:t xml:space="preserve"> una pantalla parecida a la de reserva, mostrando los datos que tiene la reserva actualmente. En esta pantalla el usuario podrá cambiar la fecha de inicio o de fin de la reserva, el hotel, el régimen e incluso agregar o sacar habitaciones. Una vez modificada la reserva al apretar "modificar reserva" se le mostrara al cliente los datos que tiene ahora su reserva (como la cantidad de días reservados, el subtotal de esta, </w:t>
+      </w:r>
+      <w:proofErr w:type="spellStart"/>
+      <w:r>
+        <w:rPr>
+          <w:rFonts w:ascii="Arial" w:eastAsia="Arial-BoldMT" w:hAnsi="Arial" w:cs="Arial"/>
+        </w:rPr>
+        <w:t>etc</w:t>
+      </w:r>
+      <w:proofErr w:type="spellEnd"/>
+      <w:r>
+        <w:rPr>
+          <w:rFonts w:ascii="Arial" w:eastAsia="Arial-BoldMT" w:hAnsi="Arial" w:cs="Arial"/>
+        </w:rPr>
+        <w:t>).</w:t>
+      </w:r>
+      <w:r>
+        <w:rPr>
+          <w:rFonts w:ascii="Arial" w:eastAsia="Arial-BoldMT" w:hAnsi="Arial" w:cs="Arial"/>
+        </w:rPr>
+        <w:t xml:space="preserve"> Cabe destacar que la modificación solo se podrá hacer si es que la reserva está habilitada</w:t>
+      </w:r>
+      <w:r>
+        <w:rPr>
+          <w:rFonts w:ascii="Arial" w:eastAsia="Arial-BoldMT" w:hAnsi="Arial" w:cs="Arial"/>
+        </w:rPr>
+        <w:t xml:space="preserve"> y esta no tiene una estadía</w:t>
+      </w:r>
+      <w:r>
+        <w:rPr>
+          <w:rFonts w:ascii="Arial" w:eastAsia="Arial-BoldMT" w:hAnsi="Arial" w:cs="Arial"/>
+        </w:rPr>
+        <w:t xml:space="preserve">. Recordemos que una reserva se deshabilitara si el cliente no ingresa su estadía en el hotel pasado el primer día de la reserva. </w:t>
+      </w:r>
+    </w:p>
+    <w:p>
+      <w:pPr>
+        <w:jc w:val="both"/>
+        <w:rPr>
+          <w:rFonts w:ascii="Arial" w:eastAsia="Arial-BoldMT" w:hAnsi="Arial" w:cs="Arial"/>
+        </w:rPr>
+      </w:pPr>
+      <w:r>
+        <w:rPr>
+          <w:rFonts w:ascii="Arial" w:eastAsia="Arial-BoldMT" w:hAnsi="Arial" w:cs="Arial"/>
+        </w:rPr>
+        <w:t xml:space="preserve">Para la cancelación de la reserva el cliente tendrá que ingresar el código de reserva que se le dio. Después de esto se le pedirá al cliente el motivo por el cual se </w:t>
+      </w:r>
+      <w:proofErr w:type="spellStart"/>
+      <w:r>
+        <w:rPr>
+          <w:rFonts w:ascii="Arial" w:eastAsia="Arial-BoldMT" w:hAnsi="Arial" w:cs="Arial"/>
+        </w:rPr>
+        <w:t>cancelo</w:t>
+      </w:r>
+      <w:proofErr w:type="spellEnd"/>
+      <w:r>
+        <w:rPr>
+          <w:rFonts w:ascii="Arial" w:eastAsia="Arial-BoldMT" w:hAnsi="Arial" w:cs="Arial"/>
+        </w:rPr>
+        <w:t xml:space="preserve"> la reserva y con esto la reserva estará cancelada.</w:t>
+      </w:r>
+    </w:p>
+    <w:p>
+      <w:pPr>
+        <w:pStyle w:val="Ttulo2"/>
+        <w:rPr>
+          <w:rFonts w:eastAsia="Arial-BoldMT"/>
+        </w:rPr>
+      </w:pPr>
+      <w:bookmarkStart w:id="52" w:name="_Toc517911256"/>
+      <w:r>
+        <w:rPr>
+          <w:rFonts w:eastAsia="Arial-BoldMT"/>
+        </w:rPr>
+        <w:t xml:space="preserve">Ingreso y egreso </w:t>
+      </w:r>
+      <w:r>
+        <w:rPr>
+          <w:rFonts w:eastAsia="Arial-BoldMT"/>
+        </w:rPr>
+        <w:t xml:space="preserve">de </w:t>
+      </w:r>
+      <w:r>
+        <w:rPr>
+          <w:rFonts w:eastAsia="Arial-BoldMT"/>
+        </w:rPr>
+        <w:t>Estadías</w:t>
+      </w:r>
+      <w:bookmarkEnd w:id="52"/>
+    </w:p>
+    <w:p/>
+    <w:p>
+      <w:pPr>
+        <w:jc w:val="both"/>
+        <w:rPr>
+          <w:rFonts w:ascii="Arial" w:eastAsia="Arial-BoldMT" w:hAnsi="Arial" w:cs="Arial"/>
+        </w:rPr>
+      </w:pPr>
+      <w:r>
+        <w:rPr>
+          <w:rFonts w:ascii="Arial" w:eastAsia="Arial-BoldMT" w:hAnsi="Arial" w:cs="Arial"/>
+        </w:rPr>
+        <w:t xml:space="preserve">A la hora de </w:t>
+      </w:r>
+      <w:r>
+        <w:rPr>
+          <w:rFonts w:ascii="Arial" w:eastAsia="Arial-BoldMT" w:hAnsi="Arial" w:cs="Arial"/>
+        </w:rPr>
+        <w:t xml:space="preserve">iniciar </w:t>
+      </w:r>
+      <w:r>
+        <w:rPr>
+          <w:rFonts w:ascii="Arial" w:eastAsia="Arial-BoldMT" w:hAnsi="Arial" w:cs="Arial"/>
+        </w:rPr>
+        <w:t xml:space="preserve">una </w:t>
+      </w:r>
+      <w:r>
+        <w:rPr>
+          <w:rFonts w:ascii="Arial" w:eastAsia="Arial-BoldMT" w:hAnsi="Arial" w:cs="Arial"/>
+        </w:rPr>
+        <w:t>estadía</w:t>
+      </w:r>
+      <w:r>
+        <w:rPr>
+          <w:rFonts w:ascii="Arial" w:eastAsia="Arial-BoldMT" w:hAnsi="Arial" w:cs="Arial"/>
+        </w:rPr>
+        <w:t xml:space="preserve"> en una reserva en </w:t>
+      </w:r>
+      <w:proofErr w:type="spellStart"/>
+      <w:r>
+        <w:rPr>
+          <w:rFonts w:ascii="Arial" w:eastAsia="Arial-BoldMT" w:hAnsi="Arial" w:cs="Arial"/>
+        </w:rPr>
+        <w:t>especifico</w:t>
+      </w:r>
+      <w:proofErr w:type="spellEnd"/>
+      <w:r>
+        <w:rPr>
+          <w:rFonts w:ascii="Arial" w:eastAsia="Arial-BoldMT" w:hAnsi="Arial" w:cs="Arial"/>
+        </w:rPr>
+        <w:t xml:space="preserve"> se le pedirá al </w:t>
+      </w:r>
+      <w:r>
+        <w:rPr>
+          <w:rFonts w:ascii="Arial" w:eastAsia="Arial-BoldMT" w:hAnsi="Arial" w:cs="Arial"/>
+        </w:rPr>
+        <w:t>usuario</w:t>
+      </w:r>
+      <w:r>
+        <w:rPr>
+          <w:rFonts w:ascii="Arial" w:eastAsia="Arial-BoldMT" w:hAnsi="Arial" w:cs="Arial"/>
+        </w:rPr>
+        <w:t xml:space="preserve"> el código de su reserva. Una vez ingresada le mostrara una pantalla separada en 2 grandes secciones. La de más arriba es la de estadía, mostrando la fecha de inicio de esta y los clientes que estarán en esta. Al apretar el botón "agregar huésped" se podrá agregar un nuevo huésped a la estadía, dando la opción de seleccionarlo de la lista de los clientes del sistema o registrarlo en el mismo. El programa solo le dejar</w:t>
+      </w:r>
+      <w:r>
+        <w:rPr>
+          <w:rFonts w:ascii="Arial" w:eastAsia="Arial-BoldMT" w:hAnsi="Arial" w:cs="Arial"/>
+        </w:rPr>
+        <w:t>á</w:t>
+      </w:r>
+      <w:r>
+        <w:rPr>
+          <w:rFonts w:ascii="Arial" w:eastAsia="Arial-BoldMT" w:hAnsi="Arial" w:cs="Arial"/>
+        </w:rPr>
+        <w:t xml:space="preserve"> agregar al cliente hasta el máximo que soporten las habitaciones que el mismo reserv</w:t>
+      </w:r>
+      <w:r>
+        <w:rPr>
+          <w:rFonts w:ascii="Arial" w:eastAsia="Arial-BoldMT" w:hAnsi="Arial" w:cs="Arial"/>
+        </w:rPr>
+        <w:t>ó</w:t>
+      </w:r>
+      <w:r>
+        <w:rPr>
+          <w:rFonts w:ascii="Arial" w:eastAsia="Arial-BoldMT" w:hAnsi="Arial" w:cs="Arial"/>
+        </w:rPr>
+        <w:t>. La sección de abajo mostrara la información de su reserva, mostrando tanto la fecha de inicio y fin de esta como el hotel, el régimen y las habitaciones que intervienen en esta. Finalmente</w:t>
+      </w:r>
+      <w:r>
+        <w:rPr>
+          <w:rFonts w:ascii="Arial" w:eastAsia="Arial-BoldMT" w:hAnsi="Arial" w:cs="Arial"/>
+        </w:rPr>
+        <w:t>,</w:t>
+      </w:r>
+      <w:r>
+        <w:rPr>
+          <w:rFonts w:ascii="Arial" w:eastAsia="Arial-BoldMT" w:hAnsi="Arial" w:cs="Arial"/>
+        </w:rPr>
+        <w:t xml:space="preserve"> al apretar el botón "iniciar estadía" la estadía estará iniciada y registrada en el sistema.  </w:t>
+      </w:r>
+    </w:p>
+    <w:p>
+      <w:pPr>
+        <w:jc w:val="both"/>
+        <w:rPr>
+          <w:rFonts w:ascii="Arial" w:eastAsia="Arial-BoldMT" w:hAnsi="Arial" w:cs="Arial"/>
+        </w:rPr>
+      </w:pPr>
+      <w:r>
+        <w:rPr>
+          <w:rFonts w:ascii="Arial" w:eastAsia="Arial-BoldMT" w:hAnsi="Arial" w:cs="Arial"/>
+        </w:rPr>
+        <w:t xml:space="preserve">Si el usuario ingresa el código de una reserva cuya estadía ya comenzó en vez de dejarle hacer el ingreso de la estadía le dejara hacer el egreso de esta. Para realizar el </w:t>
       </w:r>
       <w:r>
         <w:rPr>
           <w:rFonts w:ascii="Arial" w:eastAsia="Arial-BoldMT" w:hAnsi="Arial" w:cs="Arial"/>
         </w:rPr>
         <w:lastRenderedPageBreak/>
-        <w:t>este se encuentra en gris</w:t>
+        <w:t xml:space="preserve">egreso basta con solo apretar el botón "finalizar estadía" lo cual cierra la estadía de forma satisfactoria. </w:t>
+      </w:r>
+    </w:p>
+    <w:p>
+      <w:pPr>
+        <w:jc w:val="both"/>
+        <w:rPr>
+          <w:rFonts w:ascii="Arial" w:eastAsia="Arial-BoldMT" w:hAnsi="Arial" w:cs="Arial"/>
+        </w:rPr>
+      </w:pPr>
+      <w:r>
+        <w:rPr>
+          <w:rFonts w:ascii="Arial" w:eastAsia="Arial-BoldMT" w:hAnsi="Arial" w:cs="Arial"/>
+        </w:rPr>
+        <w:t>Cabe destacar que la fecha de inicio y fin de la estadía no es pedida en ningún momento y esta se guardara automáticamente en cuanto el cliente haga un ingreso o egreso de la estadía</w:t>
+      </w:r>
+      <w:r>
+        <w:rPr>
+          <w:rFonts w:ascii="Arial" w:eastAsia="Arial-BoldMT" w:hAnsi="Arial" w:cs="Arial"/>
+        </w:rPr>
+        <w:t xml:space="preserve"> (En base al día en cual está siendo ejecutada la aplicación la cual es configurable en el archivo de propiedades)</w:t>
+      </w:r>
+      <w:r>
+        <w:rPr>
+          <w:rFonts w:ascii="Arial" w:eastAsia="Arial-BoldMT" w:hAnsi="Arial" w:cs="Arial"/>
+        </w:rPr>
+        <w:t xml:space="preserve">. </w:t>
+      </w:r>
+    </w:p>
+    <w:p>
+      <w:pPr>
+        <w:jc w:val="both"/>
+        <w:rPr>
+          <w:rFonts w:ascii="Arial" w:eastAsia="Arial-BoldMT" w:hAnsi="Arial" w:cs="Arial"/>
+        </w:rPr>
+      </w:pPr>
+      <w:r>
+        <w:rPr>
+          <w:rFonts w:ascii="Arial" w:eastAsia="Arial-BoldMT" w:hAnsi="Arial" w:cs="Arial"/>
+        </w:rPr>
+        <w:t xml:space="preserve">Si el usuario ingresa el código de una reserva cuya estadía ya está </w:t>
+      </w:r>
+      <w:r>
+        <w:rPr>
+          <w:rFonts w:ascii="Arial" w:eastAsia="Arial-BoldMT" w:hAnsi="Arial" w:cs="Arial"/>
+        </w:rPr>
+        <w:t>t</w:t>
+      </w:r>
+      <w:r>
+        <w:rPr>
+          <w:rFonts w:ascii="Arial" w:eastAsia="Arial-BoldMT" w:hAnsi="Arial" w:cs="Arial"/>
+        </w:rPr>
+        <w:t>erminada le avisar</w:t>
+      </w:r>
+      <w:r>
+        <w:rPr>
+          <w:rFonts w:ascii="Arial" w:eastAsia="Arial-BoldMT" w:hAnsi="Arial" w:cs="Arial"/>
+        </w:rPr>
+        <w:t>á</w:t>
+      </w:r>
+      <w:r>
+        <w:rPr>
+          <w:rFonts w:ascii="Arial" w:eastAsia="Arial-BoldMT" w:hAnsi="Arial" w:cs="Arial"/>
+        </w:rPr>
+        <w:t xml:space="preserve"> al cliente de esto y </w:t>
+      </w:r>
+      <w:r>
+        <w:rPr>
+          <w:rFonts w:ascii="Arial" w:eastAsia="Arial-BoldMT" w:hAnsi="Arial" w:cs="Arial"/>
+        </w:rPr>
+        <w:t xml:space="preserve">como es </w:t>
+      </w:r>
+      <w:r>
+        <w:rPr>
+          <w:rFonts w:ascii="Arial" w:eastAsia="Arial-BoldMT" w:hAnsi="Arial" w:cs="Arial"/>
+        </w:rPr>
+        <w:t>lógico</w:t>
       </w:r>
       <w:r>
         <w:rPr>
@@ -17317,21 +17713,26 @@
         <w:rPr>
           <w:rFonts w:ascii="Arial" w:eastAsia="Arial-BoldMT" w:hAnsi="Arial" w:cs="Arial"/>
         </w:rPr>
-        <w:t xml:space="preserve"> significa que este fue uno de los que no se </w:t>
-      </w:r>
-      <w:r>
-        <w:rPr>
-          <w:rFonts w:ascii="Arial" w:eastAsia="Arial-BoldMT" w:hAnsi="Arial" w:cs="Arial"/>
-        </w:rPr>
-        <w:t>pudo</w:t>
-      </w:r>
-      <w:r>
-        <w:rPr>
-          <w:rFonts w:ascii="Arial" w:eastAsia="Arial-BoldMT" w:hAnsi="Arial" w:cs="Arial"/>
-        </w:rPr>
-        <w:t xml:space="preserve"> migrar al nuevo sistema. Si este es el caso se le pedirá al cliente que modifique rápidamente sus datos para poder agregarlo satisfactoriamente al sistema y seguir con la reserva. </w:t>
-      </w:r>
-    </w:p>
+        <w:t xml:space="preserve"> no le dejara al usuario egresar o ingresar una estadía a dicha reserva.</w:t>
+      </w:r>
+    </w:p>
+    <w:p>
+      <w:pPr>
+        <w:pStyle w:val="Ttulo2"/>
+        <w:rPr>
+          <w:rFonts w:eastAsia="Arial-BoldMT"/>
+        </w:rPr>
+      </w:pPr>
+      <w:bookmarkStart w:id="53" w:name="_Toc517911257"/>
+      <w:r>
+        <w:rPr>
+          <w:rFonts w:eastAsia="Arial-BoldMT"/>
+        </w:rPr>
+        <w:t>Registrar consumibles</w:t>
+      </w:r>
+      <w:bookmarkEnd w:id="53"/>
+    </w:p>
+    <w:p/>
     <w:p>
       <w:pPr>
         <w:jc w:val="both"/>
@@ -17343,7 +17744,97 @@
         <w:rPr>
           <w:rFonts w:ascii="Arial" w:eastAsia="Arial-BoldMT" w:hAnsi="Arial" w:cs="Arial"/>
         </w:rPr>
-        <w:t>En caso de que el cliente no esté registrado, con apretar el botón "Regístrame" pasara a una ventana parecida a la de alta de un cliente para que se inserte al sistema.</w:t>
+        <w:t>Para registrar un consumible se le pedirá al usuario que ingrese un código de estadía. El programa se asegurar</w:t>
+      </w:r>
+      <w:r>
+        <w:rPr>
+          <w:rFonts w:ascii="Arial" w:eastAsia="Arial-BoldMT" w:hAnsi="Arial" w:cs="Arial"/>
+        </w:rPr>
+        <w:t>á</w:t>
+      </w:r>
+      <w:r>
+        <w:rPr>
+          <w:rFonts w:ascii="Arial" w:eastAsia="Arial-BoldMT" w:hAnsi="Arial" w:cs="Arial"/>
+        </w:rPr>
+        <w:t xml:space="preserve"> que sea de una estadía a la cual se le puedan agregar consumibles (lo cual sucede cuando no se ha hecho la facturación</w:t>
+      </w:r>
+      <w:r>
+        <w:rPr>
+          <w:rFonts w:ascii="Arial" w:eastAsia="Arial-BoldMT" w:hAnsi="Arial" w:cs="Arial"/>
+        </w:rPr>
+        <w:t>, y cuando los consumos no están cerrados</w:t>
+      </w:r>
+      <w:r>
+        <w:rPr>
+          <w:rFonts w:ascii="Arial" w:eastAsia="Arial-BoldMT" w:hAnsi="Arial" w:cs="Arial"/>
+        </w:rPr>
+        <w:t>). Luego el programa nos mostrar</w:t>
+      </w:r>
+      <w:r>
+        <w:rPr>
+          <w:rFonts w:ascii="Arial" w:eastAsia="Arial-BoldMT" w:hAnsi="Arial" w:cs="Arial"/>
+        </w:rPr>
+        <w:t>á</w:t>
+      </w:r>
+      <w:r>
+        <w:rPr>
+          <w:rFonts w:ascii="Arial" w:eastAsia="Arial-BoldMT" w:hAnsi="Arial" w:cs="Arial"/>
+        </w:rPr>
+        <w:t xml:space="preserve"> una ventana con los datos de la estadía elegida. Abajo aparecerán los consumibles registrados a dicha estadía y con solo apretar el botón "agregar consumible" podremos pasar a l</w:t>
+      </w:r>
+      <w:r>
+        <w:rPr>
+          <w:rFonts w:ascii="Arial" w:eastAsia="Arial-BoldMT" w:hAnsi="Arial" w:cs="Arial"/>
+        </w:rPr>
+        <w:t>a</w:t>
+      </w:r>
+      <w:r>
+        <w:rPr>
+          <w:rFonts w:ascii="Arial" w:eastAsia="Arial-BoldMT" w:hAnsi="Arial" w:cs="Arial"/>
+        </w:rPr>
+        <w:t xml:space="preserve"> ventana de agregado. Esta ventana nos pedirá ingresar el producto o servicio, la fecha</w:t>
+      </w:r>
+      <w:r>
+        <w:rPr>
+          <w:rFonts w:ascii="Arial" w:eastAsia="Arial-BoldMT" w:hAnsi="Arial" w:cs="Arial"/>
+        </w:rPr>
+        <w:t xml:space="preserve">, la </w:t>
+      </w:r>
+      <w:r>
+        <w:rPr>
+          <w:rFonts w:ascii="Arial" w:eastAsia="Arial-BoldMT" w:hAnsi="Arial" w:cs="Arial"/>
+        </w:rPr>
+        <w:t>habitación</w:t>
+      </w:r>
+      <w:r>
+        <w:rPr>
+          <w:rFonts w:ascii="Arial" w:eastAsia="Arial-BoldMT" w:hAnsi="Arial" w:cs="Arial"/>
+        </w:rPr>
+        <w:t xml:space="preserve"> y la cantidad de unidades.</w:t>
+      </w:r>
+      <w:r>
+        <w:rPr>
+          <w:rFonts w:ascii="Arial" w:eastAsia="Arial-BoldMT" w:hAnsi="Arial" w:cs="Arial"/>
+        </w:rPr>
+        <w:t xml:space="preserve"> Cabe destacar que esta fecha solo podrá ser la actual o anterior, nuestro programa no permite agregar un consumible con una fecha a futuro. </w:t>
+      </w:r>
+      <w:r>
+        <w:rPr>
+          <w:rFonts w:ascii="Arial" w:eastAsia="Arial-BoldMT" w:hAnsi="Arial" w:cs="Arial"/>
+        </w:rPr>
+        <w:t>Al querer elegir el producto o servicio nos llevar</w:t>
+      </w:r>
+      <w:r>
+        <w:rPr>
+          <w:rFonts w:ascii="Arial" w:eastAsia="Arial-BoldMT" w:hAnsi="Arial" w:cs="Arial"/>
+        </w:rPr>
+        <w:t>á</w:t>
+      </w:r>
+      <w:r>
+        <w:rPr>
+          <w:rFonts w:ascii="Arial" w:eastAsia="Arial-BoldMT" w:hAnsi="Arial" w:cs="Arial"/>
+        </w:rPr>
+        <w:t xml:space="preserve"> a una nueva ventana la cual nos mostrara todos los consumibles a elegir, los cuales se podrán filtrar por descripción. </w:t>
       </w:r>
     </w:p>
     <w:p>
@@ -17357,647 +17848,171 @@
         <w:rPr>
           <w:rFonts w:ascii="Arial" w:eastAsia="Arial-BoldMT" w:hAnsi="Arial" w:cs="Arial"/>
         </w:rPr>
-        <w:t>Y en caso de que el cliente este registrado</w:t>
-      </w:r>
-      <w:r>
-        <w:rPr>
-          <w:rFonts w:ascii="Arial" w:eastAsia="Arial-BoldMT" w:hAnsi="Arial" w:cs="Arial"/>
+        <w:t xml:space="preserve">Una vez agregado el consumible a la estadía se podrán agregar tantos como se deseen. También a los agregados se los podrá modificar o incluso borrar de la estadía. </w:t>
+      </w:r>
+      <w:r>
+        <w:rPr>
+          <w:rFonts w:ascii="Arial" w:eastAsia="Arial-BoldMT" w:hAnsi="Arial" w:cs="Arial"/>
+        </w:rPr>
+        <w:t xml:space="preserve"> </w:t>
+      </w:r>
+    </w:p>
+    <w:p>
+      <w:pPr>
+        <w:pStyle w:val="Ttulo2"/>
+        <w:rPr>
+          <w:rFonts w:eastAsia="Arial-BoldMT"/>
+        </w:rPr>
+      </w:pPr>
+      <w:bookmarkStart w:id="54" w:name="_Toc517911258"/>
+      <w:r>
+        <w:rPr>
+          <w:rFonts w:eastAsia="Arial-BoldMT"/>
+        </w:rPr>
+        <w:t>Facturación</w:t>
+      </w:r>
+      <w:bookmarkEnd w:id="54"/>
+    </w:p>
+    <w:p/>
+    <w:p>
+      <w:pPr>
+        <w:jc w:val="both"/>
+        <w:rPr>
+          <w:rFonts w:ascii="Arial" w:hAnsi="Arial" w:cs="Arial"/>
+        </w:rPr>
+      </w:pPr>
+      <w:r>
+        <w:rPr>
+          <w:rFonts w:ascii="Arial" w:hAnsi="Arial" w:cs="Arial"/>
+        </w:rPr>
+        <w:t xml:space="preserve">Para hacer una factura de una estadía se le pedirá al usuario que ingrese un código de estadía. Una vez validado se le mostrara al usuario una pantalla que indicara desde que día a que día era su reserva y desde que día a que día termino siendo su estadía. Debajo de esos datos se encuentra un botón con el siguiente título: "Agregar Ítem de Factura". Este nos dejara agregar algún detalle a pagar que no sea consumible (daños íntegros a la </w:t>
+      </w:r>
+      <w:proofErr w:type="gramStart"/>
+      <w:r>
+        <w:rPr>
+          <w:rFonts w:ascii="Arial" w:hAnsi="Arial" w:cs="Arial"/>
+        </w:rPr>
+        <w:t>habitación</w:t>
+      </w:r>
+      <w:proofErr w:type="gramEnd"/>
+      <w:r>
+        <w:rPr>
+          <w:rFonts w:ascii="Arial" w:hAnsi="Arial" w:cs="Arial"/>
+        </w:rPr>
+        <w:t xml:space="preserve"> por ejemplo). En la mitad de la pantalla se mostrar</w:t>
+      </w:r>
+      <w:r>
+        <w:rPr>
+          <w:rFonts w:ascii="Arial" w:hAnsi="Arial" w:cs="Arial"/>
+        </w:rPr>
+        <w:t>á</w:t>
+      </w:r>
+      <w:r>
+        <w:rPr>
+          <w:rFonts w:ascii="Arial" w:hAnsi="Arial" w:cs="Arial"/>
+        </w:rPr>
+        <w:t xml:space="preserve"> una tabla la cual contiene todos los detalles que se cobraran (ya sean consumibles, cargos adicionales, </w:t>
+      </w:r>
+      <w:proofErr w:type="spellStart"/>
+      <w:r>
+        <w:rPr>
+          <w:rFonts w:ascii="Arial" w:hAnsi="Arial" w:cs="Arial"/>
+        </w:rPr>
+        <w:t>etc</w:t>
+      </w:r>
+      <w:proofErr w:type="spellEnd"/>
+      <w:r>
+        <w:rPr>
+          <w:rFonts w:ascii="Arial" w:hAnsi="Arial" w:cs="Arial"/>
+        </w:rPr>
+        <w:t>). Por último</w:t>
+      </w:r>
+      <w:r>
+        <w:rPr>
+          <w:rFonts w:ascii="Arial" w:hAnsi="Arial" w:cs="Arial"/>
         </w:rPr>
         <w:t>,</w:t>
       </w:r>
       <w:r>
         <w:rPr>
-          <w:rFonts w:ascii="Arial" w:eastAsia="Arial-BoldMT" w:hAnsi="Arial" w:cs="Arial"/>
-        </w:rPr>
-        <w:t xml:space="preserve"> pero este se encuentre inhabilitado en el sistema se le informar</w:t>
-      </w:r>
-      <w:r>
-        <w:rPr>
-          <w:rFonts w:ascii="Arial" w:eastAsia="Arial-BoldMT" w:hAnsi="Arial" w:cs="Arial"/>
+          <w:rFonts w:ascii="Arial" w:hAnsi="Arial" w:cs="Arial"/>
+        </w:rPr>
+        <w:t xml:space="preserve"> abajo de todo el cliente podrá aclarar el medio de pago y dejar algún dato adicional para complementar la factura (número de tarjeta, cantidad de cuotas con las que pagar</w:t>
+      </w:r>
+      <w:r>
+        <w:rPr>
+          <w:rFonts w:ascii="Arial" w:hAnsi="Arial" w:cs="Arial"/>
         </w:rPr>
         <w:t>á</w:t>
       </w:r>
       <w:r>
         <w:rPr>
-          <w:rFonts w:ascii="Arial" w:eastAsia="Arial-BoldMT" w:hAnsi="Arial" w:cs="Arial"/>
-        </w:rPr>
-        <w:t xml:space="preserve"> mediante un error que este no puede realizar reservas y que tendrá que contactar a la administración para su rehabilitación. </w:t>
-      </w:r>
-    </w:p>
+          <w:rFonts w:ascii="Arial" w:hAnsi="Arial" w:cs="Arial"/>
+        </w:rPr>
+        <w:t xml:space="preserve">, </w:t>
+      </w:r>
+      <w:proofErr w:type="spellStart"/>
+      <w:r>
+        <w:rPr>
+          <w:rFonts w:ascii="Arial" w:hAnsi="Arial" w:cs="Arial"/>
+        </w:rPr>
+        <w:t>etc</w:t>
+      </w:r>
+      <w:proofErr w:type="spellEnd"/>
+      <w:r>
+        <w:rPr>
+          <w:rFonts w:ascii="Arial" w:hAnsi="Arial" w:cs="Arial"/>
+        </w:rPr>
+        <w:t>). Finalmente</w:t>
+      </w:r>
+      <w:r>
+        <w:rPr>
+          <w:rFonts w:ascii="Arial" w:hAnsi="Arial" w:cs="Arial"/>
+        </w:rPr>
+        <w:t>,</w:t>
+      </w:r>
+      <w:r>
+        <w:rPr>
+          <w:rFonts w:ascii="Arial" w:hAnsi="Arial" w:cs="Arial"/>
+        </w:rPr>
+        <w:t xml:space="preserve"> al pulsar el botón "Realizar Facturación Final de la Estadía" se crear</w:t>
+      </w:r>
+      <w:r>
+        <w:rPr>
+          <w:rFonts w:ascii="Arial" w:hAnsi="Arial" w:cs="Arial"/>
+        </w:rPr>
+        <w:t>á</w:t>
+      </w:r>
+      <w:r>
+        <w:rPr>
+          <w:rFonts w:ascii="Arial" w:hAnsi="Arial" w:cs="Arial"/>
+        </w:rPr>
+        <w:t xml:space="preserve"> la factura correspondiente.</w:t>
+      </w:r>
+    </w:p>
+    <w:p>
+      <w:pPr>
+        <w:pStyle w:val="Ttulo2"/>
+      </w:pPr>
+      <w:bookmarkStart w:id="55" w:name="_Toc517911259"/>
+      <w:r>
+        <w:t>Generar estadísticas</w:t>
+      </w:r>
+      <w:bookmarkEnd w:id="55"/>
+    </w:p>
+    <w:p/>
     <w:p>
       <w:pPr>
         <w:jc w:val="both"/>
         <w:rPr>
-          <w:rFonts w:ascii="Arial" w:eastAsia="Arial-BoldMT" w:hAnsi="Arial" w:cs="Arial"/>
-        </w:rPr>
-      </w:pPr>
-      <w:r>
-        <w:rPr>
-          <w:rFonts w:ascii="Arial" w:eastAsia="Arial-BoldMT" w:hAnsi="Arial" w:cs="Arial"/>
-        </w:rPr>
-        <w:t>Para la modificación de una reserva se le pedirá al usuario el código de la reserva a modificar. Una vez elegida la reserva se mostrar</w:t>
-      </w:r>
-      <w:r>
-        <w:rPr>
-          <w:rFonts w:ascii="Arial" w:eastAsia="Arial-BoldMT" w:hAnsi="Arial" w:cs="Arial"/>
-        </w:rPr>
-        <w:t>á</w:t>
-      </w:r>
-      <w:r>
-        <w:rPr>
-          <w:rFonts w:ascii="Arial" w:eastAsia="Arial-BoldMT" w:hAnsi="Arial" w:cs="Arial"/>
-        </w:rPr>
-        <w:t xml:space="preserve"> una pantalla parecida a la de reserva, mostrando los datos que tiene la reserva actualmente. En esta pantalla el usuario podrá cambiar la fecha de inicio o de fin de la reserva, el hotel, el régimen e incluso agregar o sacar habitaciones. Una vez modificada la reserva al apretar "modificar reserva" se le mostrara al cliente los datos que tiene ahora su reserva (como la cantidad de días reservados, el subtotal de esta, </w:t>
-      </w:r>
-      <w:proofErr w:type="spellStart"/>
-      <w:r>
-        <w:rPr>
-          <w:rFonts w:ascii="Arial" w:eastAsia="Arial-BoldMT" w:hAnsi="Arial" w:cs="Arial"/>
-        </w:rPr>
-        <w:t>etc</w:t>
-      </w:r>
-      <w:proofErr w:type="spellEnd"/>
-      <w:r>
-        <w:rPr>
-          <w:rFonts w:ascii="Arial" w:eastAsia="Arial-BoldMT" w:hAnsi="Arial" w:cs="Arial"/>
-        </w:rPr>
-        <w:t>).</w:t>
-      </w:r>
-      <w:r>
-        <w:rPr>
-          <w:rFonts w:ascii="Arial" w:eastAsia="Arial-BoldMT" w:hAnsi="Arial" w:cs="Arial"/>
-        </w:rPr>
-        <w:t xml:space="preserve"> Cabe destacar que la modificación solo se podrá hacer si es que la reserva está habilitada</w:t>
-      </w:r>
-      <w:r>
-        <w:rPr>
-          <w:rFonts w:ascii="Arial" w:eastAsia="Arial-BoldMT" w:hAnsi="Arial" w:cs="Arial"/>
-        </w:rPr>
-        <w:t xml:space="preserve"> y esta no tiene una estadía</w:t>
-      </w:r>
-      <w:r>
-        <w:rPr>
-          <w:rFonts w:ascii="Arial" w:eastAsia="Arial-BoldMT" w:hAnsi="Arial" w:cs="Arial"/>
-        </w:rPr>
-        <w:t xml:space="preserve">. Recordemos que una reserva se deshabilitara si el cliente no ingresa su estadía en el hotel pasado el primer día de la reserva. </w:t>
-      </w:r>
-    </w:p>
-    <w:p>
-      <w:pPr>
-        <w:jc w:val="both"/>
-        <w:rPr>
-          <w:rFonts w:ascii="Arial" w:eastAsia="Arial-BoldMT" w:hAnsi="Arial" w:cs="Arial"/>
-        </w:rPr>
-      </w:pPr>
-      <w:r>
-        <w:rPr>
-          <w:rFonts w:ascii="Arial" w:eastAsia="Arial-BoldMT" w:hAnsi="Arial" w:cs="Arial"/>
-        </w:rPr>
-        <w:t xml:space="preserve">Para la cancelación de la reserva el cliente tendrá que ingresar el código de reserva que se le dio. Después de esto se le pedirá al cliente el motivo por el cual se </w:t>
-      </w:r>
-      <w:proofErr w:type="spellStart"/>
-      <w:r>
-        <w:rPr>
-          <w:rFonts w:ascii="Arial" w:eastAsia="Arial-BoldMT" w:hAnsi="Arial" w:cs="Arial"/>
-        </w:rPr>
-        <w:t>cancelo</w:t>
-      </w:r>
-      <w:proofErr w:type="spellEnd"/>
-      <w:r>
-        <w:rPr>
-          <w:rFonts w:ascii="Arial" w:eastAsia="Arial-BoldMT" w:hAnsi="Arial" w:cs="Arial"/>
-        </w:rPr>
-        <w:t xml:space="preserve"> la reserva y con esto la reserva estará cancelada.</w:t>
-      </w:r>
-    </w:p>
-    <w:p>
-      <w:pPr>
-        <w:pStyle w:val="Ttulo2"/>
-        <w:rPr>
-          <w:rFonts w:eastAsia="Arial-BoldMT"/>
-        </w:rPr>
-      </w:pPr>
-      <w:bookmarkStart w:id="52" w:name="_Toc517911256"/>
-      <w:r>
-        <w:rPr>
-          <w:rFonts w:eastAsia="Arial-BoldMT"/>
-        </w:rPr>
-        <w:t xml:space="preserve">Ingreso y egreso </w:t>
-      </w:r>
-      <w:r>
-        <w:rPr>
-          <w:rFonts w:eastAsia="Arial-BoldMT"/>
-        </w:rPr>
-        <w:t xml:space="preserve">de </w:t>
-      </w:r>
-      <w:r>
-        <w:rPr>
-          <w:rFonts w:eastAsia="Arial-BoldMT"/>
-        </w:rPr>
-        <w:t>Estadías</w:t>
-      </w:r>
-      <w:bookmarkEnd w:id="52"/>
-    </w:p>
-    <w:p/>
-    <w:p>
-      <w:pPr>
-        <w:jc w:val="both"/>
-        <w:rPr>
-          <w:rFonts w:ascii="Arial" w:eastAsia="Arial-BoldMT" w:hAnsi="Arial" w:cs="Arial"/>
-        </w:rPr>
-      </w:pPr>
-      <w:r>
-        <w:rPr>
-          <w:rFonts w:ascii="Arial" w:eastAsia="Arial-BoldMT" w:hAnsi="Arial" w:cs="Arial"/>
-        </w:rPr>
-        <w:t xml:space="preserve">A la hora de </w:t>
-      </w:r>
-      <w:r>
-        <w:rPr>
-          <w:rFonts w:ascii="Arial" w:eastAsia="Arial-BoldMT" w:hAnsi="Arial" w:cs="Arial"/>
-        </w:rPr>
-        <w:t xml:space="preserve">iniciar </w:t>
-      </w:r>
-      <w:r>
-        <w:rPr>
-          <w:rFonts w:ascii="Arial" w:eastAsia="Arial-BoldMT" w:hAnsi="Arial" w:cs="Arial"/>
-        </w:rPr>
-        <w:t xml:space="preserve">una </w:t>
-      </w:r>
-      <w:r>
-        <w:rPr>
-          <w:rFonts w:ascii="Arial" w:eastAsia="Arial-BoldMT" w:hAnsi="Arial" w:cs="Arial"/>
-        </w:rPr>
-        <w:t>estadía</w:t>
-      </w:r>
-      <w:r>
-        <w:rPr>
-          <w:rFonts w:ascii="Arial" w:eastAsia="Arial-BoldMT" w:hAnsi="Arial" w:cs="Arial"/>
-        </w:rPr>
-        <w:t xml:space="preserve"> en una reserva en </w:t>
-      </w:r>
-      <w:proofErr w:type="spellStart"/>
-      <w:r>
-        <w:rPr>
-          <w:rFonts w:ascii="Arial" w:eastAsia="Arial-BoldMT" w:hAnsi="Arial" w:cs="Arial"/>
-        </w:rPr>
-        <w:t>especifico</w:t>
-      </w:r>
-      <w:proofErr w:type="spellEnd"/>
-      <w:r>
-        <w:rPr>
-          <w:rFonts w:ascii="Arial" w:eastAsia="Arial-BoldMT" w:hAnsi="Arial" w:cs="Arial"/>
-        </w:rPr>
-        <w:t xml:space="preserve"> se le pedirá al </w:t>
-      </w:r>
-      <w:r>
-        <w:rPr>
-          <w:rFonts w:ascii="Arial" w:eastAsia="Arial-BoldMT" w:hAnsi="Arial" w:cs="Arial"/>
-        </w:rPr>
-        <w:t>usuario</w:t>
-      </w:r>
-      <w:r>
-        <w:rPr>
-          <w:rFonts w:ascii="Arial" w:eastAsia="Arial-BoldMT" w:hAnsi="Arial" w:cs="Arial"/>
-        </w:rPr>
-        <w:t xml:space="preserve"> el código de su reserva. Una vez ingresada le mostrara una pantalla separada en 2 grandes secciones. La de más arriba es la de estadía, mostrando la fecha de inicio de esta y los clientes que estarán en esta. Al apretar el botón "agregar huésped" se podrá agregar un nuevo huésped a la estadía, dando la opción de seleccionarlo de la lista de los clientes del sistema o registrarlo en el mismo. El programa solo le dejar</w:t>
-      </w:r>
-      <w:r>
-        <w:rPr>
-          <w:rFonts w:ascii="Arial" w:eastAsia="Arial-BoldMT" w:hAnsi="Arial" w:cs="Arial"/>
-        </w:rPr>
-        <w:t>á</w:t>
-      </w:r>
-      <w:r>
-        <w:rPr>
-          <w:rFonts w:ascii="Arial" w:eastAsia="Arial-BoldMT" w:hAnsi="Arial" w:cs="Arial"/>
-        </w:rPr>
-        <w:t xml:space="preserve"> agregar al cliente hasta el máximo que soporten las habitaciones que el mismo reserv</w:t>
-      </w:r>
-      <w:r>
-        <w:rPr>
-          <w:rFonts w:ascii="Arial" w:eastAsia="Arial-BoldMT" w:hAnsi="Arial" w:cs="Arial"/>
-        </w:rPr>
-        <w:t>ó</w:t>
-      </w:r>
-      <w:r>
-        <w:rPr>
-          <w:rFonts w:ascii="Arial" w:eastAsia="Arial-BoldMT" w:hAnsi="Arial" w:cs="Arial"/>
-        </w:rPr>
-        <w:t>. La sección de abajo mostrara la información de su reserva, mostrando tanto la fecha de inicio y fin de esta como el hotel, el régimen y las habitaciones que intervienen en esta. Finalmente</w:t>
-      </w:r>
-      <w:r>
-        <w:rPr>
-          <w:rFonts w:ascii="Arial" w:eastAsia="Arial-BoldMT" w:hAnsi="Arial" w:cs="Arial"/>
-        </w:rPr>
-        <w:t>,</w:t>
-      </w:r>
-      <w:r>
-        <w:rPr>
-          <w:rFonts w:ascii="Arial" w:eastAsia="Arial-BoldMT" w:hAnsi="Arial" w:cs="Arial"/>
-        </w:rPr>
-        <w:t xml:space="preserve"> al apretar el botón "iniciar estadía" la estadía estará iniciada y registrada en el sistema.  </w:t>
-      </w:r>
-    </w:p>
-    <w:p>
-      <w:pPr>
-        <w:jc w:val="both"/>
-        <w:rPr>
-          <w:rFonts w:ascii="Arial" w:eastAsia="Arial-BoldMT" w:hAnsi="Arial" w:cs="Arial"/>
-        </w:rPr>
-      </w:pPr>
-      <w:r>
-        <w:rPr>
-          <w:rFonts w:ascii="Arial" w:eastAsia="Arial-BoldMT" w:hAnsi="Arial" w:cs="Arial"/>
-        </w:rPr>
-        <w:t xml:space="preserve">Si el usuario ingresa el código de una reserva cuya estadía ya comenzó en vez de dejarle hacer el ingreso de la estadía le dejara hacer el egreso de esta. Para realizar el egreso basta con solo apretar el botón "finalizar estadía" lo cual cierra la estadía de forma satisfactoria. </w:t>
-      </w:r>
-    </w:p>
-    <w:p>
-      <w:pPr>
-        <w:jc w:val="both"/>
-        <w:rPr>
-          <w:rFonts w:ascii="Arial" w:eastAsia="Arial-BoldMT" w:hAnsi="Arial" w:cs="Arial"/>
-        </w:rPr>
-      </w:pPr>
-      <w:r>
-        <w:rPr>
-          <w:rFonts w:ascii="Arial" w:eastAsia="Arial-BoldMT" w:hAnsi="Arial" w:cs="Arial"/>
-        </w:rPr>
-        <w:t>Cabe destacar que la fecha de inicio y fin de la estadía no es pedida en ningún momento y esta se guardara automáticamente en cuanto el cliente haga un ingreso o egreso de la estadía</w:t>
-      </w:r>
-      <w:r>
-        <w:rPr>
-          <w:rFonts w:ascii="Arial" w:eastAsia="Arial-BoldMT" w:hAnsi="Arial" w:cs="Arial"/>
-        </w:rPr>
-        <w:t xml:space="preserve"> (En base al día en cual está siendo ejecutada la aplicación la cual es configurable en el archivo de propiedades)</w:t>
-      </w:r>
-      <w:r>
-        <w:rPr>
-          <w:rFonts w:ascii="Arial" w:eastAsia="Arial-BoldMT" w:hAnsi="Arial" w:cs="Arial"/>
-        </w:rPr>
-        <w:t xml:space="preserve">. </w:t>
-      </w:r>
-    </w:p>
-    <w:p>
-      <w:pPr>
-        <w:jc w:val="both"/>
-        <w:rPr>
-          <w:rFonts w:ascii="Arial" w:eastAsia="Arial-BoldMT" w:hAnsi="Arial" w:cs="Arial"/>
-        </w:rPr>
-      </w:pPr>
-      <w:r>
-        <w:rPr>
-          <w:rFonts w:ascii="Arial" w:eastAsia="Arial-BoldMT" w:hAnsi="Arial" w:cs="Arial"/>
+          <w:rFonts w:ascii="Arial" w:hAnsi="Arial" w:cs="Arial"/>
+        </w:rPr>
+      </w:pPr>
+      <w:r>
+        <w:rPr>
+          <w:rFonts w:ascii="Arial" w:hAnsi="Arial" w:cs="Arial"/>
         </w:rPr>
         <w:lastRenderedPageBreak/>
-        <w:t xml:space="preserve">Si el usuario ingresa el código de una reserva cuya estadía ya está </w:t>
-      </w:r>
-      <w:r>
-        <w:rPr>
-          <w:rFonts w:ascii="Arial" w:eastAsia="Arial-BoldMT" w:hAnsi="Arial" w:cs="Arial"/>
-        </w:rPr>
-        <w:t>t</w:t>
-      </w:r>
-      <w:r>
-        <w:rPr>
-          <w:rFonts w:ascii="Arial" w:eastAsia="Arial-BoldMT" w:hAnsi="Arial" w:cs="Arial"/>
-        </w:rPr>
-        <w:t>erminada le avisar</w:t>
-      </w:r>
-      <w:r>
-        <w:rPr>
-          <w:rFonts w:ascii="Arial" w:eastAsia="Arial-BoldMT" w:hAnsi="Arial" w:cs="Arial"/>
-        </w:rPr>
-        <w:t>á</w:t>
-      </w:r>
-      <w:r>
-        <w:rPr>
-          <w:rFonts w:ascii="Arial" w:eastAsia="Arial-BoldMT" w:hAnsi="Arial" w:cs="Arial"/>
-        </w:rPr>
-        <w:t xml:space="preserve"> al cliente de esto y </w:t>
-      </w:r>
-      <w:r>
-        <w:rPr>
-          <w:rFonts w:ascii="Arial" w:eastAsia="Arial-BoldMT" w:hAnsi="Arial" w:cs="Arial"/>
-        </w:rPr>
-        <w:t xml:space="preserve">como es </w:t>
-      </w:r>
-      <w:r>
-        <w:rPr>
-          <w:rFonts w:ascii="Arial" w:eastAsia="Arial-BoldMT" w:hAnsi="Arial" w:cs="Arial"/>
-        </w:rPr>
-        <w:t>lógico</w:t>
-      </w:r>
-      <w:r>
-        <w:rPr>
-          <w:rFonts w:ascii="Arial" w:eastAsia="Arial-BoldMT" w:hAnsi="Arial" w:cs="Arial"/>
-        </w:rPr>
-        <w:t>,</w:t>
-      </w:r>
-      <w:r>
-        <w:rPr>
-          <w:rFonts w:ascii="Arial" w:eastAsia="Arial-BoldMT" w:hAnsi="Arial" w:cs="Arial"/>
-        </w:rPr>
-        <w:t xml:space="preserve"> no le dejara al usuario egresar o ingresar una estadía a dicha reserva.</w:t>
-      </w:r>
-    </w:p>
-    <w:p>
-      <w:pPr>
-        <w:pStyle w:val="Ttulo2"/>
-        <w:rPr>
-          <w:rFonts w:eastAsia="Arial-BoldMT"/>
-        </w:rPr>
-      </w:pPr>
-      <w:bookmarkStart w:id="53" w:name="_Toc517911257"/>
-      <w:r>
-        <w:rPr>
-          <w:rFonts w:eastAsia="Arial-BoldMT"/>
-        </w:rPr>
-        <w:t>Registrar consumibles</w:t>
-      </w:r>
-      <w:bookmarkEnd w:id="53"/>
-    </w:p>
-    <w:p/>
-    <w:p>
-      <w:pPr>
-        <w:jc w:val="both"/>
-        <w:rPr>
-          <w:rFonts w:ascii="Arial" w:eastAsia="Arial-BoldMT" w:hAnsi="Arial" w:cs="Arial"/>
-        </w:rPr>
-      </w:pPr>
-      <w:r>
-        <w:rPr>
-          <w:rFonts w:ascii="Arial" w:eastAsia="Arial-BoldMT" w:hAnsi="Arial" w:cs="Arial"/>
-        </w:rPr>
-        <w:t>Para registrar un consumible se le pedirá al usuario que ingrese un código de estadía. El programa se asegurar</w:t>
-      </w:r>
-      <w:r>
-        <w:rPr>
-          <w:rFonts w:ascii="Arial" w:eastAsia="Arial-BoldMT" w:hAnsi="Arial" w:cs="Arial"/>
-        </w:rPr>
-        <w:t>á</w:t>
-      </w:r>
-      <w:r>
-        <w:rPr>
-          <w:rFonts w:ascii="Arial" w:eastAsia="Arial-BoldMT" w:hAnsi="Arial" w:cs="Arial"/>
-        </w:rPr>
-        <w:t xml:space="preserve"> que sea de una estadía a la cual se le puedan agregar consumibles (lo cual sucede cuando no se ha hecho la facturación</w:t>
-      </w:r>
-      <w:r>
-        <w:rPr>
-          <w:rFonts w:ascii="Arial" w:eastAsia="Arial-BoldMT" w:hAnsi="Arial" w:cs="Arial"/>
-        </w:rPr>
-        <w:t>, y cuando los consumos no están cerrados</w:t>
-      </w:r>
-      <w:r>
-        <w:rPr>
-          <w:rFonts w:ascii="Arial" w:eastAsia="Arial-BoldMT" w:hAnsi="Arial" w:cs="Arial"/>
-        </w:rPr>
-        <w:t>). Luego el programa nos mostrar</w:t>
-      </w:r>
-      <w:r>
-        <w:rPr>
-          <w:rFonts w:ascii="Arial" w:eastAsia="Arial-BoldMT" w:hAnsi="Arial" w:cs="Arial"/>
-        </w:rPr>
-        <w:t>á</w:t>
-      </w:r>
-      <w:r>
-        <w:rPr>
-          <w:rFonts w:ascii="Arial" w:eastAsia="Arial-BoldMT" w:hAnsi="Arial" w:cs="Arial"/>
-        </w:rPr>
-        <w:t xml:space="preserve"> una ventana con los datos de la estadía elegida. Abajo aparecerán los consumibles registrados a dicha estadía y con solo apretar el botón "agregar consumible" podremos pasar a l</w:t>
-      </w:r>
-      <w:r>
-        <w:rPr>
-          <w:rFonts w:ascii="Arial" w:eastAsia="Arial-BoldMT" w:hAnsi="Arial" w:cs="Arial"/>
-        </w:rPr>
-        <w:t>a</w:t>
-      </w:r>
-      <w:r>
-        <w:rPr>
-          <w:rFonts w:ascii="Arial" w:eastAsia="Arial-BoldMT" w:hAnsi="Arial" w:cs="Arial"/>
-        </w:rPr>
-        <w:t xml:space="preserve"> ventana de agregado. Esta ventana nos pedirá ingresar el producto o servicio, la fecha</w:t>
-      </w:r>
-      <w:r>
-        <w:rPr>
-          <w:rFonts w:ascii="Arial" w:eastAsia="Arial-BoldMT" w:hAnsi="Arial" w:cs="Arial"/>
-        </w:rPr>
-        <w:t xml:space="preserve">, la </w:t>
-      </w:r>
-      <w:r>
-        <w:rPr>
-          <w:rFonts w:ascii="Arial" w:eastAsia="Arial-BoldMT" w:hAnsi="Arial" w:cs="Arial"/>
-        </w:rPr>
-        <w:t>habitación</w:t>
-      </w:r>
-      <w:r>
-        <w:rPr>
-          <w:rFonts w:ascii="Arial" w:eastAsia="Arial-BoldMT" w:hAnsi="Arial" w:cs="Arial"/>
-        </w:rPr>
-        <w:t xml:space="preserve"> y la cantidad de unidades.</w:t>
-      </w:r>
-      <w:r>
-        <w:rPr>
-          <w:rFonts w:ascii="Arial" w:eastAsia="Arial-BoldMT" w:hAnsi="Arial" w:cs="Arial"/>
-        </w:rPr>
-        <w:t xml:space="preserve"> Cabe destacar que esta fecha solo podrá ser la actual o anterior, nuestro programa no permite agregar un consumible con una fecha a futuro. </w:t>
-      </w:r>
-      <w:r>
-        <w:rPr>
-          <w:rFonts w:ascii="Arial" w:eastAsia="Arial-BoldMT" w:hAnsi="Arial" w:cs="Arial"/>
-        </w:rPr>
-        <w:t>Al querer elegir el producto o servicio nos llevar</w:t>
-      </w:r>
-      <w:r>
-        <w:rPr>
-          <w:rFonts w:ascii="Arial" w:eastAsia="Arial-BoldMT" w:hAnsi="Arial" w:cs="Arial"/>
-        </w:rPr>
-        <w:t>á</w:t>
-      </w:r>
-      <w:r>
-        <w:rPr>
-          <w:rFonts w:ascii="Arial" w:eastAsia="Arial-BoldMT" w:hAnsi="Arial" w:cs="Arial"/>
-        </w:rPr>
-        <w:t xml:space="preserve"> a una nueva ventana la cual nos mostrara todos los consumibles a elegir, los cuales se podrán filtrar por descripción. </w:t>
-      </w:r>
-    </w:p>
-    <w:p>
-      <w:pPr>
-        <w:jc w:val="both"/>
-        <w:rPr>
-          <w:rFonts w:ascii="Arial" w:eastAsia="Arial-BoldMT" w:hAnsi="Arial" w:cs="Arial"/>
-        </w:rPr>
-      </w:pPr>
-      <w:r>
-        <w:rPr>
-          <w:rFonts w:ascii="Arial" w:eastAsia="Arial-BoldMT" w:hAnsi="Arial" w:cs="Arial"/>
-        </w:rPr>
-        <w:t xml:space="preserve">Una vez agregado el consumible a la estadía se podrán agregar tantos como se deseen. También a los agregados se los podrá modificar o incluso borrar de la estadía. </w:t>
-      </w:r>
-      <w:r>
-        <w:rPr>
-          <w:rFonts w:ascii="Arial" w:eastAsia="Arial-BoldMT" w:hAnsi="Arial" w:cs="Arial"/>
-        </w:rPr>
-        <w:t xml:space="preserve"> </w:t>
-      </w:r>
-    </w:p>
-    <w:p>
-      <w:pPr>
-        <w:pStyle w:val="Ttulo2"/>
-        <w:rPr>
-          <w:rFonts w:eastAsia="Arial-BoldMT"/>
-        </w:rPr>
-      </w:pPr>
-      <w:bookmarkStart w:id="54" w:name="_Toc517911258"/>
-      <w:r>
-        <w:rPr>
-          <w:rFonts w:eastAsia="Arial-BoldMT"/>
-        </w:rPr>
-        <w:t>Facturación</w:t>
-      </w:r>
-      <w:bookmarkEnd w:id="54"/>
-    </w:p>
-    <w:p/>
-    <w:p>
-      <w:pPr>
-        <w:jc w:val="both"/>
-        <w:rPr>
-          <w:rFonts w:ascii="Arial" w:hAnsi="Arial" w:cs="Arial"/>
-        </w:rPr>
-      </w:pPr>
-      <w:r>
-        <w:rPr>
-          <w:rFonts w:ascii="Arial" w:hAnsi="Arial" w:cs="Arial"/>
-        </w:rPr>
-        <w:t xml:space="preserve">Para hacer una factura de una estadía se le pedirá al usuario que ingrese un código de estadía. Una vez validado se le mostrara al usuario una pantalla que indicara desde que día a que día era su reserva y desde que día a que día termino siendo su estadía. Debajo de esos datos se encuentra un botón con el siguiente título: "Agregar Ítem de Factura". Este nos dejara agregar algún detalle a pagar que no sea consumible (daños íntegros a la </w:t>
-      </w:r>
-      <w:proofErr w:type="gramStart"/>
-      <w:r>
-        <w:rPr>
-          <w:rFonts w:ascii="Arial" w:hAnsi="Arial" w:cs="Arial"/>
-        </w:rPr>
-        <w:t>habitación</w:t>
-      </w:r>
-      <w:proofErr w:type="gramEnd"/>
-      <w:r>
-        <w:rPr>
-          <w:rFonts w:ascii="Arial" w:hAnsi="Arial" w:cs="Arial"/>
-        </w:rPr>
-        <w:t xml:space="preserve"> por ejemplo). En la mitad de la pantalla se mostrar</w:t>
-      </w:r>
-      <w:r>
-        <w:rPr>
-          <w:rFonts w:ascii="Arial" w:hAnsi="Arial" w:cs="Arial"/>
-        </w:rPr>
-        <w:t>á</w:t>
-      </w:r>
-      <w:r>
-        <w:rPr>
-          <w:rFonts w:ascii="Arial" w:hAnsi="Arial" w:cs="Arial"/>
-        </w:rPr>
-        <w:t xml:space="preserve"> una tabla la cual contiene todos los detalles que se cobraran (ya sean consumibles, cargos adicionales, </w:t>
-      </w:r>
-      <w:proofErr w:type="spellStart"/>
-      <w:r>
-        <w:rPr>
-          <w:rFonts w:ascii="Arial" w:hAnsi="Arial" w:cs="Arial"/>
-        </w:rPr>
-        <w:t>etc</w:t>
-      </w:r>
-      <w:proofErr w:type="spellEnd"/>
-      <w:r>
-        <w:rPr>
-          <w:rFonts w:ascii="Arial" w:hAnsi="Arial" w:cs="Arial"/>
-        </w:rPr>
-        <w:t>). Por último</w:t>
-      </w:r>
-      <w:r>
-        <w:rPr>
-          <w:rFonts w:ascii="Arial" w:hAnsi="Arial" w:cs="Arial"/>
-        </w:rPr>
-        <w:t>,</w:t>
-      </w:r>
-      <w:r>
-        <w:rPr>
-          <w:rFonts w:ascii="Arial" w:hAnsi="Arial" w:cs="Arial"/>
-        </w:rPr>
-        <w:t xml:space="preserve"> abajo de todo el cliente podrá aclarar el medio de pago y dejar algún dato adicional para complementar la factura (número de tarjeta, cantidad de cuotas con las que pagar</w:t>
-      </w:r>
-      <w:r>
-        <w:rPr>
-          <w:rFonts w:ascii="Arial" w:hAnsi="Arial" w:cs="Arial"/>
-        </w:rPr>
-        <w:t>á</w:t>
-      </w:r>
-      <w:r>
-        <w:rPr>
-          <w:rFonts w:ascii="Arial" w:hAnsi="Arial" w:cs="Arial"/>
-        </w:rPr>
-        <w:t xml:space="preserve">, </w:t>
-      </w:r>
-      <w:proofErr w:type="spellStart"/>
-      <w:r>
-        <w:rPr>
-          <w:rFonts w:ascii="Arial" w:hAnsi="Arial" w:cs="Arial"/>
-        </w:rPr>
-        <w:t>etc</w:t>
-      </w:r>
-      <w:proofErr w:type="spellEnd"/>
-      <w:r>
-        <w:rPr>
-          <w:rFonts w:ascii="Arial" w:hAnsi="Arial" w:cs="Arial"/>
-        </w:rPr>
-        <w:t>). Finalmente</w:t>
-      </w:r>
-      <w:r>
-        <w:rPr>
-          <w:rFonts w:ascii="Arial" w:hAnsi="Arial" w:cs="Arial"/>
-        </w:rPr>
-        <w:t>,</w:t>
-      </w:r>
-      <w:r>
-        <w:rPr>
-          <w:rFonts w:ascii="Arial" w:hAnsi="Arial" w:cs="Arial"/>
-        </w:rPr>
-        <w:t xml:space="preserve"> al pulsar el botón "Realizar Facturación Final de la Estadía" se crear</w:t>
-      </w:r>
-      <w:r>
-        <w:rPr>
-          <w:rFonts w:ascii="Arial" w:hAnsi="Arial" w:cs="Arial"/>
-        </w:rPr>
-        <w:t>á</w:t>
-      </w:r>
-      <w:r>
-        <w:rPr>
-          <w:rFonts w:ascii="Arial" w:hAnsi="Arial" w:cs="Arial"/>
-        </w:rPr>
-        <w:t xml:space="preserve"> la factura correspondiente.</w:t>
-      </w:r>
-    </w:p>
-    <w:p>
-      <w:pPr>
-        <w:pStyle w:val="Ttulo2"/>
-      </w:pPr>
-      <w:bookmarkStart w:id="55" w:name="_Toc517911259"/>
-      <w:r>
-        <w:t>Generar estadísticas</w:t>
-      </w:r>
-      <w:bookmarkEnd w:id="55"/>
-    </w:p>
-    <w:p/>
-    <w:p>
-      <w:pPr>
-        <w:jc w:val="both"/>
-        <w:rPr>
-          <w:rFonts w:ascii="Arial" w:hAnsi="Arial" w:cs="Arial"/>
-        </w:rPr>
-      </w:pPr>
-      <w:r>
-        <w:rPr>
-          <w:rFonts w:ascii="Arial" w:hAnsi="Arial" w:cs="Arial"/>
-        </w:rPr>
         <w:t xml:space="preserve"> </w:t>
       </w:r>
       <w:r>
@@ -18067,7 +18082,6 @@
         <w:docPartUnique/>
       </w:docPartObj>
     </w:sdtPr>
-    <w:sdtEndPr/>
     <w:sdtContent>
       <w:p>
         <w:pPr>
@@ -19429,7 +19443,7 @@
 </file>
 
 <file path=customXml/itemProps1.xml><?xml version="1.0" encoding="utf-8"?>
-<ds:datastoreItem xmlns:ds="http://schemas.openxmlformats.org/officeDocument/2006/customXml" ds:itemID="{F79C3CAE-C8C7-4AB1-B40B-25200132BFCA}">
+<ds:datastoreItem xmlns:ds="http://schemas.openxmlformats.org/officeDocument/2006/customXml" ds:itemID="{32A3DEF5-7C67-41C3-9F3B-93F7C22817BD}">
   <ds:schemaRefs>
     <ds:schemaRef ds:uri="http://schemas.openxmlformats.org/officeDocument/2006/bibliography"/>
   </ds:schemaRefs>

</xml_diff>